<commit_message>
fixed code for analysis of MSA a bit, created PSSM & HMM
</commit_message>
<xml_diff>
--- a/BD PROJECT.docx
+++ b/BD PROJECT.docx
@@ -21,13 +21,27 @@
       </w:pPr>
     </w:p>
     <w:p>
+      <w:pPr>
+        <w:rPr>
+          <w:lang w:val="en-US"/>
+        </w:rPr>
+      </w:pPr>
       <w:proofErr w:type="gramStart"/>
       <w:r>
+        <w:rPr>
+          <w:lang w:val="en-US"/>
+        </w:rPr>
         <w:t>Data :</w:t>
       </w:r>
       <w:proofErr w:type="gramEnd"/>
     </w:p>
-    <w:p/>
+    <w:p>
+      <w:pPr>
+        <w:rPr>
+          <w:lang w:val="en-US"/>
+        </w:rPr>
+      </w:pPr>
+    </w:p>
     <w:p>
       <w:pPr>
         <w:rPr>
@@ -37,6 +51,7 @@
           <w:sz w:val="23"/>
           <w:szCs w:val="23"/>
           <w:shd w:val="clear" w:color="auto" w:fill="262624"/>
+          <w:lang w:val="en-US"/>
         </w:rPr>
       </w:pPr>
       <w:proofErr w:type="spellStart"/>
@@ -49,6 +64,7 @@
           <w:sz w:val="23"/>
           <w:szCs w:val="23"/>
           <w:shd w:val="clear" w:color="auto" w:fill="262624"/>
+          <w:lang w:val="en-US"/>
         </w:rPr>
         <w:t>UniProt</w:t>
       </w:r>
@@ -61,6 +77,7 @@
           <w:sz w:val="23"/>
           <w:szCs w:val="23"/>
           <w:shd w:val="clear" w:color="auto" w:fill="262624"/>
+          <w:lang w:val="en-US"/>
         </w:rPr>
         <w:t xml:space="preserve"> :</w:t>
       </w:r>
@@ -73,6 +90,7 @@
           <w:sz w:val="23"/>
           <w:szCs w:val="23"/>
           <w:shd w:val="clear" w:color="auto" w:fill="262624"/>
+          <w:lang w:val="en-US"/>
         </w:rPr>
         <w:t xml:space="preserve"> P54315 </w:t>
       </w:r>
@@ -86,6 +104,7 @@
           <w:sz w:val="23"/>
           <w:szCs w:val="23"/>
           <w:shd w:val="clear" w:color="auto" w:fill="262624"/>
+          <w:lang w:val="en-US"/>
         </w:rPr>
       </w:pPr>
       <w:proofErr w:type="spellStart"/>
@@ -98,6 +117,7 @@
           <w:sz w:val="23"/>
           <w:szCs w:val="23"/>
           <w:shd w:val="clear" w:color="auto" w:fill="262624"/>
+          <w:lang w:val="en-US"/>
         </w:rPr>
         <w:t>PfamID</w:t>
       </w:r>
@@ -110,6 +130,7 @@
           <w:sz w:val="23"/>
           <w:szCs w:val="23"/>
           <w:shd w:val="clear" w:color="auto" w:fill="262624"/>
+          <w:lang w:val="en-US"/>
         </w:rPr>
         <w:t xml:space="preserve"> :</w:t>
       </w:r>
@@ -122,6 +143,7 @@
           <w:sz w:val="23"/>
           <w:szCs w:val="23"/>
           <w:shd w:val="clear" w:color="auto" w:fill="262624"/>
+          <w:lang w:val="en-US"/>
         </w:rPr>
         <w:t xml:space="preserve"> PF00151 </w:t>
       </w:r>
@@ -135,6 +157,7 @@
           <w:sz w:val="23"/>
           <w:szCs w:val="23"/>
           <w:shd w:val="clear" w:color="auto" w:fill="262624"/>
+          <w:lang w:val="en-US"/>
         </w:rPr>
       </w:pPr>
       <w:r>
@@ -145,6 +168,7 @@
           <w:sz w:val="23"/>
           <w:szCs w:val="23"/>
           <w:shd w:val="clear" w:color="auto" w:fill="262624"/>
+          <w:lang w:val="en-US"/>
         </w:rPr>
         <w:t xml:space="preserve">Domain </w:t>
       </w:r>
@@ -157,6 +181,7 @@
           <w:sz w:val="23"/>
           <w:szCs w:val="23"/>
           <w:shd w:val="clear" w:color="auto" w:fill="262624"/>
+          <w:lang w:val="en-US"/>
         </w:rPr>
         <w:t>Position :</w:t>
       </w:r>
@@ -169,6 +194,7 @@
           <w:sz w:val="23"/>
           <w:szCs w:val="23"/>
           <w:shd w:val="clear" w:color="auto" w:fill="262624"/>
+          <w:lang w:val="en-US"/>
         </w:rPr>
         <w:t xml:space="preserve"> 18-353 </w:t>
       </w:r>
@@ -182,9 +208,9 @@
           <w:sz w:val="23"/>
           <w:szCs w:val="23"/>
           <w:shd w:val="clear" w:color="auto" w:fill="262624"/>
-        </w:rPr>
-      </w:pPr>
-      <w:proofErr w:type="spellStart"/>
+          <w:lang w:val="en-US"/>
+        </w:rPr>
+      </w:pPr>
       <w:proofErr w:type="gramStart"/>
       <w:r>
         <w:rPr>
@@ -194,10 +220,11 @@
           <w:sz w:val="23"/>
           <w:szCs w:val="23"/>
           <w:shd w:val="clear" w:color="auto" w:fill="262624"/>
-        </w:rPr>
-        <w:t>Organism</w:t>
-      </w:r>
-      <w:proofErr w:type="spellEnd"/>
+          <w:lang w:val="en-US"/>
+        </w:rPr>
+        <w:t>Organism :</w:t>
+      </w:r>
+      <w:proofErr w:type="gramEnd"/>
       <w:r>
         <w:rPr>
           <w:rFonts w:ascii="Segoe UI" w:hAnsi="Segoe UI" w:cs="Segoe UI"/>
@@ -206,11 +233,13 @@
           <w:sz w:val="23"/>
           <w:szCs w:val="23"/>
           <w:shd w:val="clear" w:color="auto" w:fill="262624"/>
-        </w:rPr>
-        <w:t xml:space="preserve"> :</w:t>
-      </w:r>
-      <w:proofErr w:type="gramEnd"/>
-      <w:r>
+          <w:lang w:val="en-US"/>
+        </w:rPr>
+        <w:t xml:space="preserve"> Homo sapiens (Human) </w:t>
+      </w:r>
+    </w:p>
+    <w:p>
+      <w:pPr>
         <w:rPr>
           <w:rFonts w:ascii="Segoe UI" w:hAnsi="Segoe UI" w:cs="Segoe UI"/>
           <w:color w:val="E5E5E2"/>
@@ -218,12 +247,11 @@
           <w:sz w:val="23"/>
           <w:szCs w:val="23"/>
           <w:shd w:val="clear" w:color="auto" w:fill="262624"/>
-        </w:rPr>
-        <w:t xml:space="preserve"> Homo sapiens (Human) </w:t>
-      </w:r>
-    </w:p>
-    <w:p>
-      <w:pPr>
+          <w:lang w:val="en-US"/>
+        </w:rPr>
+      </w:pPr>
+      <w:proofErr w:type="spellStart"/>
+      <w:r>
         <w:rPr>
           <w:rFonts w:ascii="Segoe UI" w:hAnsi="Segoe UI" w:cs="Segoe UI"/>
           <w:color w:val="E5E5E2"/>
@@ -231,9 +259,11 @@
           <w:sz w:val="23"/>
           <w:szCs w:val="23"/>
           <w:shd w:val="clear" w:color="auto" w:fill="262624"/>
-        </w:rPr>
-      </w:pPr>
-      <w:proofErr w:type="spellStart"/>
+          <w:lang w:val="en-US"/>
+        </w:rPr>
+        <w:t>Pfam</w:t>
+      </w:r>
+      <w:proofErr w:type="spellEnd"/>
       <w:r>
         <w:rPr>
           <w:rFonts w:ascii="Segoe UI" w:hAnsi="Segoe UI" w:cs="Segoe UI"/>
@@ -242,10 +272,11 @@
           <w:sz w:val="23"/>
           <w:szCs w:val="23"/>
           <w:shd w:val="clear" w:color="auto" w:fill="262624"/>
-        </w:rPr>
-        <w:t>Pfam</w:t>
-      </w:r>
-      <w:proofErr w:type="spellEnd"/>
+          <w:lang w:val="en-US"/>
+        </w:rPr>
+        <w:t xml:space="preserve"> </w:t>
+      </w:r>
+      <w:proofErr w:type="gramStart"/>
       <w:r>
         <w:rPr>
           <w:rFonts w:ascii="Segoe UI" w:hAnsi="Segoe UI" w:cs="Segoe UI"/>
@@ -254,10 +285,11 @@
           <w:sz w:val="23"/>
           <w:szCs w:val="23"/>
           <w:shd w:val="clear" w:color="auto" w:fill="262624"/>
-        </w:rPr>
-        <w:t xml:space="preserve"> </w:t>
-      </w:r>
-      <w:proofErr w:type="gramStart"/>
+          <w:lang w:val="en-US"/>
+        </w:rPr>
+        <w:t>Name :</w:t>
+      </w:r>
+      <w:proofErr w:type="gramEnd"/>
       <w:r>
         <w:rPr>
           <w:rFonts w:ascii="Segoe UI" w:hAnsi="Segoe UI" w:cs="Segoe UI"/>
@@ -266,10 +298,12 @@
           <w:sz w:val="23"/>
           <w:szCs w:val="23"/>
           <w:shd w:val="clear" w:color="auto" w:fill="262624"/>
-        </w:rPr>
-        <w:t>Name :</w:t>
-      </w:r>
-      <w:proofErr w:type="gramEnd"/>
+          <w:lang w:val="en-US"/>
+        </w:rPr>
+        <w:t xml:space="preserve"> Lipase/vitellogenin </w:t>
+      </w:r>
+    </w:p>
+    <w:p>
       <w:r>
         <w:rPr>
           <w:rFonts w:ascii="Segoe UI" w:hAnsi="Segoe UI" w:cs="Segoe UI"/>
@@ -279,9 +313,10 @@
           <w:szCs w:val="23"/>
           <w:shd w:val="clear" w:color="auto" w:fill="262624"/>
         </w:rPr>
-        <w:t xml:space="preserve"> Lipase/</w:t>
+        <w:t xml:space="preserve">Domain </w:t>
       </w:r>
       <w:proofErr w:type="spellStart"/>
+      <w:proofErr w:type="gramStart"/>
       <w:r>
         <w:rPr>
           <w:rFonts w:ascii="Segoe UI" w:hAnsi="Segoe UI" w:cs="Segoe UI"/>
@@ -291,7 +326,7 @@
           <w:szCs w:val="23"/>
           <w:shd w:val="clear" w:color="auto" w:fill="262624"/>
         </w:rPr>
-        <w:t>vitellogenin</w:t>
+        <w:t>Sequence</w:t>
       </w:r>
       <w:proofErr w:type="spellEnd"/>
       <w:r>
@@ -303,10 +338,9 @@
           <w:szCs w:val="23"/>
           <w:shd w:val="clear" w:color="auto" w:fill="262624"/>
         </w:rPr>
-        <w:t xml:space="preserve"> </w:t>
-      </w:r>
-    </w:p>
-    <w:p>
+        <w:t xml:space="preserve"> :</w:t>
+      </w:r>
+      <w:proofErr w:type="gramEnd"/>
       <w:r>
         <w:rPr>
           <w:rFonts w:ascii="Segoe UI" w:hAnsi="Segoe UI" w:cs="Segoe UI"/>
@@ -316,30 +350,6 @@
           <w:szCs w:val="23"/>
           <w:shd w:val="clear" w:color="auto" w:fill="262624"/>
         </w:rPr>
-        <w:t xml:space="preserve">Domain </w:t>
-      </w:r>
-      <w:proofErr w:type="gramStart"/>
-      <w:r>
-        <w:rPr>
-          <w:rFonts w:ascii="Segoe UI" w:hAnsi="Segoe UI" w:cs="Segoe UI"/>
-          <w:color w:val="E5E5E2"/>
-          <w:spacing w:val="-6"/>
-          <w:sz w:val="23"/>
-          <w:szCs w:val="23"/>
-          <w:shd w:val="clear" w:color="auto" w:fill="262624"/>
-        </w:rPr>
-        <w:t>Sequence :</w:t>
-      </w:r>
-      <w:proofErr w:type="gramEnd"/>
-      <w:r>
-        <w:rPr>
-          <w:rFonts w:ascii="Segoe UI" w:hAnsi="Segoe UI" w:cs="Segoe UI"/>
-          <w:color w:val="E5E5E2"/>
-          <w:spacing w:val="-6"/>
-          <w:sz w:val="23"/>
-          <w:szCs w:val="23"/>
-          <w:shd w:val="clear" w:color="auto" w:fill="262624"/>
-        </w:rPr>
         <w:t xml:space="preserve"> KEVCYEDLGCFSDTEPWGGTAIRPLKILPWSPEKIGTRFLLYTNENPNNFQILLLSDPSTIEASNFQMDRKTRFIIHGFIDKGDESWVTDMCKKLFEVEEVNCICVDWKKGSQATYTQAANNVRVVGAQVAQMLDILLTEYSYPPSKVHLIGHSLGAHVAGEAGSKTPGLSRITGLDPVEASFESTPEEVRLDPSDADFVDVIHTDAAPLIPFLGFGTNQQMGHLDFFPNGGESMPGCKKNALSQIVDLDGIWAGTRDFVACNHLRSYKYYLESILNPDGFAAYPCTSYKSFESDKCFPCPDQGCPQMGHYADKFAGRTSEEQQKFFLNTGEASNF</w:t>
       </w:r>
     </w:p>
@@ -606,7 +616,7 @@
       </w:r>
     </w:p>
     <w:p>
-      <w:hyperlink r:id="rId5" w:history="1">
+      <w:hyperlink r:id="rId7" w:history="1">
         <w:r>
           <w:rPr>
             <w:rStyle w:val="Hyperlink"/>
@@ -627,7 +637,21 @@
         <w:rPr>
           <w:lang w:val="en-US"/>
         </w:rPr>
-        <w:t>Using these Parameters : (E-Thresh 0.</w:t>
+        <w:t xml:space="preserve">Using these </w:t>
+      </w:r>
+      <w:proofErr w:type="gramStart"/>
+      <w:r>
+        <w:rPr>
+          <w:lang w:val="en-US"/>
+        </w:rPr>
+        <w:t>Parameters :</w:t>
+      </w:r>
+      <w:proofErr w:type="gramEnd"/>
+      <w:r>
+        <w:rPr>
+          <w:lang w:val="en-US"/>
+        </w:rPr>
+        <w:t xml:space="preserve"> (E-Thresh 0.</w:t>
       </w:r>
       <w:r>
         <w:rPr>
@@ -642,16 +666,22 @@
           <w:lang w:val="en-US"/>
         </w:rPr>
       </w:pPr>
-    </w:p>
-    <w:p>
       <w:r>
         <w:rPr>
           <w:noProof/>
         </w:rPr>
         <w:drawing>
-          <wp:inline distT="0" distB="0" distL="0" distR="0" wp14:anchorId="05E3E9A9" wp14:editId="1249F031">
+          <wp:anchor distT="0" distB="0" distL="114300" distR="114300" simplePos="0" relativeHeight="251658240" behindDoc="0" locked="0" layoutInCell="1" allowOverlap="1" wp14:anchorId="05E3E9A9" wp14:editId="2AAE8F69">
+            <wp:simplePos x="0" y="0"/>
+            <wp:positionH relativeFrom="column">
+              <wp:posOffset>-52070</wp:posOffset>
+            </wp:positionH>
+            <wp:positionV relativeFrom="paragraph">
+              <wp:posOffset>146685</wp:posOffset>
+            </wp:positionV>
             <wp:extent cx="5760720" cy="704215"/>
             <wp:effectExtent l="0" t="0" r="5080" b="0"/>
+            <wp:wrapNone/>
             <wp:docPr id="1263111146" name="Grafik 1"/>
             <wp:cNvGraphicFramePr>
               <a:graphicFrameLocks xmlns:a="http://schemas.openxmlformats.org/drawingml/2006/main" noChangeAspect="1"/>
@@ -664,7 +694,7 @@
                     <pic:cNvPicPr/>
                   </pic:nvPicPr>
                   <pic:blipFill>
-                    <a:blip r:embed="rId6" cstate="print">
+                    <a:blip r:embed="rId8" cstate="print">
                       <a:extLst>
                         <a:ext uri="{28A0092B-C50C-407E-A947-70E740481C1C}">
                           <a14:useLocalDpi xmlns:a14="http://schemas.microsoft.com/office/drawing/2010/main" val="0"/>
@@ -687,9 +717,867 @@
                 </pic:pic>
               </a:graphicData>
             </a:graphic>
-          </wp:inline>
+            <wp14:sizeRelH relativeFrom="page">
+              <wp14:pctWidth>0</wp14:pctWidth>
+            </wp14:sizeRelH>
+            <wp14:sizeRelV relativeFrom="page">
+              <wp14:pctHeight>0</wp14:pctHeight>
+            </wp14:sizeRelV>
+          </wp:anchor>
         </w:drawing>
       </w:r>
+    </w:p>
+    <w:p>
+      <w:pPr>
+        <w:rPr>
+          <w:lang w:val="en-US"/>
+        </w:rPr>
+      </w:pPr>
+    </w:p>
+    <w:p>
+      <w:pPr>
+        <w:rPr>
+          <w:lang w:val="en-US"/>
+        </w:rPr>
+      </w:pPr>
+    </w:p>
+    <w:p>
+      <w:pPr>
+        <w:rPr>
+          <w:lang w:val="en-US"/>
+        </w:rPr>
+      </w:pPr>
+    </w:p>
+    <w:p>
+      <w:pPr>
+        <w:rPr>
+          <w:lang w:val="en-US"/>
+        </w:rPr>
+      </w:pPr>
+    </w:p>
+    <w:p>
+      <w:pPr>
+        <w:pStyle w:val="whitespace-pre-wrap"/>
+        <w:rPr>
+          <w:lang w:val="en-US"/>
+        </w:rPr>
+      </w:pPr>
+      <w:r>
+        <w:rPr>
+          <w:lang w:val="en-US"/>
+        </w:rPr>
+        <w:lastRenderedPageBreak/>
+        <w:t xml:space="preserve">444 </w:t>
+      </w:r>
+      <w:proofErr w:type="gramStart"/>
+      <w:r>
+        <w:rPr>
+          <w:lang w:val="en-US"/>
+        </w:rPr>
+        <w:t>Hits ;</w:t>
+      </w:r>
+      <w:proofErr w:type="gramEnd"/>
+      <w:r>
+        <w:rPr>
+          <w:lang w:val="en-US"/>
+        </w:rPr>
+        <w:t xml:space="preserve"> but can’t download FASTA from UniRef90 results directly :</w:t>
+      </w:r>
+      <w:r>
+        <w:rPr>
+          <w:lang w:val="en-US"/>
+        </w:rPr>
+        <w:br/>
+      </w:r>
+      <w:r>
+        <w:rPr>
+          <w:lang w:val="en-US"/>
+        </w:rPr>
+        <w:br/>
+      </w:r>
+      <w:r>
+        <w:rPr>
+          <w:lang w:val="en-US"/>
+        </w:rPr>
+        <w:t xml:space="preserve">The reason you couldn't directly download from UniRef90 is due to how </w:t>
+      </w:r>
+      <w:proofErr w:type="spellStart"/>
+      <w:r>
+        <w:rPr>
+          <w:lang w:val="en-US"/>
+        </w:rPr>
+        <w:t>UniProt's</w:t>
+      </w:r>
+      <w:proofErr w:type="spellEnd"/>
+      <w:r>
+        <w:rPr>
+          <w:lang w:val="en-US"/>
+        </w:rPr>
+        <w:t xml:space="preserve"> BLAST results work. UniRef90 is a clustered database where sequences with 90% or more similarity are grouped together to reduce redundancy. When you BLAST against UniRef90, you're initially just getting cluster representatives.</w:t>
+      </w:r>
+    </w:p>
+    <w:p>
+      <w:pPr>
+        <w:pStyle w:val="whitespace-pre-wrap"/>
+        <w:rPr>
+          <w:lang w:val="en-US"/>
+        </w:rPr>
+      </w:pPr>
+      <w:r>
+        <w:rPr>
+          <w:lang w:val="en-US"/>
+        </w:rPr>
+        <w:t>To get the actual sequences for multiple sequence alignment, you need to:</w:t>
+      </w:r>
+    </w:p>
+    <w:p>
+      <w:pPr>
+        <w:pStyle w:val="whitespace-normal"/>
+        <w:numPr>
+          <w:ilvl w:val="0"/>
+          <w:numId w:val="7"/>
+        </w:numPr>
+      </w:pPr>
+      <w:r>
+        <w:t xml:space="preserve">Select </w:t>
+      </w:r>
+      <w:proofErr w:type="spellStart"/>
+      <w:r>
+        <w:t>the</w:t>
+      </w:r>
+      <w:proofErr w:type="spellEnd"/>
+      <w:r>
+        <w:t xml:space="preserve"> </w:t>
+      </w:r>
+      <w:proofErr w:type="spellStart"/>
+      <w:r>
+        <w:t>sequences</w:t>
+      </w:r>
+      <w:proofErr w:type="spellEnd"/>
+      <w:r>
+        <w:t xml:space="preserve"> </w:t>
+      </w:r>
+      <w:proofErr w:type="spellStart"/>
+      <w:r>
+        <w:t>first</w:t>
+      </w:r>
+      <w:proofErr w:type="spellEnd"/>
+    </w:p>
+    <w:p>
+      <w:pPr>
+        <w:pStyle w:val="whitespace-normal"/>
+        <w:numPr>
+          <w:ilvl w:val="0"/>
+          <w:numId w:val="7"/>
+        </w:numPr>
+        <w:rPr>
+          <w:lang w:val="en-US"/>
+        </w:rPr>
+      </w:pPr>
+      <w:r>
+        <w:rPr>
+          <w:lang w:val="en-US"/>
+        </w:rPr>
+        <w:t xml:space="preserve">Map them to </w:t>
+      </w:r>
+      <w:proofErr w:type="spellStart"/>
+      <w:r>
+        <w:rPr>
+          <w:lang w:val="en-US"/>
+        </w:rPr>
+        <w:t>UniProtKB</w:t>
+      </w:r>
+      <w:proofErr w:type="spellEnd"/>
+      <w:r>
+        <w:rPr>
+          <w:lang w:val="en-US"/>
+        </w:rPr>
+        <w:t xml:space="preserve"> entries (which you did)</w:t>
+      </w:r>
+    </w:p>
+    <w:p>
+      <w:pPr>
+        <w:pStyle w:val="whitespace-normal"/>
+        <w:numPr>
+          <w:ilvl w:val="0"/>
+          <w:numId w:val="7"/>
+        </w:numPr>
+      </w:pPr>
+      <w:proofErr w:type="spellStart"/>
+      <w:r>
+        <w:t>Then</w:t>
+      </w:r>
+      <w:proofErr w:type="spellEnd"/>
+      <w:r>
+        <w:t xml:space="preserve"> </w:t>
+      </w:r>
+      <w:proofErr w:type="spellStart"/>
+      <w:r>
+        <w:t>download</w:t>
+      </w:r>
+      <w:proofErr w:type="spellEnd"/>
+      <w:r>
+        <w:t xml:space="preserve"> </w:t>
+      </w:r>
+      <w:proofErr w:type="spellStart"/>
+      <w:r>
+        <w:t>the</w:t>
+      </w:r>
+      <w:proofErr w:type="spellEnd"/>
+      <w:r>
+        <w:t xml:space="preserve"> FASTA </w:t>
+      </w:r>
+      <w:proofErr w:type="spellStart"/>
+      <w:r>
+        <w:t>files</w:t>
+      </w:r>
+      <w:proofErr w:type="spellEnd"/>
+    </w:p>
+    <w:p>
+      <w:pPr>
+        <w:pStyle w:val="whitespace-pre-wrap"/>
+        <w:rPr>
+          <w:lang w:val="en-US"/>
+        </w:rPr>
+      </w:pPr>
+      <w:r>
+        <w:rPr>
+          <w:lang w:val="en-US"/>
+        </w:rPr>
+        <w:t xml:space="preserve">This extra step is </w:t>
+      </w:r>
+      <w:proofErr w:type="gramStart"/>
+      <w:r>
+        <w:rPr>
+          <w:lang w:val="en-US"/>
+        </w:rPr>
+        <w:t>actually beneficial</w:t>
+      </w:r>
+      <w:proofErr w:type="gramEnd"/>
+      <w:r>
+        <w:rPr>
+          <w:lang w:val="en-US"/>
+        </w:rPr>
+        <w:t xml:space="preserve"> because:</w:t>
+      </w:r>
+    </w:p>
+    <w:p>
+      <w:pPr>
+        <w:pStyle w:val="whitespace-normal"/>
+        <w:numPr>
+          <w:ilvl w:val="0"/>
+          <w:numId w:val="8"/>
+        </w:numPr>
+        <w:rPr>
+          <w:lang w:val="en-US"/>
+        </w:rPr>
+      </w:pPr>
+      <w:r>
+        <w:rPr>
+          <w:lang w:val="en-US"/>
+        </w:rPr>
+        <w:t>It helps you get the full, individual sequences rather than just cluster representatives</w:t>
+      </w:r>
+    </w:p>
+    <w:p>
+      <w:pPr>
+        <w:pStyle w:val="whitespace-normal"/>
+        <w:numPr>
+          <w:ilvl w:val="0"/>
+          <w:numId w:val="8"/>
+        </w:numPr>
+        <w:rPr>
+          <w:lang w:val="en-US"/>
+        </w:rPr>
+      </w:pPr>
+      <w:r>
+        <w:rPr>
+          <w:lang w:val="en-US"/>
+        </w:rPr>
+        <w:t>You get access to more detailed annotation information</w:t>
+      </w:r>
+    </w:p>
+    <w:p>
+      <w:pPr>
+        <w:rPr>
+          <w:lang w:val="en-US"/>
+        </w:rPr>
+      </w:pPr>
+    </w:p>
+    <w:p>
+      <w:pPr>
+        <w:rPr>
+          <w:lang w:val="en-US"/>
+        </w:rPr>
+      </w:pPr>
+    </w:p>
+    <w:p>
+      <w:pPr>
+        <w:rPr>
+          <w:lang w:val="en-US"/>
+        </w:rPr>
+      </w:pPr>
+      <w:r>
+        <w:rPr>
+          <w:lang w:val="en-US"/>
+        </w:rPr>
+        <w:sym w:font="Wingdings" w:char="F0E0"/>
+      </w:r>
+      <w:r>
+        <w:rPr>
+          <w:lang w:val="en-US"/>
+        </w:rPr>
+        <w:t xml:space="preserve"> So first mapped to </w:t>
+      </w:r>
+      <w:proofErr w:type="spellStart"/>
+      <w:r>
+        <w:rPr>
+          <w:lang w:val="en-US"/>
+        </w:rPr>
+        <w:t>UniProtKB</w:t>
+      </w:r>
+      <w:proofErr w:type="spellEnd"/>
+      <w:r>
+        <w:rPr>
+          <w:lang w:val="en-US"/>
+        </w:rPr>
+        <w:t xml:space="preserve">, resulting in </w:t>
+      </w:r>
+    </w:p>
+    <w:p>
+      <w:pPr>
+        <w:rPr>
+          <w:lang w:val="en-US"/>
+        </w:rPr>
+      </w:pPr>
+      <w:r>
+        <w:rPr>
+          <w:noProof/>
+          <w:lang w:val="en-US"/>
+        </w:rPr>
+        <w:drawing>
+          <wp:anchor distT="0" distB="0" distL="114300" distR="114300" simplePos="0" relativeHeight="251659264" behindDoc="0" locked="0" layoutInCell="1" allowOverlap="1" wp14:anchorId="4F39C4DA" wp14:editId="46FB32AF">
+            <wp:simplePos x="0" y="0"/>
+            <wp:positionH relativeFrom="column">
+              <wp:posOffset>-4445</wp:posOffset>
+            </wp:positionH>
+            <wp:positionV relativeFrom="paragraph">
+              <wp:posOffset>184785</wp:posOffset>
+            </wp:positionV>
+            <wp:extent cx="3886200" cy="1013959"/>
+            <wp:effectExtent l="0" t="0" r="0" b="2540"/>
+            <wp:wrapNone/>
+            <wp:docPr id="440960735" name="Grafik 2" descr="Ein Bild, das Text, Schrift, Screenshot, weiß enthält.&#10;&#10;Automatisch generierte Beschreibung"/>
+            <wp:cNvGraphicFramePr>
+              <a:graphicFrameLocks xmlns:a="http://schemas.openxmlformats.org/drawingml/2006/main" noChangeAspect="1"/>
+            </wp:cNvGraphicFramePr>
+            <a:graphic xmlns:a="http://schemas.openxmlformats.org/drawingml/2006/main">
+              <a:graphicData uri="http://schemas.openxmlformats.org/drawingml/2006/picture">
+                <pic:pic xmlns:pic="http://schemas.openxmlformats.org/drawingml/2006/picture">
+                  <pic:nvPicPr>
+                    <pic:cNvPr id="440960735" name="Grafik 2" descr="Ein Bild, das Text, Schrift, Screenshot, weiß enthält.&#10;&#10;Automatisch generierte Beschreibung"/>
+                    <pic:cNvPicPr/>
+                  </pic:nvPicPr>
+                  <pic:blipFill>
+                    <a:blip r:embed="rId9">
+                      <a:extLst>
+                        <a:ext uri="{28A0092B-C50C-407E-A947-70E740481C1C}">
+                          <a14:useLocalDpi xmlns:a14="http://schemas.microsoft.com/office/drawing/2010/main" val="0"/>
+                        </a:ext>
+                      </a:extLst>
+                    </a:blip>
+                    <a:stretch>
+                      <a:fillRect/>
+                    </a:stretch>
+                  </pic:blipFill>
+                  <pic:spPr>
+                    <a:xfrm>
+                      <a:off x="0" y="0"/>
+                      <a:ext cx="3898382" cy="1017138"/>
+                    </a:xfrm>
+                    <a:prstGeom prst="rect">
+                      <a:avLst/>
+                    </a:prstGeom>
+                  </pic:spPr>
+                </pic:pic>
+              </a:graphicData>
+            </a:graphic>
+            <wp14:sizeRelH relativeFrom="page">
+              <wp14:pctWidth>0</wp14:pctWidth>
+            </wp14:sizeRelH>
+            <wp14:sizeRelV relativeFrom="page">
+              <wp14:pctHeight>0</wp14:pctHeight>
+            </wp14:sizeRelV>
+          </wp:anchor>
+        </w:drawing>
+      </w:r>
+    </w:p>
+    <w:p>
+      <w:pPr>
+        <w:rPr>
+          <w:lang w:val="en-US"/>
+        </w:rPr>
+      </w:pPr>
+    </w:p>
+    <w:p>
+      <w:pPr>
+        <w:rPr>
+          <w:lang w:val="en-US"/>
+        </w:rPr>
+      </w:pPr>
+    </w:p>
+    <w:p>
+      <w:pPr>
+        <w:rPr>
+          <w:lang w:val="en-US"/>
+        </w:rPr>
+      </w:pPr>
+    </w:p>
+    <w:p>
+      <w:pPr>
+        <w:rPr>
+          <w:lang w:val="en-US"/>
+        </w:rPr>
+      </w:pPr>
+    </w:p>
+    <w:p>
+      <w:pPr>
+        <w:rPr>
+          <w:lang w:val="en-US"/>
+        </w:rPr>
+      </w:pPr>
+    </w:p>
+    <w:p>
+      <w:pPr>
+        <w:rPr>
+          <w:lang w:val="en-US"/>
+        </w:rPr>
+      </w:pPr>
+    </w:p>
+    <w:p>
+      <w:pPr>
+        <w:rPr>
+          <w:lang w:val="en-US"/>
+        </w:rPr>
+      </w:pPr>
+    </w:p>
+    <w:p>
+      <w:pPr>
+        <w:rPr>
+          <w:lang w:val="en-US"/>
+        </w:rPr>
+      </w:pPr>
+      <w:r>
+        <w:rPr>
+          <w:lang w:val="en-US"/>
+        </w:rPr>
+        <w:t xml:space="preserve">Download FASTA from that </w:t>
+      </w:r>
+    </w:p>
+    <w:p>
+      <w:pPr>
+        <w:rPr>
+          <w:lang w:val="en-US"/>
+        </w:rPr>
+      </w:pPr>
+    </w:p>
+    <w:p>
+      <w:pPr>
+        <w:rPr>
+          <w:lang w:val="en-US"/>
+        </w:rPr>
+      </w:pPr>
+      <w:r>
+        <w:rPr>
+          <w:lang w:val="en-US"/>
+        </w:rPr>
+        <w:t xml:space="preserve">Redundancy (Rows) </w:t>
+      </w:r>
+      <w:proofErr w:type="gramStart"/>
+      <w:r>
+        <w:rPr>
+          <w:lang w:val="en-US"/>
+        </w:rPr>
+        <w:t>Analysis :</w:t>
+      </w:r>
+      <w:proofErr w:type="gramEnd"/>
+      <w:r>
+        <w:rPr>
+          <w:lang w:val="en-US"/>
+        </w:rPr>
+        <w:t xml:space="preserve"> </w:t>
+      </w:r>
+    </w:p>
+    <w:p>
+      <w:pPr>
+        <w:pStyle w:val="Listenabsatz"/>
+        <w:numPr>
+          <w:ilvl w:val="0"/>
+          <w:numId w:val="10"/>
+        </w:numPr>
+        <w:rPr>
+          <w:lang w:val="en-US"/>
+        </w:rPr>
+      </w:pPr>
+      <w:r>
+        <w:rPr>
+          <w:lang w:val="en-US"/>
+        </w:rPr>
+        <w:t xml:space="preserve">First removed rows with 100% identity </w:t>
+      </w:r>
+      <w:r>
+        <w:rPr>
+          <w:lang w:val="en-US"/>
+        </w:rPr>
+        <w:t xml:space="preserve">using </w:t>
+      </w:r>
+      <w:proofErr w:type="spellStart"/>
+      <w:r>
+        <w:rPr>
+          <w:lang w:val="en-US"/>
+        </w:rPr>
+        <w:t>Jalview</w:t>
+      </w:r>
+      <w:proofErr w:type="spellEnd"/>
+      <w:r>
+        <w:rPr>
+          <w:lang w:val="en-US"/>
+        </w:rPr>
+        <w:t xml:space="preserve"> (i.e. 100% threshold)</w:t>
+      </w:r>
+    </w:p>
+    <w:p>
+      <w:pPr>
+        <w:pStyle w:val="Listenabsatz"/>
+        <w:numPr>
+          <w:ilvl w:val="0"/>
+          <w:numId w:val="10"/>
+        </w:numPr>
+        <w:rPr>
+          <w:lang w:val="en-US"/>
+        </w:rPr>
+      </w:pPr>
+      <w:r>
+        <w:rPr>
+          <w:lang w:val="en-US"/>
+        </w:rPr>
+        <w:t xml:space="preserve">From 839 to 73 rows </w:t>
+      </w:r>
+    </w:p>
+    <w:p>
+      <w:pPr>
+        <w:rPr>
+          <w:lang w:val="en-US"/>
+        </w:rPr>
+      </w:pPr>
+    </w:p>
+    <w:p>
+      <w:pPr>
+        <w:rPr>
+          <w:lang w:val="en-US"/>
+        </w:rPr>
+      </w:pPr>
+      <w:r>
+        <w:rPr>
+          <w:lang w:val="en-US"/>
+        </w:rPr>
+        <w:t>Conservation</w:t>
+      </w:r>
+      <w:r>
+        <w:rPr>
+          <w:lang w:val="en-US"/>
+        </w:rPr>
+        <w:t xml:space="preserve"> (Columns)</w:t>
+      </w:r>
+      <w:r>
+        <w:rPr>
+          <w:lang w:val="en-US"/>
+        </w:rPr>
+        <w:t xml:space="preserve"> </w:t>
+      </w:r>
+      <w:proofErr w:type="gramStart"/>
+      <w:r>
+        <w:rPr>
+          <w:lang w:val="en-US"/>
+        </w:rPr>
+        <w:t>Analysis :</w:t>
+      </w:r>
+      <w:proofErr w:type="gramEnd"/>
+    </w:p>
+    <w:p>
+      <w:pPr>
+        <w:rPr>
+          <w:lang w:val="en-US"/>
+        </w:rPr>
+      </w:pPr>
+    </w:p>
+    <w:p>
+      <w:pPr>
+        <w:pStyle w:val="Listenabsatz"/>
+        <w:numPr>
+          <w:ilvl w:val="0"/>
+          <w:numId w:val="9"/>
+        </w:numPr>
+        <w:rPr>
+          <w:lang w:val="en-US"/>
+        </w:rPr>
+      </w:pPr>
+      <w:r>
+        <w:rPr>
+          <w:lang w:val="en-US"/>
+        </w:rPr>
+        <w:t xml:space="preserve">I’d say we use a </w:t>
+      </w:r>
+      <w:proofErr w:type="gramStart"/>
+      <w:r>
+        <w:rPr>
+          <w:lang w:val="en-US"/>
+        </w:rPr>
+        <w:t xml:space="preserve">code </w:t>
+      </w:r>
+      <w:r>
+        <w:rPr>
+          <w:lang w:val="en-US"/>
+        </w:rPr>
+        <w:t>,</w:t>
+      </w:r>
+      <w:proofErr w:type="gramEnd"/>
+      <w:r>
+        <w:rPr>
+          <w:lang w:val="en-US"/>
+        </w:rPr>
+        <w:t xml:space="preserve"> first analyzing each column using multiple different ways (frequency amino acids, gap counts, etc.) </w:t>
+      </w:r>
+    </w:p>
+    <w:p>
+      <w:pPr>
+        <w:pStyle w:val="Listenabsatz"/>
+        <w:numPr>
+          <w:ilvl w:val="0"/>
+          <w:numId w:val="9"/>
+        </w:numPr>
+        <w:rPr>
+          <w:lang w:val="en-US"/>
+        </w:rPr>
+      </w:pPr>
+      <w:r>
+        <w:rPr>
+          <w:lang w:val="en-US"/>
+        </w:rPr>
+        <w:t xml:space="preserve">We need to pay attention not to remove too </w:t>
+      </w:r>
+      <w:proofErr w:type="gramStart"/>
+      <w:r>
+        <w:rPr>
+          <w:lang w:val="en-US"/>
+        </w:rPr>
+        <w:t>harshly :</w:t>
+      </w:r>
+      <w:proofErr w:type="gramEnd"/>
+      <w:r>
+        <w:rPr>
+          <w:lang w:val="en-US"/>
+        </w:rPr>
+        <w:t xml:space="preserve"> we are supposed to model PSSM/HMM, thus if we remove too harshly we end up with only basically redundant alignments of little parts of the sequences, which will not help us in modeling at all</w:t>
+      </w:r>
+    </w:p>
+    <w:p>
+      <w:pPr>
+        <w:pStyle w:val="Listenabsatz"/>
+        <w:numPr>
+          <w:ilvl w:val="0"/>
+          <w:numId w:val="9"/>
+        </w:numPr>
+        <w:rPr>
+          <w:lang w:val="en-US"/>
+        </w:rPr>
+      </w:pPr>
+      <w:r>
+        <w:rPr>
+          <w:lang w:val="en-US"/>
+        </w:rPr>
+        <w:t xml:space="preserve">How to prevent </w:t>
+      </w:r>
+      <w:proofErr w:type="gramStart"/>
+      <w:r>
+        <w:rPr>
+          <w:lang w:val="en-US"/>
+        </w:rPr>
+        <w:t>this ?</w:t>
+      </w:r>
+      <w:proofErr w:type="gramEnd"/>
+      <w:r>
+        <w:rPr>
+          <w:lang w:val="en-US"/>
+        </w:rPr>
+        <w:t xml:space="preserve"> (add stuff here</w:t>
+      </w:r>
+      <w:proofErr w:type="gramStart"/>
+      <w:r>
+        <w:rPr>
+          <w:lang w:val="en-US"/>
+        </w:rPr>
+        <w:t>) :</w:t>
+      </w:r>
+      <w:proofErr w:type="gramEnd"/>
+    </w:p>
+    <w:p>
+      <w:pPr>
+        <w:pStyle w:val="Listenabsatz"/>
+        <w:numPr>
+          <w:ilvl w:val="1"/>
+          <w:numId w:val="9"/>
+        </w:numPr>
+        <w:rPr>
+          <w:lang w:val="en-US"/>
+        </w:rPr>
+      </w:pPr>
+      <w:r>
+        <w:rPr>
+          <w:lang w:val="en-US"/>
+        </w:rPr>
+        <w:t xml:space="preserve">When we check for which amino acid sequences match in a column, we should pay attention to groups of amino acids that are similar to each other, i.e. if they are in the same group, they are still kind of similar and not a completely “wrong” alignment (groups found here : </w:t>
+      </w:r>
+      <w:hyperlink r:id="rId10" w:history="1">
+        <w:r>
+          <w:rPr>
+            <w:rStyle w:val="Hyperlink"/>
+            <w:lang w:val="en-US"/>
+          </w:rPr>
+          <w:t>https://en.wikipedia.org/wiki/Conservative_replacement#:~:text=There%2</w:t>
+        </w:r>
+        <w:r>
+          <w:rPr>
+            <w:rStyle w:val="Hyperlink"/>
+            <w:lang w:val="en-US"/>
+          </w:rPr>
+          <w:lastRenderedPageBreak/>
+          <w:t>0are%2020%20naturally%20occurring,both%20small%2C%20negatively%20charged%20residues</w:t>
+        </w:r>
+      </w:hyperlink>
+      <w:r>
+        <w:rPr>
+          <w:lang w:val="en-US"/>
+        </w:rPr>
+        <w:t>.</w:t>
+      </w:r>
+      <w:r>
+        <w:rPr>
+          <w:lang w:val="en-US"/>
+        </w:rPr>
+        <w:t>)</w:t>
+      </w:r>
+    </w:p>
+    <w:p>
+      <w:pPr>
+        <w:pStyle w:val="Listenabsatz"/>
+        <w:numPr>
+          <w:ilvl w:val="0"/>
+          <w:numId w:val="9"/>
+        </w:numPr>
+        <w:rPr>
+          <w:lang w:val="en-US"/>
+        </w:rPr>
+      </w:pPr>
+      <w:r>
+        <w:rPr>
+          <w:lang w:val="en-US"/>
+        </w:rPr>
+        <w:t xml:space="preserve">Until now we </w:t>
+      </w:r>
+      <w:proofErr w:type="gramStart"/>
+      <w:r>
+        <w:rPr>
+          <w:lang w:val="en-US"/>
+        </w:rPr>
+        <w:t>use :</w:t>
+      </w:r>
+      <w:proofErr w:type="gramEnd"/>
+    </w:p>
+    <w:p>
+      <w:pPr>
+        <w:pStyle w:val="Listenabsatz"/>
+        <w:numPr>
+          <w:ilvl w:val="1"/>
+          <w:numId w:val="9"/>
+        </w:numPr>
+        <w:rPr>
+          <w:lang w:val="en-US"/>
+        </w:rPr>
+      </w:pPr>
+      <w:r>
+        <w:rPr>
+          <w:lang w:val="en-US"/>
+        </w:rPr>
+        <w:t>Remove when (columns where we have more than 70% gaps OR columns where conservation based on amino acid groups is less than 30%)</w:t>
+      </w:r>
+    </w:p>
+    <w:p>
+      <w:pPr>
+        <w:pStyle w:val="Listenabsatz"/>
+        <w:numPr>
+          <w:ilvl w:val="1"/>
+          <w:numId w:val="9"/>
+        </w:numPr>
+        <w:rPr>
+          <w:lang w:val="en-US"/>
+        </w:rPr>
+      </w:pPr>
+      <w:r>
+        <w:rPr>
+          <w:lang w:val="en-US"/>
+        </w:rPr>
+        <w:t xml:space="preserve">Possibly </w:t>
+      </w:r>
+      <w:proofErr w:type="gramStart"/>
+      <w:r>
+        <w:rPr>
+          <w:lang w:val="en-US"/>
+        </w:rPr>
+        <w:t>entropy ?</w:t>
+      </w:r>
+      <w:proofErr w:type="gramEnd"/>
+    </w:p>
+    <w:p>
+      <w:pPr>
+        <w:rPr>
+          <w:lang w:val="en-US"/>
+        </w:rPr>
+      </w:pPr>
+    </w:p>
+    <w:p>
+      <w:pPr>
+        <w:rPr>
+          <w:lang w:val="en-US"/>
+        </w:rPr>
+      </w:pPr>
+    </w:p>
+    <w:p>
+      <w:pPr>
+        <w:rPr>
+          <w:lang w:val="en-US"/>
+        </w:rPr>
+      </w:pPr>
+      <w:r>
+        <w:rPr>
+          <w:lang w:val="en-US"/>
+        </w:rPr>
+        <w:t xml:space="preserve">PSSM CREATION </w:t>
+      </w:r>
+    </w:p>
+    <w:p>
+      <w:pPr>
+        <w:rPr>
+          <w:lang w:val="en-US"/>
+        </w:rPr>
+      </w:pPr>
+    </w:p>
+    <w:p>
+      <w:pPr>
+        <w:rPr>
+          <w:lang w:val="en-US"/>
+        </w:rPr>
+      </w:pPr>
     </w:p>
     <w:sectPr>
       <w:pgSz w:w="11906" w:h="16838"/>
@@ -701,9 +1589,309 @@
 </w:document>
 </file>
 
+<file path=word/endnotes.xml><?xml version="1.0" encoding="utf-8"?>
+<w:endnotes xmlns:wpc="http://schemas.microsoft.com/office/word/2010/wordprocessingCanvas" xmlns:cx="http://schemas.microsoft.com/office/drawing/2014/chartex" xmlns:cx1="http://schemas.microsoft.com/office/drawing/2015/9/8/chartex" xmlns:cx2="http://schemas.microsoft.com/office/drawing/2015/10/21/chartex" xmlns:cx3="http://schemas.microsoft.com/office/drawing/2016/5/9/chartex" xmlns:cx4="http://schemas.microsoft.com/office/drawing/2016/5/10/chartex" xmlns:cx5="http://schemas.microsoft.com/office/drawing/2016/5/11/chartex" xmlns:cx6="http://schemas.microsoft.com/office/drawing/2016/5/12/chartex" xmlns:cx7="http://schemas.microsoft.com/office/drawing/2016/5/13/chartex" xmlns:cx8="http://schemas.microsoft.com/office/drawing/2016/5/14/chartex" xmlns:mc="http://schemas.openxmlformats.org/markup-compatibility/2006" xmlns:aink="http://schemas.microsoft.com/office/drawing/2016/ink" xmlns:am3d="http://schemas.microsoft.com/office/drawing/2017/model3d" xmlns:o="urn:schemas-microsoft-com:office:office" xmlns:oel="http://schemas.microsoft.com/office/2019/extlst" xmlns:r="http://schemas.openxmlformats.org/officeDocument/2006/relationships" xmlns:m="http://schemas.openxmlformats.org/officeDocument/2006/math" xmlns:v="urn:schemas-microsoft-com:vml" xmlns:wp14="http://schemas.microsoft.com/office/word/2010/wordprocessingDrawing" xmlns:wp="http://schemas.openxmlformats.org/drawingml/2006/wordprocessingDrawing" xmlns:w10="urn:schemas-microsoft-com:office:word" xmlns:w="http://schemas.openxmlformats.org/wordprocessingml/2006/main" xmlns:w14="http://schemas.microsoft.com/office/word/2010/wordml" xmlns:w15="http://schemas.microsoft.com/office/word/2012/wordml" xmlns:w16cex="http://schemas.microsoft.com/office/word/2018/wordml/cex" xmlns:w16cid="http://schemas.microsoft.com/office/word/2016/wordml/cid" xmlns:w16="http://schemas.microsoft.com/office/word/2018/wordml" xmlns:w16du="http://schemas.microsoft.com/office/word/2023/wordml/word16du" xmlns:w16sdtdh="http://schemas.microsoft.com/office/word/2020/wordml/sdtdatahash" xmlns:w16sdtfl="http://schemas.microsoft.com/office/word/2024/wordml/sdtformatlock" xmlns:w16se="http://schemas.microsoft.com/office/word/2015/wordml/symex" xmlns:wpg="http://schemas.microsoft.com/office/word/2010/wordprocessingGroup" xmlns:wpi="http://schemas.microsoft.com/office/word/2010/wordprocessingInk" xmlns:wne="http://schemas.microsoft.com/office/word/2006/wordml" xmlns:wps="http://schemas.microsoft.com/office/word/2010/wordprocessingShape" mc:Ignorable="w14 w15 w16se w16cid w16 w16cex w16sdtdh w16sdtfl w16du wp14">
+  <w:endnote w:type="separator" w:id="-1">
+    <w:p>
+      <w:r>
+        <w:separator/>
+      </w:r>
+    </w:p>
+  </w:endnote>
+  <w:endnote w:type="continuationSeparator" w:id="0">
+    <w:p>
+      <w:r>
+        <w:continuationSeparator/>
+      </w:r>
+    </w:p>
+  </w:endnote>
+</w:endnotes>
+</file>
+
+<file path=word/footnotes.xml><?xml version="1.0" encoding="utf-8"?>
+<w:footnotes xmlns:wpc="http://schemas.microsoft.com/office/word/2010/wordprocessingCanvas" xmlns:cx="http://schemas.microsoft.com/office/drawing/2014/chartex" xmlns:cx1="http://schemas.microsoft.com/office/drawing/2015/9/8/chartex" xmlns:cx2="http://schemas.microsoft.com/office/drawing/2015/10/21/chartex" xmlns:cx3="http://schemas.microsoft.com/office/drawing/2016/5/9/chartex" xmlns:cx4="http://schemas.microsoft.com/office/drawing/2016/5/10/chartex" xmlns:cx5="http://schemas.microsoft.com/office/drawing/2016/5/11/chartex" xmlns:cx6="http://schemas.microsoft.com/office/drawing/2016/5/12/chartex" xmlns:cx7="http://schemas.microsoft.com/office/drawing/2016/5/13/chartex" xmlns:cx8="http://schemas.microsoft.com/office/drawing/2016/5/14/chartex" xmlns:mc="http://schemas.openxmlformats.org/markup-compatibility/2006" xmlns:aink="http://schemas.microsoft.com/office/drawing/2016/ink" xmlns:am3d="http://schemas.microsoft.com/office/drawing/2017/model3d" xmlns:o="urn:schemas-microsoft-com:office:office" xmlns:oel="http://schemas.microsoft.com/office/2019/extlst" xmlns:r="http://schemas.openxmlformats.org/officeDocument/2006/relationships" xmlns:m="http://schemas.openxmlformats.org/officeDocument/2006/math" xmlns:v="urn:schemas-microsoft-com:vml" xmlns:wp14="http://schemas.microsoft.com/office/word/2010/wordprocessingDrawing" xmlns:wp="http://schemas.openxmlformats.org/drawingml/2006/wordprocessingDrawing" xmlns:w10="urn:schemas-microsoft-com:office:word" xmlns:w="http://schemas.openxmlformats.org/wordprocessingml/2006/main" xmlns:w14="http://schemas.microsoft.com/office/word/2010/wordml" xmlns:w15="http://schemas.microsoft.com/office/word/2012/wordml" xmlns:w16cex="http://schemas.microsoft.com/office/word/2018/wordml/cex" xmlns:w16cid="http://schemas.microsoft.com/office/word/2016/wordml/cid" xmlns:w16="http://schemas.microsoft.com/office/word/2018/wordml" xmlns:w16du="http://schemas.microsoft.com/office/word/2023/wordml/word16du" xmlns:w16sdtdh="http://schemas.microsoft.com/office/word/2020/wordml/sdtdatahash" xmlns:w16sdtfl="http://schemas.microsoft.com/office/word/2024/wordml/sdtformatlock" xmlns:w16se="http://schemas.microsoft.com/office/word/2015/wordml/symex" xmlns:wpg="http://schemas.microsoft.com/office/word/2010/wordprocessingGroup" xmlns:wpi="http://schemas.microsoft.com/office/word/2010/wordprocessingInk" xmlns:wne="http://schemas.microsoft.com/office/word/2006/wordml" xmlns:wps="http://schemas.microsoft.com/office/word/2010/wordprocessingShape" mc:Ignorable="w14 w15 w16se w16cid w16 w16cex w16sdtdh w16sdtfl w16du wp14">
+  <w:footnote w:type="separator" w:id="-1">
+    <w:p>
+      <w:r>
+        <w:separator/>
+      </w:r>
+    </w:p>
+  </w:footnote>
+  <w:footnote w:type="continuationSeparator" w:id="0">
+    <w:p>
+      <w:r>
+        <w:continuationSeparator/>
+      </w:r>
+    </w:p>
+  </w:footnote>
+</w:footnotes>
+</file>
+
 <file path=word/numbering.xml><?xml version="1.0" encoding="utf-8"?>
 <w:numbering xmlns:wpc="http://schemas.microsoft.com/office/word/2010/wordprocessingCanvas" xmlns:cx="http://schemas.microsoft.com/office/drawing/2014/chartex" xmlns:cx1="http://schemas.microsoft.com/office/drawing/2015/9/8/chartex" xmlns:cx2="http://schemas.microsoft.com/office/drawing/2015/10/21/chartex" xmlns:cx3="http://schemas.microsoft.com/office/drawing/2016/5/9/chartex" xmlns:cx4="http://schemas.microsoft.com/office/drawing/2016/5/10/chartex" xmlns:cx5="http://schemas.microsoft.com/office/drawing/2016/5/11/chartex" xmlns:cx6="http://schemas.microsoft.com/office/drawing/2016/5/12/chartex" xmlns:cx7="http://schemas.microsoft.com/office/drawing/2016/5/13/chartex" xmlns:cx8="http://schemas.microsoft.com/office/drawing/2016/5/14/chartex" xmlns:mc="http://schemas.openxmlformats.org/markup-compatibility/2006" xmlns:aink="http://schemas.microsoft.com/office/drawing/2016/ink" xmlns:am3d="http://schemas.microsoft.com/office/drawing/2017/model3d" xmlns:o="urn:schemas-microsoft-com:office:office" xmlns:oel="http://schemas.microsoft.com/office/2019/extlst" xmlns:r="http://schemas.openxmlformats.org/officeDocument/2006/relationships" xmlns:m="http://schemas.openxmlformats.org/officeDocument/2006/math" xmlns:v="urn:schemas-microsoft-com:vml" xmlns:wp14="http://schemas.microsoft.com/office/word/2010/wordprocessingDrawing" xmlns:wp="http://schemas.openxmlformats.org/drawingml/2006/wordprocessingDrawing" xmlns:w10="urn:schemas-microsoft-com:office:word" xmlns:w="http://schemas.openxmlformats.org/wordprocessingml/2006/main" xmlns:w14="http://schemas.microsoft.com/office/word/2010/wordml" xmlns:w15="http://schemas.microsoft.com/office/word/2012/wordml" xmlns:w16cex="http://schemas.microsoft.com/office/word/2018/wordml/cex" xmlns:w16cid="http://schemas.microsoft.com/office/word/2016/wordml/cid" xmlns:w16="http://schemas.microsoft.com/office/word/2018/wordml" xmlns:w16du="http://schemas.microsoft.com/office/word/2023/wordml/word16du" xmlns:w16sdtdh="http://schemas.microsoft.com/office/word/2020/wordml/sdtdatahash" xmlns:w16sdtfl="http://schemas.microsoft.com/office/word/2024/wordml/sdtformatlock" xmlns:w16se="http://schemas.microsoft.com/office/word/2015/wordml/symex" xmlns:wpg="http://schemas.microsoft.com/office/word/2010/wordprocessingGroup" xmlns:wpi="http://schemas.microsoft.com/office/word/2010/wordprocessingInk" xmlns:wne="http://schemas.microsoft.com/office/word/2006/wordml" xmlns:wps="http://schemas.microsoft.com/office/word/2010/wordprocessingShape" mc:Ignorable="w14 w15 w16se w16cid w16 w16cex w16sdtdh w16sdtfl w16du wp14">
   <w:abstractNum w:abstractNumId="0" w15:restartNumberingAfterBreak="0">
+    <w:nsid w:val="04AE48D9"/>
+    <w:multiLevelType w:val="multilevel"/>
+    <w:tmpl w:val="0728C31C"/>
+    <w:lvl w:ilvl="0">
+      <w:start w:val="1"/>
+      <w:numFmt w:val="bullet"/>
+      <w:lvlText w:val=""/>
+      <w:lvlJc w:val="left"/>
+      <w:pPr>
+        <w:tabs>
+          <w:tab w:val="num" w:pos="720"/>
+        </w:tabs>
+        <w:ind w:left="720" w:hanging="360"/>
+      </w:pPr>
+      <w:rPr>
+        <w:rFonts w:ascii="Symbol" w:hAnsi="Symbol" w:hint="default"/>
+        <w:sz w:val="20"/>
+      </w:rPr>
+    </w:lvl>
+    <w:lvl w:ilvl="1" w:tentative="1">
+      <w:start w:val="1"/>
+      <w:numFmt w:val="bullet"/>
+      <w:lvlText w:val="o"/>
+      <w:lvlJc w:val="left"/>
+      <w:pPr>
+        <w:tabs>
+          <w:tab w:val="num" w:pos="1440"/>
+        </w:tabs>
+        <w:ind w:left="1440" w:hanging="360"/>
+      </w:pPr>
+      <w:rPr>
+        <w:rFonts w:ascii="Courier New" w:hAnsi="Courier New" w:hint="default"/>
+        <w:sz w:val="20"/>
+      </w:rPr>
+    </w:lvl>
+    <w:lvl w:ilvl="2" w:tentative="1">
+      <w:start w:val="1"/>
+      <w:numFmt w:val="bullet"/>
+      <w:lvlText w:val=""/>
+      <w:lvlJc w:val="left"/>
+      <w:pPr>
+        <w:tabs>
+          <w:tab w:val="num" w:pos="2160"/>
+        </w:tabs>
+        <w:ind w:left="2160" w:hanging="360"/>
+      </w:pPr>
+      <w:rPr>
+        <w:rFonts w:ascii="Wingdings" w:hAnsi="Wingdings" w:hint="default"/>
+        <w:sz w:val="20"/>
+      </w:rPr>
+    </w:lvl>
+    <w:lvl w:ilvl="3" w:tentative="1">
+      <w:start w:val="1"/>
+      <w:numFmt w:val="bullet"/>
+      <w:lvlText w:val=""/>
+      <w:lvlJc w:val="left"/>
+      <w:pPr>
+        <w:tabs>
+          <w:tab w:val="num" w:pos="2880"/>
+        </w:tabs>
+        <w:ind w:left="2880" w:hanging="360"/>
+      </w:pPr>
+      <w:rPr>
+        <w:rFonts w:ascii="Wingdings" w:hAnsi="Wingdings" w:hint="default"/>
+        <w:sz w:val="20"/>
+      </w:rPr>
+    </w:lvl>
+    <w:lvl w:ilvl="4" w:tentative="1">
+      <w:start w:val="1"/>
+      <w:numFmt w:val="bullet"/>
+      <w:lvlText w:val=""/>
+      <w:lvlJc w:val="left"/>
+      <w:pPr>
+        <w:tabs>
+          <w:tab w:val="num" w:pos="3600"/>
+        </w:tabs>
+        <w:ind w:left="3600" w:hanging="360"/>
+      </w:pPr>
+      <w:rPr>
+        <w:rFonts w:ascii="Wingdings" w:hAnsi="Wingdings" w:hint="default"/>
+        <w:sz w:val="20"/>
+      </w:rPr>
+    </w:lvl>
+    <w:lvl w:ilvl="5" w:tentative="1">
+      <w:start w:val="1"/>
+      <w:numFmt w:val="bullet"/>
+      <w:lvlText w:val=""/>
+      <w:lvlJc w:val="left"/>
+      <w:pPr>
+        <w:tabs>
+          <w:tab w:val="num" w:pos="4320"/>
+        </w:tabs>
+        <w:ind w:left="4320" w:hanging="360"/>
+      </w:pPr>
+      <w:rPr>
+        <w:rFonts w:ascii="Wingdings" w:hAnsi="Wingdings" w:hint="default"/>
+        <w:sz w:val="20"/>
+      </w:rPr>
+    </w:lvl>
+    <w:lvl w:ilvl="6" w:tentative="1">
+      <w:start w:val="1"/>
+      <w:numFmt w:val="bullet"/>
+      <w:lvlText w:val=""/>
+      <w:lvlJc w:val="left"/>
+      <w:pPr>
+        <w:tabs>
+          <w:tab w:val="num" w:pos="5040"/>
+        </w:tabs>
+        <w:ind w:left="5040" w:hanging="360"/>
+      </w:pPr>
+      <w:rPr>
+        <w:rFonts w:ascii="Wingdings" w:hAnsi="Wingdings" w:hint="default"/>
+        <w:sz w:val="20"/>
+      </w:rPr>
+    </w:lvl>
+    <w:lvl w:ilvl="7" w:tentative="1">
+      <w:start w:val="1"/>
+      <w:numFmt w:val="bullet"/>
+      <w:lvlText w:val=""/>
+      <w:lvlJc w:val="left"/>
+      <w:pPr>
+        <w:tabs>
+          <w:tab w:val="num" w:pos="5760"/>
+        </w:tabs>
+        <w:ind w:left="5760" w:hanging="360"/>
+      </w:pPr>
+      <w:rPr>
+        <w:rFonts w:ascii="Wingdings" w:hAnsi="Wingdings" w:hint="default"/>
+        <w:sz w:val="20"/>
+      </w:rPr>
+    </w:lvl>
+    <w:lvl w:ilvl="8" w:tentative="1">
+      <w:start w:val="1"/>
+      <w:numFmt w:val="bullet"/>
+      <w:lvlText w:val=""/>
+      <w:lvlJc w:val="left"/>
+      <w:pPr>
+        <w:tabs>
+          <w:tab w:val="num" w:pos="6480"/>
+        </w:tabs>
+        <w:ind w:left="6480" w:hanging="360"/>
+      </w:pPr>
+      <w:rPr>
+        <w:rFonts w:ascii="Wingdings" w:hAnsi="Wingdings" w:hint="default"/>
+        <w:sz w:val="20"/>
+      </w:rPr>
+    </w:lvl>
+  </w:abstractNum>
+  <w:abstractNum w:abstractNumId="1" w15:restartNumberingAfterBreak="0">
+    <w:nsid w:val="0AE53412"/>
+    <w:multiLevelType w:val="hybridMultilevel"/>
+    <w:tmpl w:val="BF28EEEC"/>
+    <w:lvl w:ilvl="0" w:tplc="F2F406CA">
+      <w:start w:val="444"/>
+      <w:numFmt w:val="bullet"/>
+      <w:lvlText w:val="-"/>
+      <w:lvlJc w:val="left"/>
+      <w:pPr>
+        <w:ind w:left="720" w:hanging="360"/>
+      </w:pPr>
+      <w:rPr>
+        <w:rFonts w:ascii="Aptos" w:eastAsiaTheme="minorHAnsi" w:hAnsi="Aptos" w:cstheme="minorBidi" w:hint="default"/>
+      </w:rPr>
+    </w:lvl>
+    <w:lvl w:ilvl="1" w:tplc="04070003">
+      <w:start w:val="1"/>
+      <w:numFmt w:val="bullet"/>
+      <w:lvlText w:val="o"/>
+      <w:lvlJc w:val="left"/>
+      <w:pPr>
+        <w:ind w:left="1440" w:hanging="360"/>
+      </w:pPr>
+      <w:rPr>
+        <w:rFonts w:ascii="Courier New" w:hAnsi="Courier New" w:cs="Courier New" w:hint="default"/>
+      </w:rPr>
+    </w:lvl>
+    <w:lvl w:ilvl="2" w:tplc="04070005" w:tentative="1">
+      <w:start w:val="1"/>
+      <w:numFmt w:val="bullet"/>
+      <w:lvlText w:val=""/>
+      <w:lvlJc w:val="left"/>
+      <w:pPr>
+        <w:ind w:left="2160" w:hanging="360"/>
+      </w:pPr>
+      <w:rPr>
+        <w:rFonts w:ascii="Wingdings" w:hAnsi="Wingdings" w:hint="default"/>
+      </w:rPr>
+    </w:lvl>
+    <w:lvl w:ilvl="3" w:tplc="04070001" w:tentative="1">
+      <w:start w:val="1"/>
+      <w:numFmt w:val="bullet"/>
+      <w:lvlText w:val=""/>
+      <w:lvlJc w:val="left"/>
+      <w:pPr>
+        <w:ind w:left="2880" w:hanging="360"/>
+      </w:pPr>
+      <w:rPr>
+        <w:rFonts w:ascii="Symbol" w:hAnsi="Symbol" w:hint="default"/>
+      </w:rPr>
+    </w:lvl>
+    <w:lvl w:ilvl="4" w:tplc="04070003" w:tentative="1">
+      <w:start w:val="1"/>
+      <w:numFmt w:val="bullet"/>
+      <w:lvlText w:val="o"/>
+      <w:lvlJc w:val="left"/>
+      <w:pPr>
+        <w:ind w:left="3600" w:hanging="360"/>
+      </w:pPr>
+      <w:rPr>
+        <w:rFonts w:ascii="Courier New" w:hAnsi="Courier New" w:cs="Courier New" w:hint="default"/>
+      </w:rPr>
+    </w:lvl>
+    <w:lvl w:ilvl="5" w:tplc="04070005" w:tentative="1">
+      <w:start w:val="1"/>
+      <w:numFmt w:val="bullet"/>
+      <w:lvlText w:val=""/>
+      <w:lvlJc w:val="left"/>
+      <w:pPr>
+        <w:ind w:left="4320" w:hanging="360"/>
+      </w:pPr>
+      <w:rPr>
+        <w:rFonts w:ascii="Wingdings" w:hAnsi="Wingdings" w:hint="default"/>
+      </w:rPr>
+    </w:lvl>
+    <w:lvl w:ilvl="6" w:tplc="04070001" w:tentative="1">
+      <w:start w:val="1"/>
+      <w:numFmt w:val="bullet"/>
+      <w:lvlText w:val=""/>
+      <w:lvlJc w:val="left"/>
+      <w:pPr>
+        <w:ind w:left="5040" w:hanging="360"/>
+      </w:pPr>
+      <w:rPr>
+        <w:rFonts w:ascii="Symbol" w:hAnsi="Symbol" w:hint="default"/>
+      </w:rPr>
+    </w:lvl>
+    <w:lvl w:ilvl="7" w:tplc="04070003" w:tentative="1">
+      <w:start w:val="1"/>
+      <w:numFmt w:val="bullet"/>
+      <w:lvlText w:val="o"/>
+      <w:lvlJc w:val="left"/>
+      <w:pPr>
+        <w:ind w:left="5760" w:hanging="360"/>
+      </w:pPr>
+      <w:rPr>
+        <w:rFonts w:ascii="Courier New" w:hAnsi="Courier New" w:cs="Courier New" w:hint="default"/>
+      </w:rPr>
+    </w:lvl>
+    <w:lvl w:ilvl="8" w:tplc="04070005" w:tentative="1">
+      <w:start w:val="1"/>
+      <w:numFmt w:val="bullet"/>
+      <w:lvlText w:val=""/>
+      <w:lvlJc w:val="left"/>
+      <w:pPr>
+        <w:ind w:left="6480" w:hanging="360"/>
+      </w:pPr>
+      <w:rPr>
+        <w:rFonts w:ascii="Wingdings" w:hAnsi="Wingdings" w:hint="default"/>
+      </w:rPr>
+    </w:lvl>
+  </w:abstractNum>
+  <w:abstractNum w:abstractNumId="2" w15:restartNumberingAfterBreak="0">
     <w:nsid w:val="0AF74977"/>
     <w:multiLevelType w:val="multilevel"/>
     <w:tmpl w:val="3E082670"/>
@@ -852,7 +2040,156 @@
       </w:rPr>
     </w:lvl>
   </w:abstractNum>
-  <w:abstractNum w:abstractNumId="1" w15:restartNumberingAfterBreak="0">
+  <w:abstractNum w:abstractNumId="3" w15:restartNumberingAfterBreak="0">
+    <w:nsid w:val="0E2C6F8C"/>
+    <w:multiLevelType w:val="multilevel"/>
+    <w:tmpl w:val="258E164C"/>
+    <w:lvl w:ilvl="0">
+      <w:start w:val="1"/>
+      <w:numFmt w:val="bullet"/>
+      <w:lvlText w:val=""/>
+      <w:lvlJc w:val="left"/>
+      <w:pPr>
+        <w:tabs>
+          <w:tab w:val="num" w:pos="720"/>
+        </w:tabs>
+        <w:ind w:left="720" w:hanging="360"/>
+      </w:pPr>
+      <w:rPr>
+        <w:rFonts w:ascii="Symbol" w:hAnsi="Symbol" w:hint="default"/>
+        <w:sz w:val="20"/>
+      </w:rPr>
+    </w:lvl>
+    <w:lvl w:ilvl="1" w:tentative="1">
+      <w:start w:val="1"/>
+      <w:numFmt w:val="bullet"/>
+      <w:lvlText w:val="o"/>
+      <w:lvlJc w:val="left"/>
+      <w:pPr>
+        <w:tabs>
+          <w:tab w:val="num" w:pos="1440"/>
+        </w:tabs>
+        <w:ind w:left="1440" w:hanging="360"/>
+      </w:pPr>
+      <w:rPr>
+        <w:rFonts w:ascii="Courier New" w:hAnsi="Courier New" w:hint="default"/>
+        <w:sz w:val="20"/>
+      </w:rPr>
+    </w:lvl>
+    <w:lvl w:ilvl="2" w:tentative="1">
+      <w:start w:val="1"/>
+      <w:numFmt w:val="bullet"/>
+      <w:lvlText w:val=""/>
+      <w:lvlJc w:val="left"/>
+      <w:pPr>
+        <w:tabs>
+          <w:tab w:val="num" w:pos="2160"/>
+        </w:tabs>
+        <w:ind w:left="2160" w:hanging="360"/>
+      </w:pPr>
+      <w:rPr>
+        <w:rFonts w:ascii="Wingdings" w:hAnsi="Wingdings" w:hint="default"/>
+        <w:sz w:val="20"/>
+      </w:rPr>
+    </w:lvl>
+    <w:lvl w:ilvl="3" w:tentative="1">
+      <w:start w:val="1"/>
+      <w:numFmt w:val="bullet"/>
+      <w:lvlText w:val=""/>
+      <w:lvlJc w:val="left"/>
+      <w:pPr>
+        <w:tabs>
+          <w:tab w:val="num" w:pos="2880"/>
+        </w:tabs>
+        <w:ind w:left="2880" w:hanging="360"/>
+      </w:pPr>
+      <w:rPr>
+        <w:rFonts w:ascii="Wingdings" w:hAnsi="Wingdings" w:hint="default"/>
+        <w:sz w:val="20"/>
+      </w:rPr>
+    </w:lvl>
+    <w:lvl w:ilvl="4" w:tentative="1">
+      <w:start w:val="1"/>
+      <w:numFmt w:val="bullet"/>
+      <w:lvlText w:val=""/>
+      <w:lvlJc w:val="left"/>
+      <w:pPr>
+        <w:tabs>
+          <w:tab w:val="num" w:pos="3600"/>
+        </w:tabs>
+        <w:ind w:left="3600" w:hanging="360"/>
+      </w:pPr>
+      <w:rPr>
+        <w:rFonts w:ascii="Wingdings" w:hAnsi="Wingdings" w:hint="default"/>
+        <w:sz w:val="20"/>
+      </w:rPr>
+    </w:lvl>
+    <w:lvl w:ilvl="5" w:tentative="1">
+      <w:start w:val="1"/>
+      <w:numFmt w:val="bullet"/>
+      <w:lvlText w:val=""/>
+      <w:lvlJc w:val="left"/>
+      <w:pPr>
+        <w:tabs>
+          <w:tab w:val="num" w:pos="4320"/>
+        </w:tabs>
+        <w:ind w:left="4320" w:hanging="360"/>
+      </w:pPr>
+      <w:rPr>
+        <w:rFonts w:ascii="Wingdings" w:hAnsi="Wingdings" w:hint="default"/>
+        <w:sz w:val="20"/>
+      </w:rPr>
+    </w:lvl>
+    <w:lvl w:ilvl="6" w:tentative="1">
+      <w:start w:val="1"/>
+      <w:numFmt w:val="bullet"/>
+      <w:lvlText w:val=""/>
+      <w:lvlJc w:val="left"/>
+      <w:pPr>
+        <w:tabs>
+          <w:tab w:val="num" w:pos="5040"/>
+        </w:tabs>
+        <w:ind w:left="5040" w:hanging="360"/>
+      </w:pPr>
+      <w:rPr>
+        <w:rFonts w:ascii="Wingdings" w:hAnsi="Wingdings" w:hint="default"/>
+        <w:sz w:val="20"/>
+      </w:rPr>
+    </w:lvl>
+    <w:lvl w:ilvl="7" w:tentative="1">
+      <w:start w:val="1"/>
+      <w:numFmt w:val="bullet"/>
+      <w:lvlText w:val=""/>
+      <w:lvlJc w:val="left"/>
+      <w:pPr>
+        <w:tabs>
+          <w:tab w:val="num" w:pos="5760"/>
+        </w:tabs>
+        <w:ind w:left="5760" w:hanging="360"/>
+      </w:pPr>
+      <w:rPr>
+        <w:rFonts w:ascii="Wingdings" w:hAnsi="Wingdings" w:hint="default"/>
+        <w:sz w:val="20"/>
+      </w:rPr>
+    </w:lvl>
+    <w:lvl w:ilvl="8" w:tentative="1">
+      <w:start w:val="1"/>
+      <w:numFmt w:val="bullet"/>
+      <w:lvlText w:val=""/>
+      <w:lvlJc w:val="left"/>
+      <w:pPr>
+        <w:tabs>
+          <w:tab w:val="num" w:pos="6480"/>
+        </w:tabs>
+        <w:ind w:left="6480" w:hanging="360"/>
+      </w:pPr>
+      <w:rPr>
+        <w:rFonts w:ascii="Wingdings" w:hAnsi="Wingdings" w:hint="default"/>
+        <w:sz w:val="20"/>
+      </w:rPr>
+    </w:lvl>
+  </w:abstractNum>
+  <w:abstractNum w:abstractNumId="4" w15:restartNumberingAfterBreak="0">
     <w:nsid w:val="199C2F8C"/>
     <w:multiLevelType w:val="multilevel"/>
     <w:tmpl w:val="B88420BE"/>
@@ -965,7 +2302,345 @@
       </w:pPr>
     </w:lvl>
   </w:abstractNum>
-  <w:abstractNum w:abstractNumId="2" w15:restartNumberingAfterBreak="0">
+  <w:abstractNum w:abstractNumId="5" w15:restartNumberingAfterBreak="0">
+    <w:nsid w:val="3584410E"/>
+    <w:multiLevelType w:val="multilevel"/>
+    <w:tmpl w:val="F9D862FE"/>
+    <w:lvl w:ilvl="0">
+      <w:start w:val="1"/>
+      <w:numFmt w:val="decimal"/>
+      <w:lvlText w:val="%1."/>
+      <w:lvlJc w:val="left"/>
+      <w:pPr>
+        <w:tabs>
+          <w:tab w:val="num" w:pos="720"/>
+        </w:tabs>
+        <w:ind w:left="720" w:hanging="360"/>
+      </w:pPr>
+    </w:lvl>
+    <w:lvl w:ilvl="1" w:tentative="1">
+      <w:start w:val="1"/>
+      <w:numFmt w:val="decimal"/>
+      <w:lvlText w:val="%2."/>
+      <w:lvlJc w:val="left"/>
+      <w:pPr>
+        <w:tabs>
+          <w:tab w:val="num" w:pos="1440"/>
+        </w:tabs>
+        <w:ind w:left="1440" w:hanging="360"/>
+      </w:pPr>
+    </w:lvl>
+    <w:lvl w:ilvl="2" w:tentative="1">
+      <w:start w:val="1"/>
+      <w:numFmt w:val="decimal"/>
+      <w:lvlText w:val="%3."/>
+      <w:lvlJc w:val="left"/>
+      <w:pPr>
+        <w:tabs>
+          <w:tab w:val="num" w:pos="2160"/>
+        </w:tabs>
+        <w:ind w:left="2160" w:hanging="360"/>
+      </w:pPr>
+    </w:lvl>
+    <w:lvl w:ilvl="3" w:tentative="1">
+      <w:start w:val="1"/>
+      <w:numFmt w:val="decimal"/>
+      <w:lvlText w:val="%4."/>
+      <w:lvlJc w:val="left"/>
+      <w:pPr>
+        <w:tabs>
+          <w:tab w:val="num" w:pos="2880"/>
+        </w:tabs>
+        <w:ind w:left="2880" w:hanging="360"/>
+      </w:pPr>
+    </w:lvl>
+    <w:lvl w:ilvl="4" w:tentative="1">
+      <w:start w:val="1"/>
+      <w:numFmt w:val="decimal"/>
+      <w:lvlText w:val="%5."/>
+      <w:lvlJc w:val="left"/>
+      <w:pPr>
+        <w:tabs>
+          <w:tab w:val="num" w:pos="3600"/>
+        </w:tabs>
+        <w:ind w:left="3600" w:hanging="360"/>
+      </w:pPr>
+    </w:lvl>
+    <w:lvl w:ilvl="5" w:tentative="1">
+      <w:start w:val="1"/>
+      <w:numFmt w:val="decimal"/>
+      <w:lvlText w:val="%6."/>
+      <w:lvlJc w:val="left"/>
+      <w:pPr>
+        <w:tabs>
+          <w:tab w:val="num" w:pos="4320"/>
+        </w:tabs>
+        <w:ind w:left="4320" w:hanging="360"/>
+      </w:pPr>
+    </w:lvl>
+    <w:lvl w:ilvl="6" w:tentative="1">
+      <w:start w:val="1"/>
+      <w:numFmt w:val="decimal"/>
+      <w:lvlText w:val="%7."/>
+      <w:lvlJc w:val="left"/>
+      <w:pPr>
+        <w:tabs>
+          <w:tab w:val="num" w:pos="5040"/>
+        </w:tabs>
+        <w:ind w:left="5040" w:hanging="360"/>
+      </w:pPr>
+    </w:lvl>
+    <w:lvl w:ilvl="7" w:tentative="1">
+      <w:start w:val="1"/>
+      <w:numFmt w:val="decimal"/>
+      <w:lvlText w:val="%8."/>
+      <w:lvlJc w:val="left"/>
+      <w:pPr>
+        <w:tabs>
+          <w:tab w:val="num" w:pos="5760"/>
+        </w:tabs>
+        <w:ind w:left="5760" w:hanging="360"/>
+      </w:pPr>
+    </w:lvl>
+    <w:lvl w:ilvl="8" w:tentative="1">
+      <w:start w:val="1"/>
+      <w:numFmt w:val="decimal"/>
+      <w:lvlText w:val="%9."/>
+      <w:lvlJc w:val="left"/>
+      <w:pPr>
+        <w:tabs>
+          <w:tab w:val="num" w:pos="6480"/>
+        </w:tabs>
+        <w:ind w:left="6480" w:hanging="360"/>
+      </w:pPr>
+    </w:lvl>
+  </w:abstractNum>
+  <w:abstractNum w:abstractNumId="6" w15:restartNumberingAfterBreak="0">
+    <w:nsid w:val="38F43823"/>
+    <w:multiLevelType w:val="multilevel"/>
+    <w:tmpl w:val="9814DDF4"/>
+    <w:lvl w:ilvl="0">
+      <w:start w:val="1"/>
+      <w:numFmt w:val="decimal"/>
+      <w:lvlText w:val="%1."/>
+      <w:lvlJc w:val="left"/>
+      <w:pPr>
+        <w:tabs>
+          <w:tab w:val="num" w:pos="720"/>
+        </w:tabs>
+        <w:ind w:left="720" w:hanging="360"/>
+      </w:pPr>
+    </w:lvl>
+    <w:lvl w:ilvl="1" w:tentative="1">
+      <w:start w:val="1"/>
+      <w:numFmt w:val="decimal"/>
+      <w:lvlText w:val="%2."/>
+      <w:lvlJc w:val="left"/>
+      <w:pPr>
+        <w:tabs>
+          <w:tab w:val="num" w:pos="1440"/>
+        </w:tabs>
+        <w:ind w:left="1440" w:hanging="360"/>
+      </w:pPr>
+    </w:lvl>
+    <w:lvl w:ilvl="2" w:tentative="1">
+      <w:start w:val="1"/>
+      <w:numFmt w:val="decimal"/>
+      <w:lvlText w:val="%3."/>
+      <w:lvlJc w:val="left"/>
+      <w:pPr>
+        <w:tabs>
+          <w:tab w:val="num" w:pos="2160"/>
+        </w:tabs>
+        <w:ind w:left="2160" w:hanging="360"/>
+      </w:pPr>
+    </w:lvl>
+    <w:lvl w:ilvl="3" w:tentative="1">
+      <w:start w:val="1"/>
+      <w:numFmt w:val="decimal"/>
+      <w:lvlText w:val="%4."/>
+      <w:lvlJc w:val="left"/>
+      <w:pPr>
+        <w:tabs>
+          <w:tab w:val="num" w:pos="2880"/>
+        </w:tabs>
+        <w:ind w:left="2880" w:hanging="360"/>
+      </w:pPr>
+    </w:lvl>
+    <w:lvl w:ilvl="4" w:tentative="1">
+      <w:start w:val="1"/>
+      <w:numFmt w:val="decimal"/>
+      <w:lvlText w:val="%5."/>
+      <w:lvlJc w:val="left"/>
+      <w:pPr>
+        <w:tabs>
+          <w:tab w:val="num" w:pos="3600"/>
+        </w:tabs>
+        <w:ind w:left="3600" w:hanging="360"/>
+      </w:pPr>
+    </w:lvl>
+    <w:lvl w:ilvl="5" w:tentative="1">
+      <w:start w:val="1"/>
+      <w:numFmt w:val="decimal"/>
+      <w:lvlText w:val="%6."/>
+      <w:lvlJc w:val="left"/>
+      <w:pPr>
+        <w:tabs>
+          <w:tab w:val="num" w:pos="4320"/>
+        </w:tabs>
+        <w:ind w:left="4320" w:hanging="360"/>
+      </w:pPr>
+    </w:lvl>
+    <w:lvl w:ilvl="6" w:tentative="1">
+      <w:start w:val="1"/>
+      <w:numFmt w:val="decimal"/>
+      <w:lvlText w:val="%7."/>
+      <w:lvlJc w:val="left"/>
+      <w:pPr>
+        <w:tabs>
+          <w:tab w:val="num" w:pos="5040"/>
+        </w:tabs>
+        <w:ind w:left="5040" w:hanging="360"/>
+      </w:pPr>
+    </w:lvl>
+    <w:lvl w:ilvl="7" w:tentative="1">
+      <w:start w:val="1"/>
+      <w:numFmt w:val="decimal"/>
+      <w:lvlText w:val="%8."/>
+      <w:lvlJc w:val="left"/>
+      <w:pPr>
+        <w:tabs>
+          <w:tab w:val="num" w:pos="5760"/>
+        </w:tabs>
+        <w:ind w:left="5760" w:hanging="360"/>
+      </w:pPr>
+    </w:lvl>
+    <w:lvl w:ilvl="8" w:tentative="1">
+      <w:start w:val="1"/>
+      <w:numFmt w:val="decimal"/>
+      <w:lvlText w:val="%9."/>
+      <w:lvlJc w:val="left"/>
+      <w:pPr>
+        <w:tabs>
+          <w:tab w:val="num" w:pos="6480"/>
+        </w:tabs>
+        <w:ind w:left="6480" w:hanging="360"/>
+      </w:pPr>
+    </w:lvl>
+  </w:abstractNum>
+  <w:abstractNum w:abstractNumId="7" w15:restartNumberingAfterBreak="0">
+    <w:nsid w:val="4CBC1892"/>
+    <w:multiLevelType w:val="hybridMultilevel"/>
+    <w:tmpl w:val="E250AD40"/>
+    <w:lvl w:ilvl="0" w:tplc="4B5A3530">
+      <w:numFmt w:val="bullet"/>
+      <w:lvlText w:val="-"/>
+      <w:lvlJc w:val="left"/>
+      <w:pPr>
+        <w:ind w:left="720" w:hanging="360"/>
+      </w:pPr>
+      <w:rPr>
+        <w:rFonts w:ascii="Aptos" w:eastAsiaTheme="minorHAnsi" w:hAnsi="Aptos" w:cstheme="minorBidi" w:hint="default"/>
+      </w:rPr>
+    </w:lvl>
+    <w:lvl w:ilvl="1" w:tplc="04070003" w:tentative="1">
+      <w:start w:val="1"/>
+      <w:numFmt w:val="bullet"/>
+      <w:lvlText w:val="o"/>
+      <w:lvlJc w:val="left"/>
+      <w:pPr>
+        <w:ind w:left="1440" w:hanging="360"/>
+      </w:pPr>
+      <w:rPr>
+        <w:rFonts w:ascii="Courier New" w:hAnsi="Courier New" w:cs="Courier New" w:hint="default"/>
+      </w:rPr>
+    </w:lvl>
+    <w:lvl w:ilvl="2" w:tplc="04070005" w:tentative="1">
+      <w:start w:val="1"/>
+      <w:numFmt w:val="bullet"/>
+      <w:lvlText w:val=""/>
+      <w:lvlJc w:val="left"/>
+      <w:pPr>
+        <w:ind w:left="2160" w:hanging="360"/>
+      </w:pPr>
+      <w:rPr>
+        <w:rFonts w:ascii="Wingdings" w:hAnsi="Wingdings" w:hint="default"/>
+      </w:rPr>
+    </w:lvl>
+    <w:lvl w:ilvl="3" w:tplc="04070001" w:tentative="1">
+      <w:start w:val="1"/>
+      <w:numFmt w:val="bullet"/>
+      <w:lvlText w:val=""/>
+      <w:lvlJc w:val="left"/>
+      <w:pPr>
+        <w:ind w:left="2880" w:hanging="360"/>
+      </w:pPr>
+      <w:rPr>
+        <w:rFonts w:ascii="Symbol" w:hAnsi="Symbol" w:hint="default"/>
+      </w:rPr>
+    </w:lvl>
+    <w:lvl w:ilvl="4" w:tplc="04070003" w:tentative="1">
+      <w:start w:val="1"/>
+      <w:numFmt w:val="bullet"/>
+      <w:lvlText w:val="o"/>
+      <w:lvlJc w:val="left"/>
+      <w:pPr>
+        <w:ind w:left="3600" w:hanging="360"/>
+      </w:pPr>
+      <w:rPr>
+        <w:rFonts w:ascii="Courier New" w:hAnsi="Courier New" w:cs="Courier New" w:hint="default"/>
+      </w:rPr>
+    </w:lvl>
+    <w:lvl w:ilvl="5" w:tplc="04070005" w:tentative="1">
+      <w:start w:val="1"/>
+      <w:numFmt w:val="bullet"/>
+      <w:lvlText w:val=""/>
+      <w:lvlJc w:val="left"/>
+      <w:pPr>
+        <w:ind w:left="4320" w:hanging="360"/>
+      </w:pPr>
+      <w:rPr>
+        <w:rFonts w:ascii="Wingdings" w:hAnsi="Wingdings" w:hint="default"/>
+      </w:rPr>
+    </w:lvl>
+    <w:lvl w:ilvl="6" w:tplc="04070001" w:tentative="1">
+      <w:start w:val="1"/>
+      <w:numFmt w:val="bullet"/>
+      <w:lvlText w:val=""/>
+      <w:lvlJc w:val="left"/>
+      <w:pPr>
+        <w:ind w:left="5040" w:hanging="360"/>
+      </w:pPr>
+      <w:rPr>
+        <w:rFonts w:ascii="Symbol" w:hAnsi="Symbol" w:hint="default"/>
+      </w:rPr>
+    </w:lvl>
+    <w:lvl w:ilvl="7" w:tplc="04070003" w:tentative="1">
+      <w:start w:val="1"/>
+      <w:numFmt w:val="bullet"/>
+      <w:lvlText w:val="o"/>
+      <w:lvlJc w:val="left"/>
+      <w:pPr>
+        <w:ind w:left="5760" w:hanging="360"/>
+      </w:pPr>
+      <w:rPr>
+        <w:rFonts w:ascii="Courier New" w:hAnsi="Courier New" w:cs="Courier New" w:hint="default"/>
+      </w:rPr>
+    </w:lvl>
+    <w:lvl w:ilvl="8" w:tplc="04070005" w:tentative="1">
+      <w:start w:val="1"/>
+      <w:numFmt w:val="bullet"/>
+      <w:lvlText w:val=""/>
+      <w:lvlJc w:val="left"/>
+      <w:pPr>
+        <w:ind w:left="6480" w:hanging="360"/>
+      </w:pPr>
+      <w:rPr>
+        <w:rFonts w:ascii="Wingdings" w:hAnsi="Wingdings" w:hint="default"/>
+      </w:rPr>
+    </w:lvl>
+  </w:abstractNum>
+  <w:abstractNum w:abstractNumId="8" w15:restartNumberingAfterBreak="0">
     <w:nsid w:val="61CC195A"/>
     <w:multiLevelType w:val="multilevel"/>
     <w:tmpl w:val="846C8B04"/>
@@ -1114,7 +2789,7 @@
       </w:rPr>
     </w:lvl>
   </w:abstractNum>
-  <w:abstractNum w:abstractNumId="3" w15:restartNumberingAfterBreak="0">
+  <w:abstractNum w:abstractNumId="9" w15:restartNumberingAfterBreak="0">
     <w:nsid w:val="7C62002C"/>
     <w:multiLevelType w:val="multilevel"/>
     <w:tmpl w:val="9CFCE0FC"/>
@@ -1228,16 +2903,34 @@
     </w:lvl>
   </w:abstractNum>
   <w:num w:numId="1" w16cid:durableId="1210262425">
+    <w:abstractNumId w:val="4"/>
+  </w:num>
+  <w:num w:numId="2" w16cid:durableId="1640988369">
+    <w:abstractNumId w:val="8"/>
+  </w:num>
+  <w:num w:numId="3" w16cid:durableId="1882597575">
+    <w:abstractNumId w:val="9"/>
+  </w:num>
+  <w:num w:numId="4" w16cid:durableId="105781909">
+    <w:abstractNumId w:val="2"/>
+  </w:num>
+  <w:num w:numId="5" w16cid:durableId="718090559">
+    <w:abstractNumId w:val="6"/>
+  </w:num>
+  <w:num w:numId="6" w16cid:durableId="1173762684">
+    <w:abstractNumId w:val="0"/>
+  </w:num>
+  <w:num w:numId="7" w16cid:durableId="567887993">
+    <w:abstractNumId w:val="5"/>
+  </w:num>
+  <w:num w:numId="8" w16cid:durableId="1918898557">
+    <w:abstractNumId w:val="3"/>
+  </w:num>
+  <w:num w:numId="9" w16cid:durableId="810291520">
     <w:abstractNumId w:val="1"/>
   </w:num>
-  <w:num w:numId="2" w16cid:durableId="1640988369">
-    <w:abstractNumId w:val="2"/>
-  </w:num>
-  <w:num w:numId="3" w16cid:durableId="1882597575">
-    <w:abstractNumId w:val="3"/>
-  </w:num>
-  <w:num w:numId="4" w16cid:durableId="105781909">
-    <w:abstractNumId w:val="0"/>
+  <w:num w:numId="10" w16cid:durableId="627124780">
+    <w:abstractNumId w:val="7"/>
   </w:num>
 </w:numbering>
 </file>
@@ -2191,6 +3884,62 @@
       <w:shd w:val="clear" w:color="auto" w:fill="E1DFDD"/>
     </w:rPr>
   </w:style>
+  <w:style w:type="paragraph" w:styleId="Kopfzeile">
+    <w:name w:val="header"/>
+    <w:basedOn w:val="Standard"/>
+    <w:link w:val="KopfzeileZchn"/>
+    <w:uiPriority w:val="99"/>
+    <w:unhideWhenUsed/>
+    <w:rsid w:val="00BE410D"/>
+    <w:pPr>
+      <w:tabs>
+        <w:tab w:val="center" w:pos="4536"/>
+        <w:tab w:val="right" w:pos="9072"/>
+      </w:tabs>
+    </w:pPr>
+  </w:style>
+  <w:style w:type="character" w:customStyle="1" w:styleId="KopfzeileZchn">
+    <w:name w:val="Kopfzeile Zchn"/>
+    <w:basedOn w:val="Absatz-Standardschriftart"/>
+    <w:link w:val="Kopfzeile"/>
+    <w:uiPriority w:val="99"/>
+    <w:rsid w:val="00BE410D"/>
+  </w:style>
+  <w:style w:type="paragraph" w:styleId="Fuzeile">
+    <w:name w:val="footer"/>
+    <w:basedOn w:val="Standard"/>
+    <w:link w:val="FuzeileZchn"/>
+    <w:uiPriority w:val="99"/>
+    <w:unhideWhenUsed/>
+    <w:rsid w:val="00BE410D"/>
+    <w:pPr>
+      <w:tabs>
+        <w:tab w:val="center" w:pos="4536"/>
+        <w:tab w:val="right" w:pos="9072"/>
+      </w:tabs>
+    </w:pPr>
+  </w:style>
+  <w:style w:type="character" w:customStyle="1" w:styleId="FuzeileZchn">
+    <w:name w:val="Fußzeile Zchn"/>
+    <w:basedOn w:val="Absatz-Standardschriftart"/>
+    <w:link w:val="Fuzeile"/>
+    <w:uiPriority w:val="99"/>
+    <w:rsid w:val="00BE410D"/>
+  </w:style>
+  <w:style w:type="paragraph" w:customStyle="1" w:styleId="whitespace-pre-wrap">
+    <w:name w:val="whitespace-pre-wrap"/>
+    <w:basedOn w:val="Standard"/>
+    <w:rsid w:val="00BE410D"/>
+    <w:pPr>
+      <w:spacing w:before="100" w:beforeAutospacing="1" w:after="100" w:afterAutospacing="1"/>
+    </w:pPr>
+    <w:rPr>
+      <w:rFonts w:ascii="Times New Roman" w:eastAsia="Times New Roman" w:hAnsi="Times New Roman" w:cs="Times New Roman"/>
+      <w:kern w:val="0"/>
+      <w:lang w:eastAsia="de-DE"/>
+      <w14:ligatures w14:val="none"/>
+    </w:rPr>
+  </w:style>
 </w:styles>
 </file>
 

</xml_diff>

<commit_message>
hmmsearch and psiblast outputs
</commit_message>
<xml_diff>
--- a/BD PROJECT.docx
+++ b/BD PROJECT.docx
@@ -38,12 +38,14 @@
           <w:lang w:val="en-US"/>
         </w:rPr>
       </w:pPr>
+      <w:proofErr w:type="gramStart"/>
       <w:r>
         <w:rPr>
           <w:lang w:val="en-US"/>
         </w:rPr>
         <w:t>Data :</w:t>
       </w:r>
+      <w:proofErr w:type="gramEnd"/>
     </w:p>
     <w:p>
       <w:pPr>
@@ -64,6 +66,8 @@
           <w:lang w:val="en-US"/>
         </w:rPr>
       </w:pPr>
+      <w:proofErr w:type="spellStart"/>
+      <w:proofErr w:type="gramStart"/>
       <w:r>
         <w:rPr>
           <w:rFonts w:ascii="Segoe UI" w:hAnsi="Segoe UI" w:cs="Segoe UI"/>
@@ -74,7 +78,33 @@
           <w:shd w:val="clear" w:color="auto" w:fill="262624"/>
           <w:lang w:val="en-US"/>
         </w:rPr>
-        <w:t xml:space="preserve">UniProt : P54315 </w:t>
+        <w:t>UniProt</w:t>
+      </w:r>
+      <w:proofErr w:type="spellEnd"/>
+      <w:r>
+        <w:rPr>
+          <w:rFonts w:ascii="Segoe UI" w:hAnsi="Segoe UI" w:cs="Segoe UI"/>
+          <w:color w:val="E5E5E2"/>
+          <w:spacing w:val="-6"/>
+          <w:sz w:val="23"/>
+          <w:szCs w:val="23"/>
+          <w:shd w:val="clear" w:color="auto" w:fill="262624"/>
+          <w:lang w:val="en-US"/>
+        </w:rPr>
+        <w:t xml:space="preserve"> :</w:t>
+      </w:r>
+      <w:proofErr w:type="gramEnd"/>
+      <w:r>
+        <w:rPr>
+          <w:rFonts w:ascii="Segoe UI" w:hAnsi="Segoe UI" w:cs="Segoe UI"/>
+          <w:color w:val="E5E5E2"/>
+          <w:spacing w:val="-6"/>
+          <w:sz w:val="23"/>
+          <w:szCs w:val="23"/>
+          <w:shd w:val="clear" w:color="auto" w:fill="262624"/>
+          <w:lang w:val="en-US"/>
+        </w:rPr>
+        <w:t xml:space="preserve"> P54315 </w:t>
       </w:r>
     </w:p>
     <w:p>
@@ -89,6 +119,8 @@
           <w:lang w:val="en-US"/>
         </w:rPr>
       </w:pPr>
+      <w:proofErr w:type="spellStart"/>
+      <w:proofErr w:type="gramStart"/>
       <w:r>
         <w:rPr>
           <w:rFonts w:ascii="Segoe UI" w:hAnsi="Segoe UI" w:cs="Segoe UI"/>
@@ -99,7 +131,33 @@
           <w:shd w:val="clear" w:color="auto" w:fill="262624"/>
           <w:lang w:val="en-US"/>
         </w:rPr>
-        <w:t xml:space="preserve">PfamID : PF00151 </w:t>
+        <w:t>PfamID</w:t>
+      </w:r>
+      <w:proofErr w:type="spellEnd"/>
+      <w:r>
+        <w:rPr>
+          <w:rFonts w:ascii="Segoe UI" w:hAnsi="Segoe UI" w:cs="Segoe UI"/>
+          <w:color w:val="E5E5E2"/>
+          <w:spacing w:val="-6"/>
+          <w:sz w:val="23"/>
+          <w:szCs w:val="23"/>
+          <w:shd w:val="clear" w:color="auto" w:fill="262624"/>
+          <w:lang w:val="en-US"/>
+        </w:rPr>
+        <w:t xml:space="preserve"> :</w:t>
+      </w:r>
+      <w:proofErr w:type="gramEnd"/>
+      <w:r>
+        <w:rPr>
+          <w:rFonts w:ascii="Segoe UI" w:hAnsi="Segoe UI" w:cs="Segoe UI"/>
+          <w:color w:val="E5E5E2"/>
+          <w:spacing w:val="-6"/>
+          <w:sz w:val="23"/>
+          <w:szCs w:val="23"/>
+          <w:shd w:val="clear" w:color="auto" w:fill="262624"/>
+          <w:lang w:val="en-US"/>
+        </w:rPr>
+        <w:t xml:space="preserve"> PF00151 </w:t>
       </w:r>
     </w:p>
     <w:p>
@@ -124,7 +182,33 @@
           <w:shd w:val="clear" w:color="auto" w:fill="262624"/>
           <w:lang w:val="en-US"/>
         </w:rPr>
-        <w:t xml:space="preserve">Domain Position : 18-353 </w:t>
+        <w:t xml:space="preserve">Domain </w:t>
+      </w:r>
+      <w:proofErr w:type="gramStart"/>
+      <w:r>
+        <w:rPr>
+          <w:rFonts w:ascii="Segoe UI" w:hAnsi="Segoe UI" w:cs="Segoe UI"/>
+          <w:color w:val="E5E5E2"/>
+          <w:spacing w:val="-6"/>
+          <w:sz w:val="23"/>
+          <w:szCs w:val="23"/>
+          <w:shd w:val="clear" w:color="auto" w:fill="262624"/>
+          <w:lang w:val="en-US"/>
+        </w:rPr>
+        <w:t>Position :</w:t>
+      </w:r>
+      <w:proofErr w:type="gramEnd"/>
+      <w:r>
+        <w:rPr>
+          <w:rFonts w:ascii="Segoe UI" w:hAnsi="Segoe UI" w:cs="Segoe UI"/>
+          <w:color w:val="E5E5E2"/>
+          <w:spacing w:val="-6"/>
+          <w:sz w:val="23"/>
+          <w:szCs w:val="23"/>
+          <w:shd w:val="clear" w:color="auto" w:fill="262624"/>
+          <w:lang w:val="en-US"/>
+        </w:rPr>
+        <w:t xml:space="preserve"> 18-353 </w:t>
       </w:r>
     </w:p>
     <w:p>
@@ -139,6 +223,7 @@
           <w:lang w:val="en-US"/>
         </w:rPr>
       </w:pPr>
+      <w:proofErr w:type="gramStart"/>
       <w:r>
         <w:rPr>
           <w:rFonts w:ascii="Segoe UI" w:hAnsi="Segoe UI" w:cs="Segoe UI"/>
@@ -149,7 +234,20 @@
           <w:shd w:val="clear" w:color="auto" w:fill="262624"/>
           <w:lang w:val="en-US"/>
         </w:rPr>
-        <w:t xml:space="preserve">Organism : Homo sapiens (Human) </w:t>
+        <w:t>Organism :</w:t>
+      </w:r>
+      <w:proofErr w:type="gramEnd"/>
+      <w:r>
+        <w:rPr>
+          <w:rFonts w:ascii="Segoe UI" w:hAnsi="Segoe UI" w:cs="Segoe UI"/>
+          <w:color w:val="E5E5E2"/>
+          <w:spacing w:val="-6"/>
+          <w:sz w:val="23"/>
+          <w:szCs w:val="23"/>
+          <w:shd w:val="clear" w:color="auto" w:fill="262624"/>
+          <w:lang w:val="en-US"/>
+        </w:rPr>
+        <w:t xml:space="preserve"> Homo sapiens (Human) </w:t>
       </w:r>
     </w:p>
     <w:p>
@@ -164,6 +262,7 @@
           <w:lang w:val="en-US"/>
         </w:rPr>
       </w:pPr>
+      <w:proofErr w:type="spellStart"/>
       <w:r>
         <w:rPr>
           <w:rFonts w:ascii="Segoe UI" w:hAnsi="Segoe UI" w:cs="Segoe UI"/>
@@ -174,15 +273,9 @@
           <w:shd w:val="clear" w:color="auto" w:fill="262624"/>
           <w:lang w:val="en-US"/>
         </w:rPr>
-        <w:t xml:space="preserve">Pfam Name : Lipase/vitellogenin </w:t>
-      </w:r>
-    </w:p>
-    <w:p>
-      <w:pPr>
-        <w:rPr>
-          <w:lang w:val="en-US"/>
-        </w:rPr>
-      </w:pPr>
+        <w:t>Pfam</w:t>
+      </w:r>
+      <w:proofErr w:type="spellEnd"/>
       <w:r>
         <w:rPr>
           <w:rFonts w:ascii="Segoe UI" w:hAnsi="Segoe UI" w:cs="Segoe UI"/>
@@ -193,7 +286,78 @@
           <w:shd w:val="clear" w:color="auto" w:fill="262624"/>
           <w:lang w:val="en-US"/>
         </w:rPr>
-        <w:t>Domain Sequence : KEVCYEDLGCFSDTEPWGGTAIRPLKILPWSPEKIGTRFLLYTNENPNNFQILLLSDPSTIEASNFQMDRKTRFIIHGFIDKGDESWVTDMCKKLFEVEEVNCICVDWKKGSQATYTQAANNVRVVGAQVAQMLDILLTEYSYPPSKVHLIGHSLGAHVAGEAGSKTPGLSRITGLDPVEASFESTPEEVRLDPSDADFVDVIHTDAAPLIPFLGFGTNQQMGHLDFFPNGGESMPGCKKNALSQIVDLDGIWAGTRDFVACNHLRSYKYYLESILNPDGFAAYPCTSYKSFESDKCFPCPDQGCPQMGHYADKFAGRTSEEQQKFFLNTGEASNF</w:t>
+        <w:t xml:space="preserve"> </w:t>
+      </w:r>
+      <w:proofErr w:type="gramStart"/>
+      <w:r>
+        <w:rPr>
+          <w:rFonts w:ascii="Segoe UI" w:hAnsi="Segoe UI" w:cs="Segoe UI"/>
+          <w:color w:val="E5E5E2"/>
+          <w:spacing w:val="-6"/>
+          <w:sz w:val="23"/>
+          <w:szCs w:val="23"/>
+          <w:shd w:val="clear" w:color="auto" w:fill="262624"/>
+          <w:lang w:val="en-US"/>
+        </w:rPr>
+        <w:t>Name :</w:t>
+      </w:r>
+      <w:proofErr w:type="gramEnd"/>
+      <w:r>
+        <w:rPr>
+          <w:rFonts w:ascii="Segoe UI" w:hAnsi="Segoe UI" w:cs="Segoe UI"/>
+          <w:color w:val="E5E5E2"/>
+          <w:spacing w:val="-6"/>
+          <w:sz w:val="23"/>
+          <w:szCs w:val="23"/>
+          <w:shd w:val="clear" w:color="auto" w:fill="262624"/>
+          <w:lang w:val="en-US"/>
+        </w:rPr>
+        <w:t xml:space="preserve"> Lipase/vitellogenin </w:t>
+      </w:r>
+    </w:p>
+    <w:p>
+      <w:pPr>
+        <w:rPr>
+          <w:lang w:val="en-US"/>
+        </w:rPr>
+      </w:pPr>
+      <w:r>
+        <w:rPr>
+          <w:rFonts w:ascii="Segoe UI" w:hAnsi="Segoe UI" w:cs="Segoe UI"/>
+          <w:color w:val="E5E5E2"/>
+          <w:spacing w:val="-6"/>
+          <w:sz w:val="23"/>
+          <w:szCs w:val="23"/>
+          <w:shd w:val="clear" w:color="auto" w:fill="262624"/>
+          <w:lang w:val="en-US"/>
+        </w:rPr>
+        <w:t xml:space="preserve">Domain </w:t>
+      </w:r>
+      <w:proofErr w:type="gramStart"/>
+      <w:r>
+        <w:rPr>
+          <w:rFonts w:ascii="Segoe UI" w:hAnsi="Segoe UI" w:cs="Segoe UI"/>
+          <w:color w:val="E5E5E2"/>
+          <w:spacing w:val="-6"/>
+          <w:sz w:val="23"/>
+          <w:szCs w:val="23"/>
+          <w:shd w:val="clear" w:color="auto" w:fill="262624"/>
+          <w:lang w:val="en-US"/>
+        </w:rPr>
+        <w:t>Sequence :</w:t>
+      </w:r>
+      <w:proofErr w:type="gramEnd"/>
+      <w:r>
+        <w:rPr>
+          <w:rFonts w:ascii="Segoe UI" w:hAnsi="Segoe UI" w:cs="Segoe UI"/>
+          <w:color w:val="E5E5E2"/>
+          <w:spacing w:val="-6"/>
+          <w:sz w:val="23"/>
+          <w:szCs w:val="23"/>
+          <w:shd w:val="clear" w:color="auto" w:fill="262624"/>
+          <w:lang w:val="en-US"/>
+        </w:rPr>
+        <w:t xml:space="preserve"> KEVCYEDLGCFSDTEPWGGTAIRPLKILPWSPEKIGTRFLLYTNENPNNFQILLLSDPSTIEASNFQMDRKTRFIIHGFIDKGDESWVTDMCKKLFEVEEVNCICVDWKKGSQATYTQAANNVRVVGAQVAQMLDILLTEYSYPPSKVHLIGHSLGAHVAGEAGSKTPGLSRITGLDPVEASFESTPEEVRLDPSDADFVDVIHTDAAPLIPFLGFGTNQQMGHLDFFPNGGESMPGCKKNALSQIVDLDGIWAGTRDFVACNHLRSYKYYLESILNPDGFAAYPCTSYKSFESDKCFPCPDQGCPQMGHYADKFAGRTSEEQQKFFLNTGEASNF</w:t>
       </w:r>
     </w:p>
     <w:p>
@@ -211,8 +375,13 @@
     <w:p/>
     <w:p>
       <w:r>
-        <w:t>Use UniRef90 :</w:t>
-      </w:r>
+        <w:t>Use UniRef</w:t>
+      </w:r>
+      <w:proofErr w:type="gramStart"/>
+      <w:r>
+        <w:t>90 :</w:t>
+      </w:r>
+      <w:proofErr w:type="gramEnd"/>
     </w:p>
     <w:p/>
     <w:p>
@@ -225,7 +394,15 @@
         <w:spacing w:before="280" w:after="280"/>
       </w:pPr>
       <w:r>
-        <w:t>Domain Characteristics:</w:t>
+        <w:t xml:space="preserve">Domain </w:t>
+      </w:r>
+      <w:proofErr w:type="spellStart"/>
+      <w:r>
+        <w:t>Characteristics</w:t>
+      </w:r>
+      <w:proofErr w:type="spellEnd"/>
+      <w:r>
+        <w:t>:</w:t>
       </w:r>
     </w:p>
     <w:p>
@@ -389,9 +566,43 @@
         </w:numPr>
         <w:spacing w:before="280" w:after="280"/>
       </w:pPr>
-      <w:r>
-        <w:t>Reduces bias from overrepresented species</w:t>
-      </w:r>
+      <w:proofErr w:type="spellStart"/>
+      <w:r>
+        <w:t>Reduces</w:t>
+      </w:r>
+      <w:proofErr w:type="spellEnd"/>
+      <w:r>
+        <w:t xml:space="preserve"> </w:t>
+      </w:r>
+      <w:proofErr w:type="spellStart"/>
+      <w:r>
+        <w:t>bias</w:t>
+      </w:r>
+      <w:proofErr w:type="spellEnd"/>
+      <w:r>
+        <w:t xml:space="preserve"> </w:t>
+      </w:r>
+      <w:proofErr w:type="spellStart"/>
+      <w:r>
+        <w:t>from</w:t>
+      </w:r>
+      <w:proofErr w:type="spellEnd"/>
+      <w:r>
+        <w:t xml:space="preserve"> </w:t>
+      </w:r>
+      <w:proofErr w:type="spellStart"/>
+      <w:r>
+        <w:t>overrepresented</w:t>
+      </w:r>
+      <w:proofErr w:type="spellEnd"/>
+      <w:r>
+        <w:t xml:space="preserve"> </w:t>
+      </w:r>
+      <w:proofErr w:type="spellStart"/>
+      <w:r>
+        <w:t>species</w:t>
+      </w:r>
+      <w:proofErr w:type="spellEnd"/>
     </w:p>
     <w:p/>
     <w:p>
@@ -404,7 +615,21 @@
         <w:rPr>
           <w:lang w:val="en-US"/>
         </w:rPr>
-        <w:t xml:space="preserve">Blast Service : </w:t>
+        <w:t xml:space="preserve">Blast </w:t>
+      </w:r>
+      <w:proofErr w:type="gramStart"/>
+      <w:r>
+        <w:rPr>
+          <w:lang w:val="en-US"/>
+        </w:rPr>
+        <w:t>Service :</w:t>
+      </w:r>
+      <w:proofErr w:type="gramEnd"/>
+      <w:r>
+        <w:rPr>
+          <w:lang w:val="en-US"/>
+        </w:rPr>
+        <w:t xml:space="preserve"> </w:t>
       </w:r>
     </w:p>
     <w:p>
@@ -429,7 +654,21 @@
         <w:rPr>
           <w:lang w:val="en-US"/>
         </w:rPr>
-        <w:t>Using these Parameters : (E-Thresh 0.001 to be more stringent and get high quality homologous , increased Hits to 500 (half of maximal possible, we want high quality homologous, but not too much which may result in not actual homologous and mess up our model)</w:t>
+        <w:t xml:space="preserve">Using these </w:t>
+      </w:r>
+      <w:proofErr w:type="gramStart"/>
+      <w:r>
+        <w:rPr>
+          <w:lang w:val="en-US"/>
+        </w:rPr>
+        <w:t>Parameters :</w:t>
+      </w:r>
+      <w:proofErr w:type="gramEnd"/>
+      <w:r>
+        <w:rPr>
+          <w:lang w:val="en-US"/>
+        </w:rPr>
+        <w:t xml:space="preserve"> (E-Thresh 0.001 to be more stringent and get high quality homologous , increased Hits to 500 (half of maximal possible, we want high quality homologous, but not too much which may result in not actual homologous and mess up our model)</w:t>
       </w:r>
     </w:p>
     <w:p>
@@ -531,7 +770,21 @@
           <w:lang w:val="en-US"/>
         </w:rPr>
         <w:lastRenderedPageBreak/>
-        <w:t>444 Hits ; but can’t download FASTA from UniRef90 results directly :</w:t>
+        <w:t xml:space="preserve">444 </w:t>
+      </w:r>
+      <w:proofErr w:type="gramStart"/>
+      <w:r>
+        <w:rPr>
+          <w:lang w:val="en-US"/>
+        </w:rPr>
+        <w:t>Hits ;</w:t>
+      </w:r>
+      <w:proofErr w:type="gramEnd"/>
+      <w:r>
+        <w:rPr>
+          <w:lang w:val="en-US"/>
+        </w:rPr>
+        <w:t xml:space="preserve"> but can’t download FASTA from UniRef90 results directly :</w:t>
       </w:r>
       <w:r>
         <w:rPr>
@@ -544,7 +797,21 @@
           <w:lang w:val="en-US"/>
         </w:rPr>
         <w:br/>
-        <w:t>The reason you couldn't directly download from UniRef90 is due to how UniProt's BLAST results work. UniRef90 is a clustered database where sequences with 90% or more similarity are grouped together to reduce redundancy. When you BLAST against UniRef90, you're initially just getting cluster representatives.</w:t>
+        <w:t xml:space="preserve">The reason you couldn't directly download from UniRef90 is due to how </w:t>
+      </w:r>
+      <w:proofErr w:type="spellStart"/>
+      <w:r>
+        <w:rPr>
+          <w:lang w:val="en-US"/>
+        </w:rPr>
+        <w:t>UniProt's</w:t>
+      </w:r>
+      <w:proofErr w:type="spellEnd"/>
+      <w:r>
+        <w:rPr>
+          <w:lang w:val="en-US"/>
+        </w:rPr>
+        <w:t xml:space="preserve"> BLAST results work. UniRef90 is a clustered database where sequences with 90% or more similarity are grouped together to reduce redundancy. When you BLAST against UniRef90, you're initially just getting cluster representatives.</w:t>
       </w:r>
     </w:p>
     <w:p>
@@ -572,8 +839,29 @@
         <w:spacing w:before="280"/>
       </w:pPr>
       <w:r>
-        <w:t>Select the sequences first</w:t>
-      </w:r>
+        <w:t xml:space="preserve">Select </w:t>
+      </w:r>
+      <w:proofErr w:type="spellStart"/>
+      <w:r>
+        <w:t>the</w:t>
+      </w:r>
+      <w:proofErr w:type="spellEnd"/>
+      <w:r>
+        <w:t xml:space="preserve"> </w:t>
+      </w:r>
+      <w:proofErr w:type="spellStart"/>
+      <w:r>
+        <w:t>sequences</w:t>
+      </w:r>
+      <w:proofErr w:type="spellEnd"/>
+      <w:r>
+        <w:t xml:space="preserve"> </w:t>
+      </w:r>
+      <w:proofErr w:type="spellStart"/>
+      <w:r>
+        <w:t>first</w:t>
+      </w:r>
+      <w:proofErr w:type="spellEnd"/>
     </w:p>
     <w:p>
       <w:pPr>
@@ -591,7 +879,21 @@
         <w:rPr>
           <w:lang w:val="en-US"/>
         </w:rPr>
-        <w:t>Map them to UniProtKB entries (which you did)</w:t>
+        <w:t xml:space="preserve">Map them to </w:t>
+      </w:r>
+      <w:proofErr w:type="spellStart"/>
+      <w:r>
+        <w:rPr>
+          <w:lang w:val="en-US"/>
+        </w:rPr>
+        <w:t>UniProtKB</w:t>
+      </w:r>
+      <w:proofErr w:type="spellEnd"/>
+      <w:r>
+        <w:rPr>
+          <w:lang w:val="en-US"/>
+        </w:rPr>
+        <w:t xml:space="preserve"> entries (which you did)</w:t>
       </w:r>
     </w:p>
     <w:p>
@@ -603,9 +905,35 @@
         </w:numPr>
         <w:spacing w:before="280" w:after="280"/>
       </w:pPr>
-      <w:r>
-        <w:t>Then download the FASTA files</w:t>
-      </w:r>
+      <w:proofErr w:type="spellStart"/>
+      <w:r>
+        <w:t>Then</w:t>
+      </w:r>
+      <w:proofErr w:type="spellEnd"/>
+      <w:r>
+        <w:t xml:space="preserve"> </w:t>
+      </w:r>
+      <w:proofErr w:type="spellStart"/>
+      <w:r>
+        <w:t>download</w:t>
+      </w:r>
+      <w:proofErr w:type="spellEnd"/>
+      <w:r>
+        <w:t xml:space="preserve"> </w:t>
+      </w:r>
+      <w:proofErr w:type="spellStart"/>
+      <w:r>
+        <w:t>the</w:t>
+      </w:r>
+      <w:proofErr w:type="spellEnd"/>
+      <w:r>
+        <w:t xml:space="preserve"> FASTA </w:t>
+      </w:r>
+      <w:proofErr w:type="spellStart"/>
+      <w:r>
+        <w:t>files</w:t>
+      </w:r>
+      <w:proofErr w:type="spellEnd"/>
     </w:p>
     <w:p>
       <w:pPr>
@@ -619,7 +947,21 @@
         <w:rPr>
           <w:lang w:val="en-US"/>
         </w:rPr>
-        <w:t>This extra step is actually beneficial because:</w:t>
+        <w:t xml:space="preserve">This extra step is </w:t>
+      </w:r>
+      <w:proofErr w:type="gramStart"/>
+      <w:r>
+        <w:rPr>
+          <w:lang w:val="en-US"/>
+        </w:rPr>
+        <w:t>actually beneficial</w:t>
+      </w:r>
+      <w:proofErr w:type="gramEnd"/>
+      <w:r>
+        <w:rPr>
+          <w:lang w:val="en-US"/>
+        </w:rPr>
+        <w:t xml:space="preserve"> because:</w:t>
       </w:r>
     </w:p>
     <w:p>
@@ -691,7 +1033,21 @@
         <w:rPr>
           <w:lang w:val="en-US"/>
         </w:rPr>
-        <w:t xml:space="preserve"> So first mapped to UniProtKB, resulting in </w:t>
+        <w:t xml:space="preserve"> So first mapped to </w:t>
+      </w:r>
+      <w:proofErr w:type="spellStart"/>
+      <w:r>
+        <w:rPr>
+          <w:lang w:val="en-US"/>
+        </w:rPr>
+        <w:t>UniProtKB</w:t>
+      </w:r>
+      <w:proofErr w:type="spellEnd"/>
+      <w:r>
+        <w:rPr>
+          <w:lang w:val="en-US"/>
+        </w:rPr>
+        <w:t xml:space="preserve">, resulting in </w:t>
       </w:r>
     </w:p>
     <w:p>
@@ -831,7 +1187,21 @@
         <w:rPr>
           <w:lang w:val="en-US"/>
         </w:rPr>
-        <w:t xml:space="preserve">Redundancy (Rows) Analysis : </w:t>
+        <w:t xml:space="preserve">Redundancy (Rows) </w:t>
+      </w:r>
+      <w:proofErr w:type="gramStart"/>
+      <w:r>
+        <w:rPr>
+          <w:lang w:val="en-US"/>
+        </w:rPr>
+        <w:t>Analysis :</w:t>
+      </w:r>
+      <w:proofErr w:type="gramEnd"/>
+      <w:r>
+        <w:rPr>
+          <w:lang w:val="en-US"/>
+        </w:rPr>
+        <w:t xml:space="preserve"> </w:t>
       </w:r>
     </w:p>
     <w:p>
@@ -849,7 +1219,21 @@
         <w:rPr>
           <w:lang w:val="en-US"/>
         </w:rPr>
-        <w:t>First removed rows with 100% identity using Jalview (i.e. 100% threshold)</w:t>
+        <w:t xml:space="preserve">First removed rows with 100% identity using </w:t>
+      </w:r>
+      <w:proofErr w:type="spellStart"/>
+      <w:r>
+        <w:rPr>
+          <w:lang w:val="en-US"/>
+        </w:rPr>
+        <w:t>Jalview</w:t>
+      </w:r>
+      <w:proofErr w:type="spellEnd"/>
+      <w:r>
+        <w:rPr>
+          <w:lang w:val="en-US"/>
+        </w:rPr>
+        <w:t xml:space="preserve"> (i.e. 100% threshold)</w:t>
       </w:r>
     </w:p>
     <w:p>
@@ -887,8 +1271,16 @@
         <w:rPr>
           <w:lang w:val="en-US"/>
         </w:rPr>
-        <w:t>Conservation (Columns) Analysis :</w:t>
-      </w:r>
+        <w:t xml:space="preserve">Conservation (Columns) </w:t>
+      </w:r>
+      <w:proofErr w:type="gramStart"/>
+      <w:r>
+        <w:rPr>
+          <w:lang w:val="en-US"/>
+        </w:rPr>
+        <w:t>Analysis :</w:t>
+      </w:r>
+      <w:proofErr w:type="gramEnd"/>
     </w:p>
     <w:p>
       <w:pPr>
@@ -912,7 +1304,21 @@
         <w:rPr>
           <w:lang w:val="en-US"/>
         </w:rPr>
-        <w:t xml:space="preserve">I’d say we use a code , first analyzing each column using multiple different ways (frequency amino acids, gap counts, etc.) </w:t>
+        <w:t xml:space="preserve">I’d say we use a </w:t>
+      </w:r>
+      <w:proofErr w:type="gramStart"/>
+      <w:r>
+        <w:rPr>
+          <w:lang w:val="en-US"/>
+        </w:rPr>
+        <w:t>code ,</w:t>
+      </w:r>
+      <w:proofErr w:type="gramEnd"/>
+      <w:r>
+        <w:rPr>
+          <w:lang w:val="en-US"/>
+        </w:rPr>
+        <w:t xml:space="preserve"> first analyzing each column using multiple different ways (frequency amino acids, gap counts, etc.) </w:t>
       </w:r>
     </w:p>
     <w:p>
@@ -930,7 +1336,21 @@
         <w:rPr>
           <w:lang w:val="en-US"/>
         </w:rPr>
-        <w:t>We need to pay attention not to remove too harshly : we are supposed to model PSSM/HMM, thus if we remove too harshly we end up with only basically redundant alignments of little parts of the sequences, which will not help us in modeling at all</w:t>
+        <w:t xml:space="preserve">We need to pay attention not to remove too </w:t>
+      </w:r>
+      <w:proofErr w:type="gramStart"/>
+      <w:r>
+        <w:rPr>
+          <w:lang w:val="en-US"/>
+        </w:rPr>
+        <w:t>harshly :</w:t>
+      </w:r>
+      <w:proofErr w:type="gramEnd"/>
+      <w:r>
+        <w:rPr>
+          <w:lang w:val="en-US"/>
+        </w:rPr>
+        <w:t xml:space="preserve"> we are supposed to model PSSM/HMM, thus if we remove too harshly we end up with only basically redundant alignments of little parts of the sequences, which will not help us in modeling at all</w:t>
       </w:r>
     </w:p>
     <w:p>
@@ -948,8 +1368,30 @@
         <w:rPr>
           <w:lang w:val="en-US"/>
         </w:rPr>
-        <w:t>How to prevent this ? (add stuff here) :</w:t>
-      </w:r>
+        <w:t xml:space="preserve">How to prevent </w:t>
+      </w:r>
+      <w:proofErr w:type="gramStart"/>
+      <w:r>
+        <w:rPr>
+          <w:lang w:val="en-US"/>
+        </w:rPr>
+        <w:t>this ?</w:t>
+      </w:r>
+      <w:proofErr w:type="gramEnd"/>
+      <w:r>
+        <w:rPr>
+          <w:lang w:val="en-US"/>
+        </w:rPr>
+        <w:t xml:space="preserve"> (add stuff here</w:t>
+      </w:r>
+      <w:proofErr w:type="gramStart"/>
+      <w:r>
+        <w:rPr>
+          <w:lang w:val="en-US"/>
+        </w:rPr>
+        <w:t>) :</w:t>
+      </w:r>
+      <w:proofErr w:type="gramEnd"/>
     </w:p>
     <w:p>
       <w:pPr>
@@ -1007,8 +1449,16 @@
         <w:rPr>
           <w:lang w:val="en-US"/>
         </w:rPr>
-        <w:t>Until now we use :</w:t>
-      </w:r>
+        <w:t xml:space="preserve">Until now we </w:t>
+      </w:r>
+      <w:proofErr w:type="gramStart"/>
+      <w:r>
+        <w:rPr>
+          <w:lang w:val="en-US"/>
+        </w:rPr>
+        <w:t>use :</w:t>
+      </w:r>
+      <w:proofErr w:type="gramEnd"/>
     </w:p>
     <w:p>
       <w:pPr>
@@ -1043,8 +1493,16 @@
         <w:rPr>
           <w:lang w:val="en-US"/>
         </w:rPr>
-        <w:t>Possibly entropy ?</w:t>
-      </w:r>
+        <w:t xml:space="preserve">Possibly </w:t>
+      </w:r>
+      <w:proofErr w:type="gramStart"/>
+      <w:r>
+        <w:rPr>
+          <w:lang w:val="en-US"/>
+        </w:rPr>
+        <w:t>entropy ?</w:t>
+      </w:r>
+      <w:proofErr w:type="gramEnd"/>
     </w:p>
     <w:p>
       <w:pPr>
@@ -1095,7 +1553,21 @@
         <w:rPr>
           <w:lang w:val="en-US"/>
         </w:rPr>
-        <w:t>Had to fix the parameters for removal of columns (i.e. conservation) such that we got like less than 100 residues in the alignment, else the ncbi+ blast algo didn’t work</w:t>
+        <w:t xml:space="preserve">Had to fix the parameters for removal of columns (i.e. conservation) such that we got like less than 100 residues in the alignment, else the </w:t>
+      </w:r>
+      <w:proofErr w:type="spellStart"/>
+      <w:r>
+        <w:rPr>
+          <w:lang w:val="en-US"/>
+        </w:rPr>
+        <w:t>ncbi</w:t>
+      </w:r>
+      <w:proofErr w:type="spellEnd"/>
+      <w:r>
+        <w:rPr>
+          <w:lang w:val="en-US"/>
+        </w:rPr>
+        <w:t>+ blast algo didn’t work</w:t>
       </w:r>
     </w:p>
     <w:p>
@@ -1132,8 +1604,285 @@
           <w:szCs w:val="22"/>
           <w:lang w:val="en-US"/>
         </w:rPr>
-        <w:t>ncbi-blast-2.16.0+/bin/psiblast -subject data/protein_family/trimmed_alignment.fasta -in_msa data/protein_family/trimmed_alignment.fasta -out_ascii_pssm data/protein_family/trimmed_alignment.pssm_ascii -out_pssm data/protein_family/trimmed_alignment.pssm</w:t>
-      </w:r>
+        <w:t>ncbi-blast-2.16.0+/bin/</w:t>
+      </w:r>
+      <w:proofErr w:type="spellStart"/>
+      <w:r>
+        <w:rPr>
+          <w:rFonts w:ascii="Menlo" w:hAnsi="Menlo" w:cs="Menlo"/>
+          <w:color w:val="000000"/>
+          <w:kern w:val="0"/>
+          <w:sz w:val="22"/>
+          <w:szCs w:val="22"/>
+          <w:lang w:val="en-US"/>
+        </w:rPr>
+        <w:t>psiblast</w:t>
+      </w:r>
+      <w:proofErr w:type="spellEnd"/>
+      <w:r>
+        <w:rPr>
+          <w:rFonts w:ascii="Menlo" w:hAnsi="Menlo" w:cs="Menlo"/>
+          <w:color w:val="000000"/>
+          <w:kern w:val="0"/>
+          <w:sz w:val="22"/>
+          <w:szCs w:val="22"/>
+          <w:lang w:val="en-US"/>
+        </w:rPr>
+        <w:t xml:space="preserve"> -subject data/</w:t>
+      </w:r>
+      <w:proofErr w:type="spellStart"/>
+      <w:r>
+        <w:rPr>
+          <w:rFonts w:ascii="Menlo" w:hAnsi="Menlo" w:cs="Menlo"/>
+          <w:color w:val="000000"/>
+          <w:kern w:val="0"/>
+          <w:sz w:val="22"/>
+          <w:szCs w:val="22"/>
+          <w:lang w:val="en-US"/>
+        </w:rPr>
+        <w:t>protein_family</w:t>
+      </w:r>
+      <w:proofErr w:type="spellEnd"/>
+      <w:r>
+        <w:rPr>
+          <w:rFonts w:ascii="Menlo" w:hAnsi="Menlo" w:cs="Menlo"/>
+          <w:color w:val="000000"/>
+          <w:kern w:val="0"/>
+          <w:sz w:val="22"/>
+          <w:szCs w:val="22"/>
+          <w:lang w:val="en-US"/>
+        </w:rPr>
+        <w:t>/</w:t>
+      </w:r>
+      <w:proofErr w:type="spellStart"/>
+      <w:r>
+        <w:rPr>
+          <w:rFonts w:ascii="Menlo" w:hAnsi="Menlo" w:cs="Menlo"/>
+          <w:color w:val="000000"/>
+          <w:kern w:val="0"/>
+          <w:sz w:val="22"/>
+          <w:szCs w:val="22"/>
+          <w:lang w:val="en-US"/>
+        </w:rPr>
+        <w:t>trimmed_alignment.fasta</w:t>
+      </w:r>
+      <w:proofErr w:type="spellEnd"/>
+      <w:r>
+        <w:rPr>
+          <w:rFonts w:ascii="Menlo" w:hAnsi="Menlo" w:cs="Menlo"/>
+          <w:color w:val="000000"/>
+          <w:kern w:val="0"/>
+          <w:sz w:val="22"/>
+          <w:szCs w:val="22"/>
+          <w:lang w:val="en-US"/>
+        </w:rPr>
+        <w:t xml:space="preserve"> -</w:t>
+      </w:r>
+      <w:proofErr w:type="spellStart"/>
+      <w:r>
+        <w:rPr>
+          <w:rFonts w:ascii="Menlo" w:hAnsi="Menlo" w:cs="Menlo"/>
+          <w:color w:val="000000"/>
+          <w:kern w:val="0"/>
+          <w:sz w:val="22"/>
+          <w:szCs w:val="22"/>
+          <w:lang w:val="en-US"/>
+        </w:rPr>
+        <w:t>in_msa</w:t>
+      </w:r>
+      <w:proofErr w:type="spellEnd"/>
+      <w:r>
+        <w:rPr>
+          <w:rFonts w:ascii="Menlo" w:hAnsi="Menlo" w:cs="Menlo"/>
+          <w:color w:val="000000"/>
+          <w:kern w:val="0"/>
+          <w:sz w:val="22"/>
+          <w:szCs w:val="22"/>
+          <w:lang w:val="en-US"/>
+        </w:rPr>
+        <w:t xml:space="preserve"> data/</w:t>
+      </w:r>
+      <w:proofErr w:type="spellStart"/>
+      <w:r>
+        <w:rPr>
+          <w:rFonts w:ascii="Menlo" w:hAnsi="Menlo" w:cs="Menlo"/>
+          <w:color w:val="000000"/>
+          <w:kern w:val="0"/>
+          <w:sz w:val="22"/>
+          <w:szCs w:val="22"/>
+          <w:lang w:val="en-US"/>
+        </w:rPr>
+        <w:t>protein_family</w:t>
+      </w:r>
+      <w:proofErr w:type="spellEnd"/>
+      <w:r>
+        <w:rPr>
+          <w:rFonts w:ascii="Menlo" w:hAnsi="Menlo" w:cs="Menlo"/>
+          <w:color w:val="000000"/>
+          <w:kern w:val="0"/>
+          <w:sz w:val="22"/>
+          <w:szCs w:val="22"/>
+          <w:lang w:val="en-US"/>
+        </w:rPr>
+        <w:t>/</w:t>
+      </w:r>
+      <w:proofErr w:type="spellStart"/>
+      <w:r>
+        <w:rPr>
+          <w:rFonts w:ascii="Menlo" w:hAnsi="Menlo" w:cs="Menlo"/>
+          <w:color w:val="000000"/>
+          <w:kern w:val="0"/>
+          <w:sz w:val="22"/>
+          <w:szCs w:val="22"/>
+          <w:lang w:val="en-US"/>
+        </w:rPr>
+        <w:t>trimmed_alignment.fasta</w:t>
+      </w:r>
+      <w:proofErr w:type="spellEnd"/>
+      <w:r>
+        <w:rPr>
+          <w:rFonts w:ascii="Menlo" w:hAnsi="Menlo" w:cs="Menlo"/>
+          <w:color w:val="000000"/>
+          <w:kern w:val="0"/>
+          <w:sz w:val="22"/>
+          <w:szCs w:val="22"/>
+          <w:lang w:val="en-US"/>
+        </w:rPr>
+        <w:t xml:space="preserve"> -</w:t>
+      </w:r>
+      <w:proofErr w:type="spellStart"/>
+      <w:r>
+        <w:rPr>
+          <w:rFonts w:ascii="Menlo" w:hAnsi="Menlo" w:cs="Menlo"/>
+          <w:color w:val="000000"/>
+          <w:kern w:val="0"/>
+          <w:sz w:val="22"/>
+          <w:szCs w:val="22"/>
+          <w:lang w:val="en-US"/>
+        </w:rPr>
+        <w:t>out_ascii_pssm</w:t>
+      </w:r>
+      <w:proofErr w:type="spellEnd"/>
+      <w:r>
+        <w:rPr>
+          <w:rFonts w:ascii="Menlo" w:hAnsi="Menlo" w:cs="Menlo"/>
+          <w:color w:val="000000"/>
+          <w:kern w:val="0"/>
+          <w:sz w:val="22"/>
+          <w:szCs w:val="22"/>
+          <w:lang w:val="en-US"/>
+        </w:rPr>
+        <w:t xml:space="preserve"> data/</w:t>
+      </w:r>
+      <w:proofErr w:type="spellStart"/>
+      <w:r>
+        <w:rPr>
+          <w:rFonts w:ascii="Menlo" w:hAnsi="Menlo" w:cs="Menlo"/>
+          <w:color w:val="000000"/>
+          <w:kern w:val="0"/>
+          <w:sz w:val="22"/>
+          <w:szCs w:val="22"/>
+          <w:lang w:val="en-US"/>
+        </w:rPr>
+        <w:t>protein_family</w:t>
+      </w:r>
+      <w:proofErr w:type="spellEnd"/>
+      <w:r>
+        <w:rPr>
+          <w:rFonts w:ascii="Menlo" w:hAnsi="Menlo" w:cs="Menlo"/>
+          <w:color w:val="000000"/>
+          <w:kern w:val="0"/>
+          <w:sz w:val="22"/>
+          <w:szCs w:val="22"/>
+          <w:lang w:val="en-US"/>
+        </w:rPr>
+        <w:t>/</w:t>
+      </w:r>
+      <w:proofErr w:type="spellStart"/>
+      <w:r>
+        <w:rPr>
+          <w:rFonts w:ascii="Menlo" w:hAnsi="Menlo" w:cs="Menlo"/>
+          <w:color w:val="000000"/>
+          <w:kern w:val="0"/>
+          <w:sz w:val="22"/>
+          <w:szCs w:val="22"/>
+          <w:lang w:val="en-US"/>
+        </w:rPr>
+        <w:t>trimmed_alignment.pssm_ascii</w:t>
+      </w:r>
+      <w:proofErr w:type="spellEnd"/>
+      <w:r>
+        <w:rPr>
+          <w:rFonts w:ascii="Menlo" w:hAnsi="Menlo" w:cs="Menlo"/>
+          <w:color w:val="000000"/>
+          <w:kern w:val="0"/>
+          <w:sz w:val="22"/>
+          <w:szCs w:val="22"/>
+          <w:lang w:val="en-US"/>
+        </w:rPr>
+        <w:t xml:space="preserve"> -</w:t>
+      </w:r>
+      <w:proofErr w:type="spellStart"/>
+      <w:r>
+        <w:rPr>
+          <w:rFonts w:ascii="Menlo" w:hAnsi="Menlo" w:cs="Menlo"/>
+          <w:color w:val="000000"/>
+          <w:kern w:val="0"/>
+          <w:sz w:val="22"/>
+          <w:szCs w:val="22"/>
+          <w:lang w:val="en-US"/>
+        </w:rPr>
+        <w:t>out_pssm</w:t>
+      </w:r>
+      <w:proofErr w:type="spellEnd"/>
+      <w:r>
+        <w:rPr>
+          <w:rFonts w:ascii="Menlo" w:hAnsi="Menlo" w:cs="Menlo"/>
+          <w:color w:val="000000"/>
+          <w:kern w:val="0"/>
+          <w:sz w:val="22"/>
+          <w:szCs w:val="22"/>
+          <w:lang w:val="en-US"/>
+        </w:rPr>
+        <w:t xml:space="preserve"> data/</w:t>
+      </w:r>
+      <w:proofErr w:type="spellStart"/>
+      <w:r>
+        <w:rPr>
+          <w:rFonts w:ascii="Menlo" w:hAnsi="Menlo" w:cs="Menlo"/>
+          <w:color w:val="000000"/>
+          <w:kern w:val="0"/>
+          <w:sz w:val="22"/>
+          <w:szCs w:val="22"/>
+          <w:lang w:val="en-US"/>
+        </w:rPr>
+        <w:t>protein_family</w:t>
+      </w:r>
+      <w:proofErr w:type="spellEnd"/>
+      <w:r>
+        <w:rPr>
+          <w:rFonts w:ascii="Menlo" w:hAnsi="Menlo" w:cs="Menlo"/>
+          <w:color w:val="000000"/>
+          <w:kern w:val="0"/>
+          <w:sz w:val="22"/>
+          <w:szCs w:val="22"/>
+          <w:lang w:val="en-US"/>
+        </w:rPr>
+        <w:t>/</w:t>
+      </w:r>
+      <w:proofErr w:type="spellStart"/>
+      <w:r>
+        <w:rPr>
+          <w:rFonts w:ascii="Menlo" w:hAnsi="Menlo" w:cs="Menlo"/>
+          <w:color w:val="000000"/>
+          <w:kern w:val="0"/>
+          <w:sz w:val="22"/>
+          <w:szCs w:val="22"/>
+          <w:lang w:val="en-US"/>
+        </w:rPr>
+        <w:t>trimmed_alignment.pssm</w:t>
+      </w:r>
+      <w:proofErr w:type="spellEnd"/>
     </w:p>
     <w:p>
       <w:pPr>
@@ -1203,8 +1952,141 @@
           <w:szCs w:val="22"/>
           <w:lang w:val="en-US"/>
         </w:rPr>
-        <w:t>hmmer-3.4/src/hmmbuild data/protein_family/trimmed_alignment_HMM.hmm data/protein_family/trimmed_alignment.fasta</w:t>
-      </w:r>
+        <w:t>hmmer-3.4/</w:t>
+      </w:r>
+      <w:proofErr w:type="spellStart"/>
+      <w:r>
+        <w:rPr>
+          <w:rFonts w:ascii="Menlo" w:hAnsi="Menlo" w:cs="Menlo"/>
+          <w:color w:val="000000"/>
+          <w:kern w:val="0"/>
+          <w:sz w:val="22"/>
+          <w:szCs w:val="22"/>
+          <w:lang w:val="en-US"/>
+        </w:rPr>
+        <w:t>src</w:t>
+      </w:r>
+      <w:proofErr w:type="spellEnd"/>
+      <w:r>
+        <w:rPr>
+          <w:rFonts w:ascii="Menlo" w:hAnsi="Menlo" w:cs="Menlo"/>
+          <w:color w:val="000000"/>
+          <w:kern w:val="0"/>
+          <w:sz w:val="22"/>
+          <w:szCs w:val="22"/>
+          <w:lang w:val="en-US"/>
+        </w:rPr>
+        <w:t>/</w:t>
+      </w:r>
+      <w:proofErr w:type="spellStart"/>
+      <w:r>
+        <w:rPr>
+          <w:rFonts w:ascii="Menlo" w:hAnsi="Menlo" w:cs="Menlo"/>
+          <w:color w:val="000000"/>
+          <w:kern w:val="0"/>
+          <w:sz w:val="22"/>
+          <w:szCs w:val="22"/>
+          <w:lang w:val="en-US"/>
+        </w:rPr>
+        <w:t>hmmbuild</w:t>
+      </w:r>
+      <w:proofErr w:type="spellEnd"/>
+      <w:r>
+        <w:rPr>
+          <w:rFonts w:ascii="Menlo" w:hAnsi="Menlo" w:cs="Menlo"/>
+          <w:color w:val="000000"/>
+          <w:kern w:val="0"/>
+          <w:sz w:val="22"/>
+          <w:szCs w:val="22"/>
+          <w:lang w:val="en-US"/>
+        </w:rPr>
+        <w:t xml:space="preserve"> data/</w:t>
+      </w:r>
+      <w:proofErr w:type="spellStart"/>
+      <w:r>
+        <w:rPr>
+          <w:rFonts w:ascii="Menlo" w:hAnsi="Menlo" w:cs="Menlo"/>
+          <w:color w:val="000000"/>
+          <w:kern w:val="0"/>
+          <w:sz w:val="22"/>
+          <w:szCs w:val="22"/>
+          <w:lang w:val="en-US"/>
+        </w:rPr>
+        <w:t>protein_family</w:t>
+      </w:r>
+      <w:proofErr w:type="spellEnd"/>
+      <w:r>
+        <w:rPr>
+          <w:rFonts w:ascii="Menlo" w:hAnsi="Menlo" w:cs="Menlo"/>
+          <w:color w:val="000000"/>
+          <w:kern w:val="0"/>
+          <w:sz w:val="22"/>
+          <w:szCs w:val="22"/>
+          <w:lang w:val="en-US"/>
+        </w:rPr>
+        <w:t>/</w:t>
+      </w:r>
+      <w:proofErr w:type="spellStart"/>
+      <w:r>
+        <w:rPr>
+          <w:rFonts w:ascii="Menlo" w:hAnsi="Menlo" w:cs="Menlo"/>
+          <w:color w:val="000000"/>
+          <w:kern w:val="0"/>
+          <w:sz w:val="22"/>
+          <w:szCs w:val="22"/>
+          <w:lang w:val="en-US"/>
+        </w:rPr>
+        <w:t>trimmed_alignment_HMM.hmm</w:t>
+      </w:r>
+      <w:proofErr w:type="spellEnd"/>
+      <w:r>
+        <w:rPr>
+          <w:rFonts w:ascii="Menlo" w:hAnsi="Menlo" w:cs="Menlo"/>
+          <w:color w:val="000000"/>
+          <w:kern w:val="0"/>
+          <w:sz w:val="22"/>
+          <w:szCs w:val="22"/>
+          <w:lang w:val="en-US"/>
+        </w:rPr>
+        <w:t xml:space="preserve"> data/</w:t>
+      </w:r>
+      <w:proofErr w:type="spellStart"/>
+      <w:r>
+        <w:rPr>
+          <w:rFonts w:ascii="Menlo" w:hAnsi="Menlo" w:cs="Menlo"/>
+          <w:color w:val="000000"/>
+          <w:kern w:val="0"/>
+          <w:sz w:val="22"/>
+          <w:szCs w:val="22"/>
+          <w:lang w:val="en-US"/>
+        </w:rPr>
+        <w:t>protein_family</w:t>
+      </w:r>
+      <w:proofErr w:type="spellEnd"/>
+      <w:r>
+        <w:rPr>
+          <w:rFonts w:ascii="Menlo" w:hAnsi="Menlo" w:cs="Menlo"/>
+          <w:color w:val="000000"/>
+          <w:kern w:val="0"/>
+          <w:sz w:val="22"/>
+          <w:szCs w:val="22"/>
+          <w:lang w:val="en-US"/>
+        </w:rPr>
+        <w:t>/</w:t>
+      </w:r>
+      <w:proofErr w:type="spellStart"/>
+      <w:r>
+        <w:rPr>
+          <w:rFonts w:ascii="Menlo" w:hAnsi="Menlo" w:cs="Menlo"/>
+          <w:color w:val="000000"/>
+          <w:kern w:val="0"/>
+          <w:sz w:val="22"/>
+          <w:szCs w:val="22"/>
+          <w:lang w:val="en-US"/>
+        </w:rPr>
+        <w:t>trimmed_alignment.fasta</w:t>
+      </w:r>
+      <w:proofErr w:type="spellEnd"/>
     </w:p>
     <w:p>
       <w:pPr>
@@ -1238,8 +2120,13 @@
         <w:pStyle w:val="Listenabsatz"/>
       </w:pPr>
       <w:r>
-        <w:t>Model evaluation</w:t>
-      </w:r>
+        <w:t xml:space="preserve">Model </w:t>
+      </w:r>
+      <w:proofErr w:type="spellStart"/>
+      <w:r>
+        <w:t>evaluation</w:t>
+      </w:r>
+      <w:proofErr w:type="spellEnd"/>
     </w:p>
     <w:p>
       <w:pPr>
@@ -1252,11 +2139,33 @@
           <w:lang w:val="en-US"/>
         </w:rPr>
       </w:pPr>
-      <w:r>
-        <w:rPr>
-          <w:lang w:val="en-US"/>
-        </w:rPr>
-        <w:t>PsiBlast against Swissprot using PSSM, we obtain 83 sequences. The results are downloaded as csv file.</w:t>
+      <w:proofErr w:type="spellStart"/>
+      <w:r>
+        <w:rPr>
+          <w:lang w:val="en-US"/>
+        </w:rPr>
+        <w:t>PsiBlast</w:t>
+      </w:r>
+      <w:proofErr w:type="spellEnd"/>
+      <w:r>
+        <w:rPr>
+          <w:lang w:val="en-US"/>
+        </w:rPr>
+        <w:t xml:space="preserve"> against </w:t>
+      </w:r>
+      <w:proofErr w:type="spellStart"/>
+      <w:r>
+        <w:rPr>
+          <w:lang w:val="en-US"/>
+        </w:rPr>
+        <w:t>Swissprot</w:t>
+      </w:r>
+      <w:proofErr w:type="spellEnd"/>
+      <w:r>
+        <w:rPr>
+          <w:lang w:val="en-US"/>
+        </w:rPr>
+        <w:t xml:space="preserve"> using PSSM, we obtain 83 sequences. The results are downloaded as csv file.</w:t>
       </w:r>
     </w:p>
     <w:p>
@@ -1274,7 +2183,35 @@
         <w:rPr>
           <w:lang w:val="en-US"/>
         </w:rPr>
-        <w:t>We extract from the csv file the name, alignement start and alignement end.</w:t>
+        <w:t xml:space="preserve">We extract from the csv file the name, </w:t>
+      </w:r>
+      <w:proofErr w:type="spellStart"/>
+      <w:r>
+        <w:rPr>
+          <w:lang w:val="en-US"/>
+        </w:rPr>
+        <w:t>alignement</w:t>
+      </w:r>
+      <w:proofErr w:type="spellEnd"/>
+      <w:r>
+        <w:rPr>
+          <w:lang w:val="en-US"/>
+        </w:rPr>
+        <w:t xml:space="preserve"> start and </w:t>
+      </w:r>
+      <w:proofErr w:type="spellStart"/>
+      <w:r>
+        <w:rPr>
+          <w:lang w:val="en-US"/>
+        </w:rPr>
+        <w:t>alignement</w:t>
+      </w:r>
+      <w:proofErr w:type="spellEnd"/>
+      <w:r>
+        <w:rPr>
+          <w:lang w:val="en-US"/>
+        </w:rPr>
+        <w:t xml:space="preserve"> end.</w:t>
       </w:r>
     </w:p>
     <w:p>
@@ -1349,14 +2286,41 @@
         <w:rPr>
           <w:lang w:val="en-US"/>
         </w:rPr>
-        <w:t xml:space="preserve">For the InterPRO API </w:t>
+        <w:t xml:space="preserve">For the </w:t>
+      </w:r>
+      <w:proofErr w:type="spellStart"/>
+      <w:r>
+        <w:rPr>
+          <w:lang w:val="en-US"/>
+        </w:rPr>
+        <w:t>InterPRO</w:t>
+      </w:r>
+      <w:proofErr w:type="spellEnd"/>
+      <w:r>
+        <w:rPr>
+          <w:lang w:val="en-US"/>
+        </w:rPr>
+        <w:t xml:space="preserve"> API </w:t>
       </w:r>
       <w:r>
         <w:rPr>
           <w:lang w:val="en-US"/>
         </w:rPr>
         <w:br/>
-        <w:t xml:space="preserve">reviewed : </w:t>
+      </w:r>
+      <w:proofErr w:type="gramStart"/>
+      <w:r>
+        <w:rPr>
+          <w:lang w:val="en-US"/>
+        </w:rPr>
+        <w:t>reviewed :</w:t>
+      </w:r>
+      <w:proofErr w:type="gramEnd"/>
+      <w:r>
+        <w:rPr>
+          <w:lang w:val="en-US"/>
+        </w:rPr>
+        <w:t xml:space="preserve"> </w:t>
       </w:r>
       <w:r>
         <w:rPr>
@@ -1436,26 +2400,57 @@
         <w:rPr>
           <w:lang w:val="en-US"/>
         </w:rPr>
-        <w:t xml:space="preserve">Pay attention that we have to iterate through all the pages in the API , using the “next” button below the count of matches found, since the API only shows 20 at a time. </w:t>
-      </w:r>
-    </w:p>
-    <w:p>
-      <w:pPr>
-        <w:rPr>
-          <w:lang w:val="en-US"/>
-        </w:rPr>
-      </w:pPr>
-    </w:p>
-    <w:p>
-      <w:pPr>
-        <w:rPr>
-          <w:lang w:val="en-US"/>
-        </w:rPr>
-      </w:pPr>
-    </w:p>
-    <w:p>
-      <w:pPr>
-        <w:rPr>
+        <w:t xml:space="preserve">Pay attention that we have to iterate through all the pages in the </w:t>
+      </w:r>
+      <w:proofErr w:type="gramStart"/>
+      <w:r>
+        <w:rPr>
+          <w:lang w:val="en-US"/>
+        </w:rPr>
+        <w:t>API ,</w:t>
+      </w:r>
+      <w:proofErr w:type="gramEnd"/>
+      <w:r>
+        <w:rPr>
+          <w:lang w:val="en-US"/>
+        </w:rPr>
+        <w:t xml:space="preserve"> using the “next” button below the count of matches found, since the API only shows 20 at a time. </w:t>
+      </w:r>
+    </w:p>
+    <w:p>
+      <w:pPr>
+        <w:rPr>
+          <w:lang w:val="en-US"/>
+        </w:rPr>
+      </w:pPr>
+    </w:p>
+    <w:p>
+      <w:pPr>
+        <w:rPr>
+          <w:lang w:val="en-US"/>
+        </w:rPr>
+      </w:pPr>
+    </w:p>
+    <w:p>
+      <w:pPr>
+        <w:rPr>
+          <w:rFonts w:ascii="Menlo" w:hAnsi="Menlo" w:cs="Menlo"/>
+          <w:color w:val="000000"/>
+          <w:kern w:val="0"/>
+          <w:sz w:val="22"/>
+          <w:szCs w:val="22"/>
+          <w:lang w:val="en-US"/>
+        </w:rPr>
+      </w:pPr>
+    </w:p>
+    <w:p>
+      <w:pPr>
+        <w:rPr>
+          <w:rFonts w:ascii="Menlo" w:hAnsi="Menlo" w:cs="Menlo"/>
+          <w:color w:val="000000"/>
+          <w:kern w:val="0"/>
+          <w:sz w:val="22"/>
+          <w:szCs w:val="22"/>
           <w:lang w:val="en-US"/>
         </w:rPr>
       </w:pPr>
@@ -1469,7 +2464,1528 @@
           <w:lang w:val="en-US"/>
         </w:rPr>
         <w:lastRenderedPageBreak/>
-        <w:t>./hmmer-3.4/src/hmmsearch trimmed_alignment_HMM.hmm uniprot_sprot.fasta &gt; hmmsearch_output.txt</w:t>
+        <w:t xml:space="preserve">For HMMER </w:t>
+      </w:r>
+      <w:proofErr w:type="gramStart"/>
+      <w:r>
+        <w:rPr>
+          <w:rFonts w:ascii="Menlo" w:hAnsi="Menlo" w:cs="Menlo"/>
+          <w:color w:val="000000"/>
+          <w:kern w:val="0"/>
+          <w:sz w:val="22"/>
+          <w:szCs w:val="22"/>
+          <w:lang w:val="en-US"/>
+        </w:rPr>
+        <w:t>search :</w:t>
+      </w:r>
+      <w:proofErr w:type="gramEnd"/>
+    </w:p>
+    <w:p>
+      <w:pPr>
+        <w:rPr>
+          <w:rFonts w:ascii="Menlo" w:hAnsi="Menlo" w:cs="Menlo"/>
+          <w:color w:val="000000"/>
+          <w:kern w:val="0"/>
+          <w:sz w:val="22"/>
+          <w:szCs w:val="22"/>
+          <w:lang w:val="en-US"/>
+        </w:rPr>
+      </w:pPr>
+    </w:p>
+    <w:p>
+      <w:pPr>
+        <w:rPr>
+          <w:rFonts w:ascii="Menlo" w:hAnsi="Menlo" w:cs="Menlo"/>
+          <w:color w:val="000000"/>
+          <w:kern w:val="0"/>
+          <w:sz w:val="22"/>
+          <w:szCs w:val="22"/>
+          <w:lang w:val="en-US"/>
+        </w:rPr>
+      </w:pPr>
+      <w:proofErr w:type="gramStart"/>
+      <w:r>
+        <w:rPr>
+          <w:rFonts w:ascii="Menlo" w:hAnsi="Menlo" w:cs="Menlo"/>
+          <w:color w:val="000000"/>
+          <w:kern w:val="0"/>
+          <w:sz w:val="22"/>
+          <w:szCs w:val="22"/>
+          <w:lang w:val="en-US"/>
+        </w:rPr>
+        <w:t>./</w:t>
+      </w:r>
+      <w:proofErr w:type="gramEnd"/>
+      <w:r>
+        <w:rPr>
+          <w:rFonts w:ascii="Menlo" w:hAnsi="Menlo" w:cs="Menlo"/>
+          <w:color w:val="000000"/>
+          <w:kern w:val="0"/>
+          <w:sz w:val="22"/>
+          <w:szCs w:val="22"/>
+          <w:lang w:val="en-US"/>
+        </w:rPr>
+        <w:t>hmmer-3.4/</w:t>
+      </w:r>
+      <w:proofErr w:type="spellStart"/>
+      <w:r>
+        <w:rPr>
+          <w:rFonts w:ascii="Menlo" w:hAnsi="Menlo" w:cs="Menlo"/>
+          <w:color w:val="000000"/>
+          <w:kern w:val="0"/>
+          <w:sz w:val="22"/>
+          <w:szCs w:val="22"/>
+          <w:lang w:val="en-US"/>
+        </w:rPr>
+        <w:t>src</w:t>
+      </w:r>
+      <w:proofErr w:type="spellEnd"/>
+      <w:r>
+        <w:rPr>
+          <w:rFonts w:ascii="Menlo" w:hAnsi="Menlo" w:cs="Menlo"/>
+          <w:color w:val="000000"/>
+          <w:kern w:val="0"/>
+          <w:sz w:val="22"/>
+          <w:szCs w:val="22"/>
+          <w:lang w:val="en-US"/>
+        </w:rPr>
+        <w:t>/</w:t>
+      </w:r>
+      <w:proofErr w:type="spellStart"/>
+      <w:r>
+        <w:rPr>
+          <w:rFonts w:ascii="Menlo" w:hAnsi="Menlo" w:cs="Menlo"/>
+          <w:color w:val="000000"/>
+          <w:kern w:val="0"/>
+          <w:sz w:val="22"/>
+          <w:szCs w:val="22"/>
+          <w:lang w:val="en-US"/>
+        </w:rPr>
+        <w:t>hmmsearch</w:t>
+      </w:r>
+      <w:proofErr w:type="spellEnd"/>
+      <w:r>
+        <w:rPr>
+          <w:rFonts w:ascii="Menlo" w:hAnsi="Menlo" w:cs="Menlo"/>
+          <w:color w:val="000000"/>
+          <w:kern w:val="0"/>
+          <w:sz w:val="22"/>
+          <w:szCs w:val="22"/>
+          <w:lang w:val="en-US"/>
+        </w:rPr>
+        <w:t xml:space="preserve"> </w:t>
+      </w:r>
+      <w:proofErr w:type="spellStart"/>
+      <w:r>
+        <w:rPr>
+          <w:rFonts w:ascii="Menlo" w:hAnsi="Menlo" w:cs="Menlo"/>
+          <w:color w:val="000000"/>
+          <w:kern w:val="0"/>
+          <w:sz w:val="22"/>
+          <w:szCs w:val="22"/>
+          <w:lang w:val="en-US"/>
+        </w:rPr>
+        <w:t>trimmed_alignment_HMM.hmm</w:t>
+      </w:r>
+      <w:proofErr w:type="spellEnd"/>
+      <w:r>
+        <w:rPr>
+          <w:rFonts w:ascii="Menlo" w:hAnsi="Menlo" w:cs="Menlo"/>
+          <w:color w:val="000000"/>
+          <w:kern w:val="0"/>
+          <w:sz w:val="22"/>
+          <w:szCs w:val="22"/>
+          <w:lang w:val="en-US"/>
+        </w:rPr>
+        <w:t xml:space="preserve"> </w:t>
+      </w:r>
+      <w:proofErr w:type="spellStart"/>
+      <w:r>
+        <w:rPr>
+          <w:rFonts w:ascii="Menlo" w:hAnsi="Menlo" w:cs="Menlo"/>
+          <w:color w:val="000000"/>
+          <w:kern w:val="0"/>
+          <w:sz w:val="22"/>
+          <w:szCs w:val="22"/>
+          <w:lang w:val="en-US"/>
+        </w:rPr>
+        <w:t>uniprot_sprot.fasta</w:t>
+      </w:r>
+      <w:proofErr w:type="spellEnd"/>
+      <w:r>
+        <w:rPr>
+          <w:rFonts w:ascii="Menlo" w:hAnsi="Menlo" w:cs="Menlo"/>
+          <w:color w:val="000000"/>
+          <w:kern w:val="0"/>
+          <w:sz w:val="22"/>
+          <w:szCs w:val="22"/>
+          <w:lang w:val="en-US"/>
+        </w:rPr>
+        <w:t xml:space="preserve"> &gt; hmmsearch_output.txt</w:t>
+      </w:r>
+    </w:p>
+    <w:p>
+      <w:pPr>
+        <w:rPr>
+          <w:rFonts w:ascii="Menlo" w:hAnsi="Menlo" w:cs="Menlo"/>
+          <w:color w:val="000000"/>
+          <w:kern w:val="0"/>
+          <w:sz w:val="22"/>
+          <w:szCs w:val="22"/>
+          <w:lang w:val="en-US"/>
+        </w:rPr>
+      </w:pPr>
+    </w:p>
+    <w:p>
+      <w:pPr>
+        <w:rPr>
+          <w:rFonts w:ascii="Menlo" w:hAnsi="Menlo" w:cs="Menlo"/>
+          <w:color w:val="000000"/>
+          <w:kern w:val="0"/>
+          <w:sz w:val="22"/>
+          <w:szCs w:val="22"/>
+          <w:lang w:val="en-US"/>
+        </w:rPr>
+      </w:pPr>
+      <w:r>
+        <w:rPr>
+          <w:rFonts w:ascii="Menlo" w:hAnsi="Menlo" w:cs="Menlo"/>
+          <w:color w:val="000000"/>
+          <w:kern w:val="0"/>
+          <w:sz w:val="22"/>
+          <w:szCs w:val="22"/>
+          <w:lang w:val="en-US"/>
+        </w:rPr>
+        <w:t>For PSI-</w:t>
+      </w:r>
+      <w:proofErr w:type="gramStart"/>
+      <w:r>
+        <w:rPr>
+          <w:rFonts w:ascii="Menlo" w:hAnsi="Menlo" w:cs="Menlo"/>
+          <w:color w:val="000000"/>
+          <w:kern w:val="0"/>
+          <w:sz w:val="22"/>
+          <w:szCs w:val="22"/>
+          <w:lang w:val="en-US"/>
+        </w:rPr>
+        <w:t>Blast :</w:t>
+      </w:r>
+      <w:proofErr w:type="gramEnd"/>
+    </w:p>
+    <w:p>
+      <w:pPr>
+        <w:rPr>
+          <w:rFonts w:ascii="Menlo" w:hAnsi="Menlo" w:cs="Menlo"/>
+          <w:color w:val="000000"/>
+          <w:kern w:val="0"/>
+          <w:sz w:val="22"/>
+          <w:szCs w:val="22"/>
+          <w:lang w:val="en-US"/>
+        </w:rPr>
+      </w:pPr>
+    </w:p>
+    <w:p>
+      <w:pPr>
+        <w:pStyle w:val="Listenabsatz"/>
+        <w:numPr>
+          <w:ilvl w:val="0"/>
+          <w:numId w:val="7"/>
+        </w:numPr>
+        <w:rPr>
+          <w:rFonts w:ascii="Menlo" w:hAnsi="Menlo" w:cs="Menlo"/>
+          <w:color w:val="000000"/>
+          <w:kern w:val="0"/>
+          <w:sz w:val="22"/>
+          <w:szCs w:val="22"/>
+          <w:lang w:val="en-US"/>
+        </w:rPr>
+      </w:pPr>
+      <w:r>
+        <w:rPr>
+          <w:rFonts w:ascii="Menlo" w:hAnsi="Menlo" w:cs="Menlo"/>
+          <w:color w:val="000000"/>
+          <w:kern w:val="0"/>
+          <w:sz w:val="22"/>
+          <w:szCs w:val="22"/>
+          <w:lang w:val="en-US"/>
+        </w:rPr>
+        <w:t xml:space="preserve">First have to change settings so we have access to use </w:t>
+      </w:r>
+      <w:proofErr w:type="spellStart"/>
+      <w:r>
+        <w:rPr>
+          <w:rFonts w:ascii="Menlo" w:hAnsi="Menlo" w:cs="Menlo"/>
+          <w:color w:val="000000"/>
+          <w:kern w:val="0"/>
+          <w:sz w:val="22"/>
+          <w:szCs w:val="22"/>
+          <w:lang w:val="en-US"/>
+        </w:rPr>
+        <w:t>psiblast</w:t>
+      </w:r>
+      <w:proofErr w:type="spellEnd"/>
+      <w:r>
+        <w:rPr>
+          <w:rFonts w:ascii="Menlo" w:hAnsi="Menlo" w:cs="Menlo"/>
+          <w:color w:val="000000"/>
+          <w:kern w:val="0"/>
+          <w:sz w:val="22"/>
+          <w:szCs w:val="22"/>
+          <w:lang w:val="en-US"/>
+        </w:rPr>
+        <w:t xml:space="preserve"> (in terminal, go to folder where </w:t>
+      </w:r>
+      <w:proofErr w:type="spellStart"/>
+      <w:r>
+        <w:rPr>
+          <w:rFonts w:ascii="Menlo" w:hAnsi="Menlo" w:cs="Menlo"/>
+          <w:color w:val="000000"/>
+          <w:kern w:val="0"/>
+          <w:sz w:val="22"/>
+          <w:szCs w:val="22"/>
+          <w:lang w:val="en-US"/>
+        </w:rPr>
+        <w:t>psiblast</w:t>
+      </w:r>
+      <w:proofErr w:type="spellEnd"/>
+      <w:r>
+        <w:rPr>
+          <w:rFonts w:ascii="Menlo" w:hAnsi="Menlo" w:cs="Menlo"/>
+          <w:color w:val="000000"/>
+          <w:kern w:val="0"/>
+          <w:sz w:val="22"/>
+          <w:szCs w:val="22"/>
+          <w:lang w:val="en-US"/>
+        </w:rPr>
+        <w:t>/</w:t>
+      </w:r>
+      <w:proofErr w:type="spellStart"/>
+      <w:r>
+        <w:rPr>
+          <w:rFonts w:ascii="Menlo" w:hAnsi="Menlo" w:cs="Menlo"/>
+          <w:color w:val="000000"/>
+          <w:kern w:val="0"/>
+          <w:sz w:val="22"/>
+          <w:szCs w:val="22"/>
+          <w:lang w:val="en-US"/>
+        </w:rPr>
+        <w:t>makeblastdb</w:t>
+      </w:r>
+      <w:proofErr w:type="spellEnd"/>
+      <w:r>
+        <w:rPr>
+          <w:rFonts w:ascii="Menlo" w:hAnsi="Menlo" w:cs="Menlo"/>
+          <w:color w:val="000000"/>
+          <w:kern w:val="0"/>
+          <w:sz w:val="22"/>
+          <w:szCs w:val="22"/>
+          <w:lang w:val="en-US"/>
+        </w:rPr>
+        <w:t xml:space="preserve"> located and run this)</w:t>
+      </w:r>
+    </w:p>
+    <w:p>
+      <w:pPr>
+        <w:rPr>
+          <w:noProof/>
+          <w:lang w:val="en-US"/>
+        </w:rPr>
+      </w:pPr>
+      <w:r>
+        <w:rPr>
+          <w:noProof/>
+          <w:lang w:val="en-US"/>
+        </w:rPr>
+        <w:drawing>
+          <wp:inline distT="0" distB="0" distL="0" distR="0" wp14:anchorId="510E917D" wp14:editId="588CD0B9">
+            <wp:extent cx="5760720" cy="3391535"/>
+            <wp:effectExtent l="0" t="0" r="5080" b="0"/>
+            <wp:docPr id="2105564095" name="Grafik 1" descr="Ein Bild, das Text, Screenshot, Software, Multimedia-Software enthält.&#10;&#10;Automatisch generierte Beschreibung"/>
+            <wp:cNvGraphicFramePr>
+              <a:graphicFrameLocks xmlns:a="http://schemas.openxmlformats.org/drawingml/2006/main" noChangeAspect="1"/>
+            </wp:cNvGraphicFramePr>
+            <a:graphic xmlns:a="http://schemas.openxmlformats.org/drawingml/2006/main">
+              <a:graphicData uri="http://schemas.openxmlformats.org/drawingml/2006/picture">
+                <pic:pic xmlns:pic="http://schemas.openxmlformats.org/drawingml/2006/picture">
+                  <pic:nvPicPr>
+                    <pic:cNvPr id="2105564095" name="Grafik 1" descr="Ein Bild, das Text, Screenshot, Software, Multimedia-Software enthält.&#10;&#10;Automatisch generierte Beschreibung"/>
+                    <pic:cNvPicPr/>
+                  </pic:nvPicPr>
+                  <pic:blipFill>
+                    <a:blip r:embed="rId11" cstate="print">
+                      <a:extLst>
+                        <a:ext uri="{28A0092B-C50C-407E-A947-70E740481C1C}">
+                          <a14:useLocalDpi xmlns:a14="http://schemas.microsoft.com/office/drawing/2010/main" val="0"/>
+                        </a:ext>
+                      </a:extLst>
+                    </a:blip>
+                    <a:stretch>
+                      <a:fillRect/>
+                    </a:stretch>
+                  </pic:blipFill>
+                  <pic:spPr>
+                    <a:xfrm>
+                      <a:off x="0" y="0"/>
+                      <a:ext cx="5760720" cy="3391535"/>
+                    </a:xfrm>
+                    <a:prstGeom prst="rect">
+                      <a:avLst/>
+                    </a:prstGeom>
+                  </pic:spPr>
+                </pic:pic>
+              </a:graphicData>
+            </a:graphic>
+          </wp:inline>
+        </w:drawing>
+      </w:r>
+    </w:p>
+    <w:p>
+      <w:pPr>
+        <w:rPr>
+          <w:lang w:val="en-US"/>
+        </w:rPr>
+      </w:pPr>
+    </w:p>
+    <w:p>
+      <w:pPr>
+        <w:rPr>
+          <w:lang w:val="en-US"/>
+        </w:rPr>
+      </w:pPr>
+    </w:p>
+    <w:p>
+      <w:pPr>
+        <w:rPr>
+          <w:noProof/>
+          <w:lang w:val="en-US"/>
+        </w:rPr>
+      </w:pPr>
+    </w:p>
+    <w:p>
+      <w:pPr>
+        <w:pStyle w:val="Listenabsatz"/>
+        <w:numPr>
+          <w:ilvl w:val="0"/>
+          <w:numId w:val="7"/>
+        </w:numPr>
+        <w:rPr>
+          <w:lang w:val="en-US"/>
+        </w:rPr>
+      </w:pPr>
+      <w:r>
+        <w:rPr>
+          <w:lang w:val="en-US"/>
+        </w:rPr>
+        <w:t xml:space="preserve">Then we have to do the same also for </w:t>
+      </w:r>
+      <w:proofErr w:type="spellStart"/>
+      <w:r>
+        <w:rPr>
+          <w:lang w:val="en-US"/>
+        </w:rPr>
+        <w:t>makeblastdb</w:t>
+      </w:r>
+      <w:proofErr w:type="spellEnd"/>
+      <w:r>
+        <w:rPr>
+          <w:lang w:val="en-US"/>
+        </w:rPr>
+        <w:t xml:space="preserve">, which we then use to create some kind of formatted </w:t>
+      </w:r>
+      <w:proofErr w:type="spellStart"/>
+      <w:r>
+        <w:rPr>
+          <w:lang w:val="en-US"/>
+        </w:rPr>
+        <w:t>swissprot</w:t>
+      </w:r>
+      <w:proofErr w:type="spellEnd"/>
+      <w:r>
+        <w:rPr>
+          <w:lang w:val="en-US"/>
+        </w:rPr>
+        <w:t xml:space="preserve"> </w:t>
+      </w:r>
+      <w:proofErr w:type="gramStart"/>
+      <w:r>
+        <w:rPr>
+          <w:lang w:val="en-US"/>
+        </w:rPr>
+        <w:t>database :</w:t>
+      </w:r>
+      <w:proofErr w:type="gramEnd"/>
+    </w:p>
+    <w:p>
+      <w:pPr>
+        <w:pStyle w:val="Listenabsatz"/>
+        <w:numPr>
+          <w:ilvl w:val="0"/>
+          <w:numId w:val="7"/>
+        </w:numPr>
+        <w:rPr>
+          <w:lang w:val="en-US"/>
+        </w:rPr>
+      </w:pPr>
+    </w:p>
+    <w:p>
+      <w:pPr>
+        <w:pStyle w:val="Listenabsatz"/>
+        <w:numPr>
+          <w:ilvl w:val="0"/>
+          <w:numId w:val="7"/>
+        </w:numPr>
+        <w:tabs>
+          <w:tab w:val="left" w:pos="560"/>
+          <w:tab w:val="left" w:pos="1120"/>
+          <w:tab w:val="left" w:pos="1680"/>
+          <w:tab w:val="left" w:pos="2240"/>
+          <w:tab w:val="left" w:pos="2800"/>
+          <w:tab w:val="left" w:pos="3360"/>
+          <w:tab w:val="left" w:pos="3920"/>
+          <w:tab w:val="left" w:pos="4480"/>
+          <w:tab w:val="left" w:pos="5040"/>
+          <w:tab w:val="left" w:pos="5600"/>
+          <w:tab w:val="left" w:pos="6160"/>
+          <w:tab w:val="left" w:pos="6720"/>
+        </w:tabs>
+        <w:autoSpaceDE w:val="0"/>
+        <w:autoSpaceDN w:val="0"/>
+        <w:adjustRightInd w:val="0"/>
+        <w:rPr>
+          <w:rFonts w:ascii="Menlo" w:hAnsi="Menlo" w:cs="Menlo"/>
+          <w:color w:val="000000"/>
+          <w:kern w:val="0"/>
+          <w:sz w:val="22"/>
+          <w:szCs w:val="22"/>
+        </w:rPr>
+      </w:pPr>
+      <w:proofErr w:type="gramStart"/>
+      <w:r>
+        <w:rPr>
+          <w:rFonts w:ascii="Menlo" w:hAnsi="Menlo" w:cs="Menlo"/>
+          <w:color w:val="000000"/>
+          <w:kern w:val="0"/>
+          <w:sz w:val="22"/>
+          <w:szCs w:val="22"/>
+        </w:rPr>
+        <w:t>./</w:t>
+      </w:r>
+      <w:proofErr w:type="gramEnd"/>
+      <w:r>
+        <w:rPr>
+          <w:rFonts w:ascii="Menlo" w:hAnsi="Menlo" w:cs="Menlo"/>
+          <w:color w:val="000000"/>
+          <w:kern w:val="0"/>
+          <w:sz w:val="22"/>
+          <w:szCs w:val="22"/>
+        </w:rPr>
+        <w:t>ncbi-blast-2.16.0+/bin/</w:t>
+      </w:r>
+      <w:proofErr w:type="spellStart"/>
+      <w:r>
+        <w:rPr>
+          <w:rFonts w:ascii="Menlo" w:hAnsi="Menlo" w:cs="Menlo"/>
+          <w:color w:val="000000"/>
+          <w:kern w:val="0"/>
+          <w:sz w:val="22"/>
+          <w:szCs w:val="22"/>
+        </w:rPr>
+        <w:t>makeblastdb</w:t>
+      </w:r>
+      <w:proofErr w:type="spellEnd"/>
+      <w:r>
+        <w:rPr>
+          <w:rFonts w:ascii="Menlo" w:hAnsi="Menlo" w:cs="Menlo"/>
+          <w:color w:val="000000"/>
+          <w:kern w:val="0"/>
+          <w:sz w:val="22"/>
+          <w:szCs w:val="22"/>
+        </w:rPr>
+        <w:t xml:space="preserve"> -in </w:t>
+      </w:r>
+      <w:proofErr w:type="spellStart"/>
+      <w:r>
+        <w:rPr>
+          <w:rFonts w:ascii="Menlo" w:hAnsi="Menlo" w:cs="Menlo"/>
+          <w:color w:val="000000"/>
+          <w:kern w:val="0"/>
+          <w:sz w:val="22"/>
+          <w:szCs w:val="22"/>
+        </w:rPr>
+        <w:t>uniprot_sprot.fasta</w:t>
+      </w:r>
+      <w:proofErr w:type="spellEnd"/>
+      <w:r>
+        <w:rPr>
+          <w:rFonts w:ascii="Menlo" w:hAnsi="Menlo" w:cs="Menlo"/>
+          <w:color w:val="000000"/>
+          <w:kern w:val="0"/>
+          <w:sz w:val="22"/>
+          <w:szCs w:val="22"/>
+        </w:rPr>
+        <w:t xml:space="preserve"> -</w:t>
+      </w:r>
+      <w:proofErr w:type="spellStart"/>
+      <w:r>
+        <w:rPr>
+          <w:rFonts w:ascii="Menlo" w:hAnsi="Menlo" w:cs="Menlo"/>
+          <w:color w:val="000000"/>
+          <w:kern w:val="0"/>
+          <w:sz w:val="22"/>
+          <w:szCs w:val="22"/>
+        </w:rPr>
+        <w:t>dbtype</w:t>
+      </w:r>
+      <w:proofErr w:type="spellEnd"/>
+      <w:r>
+        <w:rPr>
+          <w:rFonts w:ascii="Menlo" w:hAnsi="Menlo" w:cs="Menlo"/>
+          <w:color w:val="000000"/>
+          <w:kern w:val="0"/>
+          <w:sz w:val="22"/>
+          <w:szCs w:val="22"/>
+        </w:rPr>
+        <w:t xml:space="preserve"> </w:t>
+      </w:r>
+      <w:proofErr w:type="spellStart"/>
+      <w:r>
+        <w:rPr>
+          <w:rFonts w:ascii="Menlo" w:hAnsi="Menlo" w:cs="Menlo"/>
+          <w:color w:val="000000"/>
+          <w:kern w:val="0"/>
+          <w:sz w:val="22"/>
+          <w:szCs w:val="22"/>
+        </w:rPr>
+        <w:t>prot</w:t>
+      </w:r>
+      <w:proofErr w:type="spellEnd"/>
+      <w:r>
+        <w:rPr>
+          <w:rFonts w:ascii="Menlo" w:hAnsi="Menlo" w:cs="Menlo"/>
+          <w:color w:val="000000"/>
+          <w:kern w:val="0"/>
+          <w:sz w:val="22"/>
+          <w:szCs w:val="22"/>
+        </w:rPr>
+        <w:t xml:space="preserve"> -out </w:t>
+      </w:r>
+      <w:proofErr w:type="spellStart"/>
+      <w:r>
+        <w:rPr>
+          <w:rFonts w:ascii="Menlo" w:hAnsi="Menlo" w:cs="Menlo"/>
+          <w:color w:val="000000"/>
+          <w:kern w:val="0"/>
+          <w:sz w:val="22"/>
+          <w:szCs w:val="22"/>
+        </w:rPr>
+        <w:t>swissprot</w:t>
+      </w:r>
+      <w:proofErr w:type="spellEnd"/>
+    </w:p>
+    <w:p>
+      <w:pPr>
+        <w:rPr>
+          <w:lang w:val="en-US"/>
+        </w:rPr>
+      </w:pPr>
+    </w:p>
+    <w:p>
+      <w:pPr>
+        <w:rPr>
+          <w:lang w:val="en-US"/>
+        </w:rPr>
+      </w:pPr>
+    </w:p>
+    <w:p>
+      <w:pPr>
+        <w:rPr>
+          <w:lang w:val="en-US"/>
+        </w:rPr>
+      </w:pPr>
+      <w:r>
+        <w:rPr>
+          <w:lang w:val="en-US"/>
+        </w:rPr>
+        <w:t xml:space="preserve">And then finally, to create the output such that we see where the </w:t>
+      </w:r>
+      <w:proofErr w:type="spellStart"/>
+      <w:r>
+        <w:rPr>
+          <w:lang w:val="en-US"/>
+        </w:rPr>
+        <w:t>pfam</w:t>
+      </w:r>
+      <w:proofErr w:type="spellEnd"/>
+      <w:r>
+        <w:rPr>
+          <w:lang w:val="en-US"/>
+        </w:rPr>
+        <w:t xml:space="preserve"> domains are in the sequence</w:t>
+      </w:r>
+    </w:p>
+    <w:p>
+      <w:pPr>
+        <w:rPr>
+          <w:lang w:val="en-US"/>
+        </w:rPr>
+      </w:pPr>
+    </w:p>
+    <w:p>
+      <w:pPr>
+        <w:tabs>
+          <w:tab w:val="left" w:pos="560"/>
+          <w:tab w:val="left" w:pos="1120"/>
+          <w:tab w:val="left" w:pos="1680"/>
+          <w:tab w:val="left" w:pos="2240"/>
+          <w:tab w:val="left" w:pos="2800"/>
+          <w:tab w:val="left" w:pos="3360"/>
+          <w:tab w:val="left" w:pos="3920"/>
+          <w:tab w:val="left" w:pos="4480"/>
+          <w:tab w:val="left" w:pos="5040"/>
+          <w:tab w:val="left" w:pos="5600"/>
+          <w:tab w:val="left" w:pos="6160"/>
+          <w:tab w:val="left" w:pos="6720"/>
+        </w:tabs>
+        <w:autoSpaceDE w:val="0"/>
+        <w:autoSpaceDN w:val="0"/>
+        <w:adjustRightInd w:val="0"/>
+        <w:rPr>
+          <w:rFonts w:ascii="Menlo" w:hAnsi="Menlo" w:cs="Menlo"/>
+          <w:color w:val="000000"/>
+          <w:kern w:val="0"/>
+          <w:sz w:val="22"/>
+          <w:szCs w:val="22"/>
+          <w:lang w:val="en-US"/>
+        </w:rPr>
+      </w:pPr>
+      <w:proofErr w:type="gramStart"/>
+      <w:r>
+        <w:rPr>
+          <w:rFonts w:ascii="Menlo" w:hAnsi="Menlo" w:cs="Menlo"/>
+          <w:color w:val="000000"/>
+          <w:kern w:val="0"/>
+          <w:sz w:val="22"/>
+          <w:szCs w:val="22"/>
+          <w:lang w:val="en-US"/>
+        </w:rPr>
+        <w:t>./</w:t>
+      </w:r>
+      <w:proofErr w:type="gramEnd"/>
+      <w:r>
+        <w:rPr>
+          <w:rFonts w:ascii="Menlo" w:hAnsi="Menlo" w:cs="Menlo"/>
+          <w:color w:val="000000"/>
+          <w:kern w:val="0"/>
+          <w:sz w:val="22"/>
+          <w:szCs w:val="22"/>
+          <w:lang w:val="en-US"/>
+        </w:rPr>
+        <w:t>ncbi-blast-2.16.0+/bin/</w:t>
+      </w:r>
+      <w:proofErr w:type="spellStart"/>
+      <w:r>
+        <w:rPr>
+          <w:rFonts w:ascii="Menlo" w:hAnsi="Menlo" w:cs="Menlo"/>
+          <w:color w:val="000000"/>
+          <w:kern w:val="0"/>
+          <w:sz w:val="22"/>
+          <w:szCs w:val="22"/>
+          <w:lang w:val="en-US"/>
+        </w:rPr>
+        <w:t>psiblast</w:t>
+      </w:r>
+      <w:proofErr w:type="spellEnd"/>
+      <w:r>
+        <w:rPr>
+          <w:rFonts w:ascii="Menlo" w:hAnsi="Menlo" w:cs="Menlo"/>
+          <w:color w:val="000000"/>
+          <w:kern w:val="0"/>
+          <w:sz w:val="22"/>
+          <w:szCs w:val="22"/>
+          <w:lang w:val="en-US"/>
+        </w:rPr>
+        <w:t xml:space="preserve"> -</w:t>
+      </w:r>
+      <w:proofErr w:type="spellStart"/>
+      <w:r>
+        <w:rPr>
+          <w:rFonts w:ascii="Menlo" w:hAnsi="Menlo" w:cs="Menlo"/>
+          <w:color w:val="000000"/>
+          <w:kern w:val="0"/>
+          <w:sz w:val="22"/>
+          <w:szCs w:val="22"/>
+          <w:lang w:val="en-US"/>
+        </w:rPr>
+        <w:t>in_pssm</w:t>
+      </w:r>
+      <w:proofErr w:type="spellEnd"/>
+      <w:r>
+        <w:rPr>
+          <w:rFonts w:ascii="Menlo" w:hAnsi="Menlo" w:cs="Menlo"/>
+          <w:color w:val="000000"/>
+          <w:kern w:val="0"/>
+          <w:sz w:val="22"/>
+          <w:szCs w:val="22"/>
+          <w:lang w:val="en-US"/>
+        </w:rPr>
+        <w:t xml:space="preserve"> </w:t>
+      </w:r>
+      <w:proofErr w:type="spellStart"/>
+      <w:r>
+        <w:rPr>
+          <w:rFonts w:ascii="Menlo" w:hAnsi="Menlo" w:cs="Menlo"/>
+          <w:color w:val="000000"/>
+          <w:kern w:val="0"/>
+          <w:sz w:val="22"/>
+          <w:szCs w:val="22"/>
+          <w:lang w:val="en-US"/>
+        </w:rPr>
+        <w:t>trimmed_alignment_PSSM.pssm</w:t>
+      </w:r>
+      <w:proofErr w:type="spellEnd"/>
+      <w:r>
+        <w:rPr>
+          <w:rFonts w:ascii="Menlo" w:hAnsi="Menlo" w:cs="Menlo"/>
+          <w:color w:val="000000"/>
+          <w:kern w:val="0"/>
+          <w:sz w:val="22"/>
+          <w:szCs w:val="22"/>
+          <w:lang w:val="en-US"/>
+        </w:rPr>
+        <w:t xml:space="preserve"> \</w:t>
+      </w:r>
+    </w:p>
+    <w:p>
+      <w:pPr>
+        <w:tabs>
+          <w:tab w:val="left" w:pos="560"/>
+          <w:tab w:val="left" w:pos="1120"/>
+          <w:tab w:val="left" w:pos="1680"/>
+          <w:tab w:val="left" w:pos="2240"/>
+          <w:tab w:val="left" w:pos="2800"/>
+          <w:tab w:val="left" w:pos="3360"/>
+          <w:tab w:val="left" w:pos="3920"/>
+          <w:tab w:val="left" w:pos="4480"/>
+          <w:tab w:val="left" w:pos="5040"/>
+          <w:tab w:val="left" w:pos="5600"/>
+          <w:tab w:val="left" w:pos="6160"/>
+          <w:tab w:val="left" w:pos="6720"/>
+        </w:tabs>
+        <w:autoSpaceDE w:val="0"/>
+        <w:autoSpaceDN w:val="0"/>
+        <w:adjustRightInd w:val="0"/>
+        <w:rPr>
+          <w:rFonts w:ascii="Menlo" w:hAnsi="Menlo" w:cs="Menlo"/>
+          <w:color w:val="000000"/>
+          <w:kern w:val="0"/>
+          <w:sz w:val="22"/>
+          <w:szCs w:val="22"/>
+          <w:lang w:val="en-US"/>
+        </w:rPr>
+      </w:pPr>
+      <w:r>
+        <w:rPr>
+          <w:rFonts w:ascii="Menlo" w:hAnsi="Menlo" w:cs="Menlo"/>
+          <w:color w:val="000000"/>
+          <w:kern w:val="0"/>
+          <w:sz w:val="22"/>
+          <w:szCs w:val="22"/>
+          <w:lang w:val="en-US"/>
+        </w:rPr>
+        <w:t xml:space="preserve">    -</w:t>
+      </w:r>
+      <w:proofErr w:type="spellStart"/>
+      <w:r>
+        <w:rPr>
+          <w:rFonts w:ascii="Menlo" w:hAnsi="Menlo" w:cs="Menlo"/>
+          <w:color w:val="000000"/>
+          <w:kern w:val="0"/>
+          <w:sz w:val="22"/>
+          <w:szCs w:val="22"/>
+          <w:lang w:val="en-US"/>
+        </w:rPr>
+        <w:t>db</w:t>
+      </w:r>
+      <w:proofErr w:type="spellEnd"/>
+      <w:r>
+        <w:rPr>
+          <w:rFonts w:ascii="Menlo" w:hAnsi="Menlo" w:cs="Menlo"/>
+          <w:color w:val="000000"/>
+          <w:kern w:val="0"/>
+          <w:sz w:val="22"/>
+          <w:szCs w:val="22"/>
+          <w:lang w:val="en-US"/>
+        </w:rPr>
+        <w:t xml:space="preserve"> </w:t>
+      </w:r>
+      <w:proofErr w:type="spellStart"/>
+      <w:r>
+        <w:rPr>
+          <w:rFonts w:ascii="Menlo" w:hAnsi="Menlo" w:cs="Menlo"/>
+          <w:color w:val="000000"/>
+          <w:kern w:val="0"/>
+          <w:sz w:val="22"/>
+          <w:szCs w:val="22"/>
+          <w:lang w:val="en-US"/>
+        </w:rPr>
+        <w:t>swissprot</w:t>
+      </w:r>
+      <w:proofErr w:type="spellEnd"/>
+      <w:r>
+        <w:rPr>
+          <w:rFonts w:ascii="Menlo" w:hAnsi="Menlo" w:cs="Menlo"/>
+          <w:color w:val="000000"/>
+          <w:kern w:val="0"/>
+          <w:sz w:val="22"/>
+          <w:szCs w:val="22"/>
+          <w:lang w:val="en-US"/>
+        </w:rPr>
+        <w:t xml:space="preserve"> \</w:t>
+      </w:r>
+    </w:p>
+    <w:p>
+      <w:pPr>
+        <w:tabs>
+          <w:tab w:val="left" w:pos="560"/>
+          <w:tab w:val="left" w:pos="1120"/>
+          <w:tab w:val="left" w:pos="1680"/>
+          <w:tab w:val="left" w:pos="2240"/>
+          <w:tab w:val="left" w:pos="2800"/>
+          <w:tab w:val="left" w:pos="3360"/>
+          <w:tab w:val="left" w:pos="3920"/>
+          <w:tab w:val="left" w:pos="4480"/>
+          <w:tab w:val="left" w:pos="5040"/>
+          <w:tab w:val="left" w:pos="5600"/>
+          <w:tab w:val="left" w:pos="6160"/>
+          <w:tab w:val="left" w:pos="6720"/>
+        </w:tabs>
+        <w:autoSpaceDE w:val="0"/>
+        <w:autoSpaceDN w:val="0"/>
+        <w:adjustRightInd w:val="0"/>
+        <w:rPr>
+          <w:rFonts w:ascii="Menlo" w:hAnsi="Menlo" w:cs="Menlo"/>
+          <w:color w:val="000000"/>
+          <w:kern w:val="0"/>
+          <w:sz w:val="22"/>
+          <w:szCs w:val="22"/>
+          <w:lang w:val="en-US"/>
+        </w:rPr>
+      </w:pPr>
+      <w:r>
+        <w:rPr>
+          <w:rFonts w:ascii="Menlo" w:hAnsi="Menlo" w:cs="Menlo"/>
+          <w:color w:val="000000"/>
+          <w:kern w:val="0"/>
+          <w:sz w:val="22"/>
+          <w:szCs w:val="22"/>
+          <w:lang w:val="en-US"/>
+        </w:rPr>
+        <w:t xml:space="preserve">    -out psiblast_search_output.txt \</w:t>
+      </w:r>
+    </w:p>
+    <w:p>
+      <w:pPr>
+        <w:rPr>
+          <w:rFonts w:ascii="Menlo" w:hAnsi="Menlo" w:cs="Menlo"/>
+          <w:color w:val="000000"/>
+          <w:kern w:val="0"/>
+          <w:sz w:val="22"/>
+          <w:szCs w:val="22"/>
+          <w:lang w:val="en-US"/>
+        </w:rPr>
+      </w:pPr>
+      <w:r>
+        <w:rPr>
+          <w:rFonts w:ascii="Menlo" w:hAnsi="Menlo" w:cs="Menlo"/>
+          <w:color w:val="000000"/>
+          <w:kern w:val="0"/>
+          <w:sz w:val="22"/>
+          <w:szCs w:val="22"/>
+          <w:lang w:val="en-US"/>
+        </w:rPr>
+        <w:t xml:space="preserve">    -</w:t>
+      </w:r>
+      <w:proofErr w:type="spellStart"/>
+      <w:r>
+        <w:rPr>
+          <w:rFonts w:ascii="Menlo" w:hAnsi="Menlo" w:cs="Menlo"/>
+          <w:color w:val="000000"/>
+          <w:kern w:val="0"/>
+          <w:sz w:val="22"/>
+          <w:szCs w:val="22"/>
+          <w:lang w:val="en-US"/>
+        </w:rPr>
+        <w:t>outfmt</w:t>
+      </w:r>
+      <w:proofErr w:type="spellEnd"/>
+      <w:r>
+        <w:rPr>
+          <w:rFonts w:ascii="Menlo" w:hAnsi="Menlo" w:cs="Menlo"/>
+          <w:color w:val="000000"/>
+          <w:kern w:val="0"/>
+          <w:sz w:val="22"/>
+          <w:szCs w:val="22"/>
+          <w:lang w:val="en-US"/>
+        </w:rPr>
+        <w:t xml:space="preserve"> "6 </w:t>
+      </w:r>
+      <w:proofErr w:type="spellStart"/>
+      <w:r>
+        <w:rPr>
+          <w:rFonts w:ascii="Menlo" w:hAnsi="Menlo" w:cs="Menlo"/>
+          <w:color w:val="000000"/>
+          <w:kern w:val="0"/>
+          <w:sz w:val="22"/>
+          <w:szCs w:val="22"/>
+          <w:lang w:val="en-US"/>
+        </w:rPr>
+        <w:t>qseqid</w:t>
+      </w:r>
+      <w:proofErr w:type="spellEnd"/>
+      <w:r>
+        <w:rPr>
+          <w:rFonts w:ascii="Menlo" w:hAnsi="Menlo" w:cs="Menlo"/>
+          <w:color w:val="000000"/>
+          <w:kern w:val="0"/>
+          <w:sz w:val="22"/>
+          <w:szCs w:val="22"/>
+          <w:lang w:val="en-US"/>
+        </w:rPr>
+        <w:t xml:space="preserve"> </w:t>
+      </w:r>
+      <w:proofErr w:type="spellStart"/>
+      <w:r>
+        <w:rPr>
+          <w:rFonts w:ascii="Menlo" w:hAnsi="Menlo" w:cs="Menlo"/>
+          <w:color w:val="000000"/>
+          <w:kern w:val="0"/>
+          <w:sz w:val="22"/>
+          <w:szCs w:val="22"/>
+          <w:lang w:val="en-US"/>
+        </w:rPr>
+        <w:t>sseqid</w:t>
+      </w:r>
+      <w:proofErr w:type="spellEnd"/>
+      <w:r>
+        <w:rPr>
+          <w:rFonts w:ascii="Menlo" w:hAnsi="Menlo" w:cs="Menlo"/>
+          <w:color w:val="000000"/>
+          <w:kern w:val="0"/>
+          <w:sz w:val="22"/>
+          <w:szCs w:val="22"/>
+          <w:lang w:val="en-US"/>
+        </w:rPr>
+        <w:t xml:space="preserve"> </w:t>
+      </w:r>
+      <w:proofErr w:type="spellStart"/>
+      <w:r>
+        <w:rPr>
+          <w:rFonts w:ascii="Menlo" w:hAnsi="Menlo" w:cs="Menlo"/>
+          <w:color w:val="000000"/>
+          <w:kern w:val="0"/>
+          <w:sz w:val="22"/>
+          <w:szCs w:val="22"/>
+          <w:lang w:val="en-US"/>
+        </w:rPr>
+        <w:t>qstart</w:t>
+      </w:r>
+      <w:proofErr w:type="spellEnd"/>
+      <w:r>
+        <w:rPr>
+          <w:rFonts w:ascii="Menlo" w:hAnsi="Menlo" w:cs="Menlo"/>
+          <w:color w:val="000000"/>
+          <w:kern w:val="0"/>
+          <w:sz w:val="22"/>
+          <w:szCs w:val="22"/>
+          <w:lang w:val="en-US"/>
+        </w:rPr>
+        <w:t xml:space="preserve"> </w:t>
+      </w:r>
+      <w:proofErr w:type="spellStart"/>
+      <w:r>
+        <w:rPr>
+          <w:rFonts w:ascii="Menlo" w:hAnsi="Menlo" w:cs="Menlo"/>
+          <w:color w:val="000000"/>
+          <w:kern w:val="0"/>
+          <w:sz w:val="22"/>
+          <w:szCs w:val="22"/>
+          <w:lang w:val="en-US"/>
+        </w:rPr>
+        <w:t>qend</w:t>
+      </w:r>
+      <w:proofErr w:type="spellEnd"/>
+      <w:r>
+        <w:rPr>
+          <w:rFonts w:ascii="Menlo" w:hAnsi="Menlo" w:cs="Menlo"/>
+          <w:color w:val="000000"/>
+          <w:kern w:val="0"/>
+          <w:sz w:val="22"/>
+          <w:szCs w:val="22"/>
+          <w:lang w:val="en-US"/>
+        </w:rPr>
+        <w:t xml:space="preserve"> </w:t>
+      </w:r>
+      <w:proofErr w:type="spellStart"/>
+      <w:r>
+        <w:rPr>
+          <w:rFonts w:ascii="Menlo" w:hAnsi="Menlo" w:cs="Menlo"/>
+          <w:color w:val="000000"/>
+          <w:kern w:val="0"/>
+          <w:sz w:val="22"/>
+          <w:szCs w:val="22"/>
+          <w:lang w:val="en-US"/>
+        </w:rPr>
+        <w:t>sstart</w:t>
+      </w:r>
+      <w:proofErr w:type="spellEnd"/>
+      <w:r>
+        <w:rPr>
+          <w:rFonts w:ascii="Menlo" w:hAnsi="Menlo" w:cs="Menlo"/>
+          <w:color w:val="000000"/>
+          <w:kern w:val="0"/>
+          <w:sz w:val="22"/>
+          <w:szCs w:val="22"/>
+          <w:lang w:val="en-US"/>
+        </w:rPr>
+        <w:t xml:space="preserve"> send </w:t>
+      </w:r>
+      <w:proofErr w:type="spellStart"/>
+      <w:r>
+        <w:rPr>
+          <w:rFonts w:ascii="Menlo" w:hAnsi="Menlo" w:cs="Menlo"/>
+          <w:color w:val="000000"/>
+          <w:kern w:val="0"/>
+          <w:sz w:val="22"/>
+          <w:szCs w:val="22"/>
+          <w:lang w:val="en-US"/>
+        </w:rPr>
+        <w:t>pident</w:t>
+      </w:r>
+      <w:proofErr w:type="spellEnd"/>
+      <w:r>
+        <w:rPr>
+          <w:rFonts w:ascii="Menlo" w:hAnsi="Menlo" w:cs="Menlo"/>
+          <w:color w:val="000000"/>
+          <w:kern w:val="0"/>
+          <w:sz w:val="22"/>
+          <w:szCs w:val="22"/>
+          <w:lang w:val="en-US"/>
+        </w:rPr>
+        <w:t xml:space="preserve"> </w:t>
+      </w:r>
+      <w:proofErr w:type="spellStart"/>
+      <w:r>
+        <w:rPr>
+          <w:rFonts w:ascii="Menlo" w:hAnsi="Menlo" w:cs="Menlo"/>
+          <w:color w:val="000000"/>
+          <w:kern w:val="0"/>
+          <w:sz w:val="22"/>
+          <w:szCs w:val="22"/>
+          <w:lang w:val="en-US"/>
+        </w:rPr>
+        <w:t>evalue</w:t>
+      </w:r>
+      <w:proofErr w:type="spellEnd"/>
+      <w:r>
+        <w:rPr>
+          <w:rFonts w:ascii="Menlo" w:hAnsi="Menlo" w:cs="Menlo"/>
+          <w:color w:val="000000"/>
+          <w:kern w:val="0"/>
+          <w:sz w:val="22"/>
+          <w:szCs w:val="22"/>
+          <w:lang w:val="en-US"/>
+        </w:rPr>
+        <w:t>" \</w:t>
+      </w:r>
+    </w:p>
+    <w:p>
+      <w:pPr>
+        <w:rPr>
+          <w:rFonts w:ascii="Menlo" w:hAnsi="Menlo" w:cs="Menlo"/>
+          <w:color w:val="000000"/>
+          <w:kern w:val="0"/>
+          <w:sz w:val="22"/>
+          <w:szCs w:val="22"/>
+          <w:lang w:val="en-US"/>
+        </w:rPr>
+      </w:pPr>
+    </w:p>
+    <w:p>
+      <w:pPr>
+        <w:rPr>
+          <w:rFonts w:ascii="Menlo" w:hAnsi="Menlo" w:cs="Menlo"/>
+          <w:color w:val="000000"/>
+          <w:kern w:val="0"/>
+          <w:sz w:val="22"/>
+          <w:szCs w:val="22"/>
+          <w:lang w:val="en-US"/>
+        </w:rPr>
+      </w:pPr>
+    </w:p>
+    <w:p>
+      <w:pPr>
+        <w:numPr>
+          <w:ilvl w:val="0"/>
+          <w:numId w:val="11"/>
+        </w:numPr>
+        <w:spacing w:before="100" w:beforeAutospacing="1" w:after="100" w:afterAutospacing="1"/>
+        <w:rPr>
+          <w:rFonts w:ascii="Times New Roman" w:eastAsia="Times New Roman" w:hAnsi="Times New Roman" w:cs="Times New Roman"/>
+          <w:kern w:val="0"/>
+          <w:lang w:val="en-US" w:eastAsia="de-DE"/>
+          <w14:ligatures w14:val="none"/>
+        </w:rPr>
+      </w:pPr>
+      <w:proofErr w:type="spellStart"/>
+      <w:r>
+        <w:rPr>
+          <w:rFonts w:ascii="Courier New" w:eastAsia="Times New Roman" w:hAnsi="Courier New" w:cs="Courier New"/>
+          <w:kern w:val="0"/>
+          <w:sz w:val="20"/>
+          <w:szCs w:val="20"/>
+          <w:lang w:val="en-US" w:eastAsia="de-DE"/>
+          <w14:ligatures w14:val="none"/>
+        </w:rPr>
+        <w:t>qseqid</w:t>
+      </w:r>
+      <w:proofErr w:type="spellEnd"/>
+      <w:r>
+        <w:rPr>
+          <w:rFonts w:ascii="Times New Roman" w:eastAsia="Times New Roman" w:hAnsi="Times New Roman" w:cs="Times New Roman"/>
+          <w:kern w:val="0"/>
+          <w:lang w:val="en-US" w:eastAsia="de-DE"/>
+          <w14:ligatures w14:val="none"/>
+        </w:rPr>
+        <w:t>: Query sequence identifier (your domain)</w:t>
+      </w:r>
+    </w:p>
+    <w:p>
+      <w:pPr>
+        <w:numPr>
+          <w:ilvl w:val="0"/>
+          <w:numId w:val="11"/>
+        </w:numPr>
+        <w:spacing w:before="100" w:beforeAutospacing="1" w:after="100" w:afterAutospacing="1"/>
+        <w:rPr>
+          <w:rFonts w:ascii="Times New Roman" w:eastAsia="Times New Roman" w:hAnsi="Times New Roman" w:cs="Times New Roman"/>
+          <w:kern w:val="0"/>
+          <w:lang w:val="en-US" w:eastAsia="de-DE"/>
+          <w14:ligatures w14:val="none"/>
+        </w:rPr>
+      </w:pPr>
+      <w:proofErr w:type="spellStart"/>
+      <w:r>
+        <w:rPr>
+          <w:rFonts w:ascii="Courier New" w:eastAsia="Times New Roman" w:hAnsi="Courier New" w:cs="Courier New"/>
+          <w:kern w:val="0"/>
+          <w:sz w:val="20"/>
+          <w:szCs w:val="20"/>
+          <w:lang w:val="en-US" w:eastAsia="de-DE"/>
+          <w14:ligatures w14:val="none"/>
+        </w:rPr>
+        <w:lastRenderedPageBreak/>
+        <w:t>sseqid</w:t>
+      </w:r>
+      <w:proofErr w:type="spellEnd"/>
+      <w:r>
+        <w:rPr>
+          <w:rFonts w:ascii="Times New Roman" w:eastAsia="Times New Roman" w:hAnsi="Times New Roman" w:cs="Times New Roman"/>
+          <w:kern w:val="0"/>
+          <w:lang w:val="en-US" w:eastAsia="de-DE"/>
+          <w14:ligatures w14:val="none"/>
+        </w:rPr>
+        <w:t>: Subject sequence identifier (matched protein)</w:t>
+      </w:r>
+    </w:p>
+    <w:p>
+      <w:pPr>
+        <w:numPr>
+          <w:ilvl w:val="0"/>
+          <w:numId w:val="11"/>
+        </w:numPr>
+        <w:spacing w:before="100" w:beforeAutospacing="1" w:after="100" w:afterAutospacing="1"/>
+        <w:rPr>
+          <w:rFonts w:ascii="Times New Roman" w:eastAsia="Times New Roman" w:hAnsi="Times New Roman" w:cs="Times New Roman"/>
+          <w:kern w:val="0"/>
+          <w:lang w:val="en-US" w:eastAsia="de-DE"/>
+          <w14:ligatures w14:val="none"/>
+        </w:rPr>
+      </w:pPr>
+      <w:proofErr w:type="spellStart"/>
+      <w:r>
+        <w:rPr>
+          <w:rFonts w:ascii="Courier New" w:eastAsia="Times New Roman" w:hAnsi="Courier New" w:cs="Courier New"/>
+          <w:kern w:val="0"/>
+          <w:sz w:val="20"/>
+          <w:szCs w:val="20"/>
+          <w:lang w:val="en-US" w:eastAsia="de-DE"/>
+          <w14:ligatures w14:val="none"/>
+        </w:rPr>
+        <w:t>qstart</w:t>
+      </w:r>
+      <w:proofErr w:type="spellEnd"/>
+      <w:r>
+        <w:rPr>
+          <w:rFonts w:ascii="Times New Roman" w:eastAsia="Times New Roman" w:hAnsi="Times New Roman" w:cs="Times New Roman"/>
+          <w:kern w:val="0"/>
+          <w:lang w:val="en-US" w:eastAsia="de-DE"/>
+          <w14:ligatures w14:val="none"/>
+        </w:rPr>
+        <w:t>: Start position in your query domain</w:t>
+      </w:r>
+    </w:p>
+    <w:p>
+      <w:pPr>
+        <w:numPr>
+          <w:ilvl w:val="0"/>
+          <w:numId w:val="11"/>
+        </w:numPr>
+        <w:spacing w:before="100" w:beforeAutospacing="1" w:after="100" w:afterAutospacing="1"/>
+        <w:rPr>
+          <w:rFonts w:ascii="Times New Roman" w:eastAsia="Times New Roman" w:hAnsi="Times New Roman" w:cs="Times New Roman"/>
+          <w:kern w:val="0"/>
+          <w:lang w:val="en-US" w:eastAsia="de-DE"/>
+          <w14:ligatures w14:val="none"/>
+        </w:rPr>
+      </w:pPr>
+      <w:proofErr w:type="spellStart"/>
+      <w:r>
+        <w:rPr>
+          <w:rFonts w:ascii="Courier New" w:eastAsia="Times New Roman" w:hAnsi="Courier New" w:cs="Courier New"/>
+          <w:kern w:val="0"/>
+          <w:sz w:val="20"/>
+          <w:szCs w:val="20"/>
+          <w:lang w:val="en-US" w:eastAsia="de-DE"/>
+          <w14:ligatures w14:val="none"/>
+        </w:rPr>
+        <w:t>qend</w:t>
+      </w:r>
+      <w:proofErr w:type="spellEnd"/>
+      <w:r>
+        <w:rPr>
+          <w:rFonts w:ascii="Times New Roman" w:eastAsia="Times New Roman" w:hAnsi="Times New Roman" w:cs="Times New Roman"/>
+          <w:kern w:val="0"/>
+          <w:lang w:val="en-US" w:eastAsia="de-DE"/>
+          <w14:ligatures w14:val="none"/>
+        </w:rPr>
+        <w:t>: End position in your query domain</w:t>
+      </w:r>
+    </w:p>
+    <w:p>
+      <w:pPr>
+        <w:numPr>
+          <w:ilvl w:val="0"/>
+          <w:numId w:val="11"/>
+        </w:numPr>
+        <w:spacing w:before="100" w:beforeAutospacing="1" w:after="100" w:afterAutospacing="1"/>
+        <w:rPr>
+          <w:rFonts w:ascii="Times New Roman" w:eastAsia="Times New Roman" w:hAnsi="Times New Roman" w:cs="Times New Roman"/>
+          <w:kern w:val="0"/>
+          <w:lang w:val="en-US" w:eastAsia="de-DE"/>
+          <w14:ligatures w14:val="none"/>
+        </w:rPr>
+      </w:pPr>
+      <w:proofErr w:type="spellStart"/>
+      <w:r>
+        <w:rPr>
+          <w:rFonts w:ascii="Courier New" w:eastAsia="Times New Roman" w:hAnsi="Courier New" w:cs="Courier New"/>
+          <w:kern w:val="0"/>
+          <w:sz w:val="20"/>
+          <w:szCs w:val="20"/>
+          <w:lang w:val="en-US" w:eastAsia="de-DE"/>
+          <w14:ligatures w14:val="none"/>
+        </w:rPr>
+        <w:t>sstart</w:t>
+      </w:r>
+      <w:proofErr w:type="spellEnd"/>
+      <w:r>
+        <w:rPr>
+          <w:rFonts w:ascii="Times New Roman" w:eastAsia="Times New Roman" w:hAnsi="Times New Roman" w:cs="Times New Roman"/>
+          <w:kern w:val="0"/>
+          <w:lang w:val="en-US" w:eastAsia="de-DE"/>
+          <w14:ligatures w14:val="none"/>
+        </w:rPr>
+        <w:t>: Start position in the matched sequence</w:t>
+      </w:r>
+    </w:p>
+    <w:p>
+      <w:pPr>
+        <w:numPr>
+          <w:ilvl w:val="0"/>
+          <w:numId w:val="11"/>
+        </w:numPr>
+        <w:spacing w:before="100" w:beforeAutospacing="1" w:after="100" w:afterAutospacing="1"/>
+        <w:rPr>
+          <w:rFonts w:ascii="Times New Roman" w:eastAsia="Times New Roman" w:hAnsi="Times New Roman" w:cs="Times New Roman"/>
+          <w:kern w:val="0"/>
+          <w:lang w:val="en-US" w:eastAsia="de-DE"/>
+          <w14:ligatures w14:val="none"/>
+        </w:rPr>
+      </w:pPr>
+      <w:r>
+        <w:rPr>
+          <w:rFonts w:ascii="Courier New" w:eastAsia="Times New Roman" w:hAnsi="Courier New" w:cs="Courier New"/>
+          <w:kern w:val="0"/>
+          <w:sz w:val="20"/>
+          <w:szCs w:val="20"/>
+          <w:lang w:val="en-US" w:eastAsia="de-DE"/>
+          <w14:ligatures w14:val="none"/>
+        </w:rPr>
+        <w:t>send</w:t>
+      </w:r>
+      <w:r>
+        <w:rPr>
+          <w:rFonts w:ascii="Times New Roman" w:eastAsia="Times New Roman" w:hAnsi="Times New Roman" w:cs="Times New Roman"/>
+          <w:kern w:val="0"/>
+          <w:lang w:val="en-US" w:eastAsia="de-DE"/>
+          <w14:ligatures w14:val="none"/>
+        </w:rPr>
+        <w:t>: End position in the matched sequence</w:t>
+      </w:r>
+    </w:p>
+    <w:p>
+      <w:pPr>
+        <w:numPr>
+          <w:ilvl w:val="0"/>
+          <w:numId w:val="11"/>
+        </w:numPr>
+        <w:spacing w:before="100" w:beforeAutospacing="1" w:after="100" w:afterAutospacing="1"/>
+        <w:rPr>
+          <w:rFonts w:ascii="Times New Roman" w:eastAsia="Times New Roman" w:hAnsi="Times New Roman" w:cs="Times New Roman"/>
+          <w:kern w:val="0"/>
+          <w:lang w:eastAsia="de-DE"/>
+          <w14:ligatures w14:val="none"/>
+        </w:rPr>
+      </w:pPr>
+      <w:proofErr w:type="spellStart"/>
+      <w:r>
+        <w:rPr>
+          <w:rFonts w:ascii="Courier New" w:eastAsia="Times New Roman" w:hAnsi="Courier New" w:cs="Courier New"/>
+          <w:kern w:val="0"/>
+          <w:sz w:val="20"/>
+          <w:szCs w:val="20"/>
+          <w:lang w:eastAsia="de-DE"/>
+          <w14:ligatures w14:val="none"/>
+        </w:rPr>
+        <w:t>pident</w:t>
+      </w:r>
+      <w:proofErr w:type="spellEnd"/>
+      <w:r>
+        <w:rPr>
+          <w:rFonts w:ascii="Times New Roman" w:eastAsia="Times New Roman" w:hAnsi="Times New Roman" w:cs="Times New Roman"/>
+          <w:kern w:val="0"/>
+          <w:lang w:eastAsia="de-DE"/>
+          <w14:ligatures w14:val="none"/>
+        </w:rPr>
+        <w:t xml:space="preserve">: </w:t>
+      </w:r>
+      <w:proofErr w:type="spellStart"/>
+      <w:r>
+        <w:rPr>
+          <w:rFonts w:ascii="Times New Roman" w:eastAsia="Times New Roman" w:hAnsi="Times New Roman" w:cs="Times New Roman"/>
+          <w:kern w:val="0"/>
+          <w:lang w:eastAsia="de-DE"/>
+          <w14:ligatures w14:val="none"/>
+        </w:rPr>
+        <w:t>Percentage</w:t>
+      </w:r>
+      <w:proofErr w:type="spellEnd"/>
+      <w:r>
+        <w:rPr>
+          <w:rFonts w:ascii="Times New Roman" w:eastAsia="Times New Roman" w:hAnsi="Times New Roman" w:cs="Times New Roman"/>
+          <w:kern w:val="0"/>
+          <w:lang w:eastAsia="de-DE"/>
+          <w14:ligatures w14:val="none"/>
+        </w:rPr>
+        <w:t xml:space="preserve"> </w:t>
+      </w:r>
+      <w:proofErr w:type="spellStart"/>
+      <w:r>
+        <w:rPr>
+          <w:rFonts w:ascii="Times New Roman" w:eastAsia="Times New Roman" w:hAnsi="Times New Roman" w:cs="Times New Roman"/>
+          <w:kern w:val="0"/>
+          <w:lang w:eastAsia="de-DE"/>
+          <w14:ligatures w14:val="none"/>
+        </w:rPr>
+        <w:t>of</w:t>
+      </w:r>
+      <w:proofErr w:type="spellEnd"/>
+      <w:r>
+        <w:rPr>
+          <w:rFonts w:ascii="Times New Roman" w:eastAsia="Times New Roman" w:hAnsi="Times New Roman" w:cs="Times New Roman"/>
+          <w:kern w:val="0"/>
+          <w:lang w:eastAsia="de-DE"/>
+          <w14:ligatures w14:val="none"/>
+        </w:rPr>
+        <w:t xml:space="preserve"> </w:t>
+      </w:r>
+      <w:proofErr w:type="spellStart"/>
+      <w:r>
+        <w:rPr>
+          <w:rFonts w:ascii="Times New Roman" w:eastAsia="Times New Roman" w:hAnsi="Times New Roman" w:cs="Times New Roman"/>
+          <w:kern w:val="0"/>
+          <w:lang w:eastAsia="de-DE"/>
+          <w14:ligatures w14:val="none"/>
+        </w:rPr>
+        <w:t>identical</w:t>
+      </w:r>
+      <w:proofErr w:type="spellEnd"/>
+      <w:r>
+        <w:rPr>
+          <w:rFonts w:ascii="Times New Roman" w:eastAsia="Times New Roman" w:hAnsi="Times New Roman" w:cs="Times New Roman"/>
+          <w:kern w:val="0"/>
+          <w:lang w:eastAsia="de-DE"/>
+          <w14:ligatures w14:val="none"/>
+        </w:rPr>
+        <w:t xml:space="preserve"> </w:t>
+      </w:r>
+      <w:proofErr w:type="spellStart"/>
+      <w:r>
+        <w:rPr>
+          <w:rFonts w:ascii="Times New Roman" w:eastAsia="Times New Roman" w:hAnsi="Times New Roman" w:cs="Times New Roman"/>
+          <w:kern w:val="0"/>
+          <w:lang w:eastAsia="de-DE"/>
+          <w14:ligatures w14:val="none"/>
+        </w:rPr>
+        <w:t>matches</w:t>
+      </w:r>
+      <w:proofErr w:type="spellEnd"/>
+    </w:p>
+    <w:p>
+      <w:pPr>
+        <w:numPr>
+          <w:ilvl w:val="0"/>
+          <w:numId w:val="11"/>
+        </w:numPr>
+        <w:spacing w:before="100" w:beforeAutospacing="1" w:after="100" w:afterAutospacing="1"/>
+        <w:rPr>
+          <w:rFonts w:ascii="Times New Roman" w:eastAsia="Times New Roman" w:hAnsi="Times New Roman" w:cs="Times New Roman"/>
+          <w:kern w:val="0"/>
+          <w:lang w:val="en-US" w:eastAsia="de-DE"/>
+          <w14:ligatures w14:val="none"/>
+        </w:rPr>
+      </w:pPr>
+      <w:proofErr w:type="spellStart"/>
+      <w:r>
+        <w:rPr>
+          <w:rFonts w:ascii="Courier New" w:eastAsia="Times New Roman" w:hAnsi="Courier New" w:cs="Courier New"/>
+          <w:kern w:val="0"/>
+          <w:sz w:val="20"/>
+          <w:szCs w:val="20"/>
+          <w:lang w:val="en-US" w:eastAsia="de-DE"/>
+          <w14:ligatures w14:val="none"/>
+        </w:rPr>
+        <w:t>evalue</w:t>
+      </w:r>
+      <w:proofErr w:type="spellEnd"/>
+      <w:r>
+        <w:rPr>
+          <w:rFonts w:ascii="Times New Roman" w:eastAsia="Times New Roman" w:hAnsi="Times New Roman" w:cs="Times New Roman"/>
+          <w:kern w:val="0"/>
+          <w:lang w:val="en-US" w:eastAsia="de-DE"/>
+          <w14:ligatures w14:val="none"/>
+        </w:rPr>
+        <w:t>: Expectation value (statistical signific</w:t>
       </w:r>
     </w:p>
     <w:sectPr>
@@ -2585,6 +5101,155 @@
     </w:lvl>
   </w:abstractNum>
   <w:abstractNum w:abstractNumId="9" w15:restartNumberingAfterBreak="0">
+    <w:nsid w:val="636D111F"/>
+    <w:multiLevelType w:val="multilevel"/>
+    <w:tmpl w:val="FE186530"/>
+    <w:lvl w:ilvl="0">
+      <w:start w:val="1"/>
+      <w:numFmt w:val="bullet"/>
+      <w:lvlText w:val=""/>
+      <w:lvlJc w:val="left"/>
+      <w:pPr>
+        <w:tabs>
+          <w:tab w:val="num" w:pos="720"/>
+        </w:tabs>
+        <w:ind w:left="720" w:hanging="360"/>
+      </w:pPr>
+      <w:rPr>
+        <w:rFonts w:ascii="Symbol" w:hAnsi="Symbol" w:hint="default"/>
+        <w:sz w:val="20"/>
+      </w:rPr>
+    </w:lvl>
+    <w:lvl w:ilvl="1" w:tentative="1">
+      <w:start w:val="1"/>
+      <w:numFmt w:val="bullet"/>
+      <w:lvlText w:val="o"/>
+      <w:lvlJc w:val="left"/>
+      <w:pPr>
+        <w:tabs>
+          <w:tab w:val="num" w:pos="1440"/>
+        </w:tabs>
+        <w:ind w:left="1440" w:hanging="360"/>
+      </w:pPr>
+      <w:rPr>
+        <w:rFonts w:ascii="Courier New" w:hAnsi="Courier New" w:hint="default"/>
+        <w:sz w:val="20"/>
+      </w:rPr>
+    </w:lvl>
+    <w:lvl w:ilvl="2" w:tentative="1">
+      <w:start w:val="1"/>
+      <w:numFmt w:val="bullet"/>
+      <w:lvlText w:val=""/>
+      <w:lvlJc w:val="left"/>
+      <w:pPr>
+        <w:tabs>
+          <w:tab w:val="num" w:pos="2160"/>
+        </w:tabs>
+        <w:ind w:left="2160" w:hanging="360"/>
+      </w:pPr>
+      <w:rPr>
+        <w:rFonts w:ascii="Wingdings" w:hAnsi="Wingdings" w:hint="default"/>
+        <w:sz w:val="20"/>
+      </w:rPr>
+    </w:lvl>
+    <w:lvl w:ilvl="3" w:tentative="1">
+      <w:start w:val="1"/>
+      <w:numFmt w:val="bullet"/>
+      <w:lvlText w:val=""/>
+      <w:lvlJc w:val="left"/>
+      <w:pPr>
+        <w:tabs>
+          <w:tab w:val="num" w:pos="2880"/>
+        </w:tabs>
+        <w:ind w:left="2880" w:hanging="360"/>
+      </w:pPr>
+      <w:rPr>
+        <w:rFonts w:ascii="Wingdings" w:hAnsi="Wingdings" w:hint="default"/>
+        <w:sz w:val="20"/>
+      </w:rPr>
+    </w:lvl>
+    <w:lvl w:ilvl="4" w:tentative="1">
+      <w:start w:val="1"/>
+      <w:numFmt w:val="bullet"/>
+      <w:lvlText w:val=""/>
+      <w:lvlJc w:val="left"/>
+      <w:pPr>
+        <w:tabs>
+          <w:tab w:val="num" w:pos="3600"/>
+        </w:tabs>
+        <w:ind w:left="3600" w:hanging="360"/>
+      </w:pPr>
+      <w:rPr>
+        <w:rFonts w:ascii="Wingdings" w:hAnsi="Wingdings" w:hint="default"/>
+        <w:sz w:val="20"/>
+      </w:rPr>
+    </w:lvl>
+    <w:lvl w:ilvl="5" w:tentative="1">
+      <w:start w:val="1"/>
+      <w:numFmt w:val="bullet"/>
+      <w:lvlText w:val=""/>
+      <w:lvlJc w:val="left"/>
+      <w:pPr>
+        <w:tabs>
+          <w:tab w:val="num" w:pos="4320"/>
+        </w:tabs>
+        <w:ind w:left="4320" w:hanging="360"/>
+      </w:pPr>
+      <w:rPr>
+        <w:rFonts w:ascii="Wingdings" w:hAnsi="Wingdings" w:hint="default"/>
+        <w:sz w:val="20"/>
+      </w:rPr>
+    </w:lvl>
+    <w:lvl w:ilvl="6" w:tentative="1">
+      <w:start w:val="1"/>
+      <w:numFmt w:val="bullet"/>
+      <w:lvlText w:val=""/>
+      <w:lvlJc w:val="left"/>
+      <w:pPr>
+        <w:tabs>
+          <w:tab w:val="num" w:pos="5040"/>
+        </w:tabs>
+        <w:ind w:left="5040" w:hanging="360"/>
+      </w:pPr>
+      <w:rPr>
+        <w:rFonts w:ascii="Wingdings" w:hAnsi="Wingdings" w:hint="default"/>
+        <w:sz w:val="20"/>
+      </w:rPr>
+    </w:lvl>
+    <w:lvl w:ilvl="7" w:tentative="1">
+      <w:start w:val="1"/>
+      <w:numFmt w:val="bullet"/>
+      <w:lvlText w:val=""/>
+      <w:lvlJc w:val="left"/>
+      <w:pPr>
+        <w:tabs>
+          <w:tab w:val="num" w:pos="5760"/>
+        </w:tabs>
+        <w:ind w:left="5760" w:hanging="360"/>
+      </w:pPr>
+      <w:rPr>
+        <w:rFonts w:ascii="Wingdings" w:hAnsi="Wingdings" w:hint="default"/>
+        <w:sz w:val="20"/>
+      </w:rPr>
+    </w:lvl>
+    <w:lvl w:ilvl="8" w:tentative="1">
+      <w:start w:val="1"/>
+      <w:numFmt w:val="bullet"/>
+      <w:lvlText w:val=""/>
+      <w:lvlJc w:val="left"/>
+      <w:pPr>
+        <w:tabs>
+          <w:tab w:val="num" w:pos="6480"/>
+        </w:tabs>
+        <w:ind w:left="6480" w:hanging="360"/>
+      </w:pPr>
+      <w:rPr>
+        <w:rFonts w:ascii="Wingdings" w:hAnsi="Wingdings" w:hint="default"/>
+        <w:sz w:val="20"/>
+      </w:rPr>
+    </w:lvl>
+  </w:abstractNum>
+  <w:abstractNum w:abstractNumId="10" w15:restartNumberingAfterBreak="0">
     <w:nsid w:val="6FA30019"/>
     <w:multiLevelType w:val="multilevel"/>
     <w:tmpl w:val="DF88EF40"/>
@@ -2743,7 +5408,7 @@
     <w:abstractNumId w:val="8"/>
   </w:num>
   <w:num w:numId="4" w16cid:durableId="1859074320">
-    <w:abstractNumId w:val="9"/>
+    <w:abstractNumId w:val="10"/>
   </w:num>
   <w:num w:numId="5" w16cid:durableId="577709812">
     <w:abstractNumId w:val="1"/>
@@ -2762,6 +5427,9 @@
   </w:num>
   <w:num w:numId="10" w16cid:durableId="1040014933">
     <w:abstractNumId w:val="0"/>
+  </w:num>
+  <w:num w:numId="11" w16cid:durableId="872621901">
+    <w:abstractNumId w:val="9"/>
   </w:num>
 </w:numbering>
 </file>
@@ -4160,6 +6828,19 @@
     <w:basedOn w:val="Absatz-Standardschriftart"/>
     <w:rsid w:val="003A113F"/>
   </w:style>
+  <w:style w:type="character" w:styleId="HTMLCode">
+    <w:name w:val="HTML Code"/>
+    <w:basedOn w:val="Absatz-Standardschriftart"/>
+    <w:uiPriority w:val="99"/>
+    <w:semiHidden/>
+    <w:unhideWhenUsed/>
+    <w:rsid w:val="00DB0D1F"/>
+    <w:rPr>
+      <w:rFonts w:ascii="Courier New" w:eastAsia="Times New Roman" w:hAnsi="Courier New" w:cs="Courier New"/>
+      <w:sz w:val="20"/>
+      <w:szCs w:val="20"/>
+    </w:rPr>
+  </w:style>
 </w:styles>
 </file>
 

</xml_diff>

<commit_message>
added to word document and deleted some stuff
</commit_message>
<xml_diff>
--- a/BD PROJECT.docx
+++ b/BD PROJECT.docx
@@ -368,271 +368,38 @@
       </w:pPr>
     </w:p>
     <w:p>
-      <w:r>
+      <w:pPr>
+        <w:rPr>
+          <w:lang w:val="en-US"/>
+        </w:rPr>
+      </w:pPr>
+      <w:r>
+        <w:rPr>
+          <w:lang w:val="en-US"/>
+        </w:rPr>
         <w:t xml:space="preserve">Task 1 </w:t>
       </w:r>
     </w:p>
-    <w:p/>
-    <w:p>
-      <w:r>
-        <w:t>Use UniRef</w:t>
-      </w:r>
+    <w:p>
+      <w:pPr>
+        <w:rPr>
+          <w:lang w:val="en-US"/>
+        </w:rPr>
+      </w:pPr>
       <w:proofErr w:type="gramStart"/>
       <w:r>
-        <w:t>90 :</w:t>
+        <w:rPr>
+          <w:lang w:val="en-US"/>
+        </w:rPr>
+        <w:t>USING :</w:t>
       </w:r>
       <w:proofErr w:type="gramEnd"/>
-    </w:p>
-    <w:p/>
-    <w:p>
-      <w:pPr>
-        <w:pStyle w:val="whitespace-normal"/>
-        <w:numPr>
-          <w:ilvl w:val="0"/>
-          <w:numId w:val="1"/>
-        </w:numPr>
-        <w:spacing w:before="280" w:after="280"/>
-      </w:pPr>
-      <w:r>
-        <w:t xml:space="preserve">Domain </w:t>
-      </w:r>
-      <w:proofErr w:type="spellStart"/>
-      <w:r>
-        <w:t>Characteristics</w:t>
-      </w:r>
-      <w:proofErr w:type="spellEnd"/>
-      <w:r>
-        <w:t>:</w:t>
-      </w:r>
-    </w:p>
-    <w:p>
-      <w:pPr>
-        <w:pStyle w:val="whitespace-normal"/>
-        <w:numPr>
-          <w:ilvl w:val="0"/>
-          <w:numId w:val="2"/>
-        </w:numPr>
-        <w:spacing w:before="280"/>
-        <w:rPr>
-          <w:lang w:val="en-US"/>
-        </w:rPr>
-      </w:pPr>
-      <w:r>
-        <w:rPr>
-          <w:lang w:val="en-US"/>
-        </w:rPr>
-        <w:t>PF00151 is a well-characterized domain family</w:t>
-      </w:r>
-    </w:p>
-    <w:p>
-      <w:pPr>
-        <w:pStyle w:val="whitespace-normal"/>
-        <w:numPr>
-          <w:ilvl w:val="0"/>
-          <w:numId w:val="2"/>
-        </w:numPr>
-        <w:spacing w:before="280"/>
-        <w:rPr>
-          <w:lang w:val="en-US"/>
-        </w:rPr>
-      </w:pPr>
-      <w:r>
-        <w:rPr>
-          <w:lang w:val="en-US"/>
-        </w:rPr>
-        <w:t>Lipases are found across many species</w:t>
-      </w:r>
-    </w:p>
-    <w:p>
-      <w:pPr>
-        <w:pStyle w:val="whitespace-normal"/>
-        <w:numPr>
-          <w:ilvl w:val="0"/>
-          <w:numId w:val="2"/>
-        </w:numPr>
-        <w:spacing w:before="280" w:after="280"/>
-        <w:rPr>
-          <w:lang w:val="en-US"/>
-        </w:rPr>
-      </w:pPr>
-      <w:r>
-        <w:rPr>
-          <w:lang w:val="en-US"/>
-        </w:rPr>
-        <w:t>Your sequence is from human (P54315), but you want to capture diversity</w:t>
-      </w:r>
-    </w:p>
-    <w:p>
-      <w:pPr>
-        <w:pStyle w:val="whitespace-normal"/>
-        <w:numPr>
-          <w:ilvl w:val="0"/>
-          <w:numId w:val="3"/>
-        </w:numPr>
-        <w:spacing w:before="280" w:after="280"/>
-        <w:rPr>
-          <w:lang w:val="en-US"/>
-        </w:rPr>
-      </w:pPr>
-      <w:r>
-        <w:rPr>
-          <w:lang w:val="en-US"/>
-        </w:rPr>
-        <w:t>Why UniRef90 is particularly good here:</w:t>
-      </w:r>
-    </w:p>
-    <w:p>
-      <w:pPr>
-        <w:pStyle w:val="whitespace-normal"/>
-        <w:numPr>
-          <w:ilvl w:val="0"/>
-          <w:numId w:val="4"/>
-        </w:numPr>
-        <w:spacing w:before="280"/>
-        <w:rPr>
-          <w:lang w:val="en-US"/>
-        </w:rPr>
-      </w:pPr>
-      <w:r>
-        <w:rPr>
-          <w:lang w:val="en-US"/>
-        </w:rPr>
-        <w:t xml:space="preserve">It clusters sequences at 90% identity, which: </w:t>
-      </w:r>
-    </w:p>
-    <w:p>
-      <w:pPr>
-        <w:pStyle w:val="whitespace-normal"/>
-        <w:numPr>
-          <w:ilvl w:val="1"/>
-          <w:numId w:val="4"/>
-        </w:numPr>
-        <w:spacing w:before="280"/>
-        <w:rPr>
-          <w:lang w:val="en-US"/>
-        </w:rPr>
-      </w:pPr>
-      <w:r>
-        <w:rPr>
-          <w:lang w:val="en-US"/>
-        </w:rPr>
-        <w:t>Removes redundant sequences (like multiple human variants)</w:t>
-      </w:r>
-    </w:p>
-    <w:p>
-      <w:pPr>
-        <w:pStyle w:val="whitespace-normal"/>
-        <w:numPr>
-          <w:ilvl w:val="1"/>
-          <w:numId w:val="4"/>
-        </w:numPr>
-        <w:spacing w:before="280"/>
-        <w:rPr>
-          <w:lang w:val="en-US"/>
-        </w:rPr>
-      </w:pPr>
-      <w:r>
-        <w:rPr>
-          <w:lang w:val="en-US"/>
-        </w:rPr>
-        <w:t>Keeps enough diversity to capture functional variations in lipases</w:t>
-      </w:r>
-    </w:p>
-    <w:p>
-      <w:pPr>
-        <w:pStyle w:val="whitespace-normal"/>
-        <w:numPr>
-          <w:ilvl w:val="1"/>
-          <w:numId w:val="4"/>
-        </w:numPr>
-        <w:spacing w:before="280"/>
-        <w:rPr>
-          <w:lang w:val="en-US"/>
-        </w:rPr>
-      </w:pPr>
-      <w:r>
-        <w:rPr>
-          <w:lang w:val="en-US"/>
-        </w:rPr>
-        <w:t>Will include homologs from different species</w:t>
-      </w:r>
-    </w:p>
-    <w:p>
-      <w:pPr>
-        <w:pStyle w:val="whitespace-normal"/>
-        <w:numPr>
-          <w:ilvl w:val="1"/>
-          <w:numId w:val="4"/>
-        </w:numPr>
-        <w:spacing w:before="280" w:after="280"/>
-      </w:pPr>
-      <w:proofErr w:type="spellStart"/>
-      <w:r>
-        <w:t>Reduces</w:t>
-      </w:r>
-      <w:proofErr w:type="spellEnd"/>
-      <w:r>
+      <w:r>
+        <w:rPr>
+          <w:lang w:val="en-US"/>
+        </w:rPr>
         <w:t xml:space="preserve"> </w:t>
       </w:r>
-      <w:proofErr w:type="spellStart"/>
-      <w:r>
-        <w:t>bias</w:t>
-      </w:r>
-      <w:proofErr w:type="spellEnd"/>
-      <w:r>
-        <w:t xml:space="preserve"> </w:t>
-      </w:r>
-      <w:proofErr w:type="spellStart"/>
-      <w:r>
-        <w:t>from</w:t>
-      </w:r>
-      <w:proofErr w:type="spellEnd"/>
-      <w:r>
-        <w:t xml:space="preserve"> </w:t>
-      </w:r>
-      <w:proofErr w:type="spellStart"/>
-      <w:r>
-        <w:t>overrepresented</w:t>
-      </w:r>
-      <w:proofErr w:type="spellEnd"/>
-      <w:r>
-        <w:t xml:space="preserve"> </w:t>
-      </w:r>
-      <w:proofErr w:type="spellStart"/>
-      <w:r>
-        <w:t>species</w:t>
-      </w:r>
-      <w:proofErr w:type="spellEnd"/>
-    </w:p>
-    <w:p/>
-    <w:p>
-      <w:pPr>
-        <w:rPr>
-          <w:lang w:val="en-US"/>
-        </w:rPr>
-      </w:pPr>
-      <w:r>
-        <w:rPr>
-          <w:lang w:val="en-US"/>
-        </w:rPr>
-        <w:t xml:space="preserve">Blast </w:t>
-      </w:r>
-      <w:proofErr w:type="gramStart"/>
-      <w:r>
-        <w:rPr>
-          <w:lang w:val="en-US"/>
-        </w:rPr>
-        <w:t>Service :</w:t>
-      </w:r>
-      <w:proofErr w:type="gramEnd"/>
-      <w:r>
-        <w:rPr>
-          <w:lang w:val="en-US"/>
-        </w:rPr>
-        <w:t xml:space="preserve"> </w:t>
-      </w:r>
-    </w:p>
-    <w:p>
       <w:hyperlink r:id="rId5">
         <w:r>
           <w:rPr>
@@ -643,7 +410,297 @@
         </w:r>
       </w:hyperlink>
     </w:p>
+    <w:p>
+      <w:pPr>
+        <w:rPr>
+          <w:lang w:val="en-US"/>
+        </w:rPr>
+      </w:pPr>
+    </w:p>
+    <w:p>
+      <w:pPr>
+        <w:rPr>
+          <w:lang w:val="en-US"/>
+        </w:rPr>
+      </w:pPr>
+      <w:r>
+        <w:rPr>
+          <w:lang w:val="en-US"/>
+        </w:rPr>
+        <w:t>Use UniRef</w:t>
+      </w:r>
+      <w:proofErr w:type="gramStart"/>
+      <w:r>
+        <w:rPr>
+          <w:lang w:val="en-US"/>
+        </w:rPr>
+        <w:t>90 :</w:t>
+      </w:r>
+      <w:proofErr w:type="gramEnd"/>
+      <w:r>
+        <w:rPr>
+          <w:lang w:val="en-US"/>
+        </w:rPr>
+        <w:t xml:space="preserve"> (OPTIMIZE : against </w:t>
+      </w:r>
+      <w:proofErr w:type="spellStart"/>
+      <w:r>
+        <w:rPr>
+          <w:lang w:val="en-US"/>
+        </w:rPr>
+        <w:t>UniProt</w:t>
+      </w:r>
+      <w:proofErr w:type="spellEnd"/>
+      <w:r>
+        <w:rPr>
+          <w:lang w:val="en-US"/>
+        </w:rPr>
+        <w:t xml:space="preserve"> or UniRef50 (but I think since UniRef50 even less than UniRef90, only </w:t>
+      </w:r>
+      <w:proofErr w:type="spellStart"/>
+      <w:r>
+        <w:rPr>
+          <w:lang w:val="en-US"/>
+        </w:rPr>
+        <w:t>UniProt</w:t>
+      </w:r>
+      <w:proofErr w:type="spellEnd"/>
+      <w:r>
+        <w:rPr>
+          <w:lang w:val="en-US"/>
+        </w:rPr>
+        <w:t xml:space="preserve"> would be better)</w:t>
+      </w:r>
+    </w:p>
+    <w:p>
+      <w:pPr>
+        <w:rPr>
+          <w:lang w:val="en-US"/>
+        </w:rPr>
+      </w:pPr>
+    </w:p>
+    <w:p>
+      <w:pPr>
+        <w:pStyle w:val="whitespace-normal"/>
+        <w:numPr>
+          <w:ilvl w:val="0"/>
+          <w:numId w:val="1"/>
+        </w:numPr>
+        <w:spacing w:before="280" w:after="280"/>
+      </w:pPr>
+      <w:r>
+        <w:t xml:space="preserve">Domain </w:t>
+      </w:r>
+      <w:proofErr w:type="spellStart"/>
+      <w:r>
+        <w:t>Characteristics</w:t>
+      </w:r>
+      <w:proofErr w:type="spellEnd"/>
+      <w:r>
+        <w:t>:</w:t>
+      </w:r>
+    </w:p>
+    <w:p>
+      <w:pPr>
+        <w:pStyle w:val="whitespace-normal"/>
+        <w:numPr>
+          <w:ilvl w:val="0"/>
+          <w:numId w:val="2"/>
+        </w:numPr>
+        <w:spacing w:before="280"/>
+        <w:rPr>
+          <w:lang w:val="en-US"/>
+        </w:rPr>
+      </w:pPr>
+      <w:r>
+        <w:rPr>
+          <w:lang w:val="en-US"/>
+        </w:rPr>
+        <w:t>PF00151 is a well-characterized domain family</w:t>
+      </w:r>
+    </w:p>
+    <w:p>
+      <w:pPr>
+        <w:pStyle w:val="whitespace-normal"/>
+        <w:numPr>
+          <w:ilvl w:val="0"/>
+          <w:numId w:val="2"/>
+        </w:numPr>
+        <w:spacing w:before="280"/>
+        <w:rPr>
+          <w:lang w:val="en-US"/>
+        </w:rPr>
+      </w:pPr>
+      <w:r>
+        <w:rPr>
+          <w:lang w:val="en-US"/>
+        </w:rPr>
+        <w:t>Lipases are found across many species</w:t>
+      </w:r>
+    </w:p>
+    <w:p>
+      <w:pPr>
+        <w:pStyle w:val="whitespace-normal"/>
+        <w:numPr>
+          <w:ilvl w:val="0"/>
+          <w:numId w:val="2"/>
+        </w:numPr>
+        <w:spacing w:before="280" w:after="280"/>
+        <w:rPr>
+          <w:lang w:val="en-US"/>
+        </w:rPr>
+      </w:pPr>
+      <w:r>
+        <w:rPr>
+          <w:lang w:val="en-US"/>
+        </w:rPr>
+        <w:t>Your sequence is from human (P54315), but you want to capture diversity</w:t>
+      </w:r>
+    </w:p>
+    <w:p>
+      <w:pPr>
+        <w:pStyle w:val="whitespace-normal"/>
+        <w:numPr>
+          <w:ilvl w:val="0"/>
+          <w:numId w:val="3"/>
+        </w:numPr>
+        <w:spacing w:before="280" w:after="280"/>
+        <w:rPr>
+          <w:lang w:val="en-US"/>
+        </w:rPr>
+      </w:pPr>
+      <w:r>
+        <w:rPr>
+          <w:lang w:val="en-US"/>
+        </w:rPr>
+        <w:t>Why UniRef90 is particularly good here:</w:t>
+      </w:r>
+    </w:p>
+    <w:p>
+      <w:pPr>
+        <w:pStyle w:val="whitespace-normal"/>
+        <w:numPr>
+          <w:ilvl w:val="0"/>
+          <w:numId w:val="4"/>
+        </w:numPr>
+        <w:spacing w:before="280"/>
+        <w:rPr>
+          <w:lang w:val="en-US"/>
+        </w:rPr>
+      </w:pPr>
+      <w:r>
+        <w:rPr>
+          <w:lang w:val="en-US"/>
+        </w:rPr>
+        <w:t xml:space="preserve">It clusters sequences at 90% identity, which: </w:t>
+      </w:r>
+    </w:p>
+    <w:p>
+      <w:pPr>
+        <w:pStyle w:val="whitespace-normal"/>
+        <w:numPr>
+          <w:ilvl w:val="1"/>
+          <w:numId w:val="4"/>
+        </w:numPr>
+        <w:spacing w:before="280"/>
+        <w:rPr>
+          <w:lang w:val="en-US"/>
+        </w:rPr>
+      </w:pPr>
+      <w:r>
+        <w:rPr>
+          <w:lang w:val="en-US"/>
+        </w:rPr>
+        <w:t>Removes redundant sequences (like multiple human variants)</w:t>
+      </w:r>
+    </w:p>
+    <w:p>
+      <w:pPr>
+        <w:pStyle w:val="whitespace-normal"/>
+        <w:numPr>
+          <w:ilvl w:val="1"/>
+          <w:numId w:val="4"/>
+        </w:numPr>
+        <w:spacing w:before="280"/>
+        <w:rPr>
+          <w:lang w:val="en-US"/>
+        </w:rPr>
+      </w:pPr>
+      <w:r>
+        <w:rPr>
+          <w:lang w:val="en-US"/>
+        </w:rPr>
+        <w:t>Keeps enough diversity to capture functional variations in lipases</w:t>
+      </w:r>
+    </w:p>
+    <w:p>
+      <w:pPr>
+        <w:pStyle w:val="whitespace-normal"/>
+        <w:numPr>
+          <w:ilvl w:val="1"/>
+          <w:numId w:val="4"/>
+        </w:numPr>
+        <w:spacing w:before="280"/>
+        <w:rPr>
+          <w:lang w:val="en-US"/>
+        </w:rPr>
+      </w:pPr>
+      <w:r>
+        <w:rPr>
+          <w:lang w:val="en-US"/>
+        </w:rPr>
+        <w:t>Will include homologs from different species</w:t>
+      </w:r>
+    </w:p>
+    <w:p>
+      <w:pPr>
+        <w:pStyle w:val="whitespace-normal"/>
+        <w:numPr>
+          <w:ilvl w:val="1"/>
+          <w:numId w:val="4"/>
+        </w:numPr>
+        <w:spacing w:before="280" w:after="280"/>
+      </w:pPr>
+      <w:proofErr w:type="spellStart"/>
+      <w:r>
+        <w:t>Reduces</w:t>
+      </w:r>
+      <w:proofErr w:type="spellEnd"/>
+      <w:r>
+        <w:t xml:space="preserve"> </w:t>
+      </w:r>
+      <w:proofErr w:type="spellStart"/>
+      <w:r>
+        <w:t>bias</w:t>
+      </w:r>
+      <w:proofErr w:type="spellEnd"/>
+      <w:r>
+        <w:t xml:space="preserve"> </w:t>
+      </w:r>
+      <w:proofErr w:type="spellStart"/>
+      <w:r>
+        <w:t>from</w:t>
+      </w:r>
+      <w:proofErr w:type="spellEnd"/>
+      <w:r>
+        <w:t xml:space="preserve"> </w:t>
+      </w:r>
+      <w:proofErr w:type="spellStart"/>
+      <w:r>
+        <w:t>overrepresented</w:t>
+      </w:r>
+      <w:proofErr w:type="spellEnd"/>
+      <w:r>
+        <w:t xml:space="preserve"> </w:t>
+      </w:r>
+      <w:proofErr w:type="spellStart"/>
+      <w:r>
+        <w:t>species</w:t>
+      </w:r>
+      <w:proofErr w:type="spellEnd"/>
+    </w:p>
     <w:p/>
+    <w:p/>
     <w:p>
       <w:pPr>
         <w:rPr>
@@ -669,6 +726,12 @@
           <w:lang w:val="en-US"/>
         </w:rPr>
         <w:t xml:space="preserve"> (E-Thresh 0.001 to be more stringent and get high quality homologous , increased Hits to 500 (half of maximal possible, we want high quality homologous, but not too much which may result in not actual homologous and mess up our model)</w:t>
+      </w:r>
+      <w:r>
+        <w:rPr>
+          <w:lang w:val="en-US"/>
+        </w:rPr>
+        <w:t xml:space="preserve"> OPTIMIZE : less stringent E-Thresh values (so higher E-value)</w:t>
       </w:r>
     </w:p>
     <w:p>
@@ -1187,6 +1250,46 @@
         <w:rPr>
           <w:lang w:val="en-US"/>
         </w:rPr>
+        <w:t>How to reduce entries (TO OPTIMIZE)</w:t>
+      </w:r>
+    </w:p>
+    <w:p>
+      <w:pPr>
+        <w:rPr>
+          <w:lang w:val="en-US"/>
+        </w:rPr>
+      </w:pPr>
+    </w:p>
+    <w:p>
+      <w:pPr>
+        <w:rPr>
+          <w:lang w:val="en-US"/>
+        </w:rPr>
+      </w:pPr>
+      <w:r>
+        <w:rPr>
+          <w:lang w:val="en-US"/>
+        </w:rPr>
+        <w:t xml:space="preserve">Using conservation.py </w:t>
+      </w:r>
+    </w:p>
+    <w:p>
+      <w:pPr>
+        <w:rPr>
+          <w:lang w:val="en-US"/>
+        </w:rPr>
+      </w:pPr>
+    </w:p>
+    <w:p>
+      <w:pPr>
+        <w:rPr>
+          <w:lang w:val="en-US"/>
+        </w:rPr>
+      </w:pPr>
+      <w:r>
+        <w:rPr>
+          <w:lang w:val="en-US"/>
+        </w:rPr>
         <w:t xml:space="preserve">Redundancy (Rows) </w:t>
       </w:r>
       <w:proofErr w:type="gramStart"/>
@@ -1253,6 +1356,26 @@
         </w:rPr>
         <w:t xml:space="preserve">From 839 to 73 rows </w:t>
       </w:r>
+      <w:r>
+        <w:rPr>
+          <w:lang w:val="en-US"/>
+        </w:rPr>
+        <w:t>(</w:t>
+      </w:r>
+      <w:proofErr w:type="gramStart"/>
+      <w:r>
+        <w:rPr>
+          <w:lang w:val="en-US"/>
+        </w:rPr>
+        <w:t>OPTIMIZE :</w:t>
+      </w:r>
+      <w:proofErr w:type="gramEnd"/>
+      <w:r>
+        <w:rPr>
+          <w:lang w:val="en-US"/>
+        </w:rPr>
+        <w:t xml:space="preserve"> 100% is already the most possible, so maybe if we have more hits than 839, we can change stuff up here , or maybe even more little than 100%, but I don’t know if taking less sequences would result in better results)</w:t>
+      </w:r>
     </w:p>
     <w:p>
       <w:pPr>
@@ -1288,6 +1411,20 @@
           <w:lang w:val="en-US"/>
         </w:rPr>
       </w:pPr>
+    </w:p>
+    <w:p>
+      <w:pPr>
+        <w:pStyle w:val="Listenabsatz"/>
+        <w:rPr>
+          <w:lang w:val="en-US"/>
+        </w:rPr>
+      </w:pPr>
+      <w:r>
+        <w:rPr>
+          <w:lang w:val="en-US"/>
+        </w:rPr>
+        <w:t xml:space="preserve"> </w:t>
+      </w:r>
     </w:p>
     <w:p>
       <w:pPr>
@@ -1304,21 +1441,21 @@
         <w:rPr>
           <w:lang w:val="en-US"/>
         </w:rPr>
-        <w:t xml:space="preserve">I’d say we use a </w:t>
+        <w:t xml:space="preserve">We need to pay attention not to remove too </w:t>
       </w:r>
       <w:proofErr w:type="gramStart"/>
       <w:r>
         <w:rPr>
           <w:lang w:val="en-US"/>
         </w:rPr>
-        <w:t>code ,</w:t>
+        <w:t>harshly :</w:t>
       </w:r>
       <w:proofErr w:type="gramEnd"/>
       <w:r>
         <w:rPr>
           <w:lang w:val="en-US"/>
         </w:rPr>
-        <w:t xml:space="preserve"> first analyzing each column using multiple different ways (frequency amino acids, gap counts, etc.) </w:t>
+        <w:t xml:space="preserve"> we are supposed to model PSSM/HMM, thus if we remove too harshly we end up with only basically redundant alignments of little parts of the sequences, which will not help us in modeling at all</w:t>
       </w:r>
     </w:p>
     <w:p>
@@ -1336,38 +1473,7 @@
         <w:rPr>
           <w:lang w:val="en-US"/>
         </w:rPr>
-        <w:t xml:space="preserve">We need to pay attention not to remove too </w:t>
-      </w:r>
-      <w:proofErr w:type="gramStart"/>
-      <w:r>
-        <w:rPr>
-          <w:lang w:val="en-US"/>
-        </w:rPr>
-        <w:t>harshly :</w:t>
-      </w:r>
-      <w:proofErr w:type="gramEnd"/>
-      <w:r>
-        <w:rPr>
-          <w:lang w:val="en-US"/>
-        </w:rPr>
-        <w:t xml:space="preserve"> we are supposed to model PSSM/HMM, thus if we remove too harshly we end up with only basically redundant alignments of little parts of the sequences, which will not help us in modeling at all</w:t>
-      </w:r>
-    </w:p>
-    <w:p>
-      <w:pPr>
-        <w:pStyle w:val="Listenabsatz"/>
-        <w:numPr>
-          <w:ilvl w:val="0"/>
-          <w:numId w:val="7"/>
-        </w:numPr>
-        <w:rPr>
-          <w:lang w:val="en-US"/>
-        </w:rPr>
-      </w:pPr>
-      <w:r>
-        <w:rPr>
-          <w:lang w:val="en-US"/>
-        </w:rPr>
+        <w:lastRenderedPageBreak/>
         <w:t xml:space="preserve">How to prevent </w:t>
       </w:r>
       <w:proofErr w:type="gramStart"/>
@@ -1416,15 +1522,7 @@
             <w:rStyle w:val="InternetLink"/>
             <w:lang w:val="en-US"/>
           </w:rPr>
-          <w:t>https://en.wikipedia.org/wiki/Conservative_replacement#:~:text=There%2</w:t>
-        </w:r>
-        <w:r>
-          <w:rPr>
-            <w:rStyle w:val="InternetLink"/>
-            <w:lang w:val="en-US"/>
-          </w:rPr>
-          <w:lastRenderedPageBreak/>
-          <w:t>0are%2020%20naturally%20occurring,both%20small%2C%20negatively%20charged%20residues</w:t>
+          <w:t>https://en.wikipedia.org/wiki/Conservative_replacement#:~:text=There%20are%2020%20naturally%20occurring,both%20small%2C%20negatively%20charged%20residues</w:t>
         </w:r>
       </w:hyperlink>
       <w:r>
@@ -1524,6 +1622,62 @@
           <w:lang w:val="en-US"/>
         </w:rPr>
       </w:pPr>
+    </w:p>
+    <w:p>
+      <w:pPr>
+        <w:rPr>
+          <w:lang w:val="en-US"/>
+        </w:rPr>
+      </w:pPr>
+      <w:r>
+        <w:rPr>
+          <w:lang w:val="en-US"/>
+        </w:rPr>
+        <w:t xml:space="preserve">CREATES </w:t>
+      </w:r>
+      <w:proofErr w:type="spellStart"/>
+      <w:r>
+        <w:rPr>
+          <w:lang w:val="en-US"/>
+        </w:rPr>
+        <w:t>trimmed_</w:t>
+      </w:r>
+      <w:proofErr w:type="gramStart"/>
+      <w:r>
+        <w:rPr>
+          <w:lang w:val="en-US"/>
+        </w:rPr>
+        <w:t>alignment.fasta</w:t>
+      </w:r>
+      <w:proofErr w:type="spellEnd"/>
+      <w:proofErr w:type="gramEnd"/>
+      <w:r>
+        <w:rPr>
+          <w:lang w:val="en-US"/>
+        </w:rPr>
+        <w:t xml:space="preserve"> </w:t>
+      </w:r>
+    </w:p>
+    <w:p>
+      <w:pPr>
+        <w:rPr>
+          <w:lang w:val="en-US"/>
+        </w:rPr>
+      </w:pPr>
+    </w:p>
+    <w:p>
+      <w:pPr>
+        <w:rPr>
+          <w:lang w:val="en-US"/>
+        </w:rPr>
+      </w:pPr>
+    </w:p>
+    <w:p>
+      <w:pPr>
+        <w:rPr>
+          <w:lang w:val="en-US"/>
+        </w:rPr>
+      </w:pPr>
       <w:r>
         <w:rPr>
           <w:lang w:val="en-US"/>
@@ -1568,6 +1722,26 @@
           <w:lang w:val="en-US"/>
         </w:rPr>
         <w:t>+ blast algo didn’t work</w:t>
+      </w:r>
+      <w:r>
+        <w:rPr>
+          <w:lang w:val="en-US"/>
+        </w:rPr>
+        <w:t xml:space="preserve"> (Here we have to see what the problem is, because possibly we need more than a 100 residues to get a good </w:t>
+      </w:r>
+      <w:proofErr w:type="gramStart"/>
+      <w:r>
+        <w:rPr>
+          <w:lang w:val="en-US"/>
+        </w:rPr>
+        <w:t>model ?</w:t>
+      </w:r>
+      <w:proofErr w:type="gramEnd"/>
+      <w:r>
+        <w:rPr>
+          <w:lang w:val="en-US"/>
+        </w:rPr>
+        <w:t xml:space="preserve"> OPTIMIZE) </w:t>
       </w:r>
     </w:p>
     <w:p>
@@ -2118,6 +2292,438 @@
     <w:p>
       <w:pPr>
         <w:pStyle w:val="Listenabsatz"/>
+        <w:tabs>
+          <w:tab w:val="left" w:pos="560"/>
+          <w:tab w:val="left" w:pos="1120"/>
+          <w:tab w:val="left" w:pos="1680"/>
+          <w:tab w:val="left" w:pos="2240"/>
+          <w:tab w:val="left" w:pos="2800"/>
+          <w:tab w:val="left" w:pos="3360"/>
+          <w:tab w:val="left" w:pos="3920"/>
+          <w:tab w:val="left" w:pos="4480"/>
+          <w:tab w:val="left" w:pos="5040"/>
+          <w:tab w:val="left" w:pos="5600"/>
+          <w:tab w:val="left" w:pos="6160"/>
+          <w:tab w:val="left" w:pos="6720"/>
+        </w:tabs>
+        <w:rPr>
+          <w:rFonts w:ascii="Menlo" w:hAnsi="Menlo" w:cs="Menlo"/>
+          <w:color w:val="000000"/>
+          <w:kern w:val="0"/>
+          <w:sz w:val="22"/>
+          <w:szCs w:val="22"/>
+          <w:lang w:val="en-US"/>
+        </w:rPr>
+      </w:pPr>
+    </w:p>
+    <w:p>
+      <w:pPr>
+        <w:pStyle w:val="Listenabsatz"/>
+        <w:tabs>
+          <w:tab w:val="left" w:pos="560"/>
+          <w:tab w:val="left" w:pos="1120"/>
+          <w:tab w:val="left" w:pos="1680"/>
+          <w:tab w:val="left" w:pos="2240"/>
+          <w:tab w:val="left" w:pos="2800"/>
+          <w:tab w:val="left" w:pos="3360"/>
+          <w:tab w:val="left" w:pos="3920"/>
+          <w:tab w:val="left" w:pos="4480"/>
+          <w:tab w:val="left" w:pos="5040"/>
+          <w:tab w:val="left" w:pos="5600"/>
+          <w:tab w:val="left" w:pos="6160"/>
+          <w:tab w:val="left" w:pos="6720"/>
+        </w:tabs>
+        <w:rPr>
+          <w:rFonts w:ascii="Menlo" w:hAnsi="Menlo" w:cs="Menlo"/>
+          <w:color w:val="000000"/>
+          <w:kern w:val="0"/>
+          <w:sz w:val="22"/>
+          <w:szCs w:val="22"/>
+          <w:lang w:val="en-US"/>
+        </w:rPr>
+      </w:pPr>
+    </w:p>
+    <w:p>
+      <w:pPr>
+        <w:pStyle w:val="Listenabsatz"/>
+        <w:tabs>
+          <w:tab w:val="left" w:pos="560"/>
+          <w:tab w:val="left" w:pos="1120"/>
+          <w:tab w:val="left" w:pos="1680"/>
+          <w:tab w:val="left" w:pos="2240"/>
+          <w:tab w:val="left" w:pos="2800"/>
+          <w:tab w:val="left" w:pos="3360"/>
+          <w:tab w:val="left" w:pos="3920"/>
+          <w:tab w:val="left" w:pos="4480"/>
+          <w:tab w:val="left" w:pos="5040"/>
+          <w:tab w:val="left" w:pos="5600"/>
+          <w:tab w:val="left" w:pos="6160"/>
+          <w:tab w:val="left" w:pos="6720"/>
+        </w:tabs>
+        <w:rPr>
+          <w:rFonts w:ascii="Menlo" w:hAnsi="Menlo" w:cs="Menlo"/>
+          <w:color w:val="000000"/>
+          <w:kern w:val="0"/>
+          <w:sz w:val="22"/>
+          <w:szCs w:val="22"/>
+          <w:lang w:val="en-US"/>
+        </w:rPr>
+      </w:pPr>
+    </w:p>
+    <w:p>
+      <w:pPr>
+        <w:pStyle w:val="Listenabsatz"/>
+        <w:tabs>
+          <w:tab w:val="left" w:pos="560"/>
+          <w:tab w:val="left" w:pos="1120"/>
+          <w:tab w:val="left" w:pos="1680"/>
+          <w:tab w:val="left" w:pos="2240"/>
+          <w:tab w:val="left" w:pos="2800"/>
+          <w:tab w:val="left" w:pos="3360"/>
+          <w:tab w:val="left" w:pos="3920"/>
+          <w:tab w:val="left" w:pos="4480"/>
+          <w:tab w:val="left" w:pos="5040"/>
+          <w:tab w:val="left" w:pos="5600"/>
+          <w:tab w:val="left" w:pos="6160"/>
+          <w:tab w:val="left" w:pos="6720"/>
+        </w:tabs>
+        <w:rPr>
+          <w:rFonts w:ascii="Menlo" w:hAnsi="Menlo" w:cs="Menlo"/>
+          <w:color w:val="000000"/>
+          <w:kern w:val="0"/>
+          <w:sz w:val="22"/>
+          <w:szCs w:val="22"/>
+          <w:lang w:val="en-US"/>
+        </w:rPr>
+      </w:pPr>
+    </w:p>
+    <w:p>
+      <w:pPr>
+        <w:pStyle w:val="Listenabsatz"/>
+        <w:tabs>
+          <w:tab w:val="left" w:pos="560"/>
+          <w:tab w:val="left" w:pos="1120"/>
+          <w:tab w:val="left" w:pos="1680"/>
+          <w:tab w:val="left" w:pos="2240"/>
+          <w:tab w:val="left" w:pos="2800"/>
+          <w:tab w:val="left" w:pos="3360"/>
+          <w:tab w:val="left" w:pos="3920"/>
+          <w:tab w:val="left" w:pos="4480"/>
+          <w:tab w:val="left" w:pos="5040"/>
+          <w:tab w:val="left" w:pos="5600"/>
+          <w:tab w:val="left" w:pos="6160"/>
+          <w:tab w:val="left" w:pos="6720"/>
+        </w:tabs>
+        <w:rPr>
+          <w:rFonts w:ascii="Menlo" w:hAnsi="Menlo" w:cs="Menlo"/>
+          <w:color w:val="000000"/>
+          <w:kern w:val="0"/>
+          <w:sz w:val="22"/>
+          <w:szCs w:val="22"/>
+          <w:lang w:val="en-US"/>
+        </w:rPr>
+      </w:pPr>
+    </w:p>
+    <w:p>
+      <w:pPr>
+        <w:pStyle w:val="Listenabsatz"/>
+        <w:tabs>
+          <w:tab w:val="left" w:pos="560"/>
+          <w:tab w:val="left" w:pos="1120"/>
+          <w:tab w:val="left" w:pos="1680"/>
+          <w:tab w:val="left" w:pos="2240"/>
+          <w:tab w:val="left" w:pos="2800"/>
+          <w:tab w:val="left" w:pos="3360"/>
+          <w:tab w:val="left" w:pos="3920"/>
+          <w:tab w:val="left" w:pos="4480"/>
+          <w:tab w:val="left" w:pos="5040"/>
+          <w:tab w:val="left" w:pos="5600"/>
+          <w:tab w:val="left" w:pos="6160"/>
+          <w:tab w:val="left" w:pos="6720"/>
+        </w:tabs>
+        <w:rPr>
+          <w:rFonts w:ascii="Menlo" w:hAnsi="Menlo" w:cs="Menlo"/>
+          <w:color w:val="000000"/>
+          <w:kern w:val="0"/>
+          <w:sz w:val="22"/>
+          <w:szCs w:val="22"/>
+          <w:lang w:val="en-US"/>
+        </w:rPr>
+      </w:pPr>
+    </w:p>
+    <w:p>
+      <w:pPr>
+        <w:pStyle w:val="Listenabsatz"/>
+        <w:tabs>
+          <w:tab w:val="left" w:pos="560"/>
+          <w:tab w:val="left" w:pos="1120"/>
+          <w:tab w:val="left" w:pos="1680"/>
+          <w:tab w:val="left" w:pos="2240"/>
+          <w:tab w:val="left" w:pos="2800"/>
+          <w:tab w:val="left" w:pos="3360"/>
+          <w:tab w:val="left" w:pos="3920"/>
+          <w:tab w:val="left" w:pos="4480"/>
+          <w:tab w:val="left" w:pos="5040"/>
+          <w:tab w:val="left" w:pos="5600"/>
+          <w:tab w:val="left" w:pos="6160"/>
+          <w:tab w:val="left" w:pos="6720"/>
+        </w:tabs>
+        <w:rPr>
+          <w:rFonts w:ascii="Menlo" w:hAnsi="Menlo" w:cs="Menlo"/>
+          <w:color w:val="000000"/>
+          <w:kern w:val="0"/>
+          <w:sz w:val="22"/>
+          <w:szCs w:val="22"/>
+          <w:lang w:val="en-US"/>
+        </w:rPr>
+      </w:pPr>
+    </w:p>
+    <w:p>
+      <w:pPr>
+        <w:pStyle w:val="Listenabsatz"/>
+        <w:tabs>
+          <w:tab w:val="left" w:pos="560"/>
+          <w:tab w:val="left" w:pos="1120"/>
+          <w:tab w:val="left" w:pos="1680"/>
+          <w:tab w:val="left" w:pos="2240"/>
+          <w:tab w:val="left" w:pos="2800"/>
+          <w:tab w:val="left" w:pos="3360"/>
+          <w:tab w:val="left" w:pos="3920"/>
+          <w:tab w:val="left" w:pos="4480"/>
+          <w:tab w:val="left" w:pos="5040"/>
+          <w:tab w:val="left" w:pos="5600"/>
+          <w:tab w:val="left" w:pos="6160"/>
+          <w:tab w:val="left" w:pos="6720"/>
+        </w:tabs>
+        <w:rPr>
+          <w:rFonts w:ascii="Menlo" w:hAnsi="Menlo" w:cs="Menlo"/>
+          <w:color w:val="000000"/>
+          <w:kern w:val="0"/>
+          <w:sz w:val="22"/>
+          <w:szCs w:val="22"/>
+          <w:lang w:val="en-US"/>
+        </w:rPr>
+      </w:pPr>
+    </w:p>
+    <w:p>
+      <w:pPr>
+        <w:pStyle w:val="Listenabsatz"/>
+        <w:tabs>
+          <w:tab w:val="left" w:pos="560"/>
+          <w:tab w:val="left" w:pos="1120"/>
+          <w:tab w:val="left" w:pos="1680"/>
+          <w:tab w:val="left" w:pos="2240"/>
+          <w:tab w:val="left" w:pos="2800"/>
+          <w:tab w:val="left" w:pos="3360"/>
+          <w:tab w:val="left" w:pos="3920"/>
+          <w:tab w:val="left" w:pos="4480"/>
+          <w:tab w:val="left" w:pos="5040"/>
+          <w:tab w:val="left" w:pos="5600"/>
+          <w:tab w:val="left" w:pos="6160"/>
+          <w:tab w:val="left" w:pos="6720"/>
+        </w:tabs>
+        <w:rPr>
+          <w:rFonts w:ascii="Menlo" w:hAnsi="Menlo" w:cs="Menlo"/>
+          <w:color w:val="000000"/>
+          <w:kern w:val="0"/>
+          <w:sz w:val="22"/>
+          <w:szCs w:val="22"/>
+          <w:lang w:val="en-US"/>
+        </w:rPr>
+      </w:pPr>
+    </w:p>
+    <w:p>
+      <w:pPr>
+        <w:pStyle w:val="Listenabsatz"/>
+        <w:tabs>
+          <w:tab w:val="left" w:pos="560"/>
+          <w:tab w:val="left" w:pos="1120"/>
+          <w:tab w:val="left" w:pos="1680"/>
+          <w:tab w:val="left" w:pos="2240"/>
+          <w:tab w:val="left" w:pos="2800"/>
+          <w:tab w:val="left" w:pos="3360"/>
+          <w:tab w:val="left" w:pos="3920"/>
+          <w:tab w:val="left" w:pos="4480"/>
+          <w:tab w:val="left" w:pos="5040"/>
+          <w:tab w:val="left" w:pos="5600"/>
+          <w:tab w:val="left" w:pos="6160"/>
+          <w:tab w:val="left" w:pos="6720"/>
+        </w:tabs>
+        <w:rPr>
+          <w:rFonts w:ascii="Menlo" w:hAnsi="Menlo" w:cs="Menlo"/>
+          <w:color w:val="000000"/>
+          <w:kern w:val="0"/>
+          <w:sz w:val="22"/>
+          <w:szCs w:val="22"/>
+          <w:lang w:val="en-US"/>
+        </w:rPr>
+      </w:pPr>
+    </w:p>
+    <w:p>
+      <w:pPr>
+        <w:pStyle w:val="Listenabsatz"/>
+        <w:tabs>
+          <w:tab w:val="left" w:pos="560"/>
+          <w:tab w:val="left" w:pos="1120"/>
+          <w:tab w:val="left" w:pos="1680"/>
+          <w:tab w:val="left" w:pos="2240"/>
+          <w:tab w:val="left" w:pos="2800"/>
+          <w:tab w:val="left" w:pos="3360"/>
+          <w:tab w:val="left" w:pos="3920"/>
+          <w:tab w:val="left" w:pos="4480"/>
+          <w:tab w:val="left" w:pos="5040"/>
+          <w:tab w:val="left" w:pos="5600"/>
+          <w:tab w:val="left" w:pos="6160"/>
+          <w:tab w:val="left" w:pos="6720"/>
+        </w:tabs>
+        <w:rPr>
+          <w:rFonts w:ascii="Menlo" w:hAnsi="Menlo" w:cs="Menlo"/>
+          <w:color w:val="000000"/>
+          <w:kern w:val="0"/>
+          <w:sz w:val="22"/>
+          <w:szCs w:val="22"/>
+          <w:lang w:val="en-US"/>
+        </w:rPr>
+      </w:pPr>
+    </w:p>
+    <w:p>
+      <w:pPr>
+        <w:pStyle w:val="Listenabsatz"/>
+        <w:tabs>
+          <w:tab w:val="left" w:pos="560"/>
+          <w:tab w:val="left" w:pos="1120"/>
+          <w:tab w:val="left" w:pos="1680"/>
+          <w:tab w:val="left" w:pos="2240"/>
+          <w:tab w:val="left" w:pos="2800"/>
+          <w:tab w:val="left" w:pos="3360"/>
+          <w:tab w:val="left" w:pos="3920"/>
+          <w:tab w:val="left" w:pos="4480"/>
+          <w:tab w:val="left" w:pos="5040"/>
+          <w:tab w:val="left" w:pos="5600"/>
+          <w:tab w:val="left" w:pos="6160"/>
+          <w:tab w:val="left" w:pos="6720"/>
+        </w:tabs>
+        <w:rPr>
+          <w:rFonts w:ascii="Menlo" w:hAnsi="Menlo" w:cs="Menlo"/>
+          <w:color w:val="000000"/>
+          <w:kern w:val="0"/>
+          <w:sz w:val="22"/>
+          <w:szCs w:val="22"/>
+          <w:lang w:val="en-US"/>
+        </w:rPr>
+      </w:pPr>
+    </w:p>
+    <w:p>
+      <w:pPr>
+        <w:pStyle w:val="Listenabsatz"/>
+        <w:tabs>
+          <w:tab w:val="left" w:pos="560"/>
+          <w:tab w:val="left" w:pos="1120"/>
+          <w:tab w:val="left" w:pos="1680"/>
+          <w:tab w:val="left" w:pos="2240"/>
+          <w:tab w:val="left" w:pos="2800"/>
+          <w:tab w:val="left" w:pos="3360"/>
+          <w:tab w:val="left" w:pos="3920"/>
+          <w:tab w:val="left" w:pos="4480"/>
+          <w:tab w:val="left" w:pos="5040"/>
+          <w:tab w:val="left" w:pos="5600"/>
+          <w:tab w:val="left" w:pos="6160"/>
+          <w:tab w:val="left" w:pos="6720"/>
+        </w:tabs>
+        <w:rPr>
+          <w:rFonts w:ascii="Menlo" w:hAnsi="Menlo" w:cs="Menlo"/>
+          <w:color w:val="000000"/>
+          <w:kern w:val="0"/>
+          <w:sz w:val="22"/>
+          <w:szCs w:val="22"/>
+          <w:lang w:val="en-US"/>
+        </w:rPr>
+      </w:pPr>
+    </w:p>
+    <w:p>
+      <w:pPr>
+        <w:pStyle w:val="Listenabsatz"/>
+        <w:tabs>
+          <w:tab w:val="left" w:pos="560"/>
+          <w:tab w:val="left" w:pos="1120"/>
+          <w:tab w:val="left" w:pos="1680"/>
+          <w:tab w:val="left" w:pos="2240"/>
+          <w:tab w:val="left" w:pos="2800"/>
+          <w:tab w:val="left" w:pos="3360"/>
+          <w:tab w:val="left" w:pos="3920"/>
+          <w:tab w:val="left" w:pos="4480"/>
+          <w:tab w:val="left" w:pos="5040"/>
+          <w:tab w:val="left" w:pos="5600"/>
+          <w:tab w:val="left" w:pos="6160"/>
+          <w:tab w:val="left" w:pos="6720"/>
+        </w:tabs>
+        <w:rPr>
+          <w:rFonts w:ascii="Menlo" w:hAnsi="Menlo" w:cs="Menlo"/>
+          <w:color w:val="000000"/>
+          <w:kern w:val="0"/>
+          <w:sz w:val="22"/>
+          <w:szCs w:val="22"/>
+          <w:lang w:val="en-US"/>
+        </w:rPr>
+      </w:pPr>
+    </w:p>
+    <w:p>
+      <w:pPr>
+        <w:pStyle w:val="Listenabsatz"/>
+        <w:tabs>
+          <w:tab w:val="left" w:pos="560"/>
+          <w:tab w:val="left" w:pos="1120"/>
+          <w:tab w:val="left" w:pos="1680"/>
+          <w:tab w:val="left" w:pos="2240"/>
+          <w:tab w:val="left" w:pos="2800"/>
+          <w:tab w:val="left" w:pos="3360"/>
+          <w:tab w:val="left" w:pos="3920"/>
+          <w:tab w:val="left" w:pos="4480"/>
+          <w:tab w:val="left" w:pos="5040"/>
+          <w:tab w:val="left" w:pos="5600"/>
+          <w:tab w:val="left" w:pos="6160"/>
+          <w:tab w:val="left" w:pos="6720"/>
+        </w:tabs>
+        <w:rPr>
+          <w:rFonts w:ascii="Menlo" w:hAnsi="Menlo" w:cs="Menlo"/>
+          <w:color w:val="000000"/>
+          <w:kern w:val="0"/>
+          <w:sz w:val="22"/>
+          <w:szCs w:val="22"/>
+          <w:lang w:val="en-US"/>
+        </w:rPr>
+      </w:pPr>
+    </w:p>
+    <w:p>
+      <w:pPr>
+        <w:pStyle w:val="Listenabsatz"/>
+        <w:tabs>
+          <w:tab w:val="left" w:pos="560"/>
+          <w:tab w:val="left" w:pos="1120"/>
+          <w:tab w:val="left" w:pos="1680"/>
+          <w:tab w:val="left" w:pos="2240"/>
+          <w:tab w:val="left" w:pos="2800"/>
+          <w:tab w:val="left" w:pos="3360"/>
+          <w:tab w:val="left" w:pos="3920"/>
+          <w:tab w:val="left" w:pos="4480"/>
+          <w:tab w:val="left" w:pos="5040"/>
+          <w:tab w:val="left" w:pos="5600"/>
+          <w:tab w:val="left" w:pos="6160"/>
+          <w:tab w:val="left" w:pos="6720"/>
+        </w:tabs>
+        <w:rPr>
+          <w:rFonts w:ascii="Menlo" w:hAnsi="Menlo" w:cs="Menlo"/>
+          <w:color w:val="000000"/>
+          <w:kern w:val="0"/>
+          <w:sz w:val="22"/>
+          <w:szCs w:val="22"/>
+          <w:lang w:val="en-US"/>
+        </w:rPr>
+      </w:pPr>
+    </w:p>
+    <w:p>
+      <w:pPr>
+        <w:pStyle w:val="Listenabsatz"/>
       </w:pPr>
       <w:r>
         <w:t xml:space="preserve">Model </w:t>
@@ -2127,551 +2733,68 @@
         <w:t>evaluation</w:t>
       </w:r>
       <w:proofErr w:type="spellEnd"/>
+    </w:p>
+    <w:p>
+      <w:pPr>
+        <w:pStyle w:val="Listenabsatz"/>
+      </w:pPr>
+    </w:p>
+    <w:p>
+      <w:pPr>
+        <w:pStyle w:val="Listenabsatz"/>
+      </w:pPr>
+    </w:p>
+    <w:p>
+      <w:pPr>
+        <w:pStyle w:val="Listenabsatz"/>
+      </w:pPr>
     </w:p>
     <w:p>
       <w:pPr>
         <w:pStyle w:val="Listenabsatz"/>
         <w:numPr>
-          <w:ilvl w:val="0"/>
-          <w:numId w:val="9"/>
+          <w:ilvl w:val="1"/>
+          <w:numId w:val="5"/>
         </w:numPr>
-        <w:rPr>
-          <w:lang w:val="en-US"/>
-        </w:rPr>
-      </w:pPr>
-      <w:proofErr w:type="spellStart"/>
-      <w:r>
-        <w:rPr>
-          <w:lang w:val="en-US"/>
-        </w:rPr>
-        <w:t>PsiBlast</w:t>
-      </w:r>
-      <w:proofErr w:type="spellEnd"/>
-      <w:r>
-        <w:rPr>
-          <w:lang w:val="en-US"/>
-        </w:rPr>
-        <w:t xml:space="preserve"> against </w:t>
-      </w:r>
-      <w:proofErr w:type="spellStart"/>
-      <w:r>
-        <w:rPr>
-          <w:lang w:val="en-US"/>
-        </w:rPr>
-        <w:t>Swissprot</w:t>
-      </w:r>
-      <w:proofErr w:type="spellEnd"/>
-      <w:r>
-        <w:rPr>
-          <w:lang w:val="en-US"/>
-        </w:rPr>
-        <w:t xml:space="preserve"> using PSSM, we obtain 83 sequences. The results are downloaded as csv file.</w:t>
-      </w:r>
-    </w:p>
-    <w:p>
-      <w:pPr>
-        <w:pStyle w:val="Listenabsatz"/>
-        <w:numPr>
-          <w:ilvl w:val="0"/>
-          <w:numId w:val="9"/>
-        </w:numPr>
-        <w:rPr>
-          <w:lang w:val="en-US"/>
-        </w:rPr>
-      </w:pPr>
-      <w:r>
-        <w:rPr>
-          <w:lang w:val="en-US"/>
-        </w:rPr>
-        <w:t xml:space="preserve">We extract from the csv file the name, </w:t>
-      </w:r>
-      <w:proofErr w:type="spellStart"/>
-      <w:r>
-        <w:rPr>
-          <w:lang w:val="en-US"/>
-        </w:rPr>
-        <w:t>alignement</w:t>
-      </w:r>
-      <w:proofErr w:type="spellEnd"/>
-      <w:r>
-        <w:rPr>
-          <w:lang w:val="en-US"/>
-        </w:rPr>
-        <w:t xml:space="preserve"> start and </w:t>
-      </w:r>
-      <w:proofErr w:type="spellStart"/>
-      <w:r>
-        <w:rPr>
-          <w:lang w:val="en-US"/>
-        </w:rPr>
-        <w:t>alignement</w:t>
-      </w:r>
-      <w:proofErr w:type="spellEnd"/>
-      <w:r>
-        <w:rPr>
-          <w:lang w:val="en-US"/>
-        </w:rPr>
-        <w:t xml:space="preserve"> end.</w:t>
-      </w:r>
-    </w:p>
-    <w:p>
-      <w:pPr>
-        <w:pStyle w:val="Listenabsatz"/>
-        <w:numPr>
-          <w:ilvl w:val="0"/>
-          <w:numId w:val="9"/>
-        </w:numPr>
-        <w:rPr>
-          <w:lang w:val="en-US"/>
-        </w:rPr>
-      </w:pPr>
-      <w:r>
-        <w:rPr>
-          <w:lang w:val="en-US"/>
-        </w:rPr>
-        <w:t xml:space="preserve">From </w:t>
-      </w:r>
-      <w:hyperlink r:id="rId9">
-        <w:r>
-          <w:rPr>
-            <w:rStyle w:val="InternetLink"/>
-            <w:lang w:val="en-US"/>
-          </w:rPr>
-          <w:t>here</w:t>
-        </w:r>
-      </w:hyperlink>
-      <w:r>
-        <w:rPr>
-          <w:lang w:val="en-US"/>
-        </w:rPr>
-        <w:t xml:space="preserve"> it is possible to download the PF00151.hmm file </w:t>
-      </w:r>
-    </w:p>
-    <w:p>
-      <w:pPr>
-        <w:pStyle w:val="Listenabsatz"/>
-        <w:rPr>
-          <w:lang w:val="en-US"/>
-        </w:rPr>
-      </w:pPr>
-    </w:p>
-    <w:p>
-      <w:pPr>
-        <w:rPr>
-          <w:lang w:val="en-US"/>
-        </w:rPr>
-      </w:pPr>
-    </w:p>
-    <w:p>
-      <w:pPr>
-        <w:rPr>
-          <w:lang w:val="en-US"/>
-        </w:rPr>
-      </w:pPr>
-    </w:p>
-    <w:p>
-      <w:pPr>
-        <w:rPr>
-          <w:lang w:val="en-US"/>
-        </w:rPr>
-      </w:pPr>
-    </w:p>
-    <w:p>
-      <w:pPr>
-        <w:rPr>
-          <w:lang w:val="en-US"/>
-        </w:rPr>
-      </w:pPr>
-      <w:r>
-        <w:rPr>
-          <w:lang w:val="en-US"/>
-        </w:rPr>
-        <w:t xml:space="preserve">For the </w:t>
-      </w:r>
-      <w:proofErr w:type="spellStart"/>
-      <w:r>
-        <w:rPr>
-          <w:lang w:val="en-US"/>
-        </w:rPr>
-        <w:t>InterPRO</w:t>
-      </w:r>
-      <w:proofErr w:type="spellEnd"/>
-      <w:r>
-        <w:rPr>
-          <w:lang w:val="en-US"/>
-        </w:rPr>
-        <w:t xml:space="preserve"> API </w:t>
-      </w:r>
-      <w:r>
-        <w:rPr>
-          <w:lang w:val="en-US"/>
-        </w:rPr>
-        <w:br/>
+      </w:pPr>
+      <w:r>
+        <w:t xml:space="preserve">Generation </w:t>
+      </w:r>
+      <w:proofErr w:type="spellStart"/>
+      <w:r>
+        <w:t>of</w:t>
+      </w:r>
+      <w:proofErr w:type="spellEnd"/>
+      <w:r>
+        <w:t xml:space="preserve"> </w:t>
+      </w:r>
+      <w:proofErr w:type="spellStart"/>
+      <w:r>
+        <w:t>predictions</w:t>
+      </w:r>
+      <w:proofErr w:type="spellEnd"/>
+    </w:p>
+    <w:p/>
+    <w:p/>
+    <w:p>
+      <w:proofErr w:type="spellStart"/>
+      <w:r>
+        <w:t>For</w:t>
+      </w:r>
+      <w:proofErr w:type="spellEnd"/>
+      <w:r>
+        <w:t xml:space="preserve"> </w:t>
       </w:r>
       <w:proofErr w:type="gramStart"/>
       <w:r>
-        <w:rPr>
-          <w:lang w:val="en-US"/>
-        </w:rPr>
-        <w:t>reviewed :</w:t>
+        <w:t>PSIBLAST :</w:t>
       </w:r>
       <w:proofErr w:type="gramEnd"/>
       <w:r>
-        <w:rPr>
-          <w:lang w:val="en-US"/>
-        </w:rPr>
         <w:t xml:space="preserve"> </w:t>
       </w:r>
-      <w:r>
-        <w:rPr>
-          <w:lang w:val="en-US"/>
-        </w:rPr>
-        <w:br/>
-      </w:r>
-      <w:hyperlink r:id="rId10" w:history="1">
-        <w:r>
-          <w:rPr>
-            <w:rStyle w:val="Hyperlink"/>
-            <w:lang w:val="en-US"/>
-          </w:rPr>
-          <w:t>https://www.ebi.ac.uk/interpro/api/protein/reviewed/entry/pfam/PF00151/</w:t>
-        </w:r>
-      </w:hyperlink>
-    </w:p>
-    <w:p>
-      <w:pPr>
-        <w:rPr>
-          <w:lang w:val="en-US"/>
-        </w:rPr>
-      </w:pPr>
-      <w:r>
-        <w:rPr>
-          <w:lang w:val="en-US"/>
-        </w:rPr>
-        <w:t>Unreviewed:</w:t>
-      </w:r>
-    </w:p>
-    <w:p>
-      <w:pPr>
-        <w:rPr>
-          <w:lang w:val="en-US"/>
-        </w:rPr>
-      </w:pPr>
-      <w:r>
-        <w:rPr>
-          <w:lang w:val="en-US"/>
-        </w:rPr>
-        <w:t>https://www.ebi.ac.uk/interpro/api/protein/</w:t>
-      </w:r>
-      <w:r>
-        <w:rPr>
-          <w:lang w:val="en-US"/>
-        </w:rPr>
-        <w:t>un</w:t>
-      </w:r>
-      <w:r>
-        <w:rPr>
-          <w:lang w:val="en-US"/>
-        </w:rPr>
-        <w:t>reviewed/entry/pfam/PF00151/</w:t>
-      </w:r>
-    </w:p>
-    <w:p>
-      <w:pPr>
-        <w:rPr>
-          <w:lang w:val="en-US"/>
-        </w:rPr>
-      </w:pPr>
-    </w:p>
-    <w:p>
-      <w:pPr>
-        <w:rPr>
-          <w:lang w:val="en-US"/>
-        </w:rPr>
-      </w:pPr>
-    </w:p>
-    <w:p>
-      <w:pPr>
-        <w:rPr>
-          <w:lang w:val="en-US"/>
-        </w:rPr>
-      </w:pPr>
-      <w:r>
-        <w:rPr>
-          <w:lang w:val="en-US"/>
-        </w:rPr>
-        <w:t xml:space="preserve">Pay attention that we have to iterate through all the pages in the </w:t>
-      </w:r>
-      <w:proofErr w:type="gramStart"/>
-      <w:r>
-        <w:rPr>
-          <w:lang w:val="en-US"/>
-        </w:rPr>
-        <w:t>API ,</w:t>
-      </w:r>
-      <w:proofErr w:type="gramEnd"/>
-      <w:r>
-        <w:rPr>
-          <w:lang w:val="en-US"/>
-        </w:rPr>
-        <w:t xml:space="preserve"> using the “next” button below the count of matches found, since the API only shows 20 at a time. </w:t>
-      </w:r>
-    </w:p>
-    <w:p>
-      <w:pPr>
-        <w:rPr>
-          <w:lang w:val="en-US"/>
-        </w:rPr>
-      </w:pPr>
-    </w:p>
-    <w:p>
-      <w:pPr>
-        <w:rPr>
-          <w:lang w:val="en-US"/>
-        </w:rPr>
-      </w:pPr>
-    </w:p>
-    <w:p>
-      <w:pPr>
-        <w:rPr>
-          <w:rFonts w:ascii="Menlo" w:hAnsi="Menlo" w:cs="Menlo"/>
-          <w:color w:val="000000"/>
-          <w:kern w:val="0"/>
-          <w:sz w:val="22"/>
-          <w:szCs w:val="22"/>
-          <w:lang w:val="en-US"/>
-        </w:rPr>
-      </w:pPr>
-    </w:p>
-    <w:p>
-      <w:pPr>
-        <w:rPr>
-          <w:rFonts w:ascii="Menlo" w:hAnsi="Menlo" w:cs="Menlo"/>
-          <w:color w:val="000000"/>
-          <w:kern w:val="0"/>
-          <w:sz w:val="22"/>
-          <w:szCs w:val="22"/>
-          <w:lang w:val="en-US"/>
-        </w:rPr>
-      </w:pPr>
-      <w:r>
-        <w:rPr>
-          <w:rFonts w:ascii="Menlo" w:hAnsi="Menlo" w:cs="Menlo"/>
-          <w:color w:val="000000"/>
-          <w:kern w:val="0"/>
-          <w:sz w:val="22"/>
-          <w:szCs w:val="22"/>
-          <w:lang w:val="en-US"/>
-        </w:rPr>
-        <w:lastRenderedPageBreak/>
-        <w:t xml:space="preserve">For HMMER </w:t>
-      </w:r>
-      <w:proofErr w:type="gramStart"/>
-      <w:r>
-        <w:rPr>
-          <w:rFonts w:ascii="Menlo" w:hAnsi="Menlo" w:cs="Menlo"/>
-          <w:color w:val="000000"/>
-          <w:kern w:val="0"/>
-          <w:sz w:val="22"/>
-          <w:szCs w:val="22"/>
-          <w:lang w:val="en-US"/>
-        </w:rPr>
-        <w:t>search :</w:t>
-      </w:r>
-      <w:proofErr w:type="gramEnd"/>
-    </w:p>
-    <w:p>
-      <w:pPr>
-        <w:rPr>
-          <w:rFonts w:ascii="Menlo" w:hAnsi="Menlo" w:cs="Menlo"/>
-          <w:color w:val="000000"/>
-          <w:kern w:val="0"/>
-          <w:sz w:val="22"/>
-          <w:szCs w:val="22"/>
-          <w:lang w:val="en-US"/>
-        </w:rPr>
-      </w:pPr>
-    </w:p>
-    <w:p>
-      <w:pPr>
-        <w:rPr>
-          <w:rFonts w:ascii="Menlo" w:hAnsi="Menlo" w:cs="Menlo"/>
-          <w:color w:val="000000"/>
-          <w:kern w:val="0"/>
-          <w:sz w:val="22"/>
-          <w:szCs w:val="22"/>
-          <w:lang w:val="en-US"/>
-        </w:rPr>
-      </w:pPr>
-      <w:proofErr w:type="gramStart"/>
-      <w:r>
-        <w:rPr>
-          <w:rFonts w:ascii="Menlo" w:hAnsi="Menlo" w:cs="Menlo"/>
-          <w:color w:val="000000"/>
-          <w:kern w:val="0"/>
-          <w:sz w:val="22"/>
-          <w:szCs w:val="22"/>
-          <w:lang w:val="en-US"/>
-        </w:rPr>
-        <w:t>./</w:t>
-      </w:r>
-      <w:proofErr w:type="gramEnd"/>
-      <w:r>
-        <w:rPr>
-          <w:rFonts w:ascii="Menlo" w:hAnsi="Menlo" w:cs="Menlo"/>
-          <w:color w:val="000000"/>
-          <w:kern w:val="0"/>
-          <w:sz w:val="22"/>
-          <w:szCs w:val="22"/>
-          <w:lang w:val="en-US"/>
-        </w:rPr>
-        <w:t>hmmer-3.4/</w:t>
-      </w:r>
-      <w:proofErr w:type="spellStart"/>
-      <w:r>
-        <w:rPr>
-          <w:rFonts w:ascii="Menlo" w:hAnsi="Menlo" w:cs="Menlo"/>
-          <w:color w:val="000000"/>
-          <w:kern w:val="0"/>
-          <w:sz w:val="22"/>
-          <w:szCs w:val="22"/>
-          <w:lang w:val="en-US"/>
-        </w:rPr>
-        <w:t>src</w:t>
-      </w:r>
-      <w:proofErr w:type="spellEnd"/>
-      <w:r>
-        <w:rPr>
-          <w:rFonts w:ascii="Menlo" w:hAnsi="Menlo" w:cs="Menlo"/>
-          <w:color w:val="000000"/>
-          <w:kern w:val="0"/>
-          <w:sz w:val="22"/>
-          <w:szCs w:val="22"/>
-          <w:lang w:val="en-US"/>
-        </w:rPr>
-        <w:t>/</w:t>
-      </w:r>
-      <w:proofErr w:type="spellStart"/>
-      <w:r>
-        <w:rPr>
-          <w:rFonts w:ascii="Menlo" w:hAnsi="Menlo" w:cs="Menlo"/>
-          <w:color w:val="000000"/>
-          <w:kern w:val="0"/>
-          <w:sz w:val="22"/>
-          <w:szCs w:val="22"/>
-          <w:lang w:val="en-US"/>
-        </w:rPr>
-        <w:t>hmmsearch</w:t>
-      </w:r>
-      <w:proofErr w:type="spellEnd"/>
-      <w:r>
-        <w:rPr>
-          <w:rFonts w:ascii="Menlo" w:hAnsi="Menlo" w:cs="Menlo"/>
-          <w:color w:val="000000"/>
-          <w:kern w:val="0"/>
-          <w:sz w:val="22"/>
-          <w:szCs w:val="22"/>
-          <w:lang w:val="en-US"/>
-        </w:rPr>
-        <w:t xml:space="preserve"> </w:t>
-      </w:r>
-      <w:proofErr w:type="spellStart"/>
-      <w:r>
-        <w:rPr>
-          <w:rFonts w:ascii="Menlo" w:hAnsi="Menlo" w:cs="Menlo"/>
-          <w:color w:val="000000"/>
-          <w:kern w:val="0"/>
-          <w:sz w:val="22"/>
-          <w:szCs w:val="22"/>
-          <w:lang w:val="en-US"/>
-        </w:rPr>
-        <w:t>trimmed_alignment_HMM.hmm</w:t>
-      </w:r>
-      <w:proofErr w:type="spellEnd"/>
-      <w:r>
-        <w:rPr>
-          <w:rFonts w:ascii="Menlo" w:hAnsi="Menlo" w:cs="Menlo"/>
-          <w:color w:val="000000"/>
-          <w:kern w:val="0"/>
-          <w:sz w:val="22"/>
-          <w:szCs w:val="22"/>
-          <w:lang w:val="en-US"/>
-        </w:rPr>
-        <w:t xml:space="preserve"> </w:t>
-      </w:r>
-      <w:proofErr w:type="spellStart"/>
-      <w:r>
-        <w:rPr>
-          <w:rFonts w:ascii="Menlo" w:hAnsi="Menlo" w:cs="Menlo"/>
-          <w:color w:val="000000"/>
-          <w:kern w:val="0"/>
-          <w:sz w:val="22"/>
-          <w:szCs w:val="22"/>
-          <w:lang w:val="en-US"/>
-        </w:rPr>
-        <w:t>uniprot_sprot.fasta</w:t>
-      </w:r>
-      <w:proofErr w:type="spellEnd"/>
-      <w:r>
-        <w:rPr>
-          <w:rFonts w:ascii="Menlo" w:hAnsi="Menlo" w:cs="Menlo"/>
-          <w:color w:val="000000"/>
-          <w:kern w:val="0"/>
-          <w:sz w:val="22"/>
-          <w:szCs w:val="22"/>
-          <w:lang w:val="en-US"/>
-        </w:rPr>
-        <w:t xml:space="preserve"> &gt; hmmsearch_output.txt</w:t>
-      </w:r>
-    </w:p>
-    <w:p>
-      <w:pPr>
-        <w:rPr>
-          <w:rFonts w:ascii="Menlo" w:hAnsi="Menlo" w:cs="Menlo"/>
-          <w:color w:val="000000"/>
-          <w:kern w:val="0"/>
-          <w:sz w:val="22"/>
-          <w:szCs w:val="22"/>
-          <w:lang w:val="en-US"/>
-        </w:rPr>
-      </w:pPr>
-    </w:p>
-    <w:p>
-      <w:pPr>
-        <w:rPr>
-          <w:rFonts w:ascii="Menlo" w:hAnsi="Menlo" w:cs="Menlo"/>
-          <w:color w:val="000000"/>
-          <w:kern w:val="0"/>
-          <w:sz w:val="22"/>
-          <w:szCs w:val="22"/>
-          <w:lang w:val="en-US"/>
-        </w:rPr>
-      </w:pPr>
-      <w:r>
-        <w:rPr>
-          <w:rFonts w:ascii="Menlo" w:hAnsi="Menlo" w:cs="Menlo"/>
-          <w:color w:val="000000"/>
-          <w:kern w:val="0"/>
-          <w:sz w:val="22"/>
-          <w:szCs w:val="22"/>
-          <w:lang w:val="en-US"/>
-        </w:rPr>
-        <w:t>For PSI-</w:t>
-      </w:r>
-      <w:proofErr w:type="gramStart"/>
-      <w:r>
-        <w:rPr>
-          <w:rFonts w:ascii="Menlo" w:hAnsi="Menlo" w:cs="Menlo"/>
-          <w:color w:val="000000"/>
-          <w:kern w:val="0"/>
-          <w:sz w:val="22"/>
-          <w:szCs w:val="22"/>
-          <w:lang w:val="en-US"/>
-        </w:rPr>
-        <w:t>Blast :</w:t>
-      </w:r>
-      <w:proofErr w:type="gramEnd"/>
-    </w:p>
+    </w:p>
+    <w:p/>
     <w:p>
       <w:pPr>
         <w:rPr>
@@ -2709,6 +2832,41 @@
           <w:szCs w:val="22"/>
           <w:lang w:val="en-US"/>
         </w:rPr>
+        <w:t xml:space="preserve">When working on </w:t>
+      </w:r>
+      <w:proofErr w:type="gramStart"/>
+      <w:r>
+        <w:rPr>
+          <w:rFonts w:ascii="Menlo" w:hAnsi="Menlo" w:cs="Menlo"/>
+          <w:color w:val="000000"/>
+          <w:kern w:val="0"/>
+          <w:sz w:val="22"/>
+          <w:szCs w:val="22"/>
+          <w:lang w:val="en-US"/>
+        </w:rPr>
+        <w:t>MAC :</w:t>
+      </w:r>
+      <w:proofErr w:type="gramEnd"/>
+      <w:r>
+        <w:rPr>
+          <w:rFonts w:ascii="Menlo" w:hAnsi="Menlo" w:cs="Menlo"/>
+          <w:color w:val="000000"/>
+          <w:kern w:val="0"/>
+          <w:sz w:val="22"/>
+          <w:szCs w:val="22"/>
+          <w:lang w:val="en-US"/>
+        </w:rPr>
+        <w:t xml:space="preserve"> </w:t>
+      </w:r>
+      <w:r>
+        <w:rPr>
+          <w:rFonts w:ascii="Menlo" w:hAnsi="Menlo" w:cs="Menlo"/>
+          <w:color w:val="000000"/>
+          <w:kern w:val="0"/>
+          <w:sz w:val="22"/>
+          <w:szCs w:val="22"/>
+          <w:lang w:val="en-US"/>
+        </w:rPr>
         <w:t xml:space="preserve">First have to change settings so we have access to use </w:t>
       </w:r>
       <w:proofErr w:type="spellStart"/>
@@ -2769,19 +2927,19 @@
           <w:szCs w:val="22"/>
           <w:lang w:val="en-US"/>
         </w:rPr>
-        <w:t>makeblastdb</w:t>
-      </w:r>
-      <w:proofErr w:type="spellEnd"/>
-      <w:r>
-        <w:rPr>
-          <w:rFonts w:ascii="Menlo" w:hAnsi="Menlo" w:cs="Menlo"/>
-          <w:color w:val="000000"/>
-          <w:kern w:val="0"/>
-          <w:sz w:val="22"/>
-          <w:szCs w:val="22"/>
-          <w:lang w:val="en-US"/>
-        </w:rPr>
-        <w:t xml:space="preserve"> located and run this)</w:t>
+        <w:t xml:space="preserve">makeblastdb </w:t>
+      </w:r>
+      <w:proofErr w:type="spellEnd"/>
+      <w:r>
+        <w:rPr>
+          <w:rFonts w:ascii="Menlo" w:hAnsi="Menlo" w:cs="Menlo"/>
+          <w:color w:val="000000"/>
+          <w:kern w:val="0"/>
+          <w:sz w:val="22"/>
+          <w:szCs w:val="22"/>
+          <w:lang w:val="en-US"/>
+        </w:rPr>
+        <w:t>located and run this)</w:t>
       </w:r>
     </w:p>
     <w:p>
@@ -2797,7 +2955,7 @@
           <w:lang w:val="en-US"/>
         </w:rPr>
         <w:drawing>
-          <wp:inline distT="0" distB="0" distL="0" distR="0" wp14:anchorId="510E917D" wp14:editId="588CD0B9">
+          <wp:inline distT="0" distB="0" distL="0" distR="0" wp14:anchorId="29F68A90" wp14:editId="722E8EBA">
             <wp:extent cx="5760720" cy="3391535"/>
             <wp:effectExtent l="0" t="0" r="5080" b="0"/>
             <wp:docPr id="2105564095" name="Grafik 1" descr="Ein Bild, das Text, Screenshot, Software, Multimedia-Software enthält.&#10;&#10;Automatisch generierte Beschreibung"/>
@@ -2812,7 +2970,7 @@
                     <pic:cNvPicPr/>
                   </pic:nvPicPr>
                   <pic:blipFill>
-                    <a:blip r:embed="rId11" cstate="print">
+                    <a:blip r:embed="rId9" cstate="print">
                       <a:extLst>
                         <a:ext uri="{28A0092B-C50C-407E-A947-70E740481C1C}">
                           <a14:useLocalDpi xmlns:a14="http://schemas.microsoft.com/office/drawing/2010/main" val="0"/>
@@ -3292,6 +3450,7 @@
           <w:szCs w:val="22"/>
           <w:lang w:val="en-US"/>
         </w:rPr>
+        <w:lastRenderedPageBreak/>
         <w:t xml:space="preserve">    -</w:t>
       </w:r>
       <w:proofErr w:type="spellStart"/>
@@ -3601,26 +3760,76 @@
     <w:p>
       <w:pPr>
         <w:rPr>
-          <w:rFonts w:ascii="Menlo" w:hAnsi="Menlo" w:cs="Menlo"/>
-          <w:color w:val="000000"/>
-          <w:kern w:val="0"/>
-          <w:sz w:val="22"/>
-          <w:szCs w:val="22"/>
-          <w:lang w:val="en-US"/>
-        </w:rPr>
-      </w:pPr>
-    </w:p>
-    <w:p>
-      <w:pPr>
-        <w:rPr>
-          <w:rFonts w:ascii="Menlo" w:hAnsi="Menlo" w:cs="Menlo"/>
-          <w:color w:val="000000"/>
-          <w:kern w:val="0"/>
-          <w:sz w:val="22"/>
-          <w:szCs w:val="22"/>
-          <w:lang w:val="en-US"/>
-        </w:rPr>
-      </w:pPr>
+          <w:lang w:val="en-US"/>
+        </w:rPr>
+      </w:pPr>
+    </w:p>
+    <w:p>
+      <w:pPr>
+        <w:rPr>
+          <w:lang w:val="en-US"/>
+        </w:rPr>
+      </w:pPr>
+    </w:p>
+    <w:p>
+      <w:pPr>
+        <w:spacing w:before="100" w:beforeAutospacing="1" w:after="100" w:afterAutospacing="1"/>
+        <w:ind w:left="720"/>
+        <w:rPr>
+          <w:rFonts w:ascii="Times New Roman" w:eastAsia="Times New Roman" w:hAnsi="Times New Roman" w:cs="Times New Roman"/>
+          <w:kern w:val="0"/>
+          <w:lang w:val="en-US" w:eastAsia="de-DE"/>
+          <w14:ligatures w14:val="none"/>
+        </w:rPr>
+      </w:pPr>
+      <w:r>
+        <w:rPr>
+          <w:lang w:val="en-US"/>
+        </w:rPr>
+        <w:t xml:space="preserve">Columns </w:t>
+      </w:r>
+      <w:proofErr w:type="gramStart"/>
+      <w:r>
+        <w:rPr>
+          <w:lang w:val="en-US"/>
+        </w:rPr>
+        <w:t>meaning :</w:t>
+      </w:r>
+      <w:proofErr w:type="gramEnd"/>
+      <w:r>
+        <w:rPr>
+          <w:lang w:val="en-US"/>
+        </w:rPr>
+        <w:br/>
+      </w:r>
+      <w:r>
+        <w:rPr>
+          <w:lang w:val="en-US"/>
+        </w:rPr>
+        <w:br/>
+      </w:r>
+      <w:proofErr w:type="spellStart"/>
+      <w:r>
+        <w:rPr>
+          <w:rFonts w:ascii="Courier New" w:eastAsia="Times New Roman" w:hAnsi="Courier New" w:cs="Courier New"/>
+          <w:kern w:val="0"/>
+          <w:sz w:val="20"/>
+          <w:szCs w:val="20"/>
+          <w:lang w:val="en-US" w:eastAsia="de-DE"/>
+          <w14:ligatures w14:val="none"/>
+        </w:rPr>
+        <w:t>qseqid</w:t>
+      </w:r>
+      <w:proofErr w:type="spellEnd"/>
+      <w:r>
+        <w:rPr>
+          <w:rFonts w:ascii="Times New Roman" w:eastAsia="Times New Roman" w:hAnsi="Times New Roman" w:cs="Times New Roman"/>
+          <w:kern w:val="0"/>
+          <w:lang w:val="en-US" w:eastAsia="de-DE"/>
+          <w14:ligatures w14:val="none"/>
+        </w:rPr>
+        <w:t>: Query sequence identifier (your domain)</w:t>
+      </w:r>
     </w:p>
     <w:p>
       <w:pPr>
@@ -3646,7 +3855,7 @@
           <w:lang w:val="en-US" w:eastAsia="de-DE"/>
           <w14:ligatures w14:val="none"/>
         </w:rPr>
-        <w:t>qseqid</w:t>
+        <w:t>sseqid</w:t>
       </w:r>
       <w:proofErr w:type="spellEnd"/>
       <w:r>
@@ -3656,7 +3865,7 @@
           <w:lang w:val="en-US" w:eastAsia="de-DE"/>
           <w14:ligatures w14:val="none"/>
         </w:rPr>
-        <w:t>: Query sequence identifier (your domain)</w:t>
+        <w:t>: Subject sequence identifier (matched protein)</w:t>
       </w:r>
     </w:p>
     <w:p>
@@ -3683,8 +3892,7 @@
           <w:lang w:val="en-US" w:eastAsia="de-DE"/>
           <w14:ligatures w14:val="none"/>
         </w:rPr>
-        <w:lastRenderedPageBreak/>
-        <w:t>sseqid</w:t>
+        <w:t>qstart</w:t>
       </w:r>
       <w:proofErr w:type="spellEnd"/>
       <w:r>
@@ -3694,7 +3902,7 @@
           <w:lang w:val="en-US" w:eastAsia="de-DE"/>
           <w14:ligatures w14:val="none"/>
         </w:rPr>
-        <w:t>: Subject sequence identifier (matched protein)</w:t>
+        <w:t>: Start position in your query domain</w:t>
       </w:r>
     </w:p>
     <w:p>
@@ -3721,7 +3929,7 @@
           <w:lang w:val="en-US" w:eastAsia="de-DE"/>
           <w14:ligatures w14:val="none"/>
         </w:rPr>
-        <w:t>qstart</w:t>
+        <w:t>qend</w:t>
       </w:r>
       <w:proofErr w:type="spellEnd"/>
       <w:r>
@@ -3731,7 +3939,7 @@
           <w:lang w:val="en-US" w:eastAsia="de-DE"/>
           <w14:ligatures w14:val="none"/>
         </w:rPr>
-        <w:t>: Start position in your query domain</w:t>
+        <w:t>: End position in your query domain</w:t>
       </w:r>
     </w:p>
     <w:p>
@@ -3758,7 +3966,7 @@
           <w:lang w:val="en-US" w:eastAsia="de-DE"/>
           <w14:ligatures w14:val="none"/>
         </w:rPr>
-        <w:t>qend</w:t>
+        <w:t>sstart</w:t>
       </w:r>
       <w:proofErr w:type="spellEnd"/>
       <w:r>
@@ -3768,7 +3976,7 @@
           <w:lang w:val="en-US" w:eastAsia="de-DE"/>
           <w14:ligatures w14:val="none"/>
         </w:rPr>
-        <w:t>: End position in your query domain</w:t>
+        <w:t>: Start position in the matched sequence</w:t>
       </w:r>
     </w:p>
     <w:p>
@@ -3785,7 +3993,6 @@
           <w14:ligatures w14:val="none"/>
         </w:rPr>
       </w:pPr>
-      <w:proofErr w:type="spellStart"/>
       <w:r>
         <w:rPr>
           <w:rFonts w:ascii="Courier New" w:eastAsia="Times New Roman" w:hAnsi="Courier New" w:cs="Courier New"/>
@@ -3795,9 +4002,8 @@
           <w:lang w:val="en-US" w:eastAsia="de-DE"/>
           <w14:ligatures w14:val="none"/>
         </w:rPr>
-        <w:t>sstart</w:t>
-      </w:r>
-      <w:proofErr w:type="spellEnd"/>
+        <w:t>send</w:t>
+      </w:r>
       <w:r>
         <w:rPr>
           <w:rFonts w:ascii="Times New Roman" w:eastAsia="Times New Roman" w:hAnsi="Times New Roman" w:cs="Times New Roman"/>
@@ -3805,7 +4011,7 @@
           <w:lang w:val="en-US" w:eastAsia="de-DE"/>
           <w14:ligatures w14:val="none"/>
         </w:rPr>
-        <w:t>: Start position in the matched sequence</w:t>
+        <w:t>: End position in the matched sequence</w:t>
       </w:r>
     </w:p>
     <w:p>
@@ -3818,30 +4024,103 @@
         <w:rPr>
           <w:rFonts w:ascii="Times New Roman" w:eastAsia="Times New Roman" w:hAnsi="Times New Roman" w:cs="Times New Roman"/>
           <w:kern w:val="0"/>
-          <w:lang w:val="en-US" w:eastAsia="de-DE"/>
+          <w:lang w:eastAsia="de-DE"/>
           <w14:ligatures w14:val="none"/>
         </w:rPr>
       </w:pPr>
+      <w:proofErr w:type="spellStart"/>
       <w:r>
         <w:rPr>
           <w:rFonts w:ascii="Courier New" w:eastAsia="Times New Roman" w:hAnsi="Courier New" w:cs="Courier New"/>
           <w:kern w:val="0"/>
           <w:sz w:val="20"/>
           <w:szCs w:val="20"/>
-          <w:lang w:val="en-US" w:eastAsia="de-DE"/>
+          <w:lang w:eastAsia="de-DE"/>
           <w14:ligatures w14:val="none"/>
         </w:rPr>
-        <w:t>send</w:t>
-      </w:r>
+        <w:t>pident</w:t>
+      </w:r>
+      <w:proofErr w:type="spellEnd"/>
       <w:r>
         <w:rPr>
           <w:rFonts w:ascii="Times New Roman" w:eastAsia="Times New Roman" w:hAnsi="Times New Roman" w:cs="Times New Roman"/>
           <w:kern w:val="0"/>
-          <w:lang w:val="en-US" w:eastAsia="de-DE"/>
+          <w:lang w:eastAsia="de-DE"/>
           <w14:ligatures w14:val="none"/>
         </w:rPr>
-        <w:t>: End position in the matched sequence</w:t>
-      </w:r>
+        <w:t xml:space="preserve">: </w:t>
+      </w:r>
+      <w:proofErr w:type="spellStart"/>
+      <w:r>
+        <w:rPr>
+          <w:rFonts w:ascii="Times New Roman" w:eastAsia="Times New Roman" w:hAnsi="Times New Roman" w:cs="Times New Roman"/>
+          <w:kern w:val="0"/>
+          <w:lang w:eastAsia="de-DE"/>
+          <w14:ligatures w14:val="none"/>
+        </w:rPr>
+        <w:t>Percentage</w:t>
+      </w:r>
+      <w:proofErr w:type="spellEnd"/>
+      <w:r>
+        <w:rPr>
+          <w:rFonts w:ascii="Times New Roman" w:eastAsia="Times New Roman" w:hAnsi="Times New Roman" w:cs="Times New Roman"/>
+          <w:kern w:val="0"/>
+          <w:lang w:eastAsia="de-DE"/>
+          <w14:ligatures w14:val="none"/>
+        </w:rPr>
+        <w:t xml:space="preserve"> </w:t>
+      </w:r>
+      <w:proofErr w:type="spellStart"/>
+      <w:r>
+        <w:rPr>
+          <w:rFonts w:ascii="Times New Roman" w:eastAsia="Times New Roman" w:hAnsi="Times New Roman" w:cs="Times New Roman"/>
+          <w:kern w:val="0"/>
+          <w:lang w:eastAsia="de-DE"/>
+          <w14:ligatures w14:val="none"/>
+        </w:rPr>
+        <w:t>of</w:t>
+      </w:r>
+      <w:proofErr w:type="spellEnd"/>
+      <w:r>
+        <w:rPr>
+          <w:rFonts w:ascii="Times New Roman" w:eastAsia="Times New Roman" w:hAnsi="Times New Roman" w:cs="Times New Roman"/>
+          <w:kern w:val="0"/>
+          <w:lang w:eastAsia="de-DE"/>
+          <w14:ligatures w14:val="none"/>
+        </w:rPr>
+        <w:t xml:space="preserve"> </w:t>
+      </w:r>
+      <w:proofErr w:type="spellStart"/>
+      <w:r>
+        <w:rPr>
+          <w:rFonts w:ascii="Times New Roman" w:eastAsia="Times New Roman" w:hAnsi="Times New Roman" w:cs="Times New Roman"/>
+          <w:kern w:val="0"/>
+          <w:lang w:eastAsia="de-DE"/>
+          <w14:ligatures w14:val="none"/>
+        </w:rPr>
+        <w:t>identical</w:t>
+      </w:r>
+      <w:proofErr w:type="spellEnd"/>
+      <w:r>
+        <w:rPr>
+          <w:rFonts w:ascii="Times New Roman" w:eastAsia="Times New Roman" w:hAnsi="Times New Roman" w:cs="Times New Roman"/>
+          <w:kern w:val="0"/>
+          <w:lang w:eastAsia="de-DE"/>
+          <w14:ligatures w14:val="none"/>
+        </w:rPr>
+        <w:t xml:space="preserve"> </w:t>
+      </w:r>
+      <w:proofErr w:type="spellStart"/>
+      <w:r>
+        <w:rPr>
+          <w:rFonts w:ascii="Times New Roman" w:eastAsia="Times New Roman" w:hAnsi="Times New Roman" w:cs="Times New Roman"/>
+          <w:kern w:val="0"/>
+          <w:lang w:eastAsia="de-DE"/>
+          <w14:ligatures w14:val="none"/>
+        </w:rPr>
+        <w:t>matches</w:t>
+      </w:r>
+      <w:proofErr w:type="spellEnd"/>
     </w:p>
     <w:p>
       <w:pPr>
@@ -3853,114 +4132,6 @@
         <w:rPr>
           <w:rFonts w:ascii="Times New Roman" w:eastAsia="Times New Roman" w:hAnsi="Times New Roman" w:cs="Times New Roman"/>
           <w:kern w:val="0"/>
-          <w:lang w:eastAsia="de-DE"/>
-          <w14:ligatures w14:val="none"/>
-        </w:rPr>
-      </w:pPr>
-      <w:proofErr w:type="spellStart"/>
-      <w:r>
-        <w:rPr>
-          <w:rFonts w:ascii="Courier New" w:eastAsia="Times New Roman" w:hAnsi="Courier New" w:cs="Courier New"/>
-          <w:kern w:val="0"/>
-          <w:sz w:val="20"/>
-          <w:szCs w:val="20"/>
-          <w:lang w:eastAsia="de-DE"/>
-          <w14:ligatures w14:val="none"/>
-        </w:rPr>
-        <w:t>pident</w:t>
-      </w:r>
-      <w:proofErr w:type="spellEnd"/>
-      <w:r>
-        <w:rPr>
-          <w:rFonts w:ascii="Times New Roman" w:eastAsia="Times New Roman" w:hAnsi="Times New Roman" w:cs="Times New Roman"/>
-          <w:kern w:val="0"/>
-          <w:lang w:eastAsia="de-DE"/>
-          <w14:ligatures w14:val="none"/>
-        </w:rPr>
-        <w:t xml:space="preserve">: </w:t>
-      </w:r>
-      <w:proofErr w:type="spellStart"/>
-      <w:r>
-        <w:rPr>
-          <w:rFonts w:ascii="Times New Roman" w:eastAsia="Times New Roman" w:hAnsi="Times New Roman" w:cs="Times New Roman"/>
-          <w:kern w:val="0"/>
-          <w:lang w:eastAsia="de-DE"/>
-          <w14:ligatures w14:val="none"/>
-        </w:rPr>
-        <w:t>Percentage</w:t>
-      </w:r>
-      <w:proofErr w:type="spellEnd"/>
-      <w:r>
-        <w:rPr>
-          <w:rFonts w:ascii="Times New Roman" w:eastAsia="Times New Roman" w:hAnsi="Times New Roman" w:cs="Times New Roman"/>
-          <w:kern w:val="0"/>
-          <w:lang w:eastAsia="de-DE"/>
-          <w14:ligatures w14:val="none"/>
-        </w:rPr>
-        <w:t xml:space="preserve"> </w:t>
-      </w:r>
-      <w:proofErr w:type="spellStart"/>
-      <w:r>
-        <w:rPr>
-          <w:rFonts w:ascii="Times New Roman" w:eastAsia="Times New Roman" w:hAnsi="Times New Roman" w:cs="Times New Roman"/>
-          <w:kern w:val="0"/>
-          <w:lang w:eastAsia="de-DE"/>
-          <w14:ligatures w14:val="none"/>
-        </w:rPr>
-        <w:t>of</w:t>
-      </w:r>
-      <w:proofErr w:type="spellEnd"/>
-      <w:r>
-        <w:rPr>
-          <w:rFonts w:ascii="Times New Roman" w:eastAsia="Times New Roman" w:hAnsi="Times New Roman" w:cs="Times New Roman"/>
-          <w:kern w:val="0"/>
-          <w:lang w:eastAsia="de-DE"/>
-          <w14:ligatures w14:val="none"/>
-        </w:rPr>
-        <w:t xml:space="preserve"> </w:t>
-      </w:r>
-      <w:proofErr w:type="spellStart"/>
-      <w:r>
-        <w:rPr>
-          <w:rFonts w:ascii="Times New Roman" w:eastAsia="Times New Roman" w:hAnsi="Times New Roman" w:cs="Times New Roman"/>
-          <w:kern w:val="0"/>
-          <w:lang w:eastAsia="de-DE"/>
-          <w14:ligatures w14:val="none"/>
-        </w:rPr>
-        <w:t>identical</w:t>
-      </w:r>
-      <w:proofErr w:type="spellEnd"/>
-      <w:r>
-        <w:rPr>
-          <w:rFonts w:ascii="Times New Roman" w:eastAsia="Times New Roman" w:hAnsi="Times New Roman" w:cs="Times New Roman"/>
-          <w:kern w:val="0"/>
-          <w:lang w:eastAsia="de-DE"/>
-          <w14:ligatures w14:val="none"/>
-        </w:rPr>
-        <w:t xml:space="preserve"> </w:t>
-      </w:r>
-      <w:proofErr w:type="spellStart"/>
-      <w:r>
-        <w:rPr>
-          <w:rFonts w:ascii="Times New Roman" w:eastAsia="Times New Roman" w:hAnsi="Times New Roman" w:cs="Times New Roman"/>
-          <w:kern w:val="0"/>
-          <w:lang w:eastAsia="de-DE"/>
-          <w14:ligatures w14:val="none"/>
-        </w:rPr>
-        <w:t>matches</w:t>
-      </w:r>
-      <w:proofErr w:type="spellEnd"/>
-    </w:p>
-    <w:p>
-      <w:pPr>
-        <w:numPr>
-          <w:ilvl w:val="0"/>
-          <w:numId w:val="11"/>
-        </w:numPr>
-        <w:spacing w:before="100" w:beforeAutospacing="1" w:after="100" w:afterAutospacing="1"/>
-        <w:rPr>
-          <w:rFonts w:ascii="Times New Roman" w:eastAsia="Times New Roman" w:hAnsi="Times New Roman" w:cs="Times New Roman"/>
-          <w:kern w:val="0"/>
           <w:lang w:val="en-US" w:eastAsia="de-DE"/>
           <w14:ligatures w14:val="none"/>
         </w:rPr>
@@ -3987,6 +4158,951 @@
         </w:rPr>
         <w:t>: Expectation value (statistical signific</w:t>
       </w:r>
+    </w:p>
+    <w:p>
+      <w:pPr>
+        <w:spacing w:before="100" w:beforeAutospacing="1" w:after="100" w:afterAutospacing="1"/>
+        <w:rPr>
+          <w:rFonts w:ascii="Times New Roman" w:eastAsia="Times New Roman" w:hAnsi="Times New Roman" w:cs="Times New Roman"/>
+          <w:kern w:val="0"/>
+          <w:lang w:val="en-US" w:eastAsia="de-DE"/>
+          <w14:ligatures w14:val="none"/>
+        </w:rPr>
+      </w:pPr>
+    </w:p>
+    <w:p>
+      <w:pPr>
+        <w:rPr>
+          <w:rFonts w:ascii="Menlo" w:hAnsi="Menlo" w:cs="Menlo"/>
+          <w:color w:val="000000"/>
+          <w:kern w:val="0"/>
+          <w:sz w:val="22"/>
+          <w:szCs w:val="22"/>
+          <w:lang w:val="en-US"/>
+        </w:rPr>
+      </w:pPr>
+      <w:r>
+        <w:rPr>
+          <w:rFonts w:ascii="Menlo" w:hAnsi="Menlo" w:cs="Menlo"/>
+          <w:color w:val="000000"/>
+          <w:kern w:val="0"/>
+          <w:sz w:val="22"/>
+          <w:szCs w:val="22"/>
+          <w:lang w:val="en-US"/>
+        </w:rPr>
+        <w:t xml:space="preserve">For </w:t>
+      </w:r>
+      <w:proofErr w:type="gramStart"/>
+      <w:r>
+        <w:rPr>
+          <w:rFonts w:ascii="Menlo" w:hAnsi="Menlo" w:cs="Menlo"/>
+          <w:color w:val="000000"/>
+          <w:kern w:val="0"/>
+          <w:sz w:val="22"/>
+          <w:szCs w:val="22"/>
+          <w:lang w:val="en-US"/>
+        </w:rPr>
+        <w:t xml:space="preserve">HMMER </w:t>
+      </w:r>
+      <w:r>
+        <w:rPr>
+          <w:rFonts w:ascii="Menlo" w:hAnsi="Menlo" w:cs="Menlo"/>
+          <w:color w:val="000000"/>
+          <w:kern w:val="0"/>
+          <w:sz w:val="22"/>
+          <w:szCs w:val="22"/>
+          <w:lang w:val="en-US"/>
+        </w:rPr>
+        <w:t>:</w:t>
+      </w:r>
+      <w:proofErr w:type="gramEnd"/>
+      <w:r>
+        <w:rPr>
+          <w:rFonts w:ascii="Menlo" w:hAnsi="Menlo" w:cs="Menlo"/>
+          <w:color w:val="000000"/>
+          <w:kern w:val="0"/>
+          <w:sz w:val="22"/>
+          <w:szCs w:val="22"/>
+          <w:lang w:val="en-US"/>
+        </w:rPr>
+        <w:t xml:space="preserve"> </w:t>
+      </w:r>
+    </w:p>
+    <w:p>
+      <w:pPr>
+        <w:rPr>
+          <w:rFonts w:ascii="Menlo" w:hAnsi="Menlo" w:cs="Menlo"/>
+          <w:color w:val="000000"/>
+          <w:kern w:val="0"/>
+          <w:sz w:val="22"/>
+          <w:szCs w:val="22"/>
+          <w:lang w:val="en-US"/>
+        </w:rPr>
+      </w:pPr>
+    </w:p>
+    <w:p>
+      <w:pPr>
+        <w:rPr>
+          <w:rFonts w:ascii="Menlo" w:hAnsi="Menlo" w:cs="Menlo"/>
+          <w:color w:val="000000"/>
+          <w:kern w:val="0"/>
+          <w:sz w:val="22"/>
+          <w:szCs w:val="22"/>
+          <w:lang w:val="en-US"/>
+        </w:rPr>
+      </w:pPr>
+      <w:proofErr w:type="gramStart"/>
+      <w:r>
+        <w:rPr>
+          <w:rFonts w:ascii="Menlo" w:hAnsi="Menlo" w:cs="Menlo"/>
+          <w:color w:val="000000"/>
+          <w:kern w:val="0"/>
+          <w:sz w:val="22"/>
+          <w:szCs w:val="22"/>
+          <w:lang w:val="en-US"/>
+        </w:rPr>
+        <w:t>./</w:t>
+      </w:r>
+      <w:proofErr w:type="gramEnd"/>
+      <w:r>
+        <w:rPr>
+          <w:rFonts w:ascii="Menlo" w:hAnsi="Menlo" w:cs="Menlo"/>
+          <w:color w:val="000000"/>
+          <w:kern w:val="0"/>
+          <w:sz w:val="22"/>
+          <w:szCs w:val="22"/>
+          <w:lang w:val="en-US"/>
+        </w:rPr>
+        <w:t>hmmer-3.4/</w:t>
+      </w:r>
+      <w:proofErr w:type="spellStart"/>
+      <w:r>
+        <w:rPr>
+          <w:rFonts w:ascii="Menlo" w:hAnsi="Menlo" w:cs="Menlo"/>
+          <w:color w:val="000000"/>
+          <w:kern w:val="0"/>
+          <w:sz w:val="22"/>
+          <w:szCs w:val="22"/>
+          <w:lang w:val="en-US"/>
+        </w:rPr>
+        <w:t>src</w:t>
+      </w:r>
+      <w:proofErr w:type="spellEnd"/>
+      <w:r>
+        <w:rPr>
+          <w:rFonts w:ascii="Menlo" w:hAnsi="Menlo" w:cs="Menlo"/>
+          <w:color w:val="000000"/>
+          <w:kern w:val="0"/>
+          <w:sz w:val="22"/>
+          <w:szCs w:val="22"/>
+          <w:lang w:val="en-US"/>
+        </w:rPr>
+        <w:t>/</w:t>
+      </w:r>
+      <w:proofErr w:type="spellStart"/>
+      <w:r>
+        <w:rPr>
+          <w:rFonts w:ascii="Menlo" w:hAnsi="Menlo" w:cs="Menlo"/>
+          <w:color w:val="000000"/>
+          <w:kern w:val="0"/>
+          <w:sz w:val="22"/>
+          <w:szCs w:val="22"/>
+          <w:lang w:val="en-US"/>
+        </w:rPr>
+        <w:t>hmmsearch</w:t>
+      </w:r>
+      <w:proofErr w:type="spellEnd"/>
+      <w:r>
+        <w:rPr>
+          <w:rFonts w:ascii="Menlo" w:hAnsi="Menlo" w:cs="Menlo"/>
+          <w:color w:val="000000"/>
+          <w:kern w:val="0"/>
+          <w:sz w:val="22"/>
+          <w:szCs w:val="22"/>
+          <w:lang w:val="en-US"/>
+        </w:rPr>
+        <w:t xml:space="preserve"> </w:t>
+      </w:r>
+      <w:proofErr w:type="spellStart"/>
+      <w:r>
+        <w:rPr>
+          <w:rFonts w:ascii="Menlo" w:hAnsi="Menlo" w:cs="Menlo"/>
+          <w:color w:val="000000"/>
+          <w:kern w:val="0"/>
+          <w:sz w:val="22"/>
+          <w:szCs w:val="22"/>
+          <w:lang w:val="en-US"/>
+        </w:rPr>
+        <w:t>trimmed_alignment_HMM.hmm</w:t>
+      </w:r>
+      <w:proofErr w:type="spellEnd"/>
+      <w:r>
+        <w:rPr>
+          <w:rFonts w:ascii="Menlo" w:hAnsi="Menlo" w:cs="Menlo"/>
+          <w:color w:val="000000"/>
+          <w:kern w:val="0"/>
+          <w:sz w:val="22"/>
+          <w:szCs w:val="22"/>
+          <w:lang w:val="en-US"/>
+        </w:rPr>
+        <w:t xml:space="preserve"> </w:t>
+      </w:r>
+      <w:proofErr w:type="spellStart"/>
+      <w:r>
+        <w:rPr>
+          <w:rFonts w:ascii="Menlo" w:hAnsi="Menlo" w:cs="Menlo"/>
+          <w:color w:val="000000"/>
+          <w:kern w:val="0"/>
+          <w:sz w:val="22"/>
+          <w:szCs w:val="22"/>
+          <w:lang w:val="en-US"/>
+        </w:rPr>
+        <w:t>uniprot_sprot.fasta</w:t>
+      </w:r>
+      <w:proofErr w:type="spellEnd"/>
+      <w:r>
+        <w:rPr>
+          <w:rFonts w:ascii="Menlo" w:hAnsi="Menlo" w:cs="Menlo"/>
+          <w:color w:val="000000"/>
+          <w:kern w:val="0"/>
+          <w:sz w:val="22"/>
+          <w:szCs w:val="22"/>
+          <w:lang w:val="en-US"/>
+        </w:rPr>
+        <w:t xml:space="preserve"> &gt; hmmsearch_output.txt</w:t>
+      </w:r>
+    </w:p>
+    <w:p>
+      <w:pPr>
+        <w:spacing w:before="100" w:beforeAutospacing="1" w:after="100" w:afterAutospacing="1"/>
+        <w:rPr>
+          <w:rFonts w:ascii="Times New Roman" w:eastAsia="Times New Roman" w:hAnsi="Times New Roman" w:cs="Times New Roman"/>
+          <w:kern w:val="0"/>
+          <w:lang w:val="en-US" w:eastAsia="de-DE"/>
+          <w14:ligatures w14:val="none"/>
+        </w:rPr>
+      </w:pPr>
+    </w:p>
+    <w:p>
+      <w:pPr>
+        <w:spacing w:before="100" w:beforeAutospacing="1" w:after="100" w:afterAutospacing="1"/>
+        <w:rPr>
+          <w:rFonts w:ascii="Times New Roman" w:eastAsia="Times New Roman" w:hAnsi="Times New Roman" w:cs="Times New Roman"/>
+          <w:kern w:val="0"/>
+          <w:lang w:val="en-US" w:eastAsia="de-DE"/>
+          <w14:ligatures w14:val="none"/>
+        </w:rPr>
+      </w:pPr>
+      <w:r>
+        <w:rPr>
+          <w:rFonts w:ascii="Times New Roman" w:eastAsia="Times New Roman" w:hAnsi="Times New Roman" w:cs="Times New Roman"/>
+          <w:kern w:val="0"/>
+          <w:lang w:val="en-US" w:eastAsia="de-DE"/>
+          <w14:ligatures w14:val="none"/>
+        </w:rPr>
+        <w:t xml:space="preserve">The </w:t>
+      </w:r>
+      <w:r>
+        <w:rPr>
+          <w:rFonts w:ascii="Times New Roman" w:eastAsia="Times New Roman" w:hAnsi="Times New Roman" w:cs="Times New Roman"/>
+          <w:kern w:val="0"/>
+          <w:lang w:val="en-US" w:eastAsia="de-DE"/>
+          <w14:ligatures w14:val="none"/>
+        </w:rPr>
+        <w:t xml:space="preserve">matching positions are found in these outputs </w:t>
+      </w:r>
+      <w:proofErr w:type="spellStart"/>
+      <w:r>
+        <w:rPr>
+          <w:rFonts w:ascii="Times New Roman" w:eastAsia="Times New Roman" w:hAnsi="Times New Roman" w:cs="Times New Roman"/>
+          <w:kern w:val="0"/>
+          <w:lang w:val="en-US" w:eastAsia="de-DE"/>
+          <w14:ligatures w14:val="none"/>
+        </w:rPr>
+        <w:t>aswell</w:t>
+      </w:r>
+      <w:proofErr w:type="spellEnd"/>
+      <w:r>
+        <w:rPr>
+          <w:rFonts w:ascii="Times New Roman" w:eastAsia="Times New Roman" w:hAnsi="Times New Roman" w:cs="Times New Roman"/>
+          <w:kern w:val="0"/>
+          <w:lang w:val="en-US" w:eastAsia="de-DE"/>
+          <w14:ligatures w14:val="none"/>
+        </w:rPr>
+        <w:t xml:space="preserve"> as the found proteins </w:t>
+      </w:r>
+    </w:p>
+    <w:p>
+      <w:pPr>
+        <w:spacing w:before="100" w:beforeAutospacing="1" w:after="100" w:afterAutospacing="1"/>
+        <w:rPr>
+          <w:rFonts w:ascii="Times New Roman" w:eastAsia="Times New Roman" w:hAnsi="Times New Roman" w:cs="Times New Roman"/>
+          <w:kern w:val="0"/>
+          <w:lang w:val="en-US" w:eastAsia="de-DE"/>
+          <w14:ligatures w14:val="none"/>
+        </w:rPr>
+      </w:pPr>
+    </w:p>
+    <w:p>
+      <w:pPr>
+        <w:spacing w:before="100" w:beforeAutospacing="1" w:after="100" w:afterAutospacing="1"/>
+        <w:rPr>
+          <w:rFonts w:ascii="Times New Roman" w:eastAsia="Times New Roman" w:hAnsi="Times New Roman" w:cs="Times New Roman"/>
+          <w:kern w:val="0"/>
+          <w:lang w:val="en-US" w:eastAsia="de-DE"/>
+          <w14:ligatures w14:val="none"/>
+        </w:rPr>
+      </w:pPr>
+      <w:r>
+        <w:rPr>
+          <w:rFonts w:ascii="Times New Roman" w:eastAsia="Times New Roman" w:hAnsi="Times New Roman" w:cs="Times New Roman"/>
+          <w:kern w:val="0"/>
+          <w:lang w:val="en-US" w:eastAsia="de-DE"/>
+          <w14:ligatures w14:val="none"/>
+        </w:rPr>
+        <w:t xml:space="preserve">For </w:t>
+      </w:r>
+      <w:proofErr w:type="gramStart"/>
+      <w:r>
+        <w:rPr>
+          <w:rFonts w:ascii="Times New Roman" w:eastAsia="Times New Roman" w:hAnsi="Times New Roman" w:cs="Times New Roman"/>
+          <w:kern w:val="0"/>
+          <w:lang w:val="en-US" w:eastAsia="de-DE"/>
+          <w14:ligatures w14:val="none"/>
+        </w:rPr>
+        <w:t>PSIBLAST :</w:t>
+      </w:r>
+      <w:proofErr w:type="gramEnd"/>
+      <w:r>
+        <w:rPr>
+          <w:rFonts w:ascii="Times New Roman" w:eastAsia="Times New Roman" w:hAnsi="Times New Roman" w:cs="Times New Roman"/>
+          <w:kern w:val="0"/>
+          <w:lang w:val="en-US" w:eastAsia="de-DE"/>
+          <w14:ligatures w14:val="none"/>
+        </w:rPr>
+        <w:t xml:space="preserve"> </w:t>
+      </w:r>
+    </w:p>
+    <w:p>
+      <w:pPr>
+        <w:pStyle w:val="Listenabsatz"/>
+        <w:numPr>
+          <w:ilvl w:val="0"/>
+          <w:numId w:val="7"/>
+        </w:numPr>
+        <w:spacing w:before="100" w:beforeAutospacing="1" w:after="100" w:afterAutospacing="1"/>
+        <w:rPr>
+          <w:rFonts w:ascii="Times New Roman" w:eastAsia="Times New Roman" w:hAnsi="Times New Roman" w:cs="Times New Roman"/>
+          <w:kern w:val="0"/>
+          <w:lang w:val="en-US" w:eastAsia="de-DE"/>
+          <w14:ligatures w14:val="none"/>
+        </w:rPr>
+      </w:pPr>
+      <w:r>
+        <w:rPr>
+          <w:rFonts w:ascii="Times New Roman" w:eastAsia="Times New Roman" w:hAnsi="Times New Roman" w:cs="Times New Roman"/>
+          <w:kern w:val="0"/>
+          <w:lang w:val="en-US" w:eastAsia="de-DE"/>
+          <w14:ligatures w14:val="none"/>
+        </w:rPr>
+        <w:t xml:space="preserve">use Rewriting_helper.py to create more neat output for </w:t>
+      </w:r>
+      <w:proofErr w:type="spellStart"/>
+      <w:r>
+        <w:rPr>
+          <w:rFonts w:ascii="Times New Roman" w:eastAsia="Times New Roman" w:hAnsi="Times New Roman" w:cs="Times New Roman"/>
+          <w:kern w:val="0"/>
+          <w:lang w:val="en-US" w:eastAsia="de-DE"/>
+          <w14:ligatures w14:val="none"/>
+        </w:rPr>
+        <w:t>psiblast</w:t>
+      </w:r>
+      <w:proofErr w:type="spellEnd"/>
+    </w:p>
+    <w:p>
+      <w:pPr>
+        <w:spacing w:before="100" w:beforeAutospacing="1" w:after="100" w:afterAutospacing="1"/>
+        <w:rPr>
+          <w:rFonts w:ascii="Times New Roman" w:eastAsia="Times New Roman" w:hAnsi="Times New Roman" w:cs="Times New Roman"/>
+          <w:kern w:val="0"/>
+          <w:lang w:val="en-US" w:eastAsia="de-DE"/>
+          <w14:ligatures w14:val="none"/>
+        </w:rPr>
+      </w:pPr>
+      <w:r>
+        <w:rPr>
+          <w:rFonts w:ascii="Times New Roman" w:eastAsia="Times New Roman" w:hAnsi="Times New Roman" w:cs="Times New Roman"/>
+          <w:kern w:val="0"/>
+          <w:lang w:val="en-US" w:eastAsia="de-DE"/>
+          <w14:ligatures w14:val="none"/>
+        </w:rPr>
+        <w:t xml:space="preserve">For </w:t>
+      </w:r>
+      <w:proofErr w:type="gramStart"/>
+      <w:r>
+        <w:rPr>
+          <w:rFonts w:ascii="Times New Roman" w:eastAsia="Times New Roman" w:hAnsi="Times New Roman" w:cs="Times New Roman"/>
+          <w:kern w:val="0"/>
+          <w:lang w:val="en-US" w:eastAsia="de-DE"/>
+          <w14:ligatures w14:val="none"/>
+        </w:rPr>
+        <w:t>HMMER :</w:t>
+      </w:r>
+      <w:proofErr w:type="gramEnd"/>
+    </w:p>
+    <w:p>
+      <w:pPr>
+        <w:pStyle w:val="Listenabsatz"/>
+        <w:numPr>
+          <w:ilvl w:val="0"/>
+          <w:numId w:val="7"/>
+        </w:numPr>
+        <w:spacing w:before="100" w:beforeAutospacing="1" w:after="100" w:afterAutospacing="1"/>
+        <w:rPr>
+          <w:rFonts w:ascii="Times New Roman" w:eastAsia="Times New Roman" w:hAnsi="Times New Roman" w:cs="Times New Roman"/>
+          <w:kern w:val="0"/>
+          <w:lang w:val="en-US" w:eastAsia="de-DE"/>
+          <w14:ligatures w14:val="none"/>
+        </w:rPr>
+      </w:pPr>
+      <w:r>
+        <w:rPr>
+          <w:rFonts w:ascii="Times New Roman" w:eastAsia="Times New Roman" w:hAnsi="Times New Roman" w:cs="Times New Roman"/>
+          <w:kern w:val="0"/>
+          <w:lang w:val="en-US" w:eastAsia="de-DE"/>
+          <w14:ligatures w14:val="none"/>
+        </w:rPr>
+        <w:t>to implement</w:t>
+      </w:r>
+    </w:p>
+    <w:p>
+      <w:pPr>
+        <w:rPr>
+          <w:lang w:val="en-US"/>
+        </w:rPr>
+      </w:pPr>
+    </w:p>
+    <w:p>
+      <w:pPr>
+        <w:pStyle w:val="Listenabsatz"/>
+        <w:numPr>
+          <w:ilvl w:val="1"/>
+          <w:numId w:val="5"/>
+        </w:numPr>
+        <w:rPr>
+          <w:lang w:val="en-US"/>
+        </w:rPr>
+      </w:pPr>
+      <w:r>
+        <w:rPr>
+          <w:lang w:val="en-US"/>
+        </w:rPr>
+        <w:t>Defining the ground truth</w:t>
+      </w:r>
+    </w:p>
+    <w:p>
+      <w:pPr>
+        <w:rPr>
+          <w:lang w:val="en-US"/>
+        </w:rPr>
+      </w:pPr>
+    </w:p>
+    <w:p>
+      <w:pPr>
+        <w:rPr>
+          <w:lang w:val="en-US"/>
+        </w:rPr>
+      </w:pPr>
+      <w:r>
+        <w:rPr>
+          <w:lang w:val="en-US"/>
+        </w:rPr>
+        <w:t xml:space="preserve">Using </w:t>
+      </w:r>
+      <w:proofErr w:type="spellStart"/>
+      <w:r>
+        <w:rPr>
+          <w:lang w:val="en-US"/>
+        </w:rPr>
+        <w:t>InterPRO</w:t>
+      </w:r>
+      <w:proofErr w:type="spellEnd"/>
+      <w:r>
+        <w:rPr>
+          <w:lang w:val="en-US"/>
+        </w:rPr>
+        <w:t xml:space="preserve"> </w:t>
+      </w:r>
+      <w:proofErr w:type="gramStart"/>
+      <w:r>
+        <w:rPr>
+          <w:lang w:val="en-US"/>
+        </w:rPr>
+        <w:t>API :</w:t>
+      </w:r>
+      <w:proofErr w:type="gramEnd"/>
+    </w:p>
+    <w:p>
+      <w:pPr>
+        <w:rPr>
+          <w:lang w:val="en-US"/>
+        </w:rPr>
+      </w:pPr>
+    </w:p>
+    <w:p>
+      <w:pPr>
+        <w:rPr>
+          <w:lang w:val="en-US"/>
+        </w:rPr>
+      </w:pPr>
+      <w:r>
+        <w:rPr>
+          <w:lang w:val="en-US"/>
+        </w:rPr>
+        <w:t xml:space="preserve">Use code </w:t>
+      </w:r>
+      <w:proofErr w:type="gramStart"/>
+      <w:r>
+        <w:rPr>
+          <w:lang w:val="en-US"/>
+        </w:rPr>
+        <w:t>API_search.py .</w:t>
+      </w:r>
+      <w:proofErr w:type="gramEnd"/>
+      <w:r>
+        <w:rPr>
+          <w:lang w:val="en-US"/>
+        </w:rPr>
+        <w:t xml:space="preserve"> Currently we use </w:t>
+      </w:r>
+      <w:proofErr w:type="gramStart"/>
+      <w:r>
+        <w:rPr>
+          <w:lang w:val="en-US"/>
+        </w:rPr>
+        <w:t>URL :</w:t>
+      </w:r>
+      <w:proofErr w:type="gramEnd"/>
+    </w:p>
+    <w:p>
+      <w:pPr>
+        <w:rPr>
+          <w:lang w:val="en-US"/>
+        </w:rPr>
+      </w:pPr>
+    </w:p>
+    <w:p>
+      <w:hyperlink r:id="rId10" w:history="1">
+        <w:r>
+          <w:rPr>
+            <w:rStyle w:val="Hyperlink"/>
+            <w:lang w:val="en-US"/>
+          </w:rPr>
+          <w:t>https://www.ebi.ac.uk/interpro/api/protein/reviewed/entry/pfam/PF00151/</w:t>
+        </w:r>
+      </w:hyperlink>
+    </w:p>
+    <w:p/>
+    <w:p>
+      <w:pPr>
+        <w:rPr>
+          <w:lang w:val="en-US"/>
+        </w:rPr>
+      </w:pPr>
+      <w:r>
+        <w:rPr>
+          <w:lang w:val="en-US"/>
+        </w:rPr>
+        <w:t xml:space="preserve">maybe use </w:t>
+      </w:r>
+      <w:proofErr w:type="gramStart"/>
+      <w:r>
+        <w:rPr>
+          <w:lang w:val="en-US"/>
+        </w:rPr>
+        <w:t>URL :</w:t>
+      </w:r>
+      <w:proofErr w:type="gramEnd"/>
+      <w:r>
+        <w:rPr>
+          <w:lang w:val="en-US"/>
+        </w:rPr>
+        <w:t xml:space="preserve"> </w:t>
+      </w:r>
+    </w:p>
+    <w:p>
+      <w:pPr>
+        <w:rPr>
+          <w:lang w:val="en-US"/>
+        </w:rPr>
+      </w:pPr>
+      <w:hyperlink r:id="rId11" w:history="1">
+        <w:r>
+          <w:rPr>
+            <w:rStyle w:val="Hyperlink"/>
+            <w:lang w:val="en-US"/>
+          </w:rPr>
+          <w:t>https://www.ebi.ac.uk/interpro/api/protein/unreviewed/entry/pfam/PF00151/</w:t>
+        </w:r>
+      </w:hyperlink>
+      <w:r>
+        <w:rPr>
+          <w:lang w:val="en-US"/>
+        </w:rPr>
+        <w:t xml:space="preserve"> (unreviewed)</w:t>
+      </w:r>
+    </w:p>
+    <w:p>
+      <w:pPr>
+        <w:rPr>
+          <w:lang w:val="en-US"/>
+        </w:rPr>
+      </w:pPr>
+    </w:p>
+    <w:p>
+      <w:pPr>
+        <w:rPr>
+          <w:lang w:val="en-US"/>
+        </w:rPr>
+      </w:pPr>
+    </w:p>
+    <w:p>
+      <w:pPr>
+        <w:rPr>
+          <w:lang w:val="en-US"/>
+        </w:rPr>
+      </w:pPr>
+      <w:r>
+        <w:rPr>
+          <w:lang w:val="en-US"/>
+        </w:rPr>
+        <w:t xml:space="preserve">and then use json_extractor.py (to </w:t>
+      </w:r>
+      <w:proofErr w:type="gramStart"/>
+      <w:r>
+        <w:rPr>
+          <w:lang w:val="en-US"/>
+        </w:rPr>
+        <w:t>turn .JSON</w:t>
+      </w:r>
+      <w:proofErr w:type="gramEnd"/>
+      <w:r>
+        <w:rPr>
+          <w:lang w:val="en-US"/>
+        </w:rPr>
+        <w:t xml:space="preserve"> into .CSV)</w:t>
+      </w:r>
+    </w:p>
+    <w:p>
+      <w:pPr>
+        <w:rPr>
+          <w:lang w:val="en-US"/>
+        </w:rPr>
+      </w:pPr>
+    </w:p>
+    <w:p>
+      <w:pPr>
+        <w:rPr>
+          <w:rFonts w:ascii="Menlo" w:hAnsi="Menlo" w:cs="Menlo"/>
+          <w:color w:val="000000"/>
+          <w:kern w:val="0"/>
+          <w:sz w:val="22"/>
+          <w:szCs w:val="22"/>
+          <w:lang w:val="en-US"/>
+        </w:rPr>
+      </w:pPr>
+    </w:p>
+    <w:p>
+      <w:pPr>
+        <w:rPr>
+          <w:rFonts w:ascii="Menlo" w:hAnsi="Menlo" w:cs="Menlo"/>
+          <w:color w:val="000000"/>
+          <w:kern w:val="0"/>
+          <w:sz w:val="22"/>
+          <w:szCs w:val="22"/>
+          <w:lang w:val="en-US"/>
+        </w:rPr>
+      </w:pPr>
+    </w:p>
+    <w:p>
+      <w:pPr>
+        <w:spacing w:before="100" w:beforeAutospacing="1" w:after="100" w:afterAutospacing="1"/>
+        <w:rPr>
+          <w:rFonts w:ascii="Times New Roman" w:eastAsia="Times New Roman" w:hAnsi="Times New Roman" w:cs="Times New Roman"/>
+          <w:kern w:val="0"/>
+          <w:lang w:val="en-US" w:eastAsia="de-DE"/>
+          <w14:ligatures w14:val="none"/>
+        </w:rPr>
+      </w:pPr>
+      <w:r>
+        <w:rPr>
+          <w:rFonts w:ascii="Times New Roman" w:eastAsia="Times New Roman" w:hAnsi="Times New Roman" w:cs="Times New Roman"/>
+          <w:kern w:val="0"/>
+          <w:lang w:val="en-US" w:eastAsia="de-DE"/>
+          <w14:ligatures w14:val="none"/>
+        </w:rPr>
+        <w:t xml:space="preserve">Model Comparison (Metrics) </w:t>
+      </w:r>
+      <w:proofErr w:type="gramStart"/>
+      <w:r>
+        <w:rPr>
+          <w:rFonts w:ascii="Times New Roman" w:eastAsia="Times New Roman" w:hAnsi="Times New Roman" w:cs="Times New Roman"/>
+          <w:kern w:val="0"/>
+          <w:lang w:val="en-US" w:eastAsia="de-DE"/>
+          <w14:ligatures w14:val="none"/>
+        </w:rPr>
+        <w:t>Step :</w:t>
+      </w:r>
+      <w:proofErr w:type="gramEnd"/>
+    </w:p>
+    <w:p>
+      <w:pPr>
+        <w:pStyle w:val="Listenabsatz"/>
+        <w:numPr>
+          <w:ilvl w:val="0"/>
+          <w:numId w:val="7"/>
+        </w:numPr>
+        <w:spacing w:before="100" w:beforeAutospacing="1" w:after="100" w:afterAutospacing="1"/>
+        <w:rPr>
+          <w:rFonts w:ascii="Times New Roman" w:eastAsia="Times New Roman" w:hAnsi="Times New Roman" w:cs="Times New Roman"/>
+          <w:kern w:val="0"/>
+          <w:lang w:val="en-US" w:eastAsia="de-DE"/>
+          <w14:ligatures w14:val="none"/>
+        </w:rPr>
+      </w:pPr>
+      <w:r>
+        <w:rPr>
+          <w:rFonts w:ascii="Times New Roman" w:eastAsia="Times New Roman" w:hAnsi="Times New Roman" w:cs="Times New Roman"/>
+          <w:kern w:val="0"/>
+          <w:lang w:val="en-US" w:eastAsia="de-DE"/>
+          <w14:ligatures w14:val="none"/>
+        </w:rPr>
+        <w:t xml:space="preserve">Use metrics_eval_psiblast_NEW.py for </w:t>
+      </w:r>
+      <w:proofErr w:type="spellStart"/>
+      <w:r>
+        <w:rPr>
+          <w:rFonts w:ascii="Times New Roman" w:eastAsia="Times New Roman" w:hAnsi="Times New Roman" w:cs="Times New Roman"/>
+          <w:kern w:val="0"/>
+          <w:lang w:val="en-US" w:eastAsia="de-DE"/>
+          <w14:ligatures w14:val="none"/>
+        </w:rPr>
+        <w:t>PSIblast</w:t>
+      </w:r>
+      <w:proofErr w:type="spellEnd"/>
+      <w:r>
+        <w:rPr>
+          <w:rFonts w:ascii="Times New Roman" w:eastAsia="Times New Roman" w:hAnsi="Times New Roman" w:cs="Times New Roman"/>
+          <w:kern w:val="0"/>
+          <w:lang w:val="en-US" w:eastAsia="de-DE"/>
+          <w14:ligatures w14:val="none"/>
+        </w:rPr>
+        <w:t xml:space="preserve"> </w:t>
+      </w:r>
+    </w:p>
+    <w:p>
+      <w:pPr>
+        <w:spacing w:before="100" w:beforeAutospacing="1" w:after="100" w:afterAutospacing="1"/>
+        <w:rPr>
+          <w:rFonts w:ascii="Times New Roman" w:eastAsia="Times New Roman" w:hAnsi="Times New Roman" w:cs="Times New Roman"/>
+          <w:kern w:val="0"/>
+          <w:lang w:val="en-US" w:eastAsia="de-DE"/>
+          <w14:ligatures w14:val="none"/>
+        </w:rPr>
+      </w:pPr>
+    </w:p>
+    <w:p>
+      <w:pPr>
+        <w:pStyle w:val="Listenabsatz"/>
+        <w:rPr>
+          <w:lang w:val="en-US"/>
+        </w:rPr>
+      </w:pPr>
+    </w:p>
+    <w:p>
+      <w:pPr>
+        <w:pStyle w:val="Listenabsatz"/>
+        <w:rPr>
+          <w:lang w:val="en-US"/>
+        </w:rPr>
+      </w:pPr>
+    </w:p>
+    <w:p>
+      <w:pPr>
+        <w:pStyle w:val="Listenabsatz"/>
+        <w:rPr>
+          <w:lang w:val="en-US"/>
+        </w:rPr>
+      </w:pPr>
+    </w:p>
+    <w:p>
+      <w:pPr>
+        <w:pStyle w:val="Listenabsatz"/>
+        <w:rPr>
+          <w:lang w:val="en-US"/>
+        </w:rPr>
+      </w:pPr>
+    </w:p>
+    <w:p>
+      <w:pPr>
+        <w:pStyle w:val="Listenabsatz"/>
+        <w:rPr>
+          <w:lang w:val="en-US"/>
+        </w:rPr>
+      </w:pPr>
+    </w:p>
+    <w:p>
+      <w:pPr>
+        <w:pStyle w:val="Listenabsatz"/>
+        <w:rPr>
+          <w:lang w:val="en-US"/>
+        </w:rPr>
+      </w:pPr>
+    </w:p>
+    <w:p>
+      <w:pPr>
+        <w:pStyle w:val="Listenabsatz"/>
+        <w:rPr>
+          <w:lang w:val="en-US"/>
+        </w:rPr>
+      </w:pPr>
+    </w:p>
+    <w:p>
+      <w:pPr>
+        <w:rPr>
+          <w:lang w:val="en-US"/>
+        </w:rPr>
+      </w:pPr>
+    </w:p>
+    <w:p>
+      <w:pPr>
+        <w:pStyle w:val="Listenabsatz"/>
+        <w:numPr>
+          <w:ilvl w:val="0"/>
+          <w:numId w:val="9"/>
+        </w:numPr>
+        <w:rPr>
+          <w:lang w:val="en-US"/>
+        </w:rPr>
+      </w:pPr>
+      <w:proofErr w:type="spellStart"/>
+      <w:r>
+        <w:rPr>
+          <w:lang w:val="en-US"/>
+        </w:rPr>
+        <w:t>PsiBlast</w:t>
+      </w:r>
+      <w:proofErr w:type="spellEnd"/>
+      <w:r>
+        <w:rPr>
+          <w:lang w:val="en-US"/>
+        </w:rPr>
+        <w:t xml:space="preserve"> against </w:t>
+      </w:r>
+      <w:proofErr w:type="spellStart"/>
+      <w:r>
+        <w:rPr>
+          <w:lang w:val="en-US"/>
+        </w:rPr>
+        <w:t>Swissprot</w:t>
+      </w:r>
+      <w:proofErr w:type="spellEnd"/>
+      <w:r>
+        <w:rPr>
+          <w:lang w:val="en-US"/>
+        </w:rPr>
+        <w:t xml:space="preserve"> using PSSM, we obtain 83 sequences. The results are downloaded as csv file.</w:t>
+      </w:r>
+    </w:p>
+    <w:p>
+      <w:pPr>
+        <w:pStyle w:val="Listenabsatz"/>
+        <w:numPr>
+          <w:ilvl w:val="0"/>
+          <w:numId w:val="9"/>
+        </w:numPr>
+        <w:rPr>
+          <w:lang w:val="en-US"/>
+        </w:rPr>
+      </w:pPr>
+      <w:r>
+        <w:rPr>
+          <w:lang w:val="en-US"/>
+        </w:rPr>
+        <w:t xml:space="preserve">We extract from the csv file the name, </w:t>
+      </w:r>
+      <w:proofErr w:type="spellStart"/>
+      <w:r>
+        <w:rPr>
+          <w:lang w:val="en-US"/>
+        </w:rPr>
+        <w:t>alignement</w:t>
+      </w:r>
+      <w:proofErr w:type="spellEnd"/>
+      <w:r>
+        <w:rPr>
+          <w:lang w:val="en-US"/>
+        </w:rPr>
+        <w:t xml:space="preserve"> start and </w:t>
+      </w:r>
+      <w:proofErr w:type="spellStart"/>
+      <w:r>
+        <w:rPr>
+          <w:lang w:val="en-US"/>
+        </w:rPr>
+        <w:t>alignement</w:t>
+      </w:r>
+      <w:proofErr w:type="spellEnd"/>
+      <w:r>
+        <w:rPr>
+          <w:lang w:val="en-US"/>
+        </w:rPr>
+        <w:t xml:space="preserve"> end.</w:t>
+      </w:r>
+    </w:p>
+    <w:p>
+      <w:pPr>
+        <w:pStyle w:val="Listenabsatz"/>
+        <w:numPr>
+          <w:ilvl w:val="0"/>
+          <w:numId w:val="9"/>
+        </w:numPr>
+        <w:rPr>
+          <w:lang w:val="en-US"/>
+        </w:rPr>
+      </w:pPr>
+      <w:r>
+        <w:rPr>
+          <w:lang w:val="en-US"/>
+        </w:rPr>
+        <w:t xml:space="preserve">From </w:t>
+      </w:r>
+      <w:hyperlink r:id="rId12">
+        <w:r>
+          <w:rPr>
+            <w:rStyle w:val="InternetLink"/>
+            <w:lang w:val="en-US"/>
+          </w:rPr>
+          <w:t>here</w:t>
+        </w:r>
+      </w:hyperlink>
+      <w:r>
+        <w:rPr>
+          <w:lang w:val="en-US"/>
+        </w:rPr>
+        <w:t xml:space="preserve"> it is possible to download the PF00151.hmm file </w:t>
+      </w:r>
+    </w:p>
+    <w:p>
+      <w:pPr>
+        <w:spacing w:before="100" w:beforeAutospacing="1" w:after="100" w:afterAutospacing="1"/>
+        <w:rPr>
+          <w:rFonts w:ascii="Times New Roman" w:eastAsia="Times New Roman" w:hAnsi="Times New Roman" w:cs="Times New Roman"/>
+          <w:kern w:val="0"/>
+          <w:lang w:val="en-US" w:eastAsia="de-DE"/>
+          <w14:ligatures w14:val="none"/>
+        </w:rPr>
+      </w:pPr>
     </w:p>
     <w:sectPr>
       <w:pgSz w:w="11906" w:h="16838"/>

</xml_diff>

<commit_message>
added comments on "analyze_go_hierarchy()"
</commit_message>
<xml_diff>
--- a/BD PROJECT.docx
+++ b/BD PROJECT.docx
@@ -38,12 +38,14 @@
           <w:lang w:val="en-US"/>
         </w:rPr>
       </w:pPr>
+      <w:proofErr w:type="gramStart"/>
       <w:r>
         <w:rPr>
           <w:lang w:val="en-US"/>
         </w:rPr>
         <w:t>Data :</w:t>
       </w:r>
+      <w:proofErr w:type="gramEnd"/>
     </w:p>
     <w:p>
       <w:pPr>
@@ -64,6 +66,8 @@
           <w:lang w:val="en-US"/>
         </w:rPr>
       </w:pPr>
+      <w:proofErr w:type="spellStart"/>
+      <w:proofErr w:type="gramStart"/>
       <w:r>
         <w:rPr>
           <w:rFonts w:ascii="Segoe UI" w:hAnsi="Segoe UI" w:cs="Segoe UI"/>
@@ -74,7 +78,33 @@
           <w:shd w:val="clear" w:color="auto" w:fill="262624"/>
           <w:lang w:val="en-US"/>
         </w:rPr>
-        <w:t xml:space="preserve">UniProt : P54315 </w:t>
+        <w:t>UniProt</w:t>
+      </w:r>
+      <w:proofErr w:type="spellEnd"/>
+      <w:r>
+        <w:rPr>
+          <w:rFonts w:ascii="Segoe UI" w:hAnsi="Segoe UI" w:cs="Segoe UI"/>
+          <w:color w:val="E5E5E2"/>
+          <w:spacing w:val="-6"/>
+          <w:sz w:val="23"/>
+          <w:szCs w:val="23"/>
+          <w:shd w:val="clear" w:color="auto" w:fill="262624"/>
+          <w:lang w:val="en-US"/>
+        </w:rPr>
+        <w:t xml:space="preserve"> :</w:t>
+      </w:r>
+      <w:proofErr w:type="gramEnd"/>
+      <w:r>
+        <w:rPr>
+          <w:rFonts w:ascii="Segoe UI" w:hAnsi="Segoe UI" w:cs="Segoe UI"/>
+          <w:color w:val="E5E5E2"/>
+          <w:spacing w:val="-6"/>
+          <w:sz w:val="23"/>
+          <w:szCs w:val="23"/>
+          <w:shd w:val="clear" w:color="auto" w:fill="262624"/>
+          <w:lang w:val="en-US"/>
+        </w:rPr>
+        <w:t xml:space="preserve"> P54315 </w:t>
       </w:r>
     </w:p>
     <w:p>
@@ -89,6 +119,8 @@
           <w:lang w:val="en-US"/>
         </w:rPr>
       </w:pPr>
+      <w:proofErr w:type="spellStart"/>
+      <w:proofErr w:type="gramStart"/>
       <w:r>
         <w:rPr>
           <w:rFonts w:ascii="Segoe UI" w:hAnsi="Segoe UI" w:cs="Segoe UI"/>
@@ -99,7 +131,33 @@
           <w:shd w:val="clear" w:color="auto" w:fill="262624"/>
           <w:lang w:val="en-US"/>
         </w:rPr>
-        <w:t xml:space="preserve">PfamID : PF00151 </w:t>
+        <w:t>PfamID</w:t>
+      </w:r>
+      <w:proofErr w:type="spellEnd"/>
+      <w:r>
+        <w:rPr>
+          <w:rFonts w:ascii="Segoe UI" w:hAnsi="Segoe UI" w:cs="Segoe UI"/>
+          <w:color w:val="E5E5E2"/>
+          <w:spacing w:val="-6"/>
+          <w:sz w:val="23"/>
+          <w:szCs w:val="23"/>
+          <w:shd w:val="clear" w:color="auto" w:fill="262624"/>
+          <w:lang w:val="en-US"/>
+        </w:rPr>
+        <w:t xml:space="preserve"> :</w:t>
+      </w:r>
+      <w:proofErr w:type="gramEnd"/>
+      <w:r>
+        <w:rPr>
+          <w:rFonts w:ascii="Segoe UI" w:hAnsi="Segoe UI" w:cs="Segoe UI"/>
+          <w:color w:val="E5E5E2"/>
+          <w:spacing w:val="-6"/>
+          <w:sz w:val="23"/>
+          <w:szCs w:val="23"/>
+          <w:shd w:val="clear" w:color="auto" w:fill="262624"/>
+          <w:lang w:val="en-US"/>
+        </w:rPr>
+        <w:t xml:space="preserve"> PF00151 </w:t>
       </w:r>
     </w:p>
     <w:p>
@@ -124,7 +182,33 @@
           <w:shd w:val="clear" w:color="auto" w:fill="262624"/>
           <w:lang w:val="en-US"/>
         </w:rPr>
-        <w:t xml:space="preserve">Domain Position : 18-353 </w:t>
+        <w:t xml:space="preserve">Domain </w:t>
+      </w:r>
+      <w:proofErr w:type="gramStart"/>
+      <w:r>
+        <w:rPr>
+          <w:rFonts w:ascii="Segoe UI" w:hAnsi="Segoe UI" w:cs="Segoe UI"/>
+          <w:color w:val="E5E5E2"/>
+          <w:spacing w:val="-6"/>
+          <w:sz w:val="23"/>
+          <w:szCs w:val="23"/>
+          <w:shd w:val="clear" w:color="auto" w:fill="262624"/>
+          <w:lang w:val="en-US"/>
+        </w:rPr>
+        <w:t>Position :</w:t>
+      </w:r>
+      <w:proofErr w:type="gramEnd"/>
+      <w:r>
+        <w:rPr>
+          <w:rFonts w:ascii="Segoe UI" w:hAnsi="Segoe UI" w:cs="Segoe UI"/>
+          <w:color w:val="E5E5E2"/>
+          <w:spacing w:val="-6"/>
+          <w:sz w:val="23"/>
+          <w:szCs w:val="23"/>
+          <w:shd w:val="clear" w:color="auto" w:fill="262624"/>
+          <w:lang w:val="en-US"/>
+        </w:rPr>
+        <w:t xml:space="preserve"> 18-353 </w:t>
       </w:r>
     </w:p>
     <w:p>
@@ -139,6 +223,7 @@
           <w:lang w:val="en-US"/>
         </w:rPr>
       </w:pPr>
+      <w:proofErr w:type="gramStart"/>
       <w:r>
         <w:rPr>
           <w:rFonts w:ascii="Segoe UI" w:hAnsi="Segoe UI" w:cs="Segoe UI"/>
@@ -149,7 +234,20 @@
           <w:shd w:val="clear" w:color="auto" w:fill="262624"/>
           <w:lang w:val="en-US"/>
         </w:rPr>
-        <w:t xml:space="preserve">Organism : Homo sapiens (Human) </w:t>
+        <w:t>Organism :</w:t>
+      </w:r>
+      <w:proofErr w:type="gramEnd"/>
+      <w:r>
+        <w:rPr>
+          <w:rFonts w:ascii="Segoe UI" w:hAnsi="Segoe UI" w:cs="Segoe UI"/>
+          <w:color w:val="E5E5E2"/>
+          <w:spacing w:val="-6"/>
+          <w:sz w:val="23"/>
+          <w:szCs w:val="23"/>
+          <w:shd w:val="clear" w:color="auto" w:fill="262624"/>
+          <w:lang w:val="en-US"/>
+        </w:rPr>
+        <w:t xml:space="preserve"> Homo sapiens (Human) </w:t>
       </w:r>
     </w:p>
     <w:p>
@@ -164,6 +262,7 @@
           <w:lang w:val="en-US"/>
         </w:rPr>
       </w:pPr>
+      <w:proofErr w:type="spellStart"/>
       <w:r>
         <w:rPr>
           <w:rFonts w:ascii="Segoe UI" w:hAnsi="Segoe UI" w:cs="Segoe UI"/>
@@ -174,15 +273,9 @@
           <w:shd w:val="clear" w:color="auto" w:fill="262624"/>
           <w:lang w:val="en-US"/>
         </w:rPr>
-        <w:t xml:space="preserve">Pfam Name : Lipase/vitellogenin </w:t>
-      </w:r>
-    </w:p>
-    <w:p>
-      <w:pPr>
-        <w:rPr>
-          <w:lang w:val="en-US"/>
-        </w:rPr>
-      </w:pPr>
+        <w:t>Pfam</w:t>
+      </w:r>
+      <w:proofErr w:type="spellEnd"/>
       <w:r>
         <w:rPr>
           <w:rFonts w:ascii="Segoe UI" w:hAnsi="Segoe UI" w:cs="Segoe UI"/>
@@ -193,7 +286,78 @@
           <w:shd w:val="clear" w:color="auto" w:fill="262624"/>
           <w:lang w:val="en-US"/>
         </w:rPr>
-        <w:t>Domain Sequence : KEVCYEDLGCFSDTEPWGGTAIRPLKILPWSPEKIGTRFLLYTNENPNNFQILLLSDPSTIEASNFQMDRKTRFIIHGFIDKGDESWVTDMCKKLFEVEEVNCICVDWKKGSQATYTQAANNVRVVGAQVAQMLDILLTEYSYPPSKVHLIGHSLGAHVAGEAGSKTPGLSRITGLDPVEASFESTPEEVRLDPSDADFVDVIHTDAAPLIPFLGFGTNQQMGHLDFFPNGGESMPGCKKNALSQIVDLDGIWAGTRDFVACNHLRSYKYYLESILNPDGFAAYPCTSYKSFESDKCFPCPDQGCPQMGHYADKFAGRTSEEQQKFFLNTGEASNF</w:t>
+        <w:t xml:space="preserve"> </w:t>
+      </w:r>
+      <w:proofErr w:type="gramStart"/>
+      <w:r>
+        <w:rPr>
+          <w:rFonts w:ascii="Segoe UI" w:hAnsi="Segoe UI" w:cs="Segoe UI"/>
+          <w:color w:val="E5E5E2"/>
+          <w:spacing w:val="-6"/>
+          <w:sz w:val="23"/>
+          <w:szCs w:val="23"/>
+          <w:shd w:val="clear" w:color="auto" w:fill="262624"/>
+          <w:lang w:val="en-US"/>
+        </w:rPr>
+        <w:t>Name :</w:t>
+      </w:r>
+      <w:proofErr w:type="gramEnd"/>
+      <w:r>
+        <w:rPr>
+          <w:rFonts w:ascii="Segoe UI" w:hAnsi="Segoe UI" w:cs="Segoe UI"/>
+          <w:color w:val="E5E5E2"/>
+          <w:spacing w:val="-6"/>
+          <w:sz w:val="23"/>
+          <w:szCs w:val="23"/>
+          <w:shd w:val="clear" w:color="auto" w:fill="262624"/>
+          <w:lang w:val="en-US"/>
+        </w:rPr>
+        <w:t xml:space="preserve"> Lipase/vitellogenin </w:t>
+      </w:r>
+    </w:p>
+    <w:p>
+      <w:pPr>
+        <w:rPr>
+          <w:lang w:val="en-US"/>
+        </w:rPr>
+      </w:pPr>
+      <w:r>
+        <w:rPr>
+          <w:rFonts w:ascii="Segoe UI" w:hAnsi="Segoe UI" w:cs="Segoe UI"/>
+          <w:color w:val="E5E5E2"/>
+          <w:spacing w:val="-6"/>
+          <w:sz w:val="23"/>
+          <w:szCs w:val="23"/>
+          <w:shd w:val="clear" w:color="auto" w:fill="262624"/>
+          <w:lang w:val="en-US"/>
+        </w:rPr>
+        <w:t xml:space="preserve">Domain </w:t>
+      </w:r>
+      <w:proofErr w:type="gramStart"/>
+      <w:r>
+        <w:rPr>
+          <w:rFonts w:ascii="Segoe UI" w:hAnsi="Segoe UI" w:cs="Segoe UI"/>
+          <w:color w:val="E5E5E2"/>
+          <w:spacing w:val="-6"/>
+          <w:sz w:val="23"/>
+          <w:szCs w:val="23"/>
+          <w:shd w:val="clear" w:color="auto" w:fill="262624"/>
+          <w:lang w:val="en-US"/>
+        </w:rPr>
+        <w:t>Sequence :</w:t>
+      </w:r>
+      <w:proofErr w:type="gramEnd"/>
+      <w:r>
+        <w:rPr>
+          <w:rFonts w:ascii="Segoe UI" w:hAnsi="Segoe UI" w:cs="Segoe UI"/>
+          <w:color w:val="E5E5E2"/>
+          <w:spacing w:val="-6"/>
+          <w:sz w:val="23"/>
+          <w:szCs w:val="23"/>
+          <w:shd w:val="clear" w:color="auto" w:fill="262624"/>
+          <w:lang w:val="en-US"/>
+        </w:rPr>
+        <w:t xml:space="preserve"> KEVCYEDLGCFSDTEPWGGTAIRPLKILPWSPEKIGTRFLLYTNENPNNFQILLLSDPSTIEASNFQMDRKTRFIIHGFIDKGDESWVTDMCKKLFEVEEVNCICVDWKKGSQATYTQAANNVRVVGAQVAQMLDILLTEYSYPPSKVHLIGHSLGAHVAGEAGSKTPGLSRITGLDPVEASFESTPEEVRLDPSDADFVDVIHTDAAPLIPFLGFGTNQQMGHLDFFPNGGESMPGCKKNALSQIVDLDGIWAGTRDFVACNHLRSYKYYLESILNPDGFAAYPCTSYKSFESDKCFPCPDQGCPQMGHYADKFAGRTSEEQQKFFLNTGEASNF</w:t>
       </w:r>
     </w:p>
     <w:p>
@@ -222,11 +386,19 @@
           <w:lang w:val="en-US"/>
         </w:rPr>
       </w:pPr>
-      <w:r>
-        <w:rPr>
-          <w:lang w:val="en-US"/>
-        </w:rPr>
-        <w:t xml:space="preserve">USING : </w:t>
+      <w:proofErr w:type="gramStart"/>
+      <w:r>
+        <w:rPr>
+          <w:lang w:val="en-US"/>
+        </w:rPr>
+        <w:t>USING :</w:t>
+      </w:r>
+      <w:proofErr w:type="gramEnd"/>
+      <w:r>
+        <w:rPr>
+          <w:lang w:val="en-US"/>
+        </w:rPr>
+        <w:t xml:space="preserve"> </w:t>
       </w:r>
       <w:hyperlink r:id="rId5">
         <w:r>
@@ -234,7 +406,21 @@
             <w:rStyle w:val="InternetLink"/>
             <w:lang w:val="en-US"/>
           </w:rPr>
-          <w:t>https://www.uniprot.org/blast</w:t>
+          <w:t>https://www.unipr</w:t>
+        </w:r>
+        <w:r>
+          <w:rPr>
+            <w:rStyle w:val="InternetLink"/>
+            <w:lang w:val="en-US"/>
+          </w:rPr>
+          <w:t>o</w:t>
+        </w:r>
+        <w:r>
+          <w:rPr>
+            <w:rStyle w:val="InternetLink"/>
+            <w:lang w:val="en-US"/>
+          </w:rPr>
+          <w:t>t.org/blast</w:t>
         </w:r>
       </w:hyperlink>
     </w:p>
@@ -255,7 +441,21 @@
         <w:rPr>
           <w:lang w:val="en-US"/>
         </w:rPr>
-        <w:t>NEW APPROACH (seems to make waaaay nicer sequen</w:t>
+        <w:t xml:space="preserve">NEW APPROACH (seems to make </w:t>
+      </w:r>
+      <w:proofErr w:type="spellStart"/>
+      <w:r>
+        <w:rPr>
+          <w:lang w:val="en-US"/>
+        </w:rPr>
+        <w:t>waaaay</w:t>
+      </w:r>
+      <w:proofErr w:type="spellEnd"/>
+      <w:r>
+        <w:rPr>
+          <w:lang w:val="en-US"/>
+        </w:rPr>
+        <w:t xml:space="preserve"> nicer sequen</w:t>
       </w:r>
       <w:r>
         <w:rPr>
@@ -289,11 +489,19 @@
           <w:lang w:val="en-US"/>
         </w:rPr>
       </w:pPr>
-      <w:r>
-        <w:rPr>
-          <w:lang w:val="en-US"/>
-        </w:rPr>
-        <w:t xml:space="preserve">UniProtKB alignment (not UniRef90) </w:t>
+      <w:proofErr w:type="spellStart"/>
+      <w:r>
+        <w:rPr>
+          <w:lang w:val="en-US"/>
+        </w:rPr>
+        <w:t>UniProtKB</w:t>
+      </w:r>
+      <w:proofErr w:type="spellEnd"/>
+      <w:r>
+        <w:rPr>
+          <w:lang w:val="en-US"/>
+        </w:rPr>
+        <w:t xml:space="preserve"> alignment (not UniRef90) </w:t>
       </w:r>
       <w:r>
         <w:rPr>
@@ -305,27 +513,49 @@
         <w:rPr>
           <w:lang w:val="en-US"/>
         </w:rPr>
-        <w:t>, then ID matching to UniProtKB aswell : results in 1000 sequences</w:t>
+        <w:t xml:space="preserve">, then ID matching to </w:t>
+      </w:r>
+      <w:proofErr w:type="spellStart"/>
+      <w:r>
+        <w:rPr>
+          <w:lang w:val="en-US"/>
+        </w:rPr>
+        <w:t>UniProtKB</w:t>
+      </w:r>
+      <w:proofErr w:type="spellEnd"/>
+      <w:r>
+        <w:rPr>
+          <w:lang w:val="en-US"/>
+        </w:rPr>
+        <w:t xml:space="preserve"> </w:t>
+      </w:r>
+      <w:proofErr w:type="spellStart"/>
+      <w:proofErr w:type="gramStart"/>
+      <w:r>
+        <w:rPr>
+          <w:lang w:val="en-US"/>
+        </w:rPr>
+        <w:t>aswell</w:t>
+      </w:r>
+      <w:proofErr w:type="spellEnd"/>
+      <w:r>
+        <w:rPr>
+          <w:lang w:val="en-US"/>
+        </w:rPr>
+        <w:t xml:space="preserve"> :</w:t>
+      </w:r>
+      <w:proofErr w:type="gramEnd"/>
+      <w:r>
+        <w:rPr>
+          <w:lang w:val="en-US"/>
+        </w:rPr>
+        <w:t xml:space="preserve"> results in 1000 sequences</w:t>
       </w:r>
       <w:r>
         <w:rPr>
           <w:lang w:val="en-US"/>
         </w:rPr>
         <w:t xml:space="preserve"> ( I can show you what I did on the webpage), download FASTA</w:t>
-      </w:r>
-    </w:p>
-    <w:p>
-      <w:pPr>
-        <w:pStyle w:val="Listenabsatz"/>
-        <w:rPr>
-          <w:lang w:val="en-US"/>
-        </w:rPr>
-      </w:pPr>
-      <w:r>
-        <w:rPr>
-          <w:lang w:val="en-US"/>
-        </w:rPr>
-        <w:t>Reduce entries</w:t>
       </w:r>
     </w:p>
     <w:p>
@@ -343,31 +573,29 @@
         <w:rPr>
           <w:lang w:val="en-US"/>
         </w:rPr>
-        <w:t xml:space="preserve">Reducing Rows : </w:t>
-      </w:r>
-      <w:r>
-        <w:rPr>
-          <w:lang w:val="en-US"/>
-        </w:rPr>
-        <w:t xml:space="preserve">Use JalView at 90% identity </w:t>
-      </w:r>
-      <w:r>
-        <w:rPr>
-          <w:lang w:val="en-US"/>
-        </w:rPr>
-        <w:sym w:font="Wingdings" w:char="F0E0"/>
-      </w:r>
-      <w:r>
-        <w:rPr>
-          <w:lang w:val="en-US"/>
-        </w:rPr>
-        <w:t xml:space="preserve"> 383 sequences (UNIPROT</w:t>
-      </w:r>
-      <w:r>
-        <w:rPr>
-          <w:lang w:val="en-US"/>
-        </w:rPr>
-        <w:t>KB_INITIAL.FASTA)</w:t>
+        <w:t xml:space="preserve">Build MSA with </w:t>
+      </w:r>
+      <w:proofErr w:type="spellStart"/>
+      <w:r>
+        <w:rPr>
+          <w:lang w:val="en-US"/>
+        </w:rPr>
+        <w:t>ClustalOmega</w:t>
+      </w:r>
+      <w:proofErr w:type="spellEnd"/>
+    </w:p>
+    <w:p>
+      <w:pPr>
+        <w:pStyle w:val="Listenabsatz"/>
+        <w:rPr>
+          <w:lang w:val="en-US"/>
+        </w:rPr>
+      </w:pPr>
+      <w:r>
+        <w:rPr>
+          <w:lang w:val="en-US"/>
+        </w:rPr>
+        <w:t>Reduce entries</w:t>
       </w:r>
     </w:p>
     <w:p>
@@ -385,7 +613,41 @@
         <w:rPr>
           <w:lang w:val="en-US"/>
         </w:rPr>
-        <w:t>In JalView you can also see that all sequences are directly aligned in the beginning, and then we mostly have just a whole bunch of gaps (</w:t>
+        <w:t xml:space="preserve">Reducing </w:t>
+      </w:r>
+      <w:proofErr w:type="gramStart"/>
+      <w:r>
+        <w:rPr>
+          <w:lang w:val="en-US"/>
+        </w:rPr>
+        <w:t>Rows :</w:t>
+      </w:r>
+      <w:proofErr w:type="gramEnd"/>
+      <w:r>
+        <w:rPr>
+          <w:lang w:val="en-US"/>
+        </w:rPr>
+        <w:t xml:space="preserve"> </w:t>
+      </w:r>
+      <w:r>
+        <w:rPr>
+          <w:lang w:val="en-US"/>
+        </w:rPr>
+        <w:t xml:space="preserve">Use </w:t>
+      </w:r>
+      <w:proofErr w:type="spellStart"/>
+      <w:r>
+        <w:rPr>
+          <w:lang w:val="en-US"/>
+        </w:rPr>
+        <w:t>JalView</w:t>
+      </w:r>
+      <w:proofErr w:type="spellEnd"/>
+      <w:r>
+        <w:rPr>
+          <w:lang w:val="en-US"/>
+        </w:rPr>
+        <w:t xml:space="preserve"> at 90% identity </w:t>
       </w:r>
       <w:r>
         <w:rPr>
@@ -397,7 +659,71 @@
         <w:rPr>
           <w:lang w:val="en-US"/>
         </w:rPr>
-        <w:t xml:space="preserve"> so maybe conservation analysis just removing like all of the last columns where we basically have only gaps ?)</w:t>
+        <w:t xml:space="preserve"> 383 sequences (UNIPROT</w:t>
+      </w:r>
+      <w:r>
+        <w:rPr>
+          <w:lang w:val="en-US"/>
+        </w:rPr>
+        <w:t>KB_INITIAL.FASTA)</w:t>
+      </w:r>
+    </w:p>
+    <w:p>
+      <w:pPr>
+        <w:pStyle w:val="Listenabsatz"/>
+        <w:numPr>
+          <w:ilvl w:val="0"/>
+          <w:numId w:val="12"/>
+        </w:numPr>
+        <w:rPr>
+          <w:lang w:val="en-US"/>
+        </w:rPr>
+      </w:pPr>
+      <w:r>
+        <w:rPr>
+          <w:lang w:val="en-US"/>
+        </w:rPr>
+        <w:t xml:space="preserve">In </w:t>
+      </w:r>
+      <w:proofErr w:type="spellStart"/>
+      <w:r>
+        <w:rPr>
+          <w:lang w:val="en-US"/>
+        </w:rPr>
+        <w:t>JalView</w:t>
+      </w:r>
+      <w:proofErr w:type="spellEnd"/>
+      <w:r>
+        <w:rPr>
+          <w:lang w:val="en-US"/>
+        </w:rPr>
+        <w:t xml:space="preserve"> you can also see that all sequences are directly aligned in the beginning, and then we mostly have just a whole bunch of gaps (</w:t>
+      </w:r>
+      <w:r>
+        <w:rPr>
+          <w:lang w:val="en-US"/>
+        </w:rPr>
+        <w:sym w:font="Wingdings" w:char="F0E0"/>
+      </w:r>
+      <w:r>
+        <w:rPr>
+          <w:lang w:val="en-US"/>
+        </w:rPr>
+        <w:t xml:space="preserve"> so maybe conservation analysis just removing like all of the last columns where we basically have only </w:t>
+      </w:r>
+      <w:proofErr w:type="gramStart"/>
+      <w:r>
+        <w:rPr>
+          <w:lang w:val="en-US"/>
+        </w:rPr>
+        <w:t>gaps ?</w:t>
+      </w:r>
+      <w:proofErr w:type="gramEnd"/>
+      <w:r>
+        <w:rPr>
+          <w:lang w:val="en-US"/>
+        </w:rPr>
+        <w:t>)</w:t>
       </w:r>
     </w:p>
     <w:p>
@@ -415,7 +741,21 @@
         <w:rPr>
           <w:lang w:val="en-US"/>
         </w:rPr>
-        <w:t xml:space="preserve">Reducing columns (using conservation.py) : </w:t>
+        <w:t>Reducing columns (using conservation.py</w:t>
+      </w:r>
+      <w:proofErr w:type="gramStart"/>
+      <w:r>
+        <w:rPr>
+          <w:lang w:val="en-US"/>
+        </w:rPr>
+        <w:t>) :</w:t>
+      </w:r>
+      <w:proofErr w:type="gramEnd"/>
+      <w:r>
+        <w:rPr>
+          <w:lang w:val="en-US"/>
+        </w:rPr>
+        <w:t xml:space="preserve"> </w:t>
       </w:r>
       <w:r>
         <w:rPr>
@@ -527,7 +867,29 @@
         <w:rPr>
           <w:lang w:val="en-US"/>
         </w:rPr>
-        <w:t xml:space="preserve">CREATES trimmed_alignment.fasta </w:t>
+        <w:t xml:space="preserve">CREATES </w:t>
+      </w:r>
+      <w:proofErr w:type="spellStart"/>
+      <w:r>
+        <w:rPr>
+          <w:lang w:val="en-US"/>
+        </w:rPr>
+        <w:t>trimmed_</w:t>
+      </w:r>
+      <w:proofErr w:type="gramStart"/>
+      <w:r>
+        <w:rPr>
+          <w:lang w:val="en-US"/>
+        </w:rPr>
+        <w:t>alignment.fasta</w:t>
+      </w:r>
+      <w:proofErr w:type="spellEnd"/>
+      <w:proofErr w:type="gramEnd"/>
+      <w:r>
+        <w:rPr>
+          <w:lang w:val="en-US"/>
+        </w:rPr>
+        <w:t xml:space="preserve"> </w:t>
       </w:r>
     </w:p>
     <w:p>
@@ -581,25 +943,298 @@
     <w:p>
       <w:pPr>
         <w:pStyle w:val="Listenabsatz"/>
-        <w:numPr>
-          <w:ilvl w:val="0"/>
-          <w:numId w:val="7"/>
-        </w:numPr>
-        <w:rPr>
-          <w:lang w:val="en-US"/>
-        </w:rPr>
-      </w:pPr>
-      <w:r>
-        <w:rPr>
-          <w:rFonts w:ascii="Menlo" w:hAnsi="Menlo" w:cs="Menlo"/>
-          <w:color w:val="000000"/>
-          <w:kern w:val="0"/>
-          <w:sz w:val="22"/>
-          <w:szCs w:val="22"/>
-          <w:lang w:val="en-US"/>
-        </w:rPr>
-        <w:t>ncbi-blast-2.16.0+/bin/psiblast -subject data/protein_family/trimmed_alignment.fasta -in_msa data/protein_family/trimmed_alignment.fasta -out_ascii_pssm data/protein_family/trimmed_alignment.pssm_ascii -out_pssm data/protein_family/trimmed_alignment.pssm</w:t>
-      </w:r>
+        <w:rPr>
+          <w:lang w:val="en-US"/>
+        </w:rPr>
+      </w:pPr>
+      <w:r>
+        <w:rPr>
+          <w:rFonts w:ascii="Menlo" w:hAnsi="Menlo" w:cs="Menlo"/>
+          <w:color w:val="000000"/>
+          <w:kern w:val="0"/>
+          <w:sz w:val="22"/>
+          <w:szCs w:val="22"/>
+          <w:lang w:val="en-US"/>
+        </w:rPr>
+        <w:t>ncbi-blast-2.16.0+/bin/</w:t>
+      </w:r>
+      <w:proofErr w:type="spellStart"/>
+      <w:r>
+        <w:rPr>
+          <w:rFonts w:ascii="Menlo" w:hAnsi="Menlo" w:cs="Menlo"/>
+          <w:color w:val="000000"/>
+          <w:kern w:val="0"/>
+          <w:sz w:val="22"/>
+          <w:szCs w:val="22"/>
+          <w:lang w:val="en-US"/>
+        </w:rPr>
+        <w:t>psiblast</w:t>
+      </w:r>
+      <w:proofErr w:type="spellEnd"/>
+      <w:r>
+        <w:rPr>
+          <w:rFonts w:ascii="Menlo" w:hAnsi="Menlo" w:cs="Menlo"/>
+          <w:color w:val="000000"/>
+          <w:kern w:val="0"/>
+          <w:sz w:val="22"/>
+          <w:szCs w:val="22"/>
+          <w:lang w:val="en-US"/>
+        </w:rPr>
+        <w:t xml:space="preserve"> -subject data/</w:t>
+      </w:r>
+      <w:proofErr w:type="spellStart"/>
+      <w:r>
+        <w:rPr>
+          <w:rFonts w:ascii="Menlo" w:hAnsi="Menlo" w:cs="Menlo"/>
+          <w:color w:val="000000"/>
+          <w:kern w:val="0"/>
+          <w:sz w:val="22"/>
+          <w:szCs w:val="22"/>
+          <w:lang w:val="en-US"/>
+        </w:rPr>
+        <w:t>protein_family</w:t>
+      </w:r>
+      <w:proofErr w:type="spellEnd"/>
+      <w:r>
+        <w:rPr>
+          <w:rFonts w:ascii="Menlo" w:hAnsi="Menlo" w:cs="Menlo"/>
+          <w:color w:val="000000"/>
+          <w:kern w:val="0"/>
+          <w:sz w:val="22"/>
+          <w:szCs w:val="22"/>
+          <w:lang w:val="en-US"/>
+        </w:rPr>
+        <w:t>/</w:t>
+      </w:r>
+      <w:proofErr w:type="spellStart"/>
+      <w:r>
+        <w:rPr>
+          <w:rFonts w:ascii="Menlo" w:hAnsi="Menlo" w:cs="Menlo"/>
+          <w:color w:val="000000"/>
+          <w:kern w:val="0"/>
+          <w:sz w:val="22"/>
+          <w:szCs w:val="22"/>
+          <w:lang w:val="en-US"/>
+        </w:rPr>
+        <w:t>trimmed_alignment.fasta</w:t>
+      </w:r>
+      <w:proofErr w:type="spellEnd"/>
+      <w:r>
+        <w:rPr>
+          <w:rFonts w:ascii="Menlo" w:hAnsi="Menlo" w:cs="Menlo"/>
+          <w:color w:val="000000"/>
+          <w:kern w:val="0"/>
+          <w:sz w:val="22"/>
+          <w:szCs w:val="22"/>
+          <w:lang w:val="en-US"/>
+        </w:rPr>
+        <w:t xml:space="preserve"> -</w:t>
+      </w:r>
+      <w:proofErr w:type="spellStart"/>
+      <w:r>
+        <w:rPr>
+          <w:rFonts w:ascii="Menlo" w:hAnsi="Menlo" w:cs="Menlo"/>
+          <w:color w:val="000000"/>
+          <w:kern w:val="0"/>
+          <w:sz w:val="22"/>
+          <w:szCs w:val="22"/>
+          <w:lang w:val="en-US"/>
+        </w:rPr>
+        <w:t>in_msa</w:t>
+      </w:r>
+      <w:proofErr w:type="spellEnd"/>
+      <w:r>
+        <w:rPr>
+          <w:rFonts w:ascii="Menlo" w:hAnsi="Menlo" w:cs="Menlo"/>
+          <w:color w:val="000000"/>
+          <w:kern w:val="0"/>
+          <w:sz w:val="22"/>
+          <w:szCs w:val="22"/>
+          <w:lang w:val="en-US"/>
+        </w:rPr>
+        <w:t xml:space="preserve"> data/</w:t>
+      </w:r>
+      <w:proofErr w:type="spellStart"/>
+      <w:r>
+        <w:rPr>
+          <w:rFonts w:ascii="Menlo" w:hAnsi="Menlo" w:cs="Menlo"/>
+          <w:color w:val="000000"/>
+          <w:kern w:val="0"/>
+          <w:sz w:val="22"/>
+          <w:szCs w:val="22"/>
+          <w:lang w:val="en-US"/>
+        </w:rPr>
+        <w:t>protein_family</w:t>
+      </w:r>
+      <w:proofErr w:type="spellEnd"/>
+      <w:r>
+        <w:rPr>
+          <w:rFonts w:ascii="Menlo" w:hAnsi="Menlo" w:cs="Menlo"/>
+          <w:color w:val="000000"/>
+          <w:kern w:val="0"/>
+          <w:sz w:val="22"/>
+          <w:szCs w:val="22"/>
+          <w:lang w:val="en-US"/>
+        </w:rPr>
+        <w:t>/</w:t>
+      </w:r>
+      <w:proofErr w:type="spellStart"/>
+      <w:r>
+        <w:rPr>
+          <w:rFonts w:ascii="Menlo" w:hAnsi="Menlo" w:cs="Menlo"/>
+          <w:color w:val="000000"/>
+          <w:kern w:val="0"/>
+          <w:sz w:val="22"/>
+          <w:szCs w:val="22"/>
+          <w:lang w:val="en-US"/>
+        </w:rPr>
+        <w:t>trimmed_alignment.fasta</w:t>
+      </w:r>
+      <w:proofErr w:type="spellEnd"/>
+      <w:r>
+        <w:rPr>
+          <w:rFonts w:ascii="Menlo" w:hAnsi="Menlo" w:cs="Menlo"/>
+          <w:color w:val="000000"/>
+          <w:kern w:val="0"/>
+          <w:sz w:val="22"/>
+          <w:szCs w:val="22"/>
+          <w:lang w:val="en-US"/>
+        </w:rPr>
+        <w:t xml:space="preserve"> -</w:t>
+      </w:r>
+      <w:proofErr w:type="spellStart"/>
+      <w:r>
+        <w:rPr>
+          <w:rFonts w:ascii="Menlo" w:hAnsi="Menlo" w:cs="Menlo"/>
+          <w:color w:val="000000"/>
+          <w:kern w:val="0"/>
+          <w:sz w:val="22"/>
+          <w:szCs w:val="22"/>
+          <w:lang w:val="en-US"/>
+        </w:rPr>
+        <w:t>out_ascii_pssm</w:t>
+      </w:r>
+      <w:proofErr w:type="spellEnd"/>
+      <w:r>
+        <w:rPr>
+          <w:rFonts w:ascii="Menlo" w:hAnsi="Menlo" w:cs="Menlo"/>
+          <w:color w:val="000000"/>
+          <w:kern w:val="0"/>
+          <w:sz w:val="22"/>
+          <w:szCs w:val="22"/>
+          <w:lang w:val="en-US"/>
+        </w:rPr>
+        <w:t xml:space="preserve"> data/</w:t>
+      </w:r>
+      <w:proofErr w:type="spellStart"/>
+      <w:r>
+        <w:rPr>
+          <w:rFonts w:ascii="Menlo" w:hAnsi="Menlo" w:cs="Menlo"/>
+          <w:color w:val="000000"/>
+          <w:kern w:val="0"/>
+          <w:sz w:val="22"/>
+          <w:szCs w:val="22"/>
+          <w:lang w:val="en-US"/>
+        </w:rPr>
+        <w:t>protein_family</w:t>
+      </w:r>
+      <w:proofErr w:type="spellEnd"/>
+      <w:r>
+        <w:rPr>
+          <w:rFonts w:ascii="Menlo" w:hAnsi="Menlo" w:cs="Menlo"/>
+          <w:color w:val="000000"/>
+          <w:kern w:val="0"/>
+          <w:sz w:val="22"/>
+          <w:szCs w:val="22"/>
+          <w:lang w:val="en-US"/>
+        </w:rPr>
+        <w:t>/</w:t>
+      </w:r>
+      <w:proofErr w:type="spellStart"/>
+      <w:r>
+        <w:rPr>
+          <w:rFonts w:ascii="Menlo" w:hAnsi="Menlo" w:cs="Menlo"/>
+          <w:color w:val="000000"/>
+          <w:kern w:val="0"/>
+          <w:sz w:val="22"/>
+          <w:szCs w:val="22"/>
+          <w:lang w:val="en-US"/>
+        </w:rPr>
+        <w:t>trimmed_alignment.pssm_ascii</w:t>
+      </w:r>
+      <w:proofErr w:type="spellEnd"/>
+      <w:r>
+        <w:rPr>
+          <w:rFonts w:ascii="Menlo" w:hAnsi="Menlo" w:cs="Menlo"/>
+          <w:color w:val="000000"/>
+          <w:kern w:val="0"/>
+          <w:sz w:val="22"/>
+          <w:szCs w:val="22"/>
+          <w:lang w:val="en-US"/>
+        </w:rPr>
+        <w:t xml:space="preserve"> -</w:t>
+      </w:r>
+      <w:proofErr w:type="spellStart"/>
+      <w:r>
+        <w:rPr>
+          <w:rFonts w:ascii="Menlo" w:hAnsi="Menlo" w:cs="Menlo"/>
+          <w:color w:val="000000"/>
+          <w:kern w:val="0"/>
+          <w:sz w:val="22"/>
+          <w:szCs w:val="22"/>
+          <w:lang w:val="en-US"/>
+        </w:rPr>
+        <w:t>out_pssm</w:t>
+      </w:r>
+      <w:proofErr w:type="spellEnd"/>
+      <w:r>
+        <w:rPr>
+          <w:rFonts w:ascii="Menlo" w:hAnsi="Menlo" w:cs="Menlo"/>
+          <w:color w:val="000000"/>
+          <w:kern w:val="0"/>
+          <w:sz w:val="22"/>
+          <w:szCs w:val="22"/>
+          <w:lang w:val="en-US"/>
+        </w:rPr>
+        <w:t xml:space="preserve"> data/</w:t>
+      </w:r>
+      <w:proofErr w:type="spellStart"/>
+      <w:r>
+        <w:rPr>
+          <w:rFonts w:ascii="Menlo" w:hAnsi="Menlo" w:cs="Menlo"/>
+          <w:color w:val="000000"/>
+          <w:kern w:val="0"/>
+          <w:sz w:val="22"/>
+          <w:szCs w:val="22"/>
+          <w:lang w:val="en-US"/>
+        </w:rPr>
+        <w:t>protein_family</w:t>
+      </w:r>
+      <w:proofErr w:type="spellEnd"/>
+      <w:r>
+        <w:rPr>
+          <w:rFonts w:ascii="Menlo" w:hAnsi="Menlo" w:cs="Menlo"/>
+          <w:color w:val="000000"/>
+          <w:kern w:val="0"/>
+          <w:sz w:val="22"/>
+          <w:szCs w:val="22"/>
+          <w:lang w:val="en-US"/>
+        </w:rPr>
+        <w:t>/</w:t>
+      </w:r>
+      <w:proofErr w:type="spellStart"/>
+      <w:r>
+        <w:rPr>
+          <w:rFonts w:ascii="Menlo" w:hAnsi="Menlo" w:cs="Menlo"/>
+          <w:color w:val="000000"/>
+          <w:kern w:val="0"/>
+          <w:sz w:val="22"/>
+          <w:szCs w:val="22"/>
+          <w:lang w:val="en-US"/>
+        </w:rPr>
+        <w:t>trimmed_alignment.pssm</w:t>
+      </w:r>
+      <w:proofErr w:type="spellEnd"/>
     </w:p>
     <w:p>
       <w:pPr>
@@ -638,10 +1273,6 @@
     <w:p>
       <w:pPr>
         <w:pStyle w:val="Listenabsatz"/>
-        <w:numPr>
-          <w:ilvl w:val="0"/>
-          <w:numId w:val="7"/>
-        </w:numPr>
         <w:tabs>
           <w:tab w:val="left" w:pos="560"/>
           <w:tab w:val="left" w:pos="1120"/>
@@ -669,8 +1300,141 @@
           <w:szCs w:val="22"/>
           <w:lang w:val="en-US"/>
         </w:rPr>
-        <w:t>hmmer-3.4/src/hmmbuild data/protein_family/trimmed_alignment.hmm data/protein_family/trimmed_alignment.fasta</w:t>
-      </w:r>
+        <w:t>hmmer-3.4/</w:t>
+      </w:r>
+      <w:proofErr w:type="spellStart"/>
+      <w:r>
+        <w:rPr>
+          <w:rFonts w:ascii="Menlo" w:hAnsi="Menlo" w:cs="Menlo"/>
+          <w:color w:val="000000"/>
+          <w:kern w:val="0"/>
+          <w:sz w:val="22"/>
+          <w:szCs w:val="22"/>
+          <w:lang w:val="en-US"/>
+        </w:rPr>
+        <w:t>src</w:t>
+      </w:r>
+      <w:proofErr w:type="spellEnd"/>
+      <w:r>
+        <w:rPr>
+          <w:rFonts w:ascii="Menlo" w:hAnsi="Menlo" w:cs="Menlo"/>
+          <w:color w:val="000000"/>
+          <w:kern w:val="0"/>
+          <w:sz w:val="22"/>
+          <w:szCs w:val="22"/>
+          <w:lang w:val="en-US"/>
+        </w:rPr>
+        <w:t>/</w:t>
+      </w:r>
+      <w:proofErr w:type="spellStart"/>
+      <w:r>
+        <w:rPr>
+          <w:rFonts w:ascii="Menlo" w:hAnsi="Menlo" w:cs="Menlo"/>
+          <w:color w:val="000000"/>
+          <w:kern w:val="0"/>
+          <w:sz w:val="22"/>
+          <w:szCs w:val="22"/>
+          <w:lang w:val="en-US"/>
+        </w:rPr>
+        <w:t>hmmbuild</w:t>
+      </w:r>
+      <w:proofErr w:type="spellEnd"/>
+      <w:r>
+        <w:rPr>
+          <w:rFonts w:ascii="Menlo" w:hAnsi="Menlo" w:cs="Menlo"/>
+          <w:color w:val="000000"/>
+          <w:kern w:val="0"/>
+          <w:sz w:val="22"/>
+          <w:szCs w:val="22"/>
+          <w:lang w:val="en-US"/>
+        </w:rPr>
+        <w:t xml:space="preserve"> data/</w:t>
+      </w:r>
+      <w:proofErr w:type="spellStart"/>
+      <w:r>
+        <w:rPr>
+          <w:rFonts w:ascii="Menlo" w:hAnsi="Menlo" w:cs="Menlo"/>
+          <w:color w:val="000000"/>
+          <w:kern w:val="0"/>
+          <w:sz w:val="22"/>
+          <w:szCs w:val="22"/>
+          <w:lang w:val="en-US"/>
+        </w:rPr>
+        <w:t>protein_family</w:t>
+      </w:r>
+      <w:proofErr w:type="spellEnd"/>
+      <w:r>
+        <w:rPr>
+          <w:rFonts w:ascii="Menlo" w:hAnsi="Menlo" w:cs="Menlo"/>
+          <w:color w:val="000000"/>
+          <w:kern w:val="0"/>
+          <w:sz w:val="22"/>
+          <w:szCs w:val="22"/>
+          <w:lang w:val="en-US"/>
+        </w:rPr>
+        <w:t>/</w:t>
+      </w:r>
+      <w:proofErr w:type="spellStart"/>
+      <w:r>
+        <w:rPr>
+          <w:rFonts w:ascii="Menlo" w:hAnsi="Menlo" w:cs="Menlo"/>
+          <w:color w:val="000000"/>
+          <w:kern w:val="0"/>
+          <w:sz w:val="22"/>
+          <w:szCs w:val="22"/>
+          <w:lang w:val="en-US"/>
+        </w:rPr>
+        <w:t>trimmed_alignment.hmm</w:t>
+      </w:r>
+      <w:proofErr w:type="spellEnd"/>
+      <w:r>
+        <w:rPr>
+          <w:rFonts w:ascii="Menlo" w:hAnsi="Menlo" w:cs="Menlo"/>
+          <w:color w:val="000000"/>
+          <w:kern w:val="0"/>
+          <w:sz w:val="22"/>
+          <w:szCs w:val="22"/>
+          <w:lang w:val="en-US"/>
+        </w:rPr>
+        <w:t xml:space="preserve"> data/</w:t>
+      </w:r>
+      <w:proofErr w:type="spellStart"/>
+      <w:r>
+        <w:rPr>
+          <w:rFonts w:ascii="Menlo" w:hAnsi="Menlo" w:cs="Menlo"/>
+          <w:color w:val="000000"/>
+          <w:kern w:val="0"/>
+          <w:sz w:val="22"/>
+          <w:szCs w:val="22"/>
+          <w:lang w:val="en-US"/>
+        </w:rPr>
+        <w:t>protein_family</w:t>
+      </w:r>
+      <w:proofErr w:type="spellEnd"/>
+      <w:r>
+        <w:rPr>
+          <w:rFonts w:ascii="Menlo" w:hAnsi="Menlo" w:cs="Menlo"/>
+          <w:color w:val="000000"/>
+          <w:kern w:val="0"/>
+          <w:sz w:val="22"/>
+          <w:szCs w:val="22"/>
+          <w:lang w:val="en-US"/>
+        </w:rPr>
+        <w:t>/</w:t>
+      </w:r>
+      <w:proofErr w:type="spellStart"/>
+      <w:r>
+        <w:rPr>
+          <w:rFonts w:ascii="Menlo" w:hAnsi="Menlo" w:cs="Menlo"/>
+          <w:color w:val="000000"/>
+          <w:kern w:val="0"/>
+          <w:sz w:val="22"/>
+          <w:szCs w:val="22"/>
+          <w:lang w:val="en-US"/>
+        </w:rPr>
+        <w:t>trimmed_alignment.fasta</w:t>
+      </w:r>
+      <w:proofErr w:type="spellEnd"/>
     </w:p>
     <w:p>
       <w:pPr>
@@ -1593,9 +2357,13 @@
         <w:pStyle w:val="Listenabsatz"/>
       </w:pPr>
       <w:r>
-        <w:lastRenderedPageBreak/>
-        <w:t>Model evaluation</w:t>
-      </w:r>
+        <w:t xml:space="preserve">Model </w:t>
+      </w:r>
+      <w:proofErr w:type="spellStart"/>
+      <w:r>
+        <w:t>evaluation</w:t>
+      </w:r>
+      <w:proofErr w:type="spellEnd"/>
     </w:p>
     <w:p>
       <w:pPr>
@@ -1621,14 +2389,40 @@
         </w:numPr>
       </w:pPr>
       <w:r>
-        <w:t>Generation of predictions</w:t>
-      </w:r>
+        <w:t xml:space="preserve">Generation </w:t>
+      </w:r>
+      <w:proofErr w:type="spellStart"/>
+      <w:r>
+        <w:t>of</w:t>
+      </w:r>
+      <w:proofErr w:type="spellEnd"/>
+      <w:r>
+        <w:t xml:space="preserve"> </w:t>
+      </w:r>
+      <w:proofErr w:type="spellStart"/>
+      <w:r>
+        <w:t>predictions</w:t>
+      </w:r>
+      <w:proofErr w:type="spellEnd"/>
     </w:p>
     <w:p/>
     <w:p/>
     <w:p>
-      <w:r>
-        <w:t xml:space="preserve">For PSIBLAST : </w:t>
+      <w:proofErr w:type="spellStart"/>
+      <w:r>
+        <w:t>For</w:t>
+      </w:r>
+      <w:proofErr w:type="spellEnd"/>
+      <w:r>
+        <w:t xml:space="preserve"> </w:t>
+      </w:r>
+      <w:proofErr w:type="gramStart"/>
+      <w:r>
+        <w:t>PSIBLAST :</w:t>
+      </w:r>
+      <w:proofErr w:type="gramEnd"/>
+      <w:r>
+        <w:t xml:space="preserve"> </w:t>
       </w:r>
     </w:p>
     <w:p/>
@@ -1669,7 +2463,7 @@
           <w:szCs w:val="22"/>
           <w:lang w:val="en-US"/>
         </w:rPr>
-        <w:t>When working on MAC : First have to change settings so we have access to use psiblast (in terminal, go to folder where psiblast/makeblastdb located and run this)</w:t>
+        <w:t>-</w:t>
       </w:r>
     </w:p>
     <w:p>
@@ -1685,7 +2479,7 @@
           <w:lang w:val="en-US"/>
         </w:rPr>
         <w:drawing>
-          <wp:inline distT="0" distB="0" distL="0" distR="0" wp14:anchorId="29F68A90" wp14:editId="500DE825">
+          <wp:inline distT="0" distB="0" distL="0" distR="0" wp14:anchorId="29F68A90" wp14:editId="116EBF39">
             <wp:extent cx="5760720" cy="3391535"/>
             <wp:effectExtent l="0" t="0" r="5080" b="0"/>
             <wp:docPr id="2105564095" name="Grafik 1" descr="Ein Bild, das Text, Screenshot, Software, Multimedia-Software enthält.&#10;&#10;Automatisch generierte Beschreibung"/>
@@ -1764,8 +2558,44 @@
         <w:rPr>
           <w:lang w:val="en-US"/>
         </w:rPr>
-        <w:t>Then we have to do the same also for makeblastdb, which we then use to create some kind of formatted swissprot database :</w:t>
-      </w:r>
+        <w:t xml:space="preserve">Then we have to do the same also for </w:t>
+      </w:r>
+      <w:proofErr w:type="spellStart"/>
+      <w:r>
+        <w:rPr>
+          <w:lang w:val="en-US"/>
+        </w:rPr>
+        <w:t>makeblastdb</w:t>
+      </w:r>
+      <w:proofErr w:type="spellEnd"/>
+      <w:r>
+        <w:rPr>
+          <w:lang w:val="en-US"/>
+        </w:rPr>
+        <w:t xml:space="preserve">, which we then use to create some kind of formatted </w:t>
+      </w:r>
+      <w:proofErr w:type="spellStart"/>
+      <w:r>
+        <w:rPr>
+          <w:lang w:val="en-US"/>
+        </w:rPr>
+        <w:t>swissprot</w:t>
+      </w:r>
+      <w:proofErr w:type="spellEnd"/>
+      <w:r>
+        <w:rPr>
+          <w:lang w:val="en-US"/>
+        </w:rPr>
+        <w:t xml:space="preserve"> </w:t>
+      </w:r>
+      <w:proofErr w:type="gramStart"/>
+      <w:r>
+        <w:rPr>
+          <w:lang w:val="en-US"/>
+        </w:rPr>
+        <w:t>database :</w:t>
+      </w:r>
+      <w:proofErr w:type="gramEnd"/>
     </w:p>
     <w:p>
       <w:pPr>
@@ -1811,42 +2641,168 @@
           <w:szCs w:val="22"/>
         </w:rPr>
       </w:pPr>
-      <w:r>
-        <w:rPr>
-          <w:rFonts w:ascii="Menlo" w:hAnsi="Menlo" w:cs="Menlo"/>
-          <w:color w:val="000000"/>
-          <w:kern w:val="0"/>
-          <w:sz w:val="22"/>
-          <w:szCs w:val="22"/>
-        </w:rPr>
-        <w:t>./ncbi-blast-2.16.0+/bin/makeblastdb -in uniprot_sprot.fasta -dbtype prot -out swissprot</w:t>
-      </w:r>
-    </w:p>
-    <w:p>
-      <w:pPr>
-        <w:rPr>
-          <w:lang w:val="en-US"/>
-        </w:rPr>
-      </w:pPr>
-    </w:p>
-    <w:p>
-      <w:pPr>
-        <w:rPr>
-          <w:lang w:val="en-US"/>
-        </w:rPr>
-      </w:pPr>
-    </w:p>
-    <w:p>
-      <w:pPr>
-        <w:rPr>
-          <w:lang w:val="en-US"/>
-        </w:rPr>
-      </w:pPr>
-      <w:r>
-        <w:rPr>
-          <w:lang w:val="en-US"/>
-        </w:rPr>
-        <w:t>And then finally, to create the output such that we see where the pfam domains are in the sequence</w:t>
+      <w:proofErr w:type="gramStart"/>
+      <w:r>
+        <w:rPr>
+          <w:rFonts w:ascii="Menlo" w:hAnsi="Menlo" w:cs="Menlo"/>
+          <w:color w:val="000000"/>
+          <w:kern w:val="0"/>
+          <w:sz w:val="22"/>
+          <w:szCs w:val="22"/>
+        </w:rPr>
+        <w:t>./</w:t>
+      </w:r>
+      <w:proofErr w:type="gramEnd"/>
+      <w:r>
+        <w:rPr>
+          <w:rFonts w:ascii="Menlo" w:hAnsi="Menlo" w:cs="Menlo"/>
+          <w:color w:val="000000"/>
+          <w:kern w:val="0"/>
+          <w:sz w:val="22"/>
+          <w:szCs w:val="22"/>
+        </w:rPr>
+        <w:t>ncbi-blast-2.16.0+/bin/</w:t>
+      </w:r>
+      <w:proofErr w:type="spellStart"/>
+      <w:r>
+        <w:rPr>
+          <w:rFonts w:ascii="Menlo" w:hAnsi="Menlo" w:cs="Menlo"/>
+          <w:color w:val="000000"/>
+          <w:kern w:val="0"/>
+          <w:sz w:val="22"/>
+          <w:szCs w:val="22"/>
+        </w:rPr>
+        <w:t>makeblastdb</w:t>
+      </w:r>
+      <w:proofErr w:type="spellEnd"/>
+      <w:r>
+        <w:rPr>
+          <w:rFonts w:ascii="Menlo" w:hAnsi="Menlo" w:cs="Menlo"/>
+          <w:color w:val="000000"/>
+          <w:kern w:val="0"/>
+          <w:sz w:val="22"/>
+          <w:szCs w:val="22"/>
+        </w:rPr>
+        <w:t xml:space="preserve"> -in </w:t>
+      </w:r>
+      <w:proofErr w:type="spellStart"/>
+      <w:r>
+        <w:rPr>
+          <w:rFonts w:ascii="Menlo" w:hAnsi="Menlo" w:cs="Menlo"/>
+          <w:color w:val="000000"/>
+          <w:kern w:val="0"/>
+          <w:sz w:val="22"/>
+          <w:szCs w:val="22"/>
+        </w:rPr>
+        <w:t>uniprot_sprot.fasta</w:t>
+      </w:r>
+      <w:proofErr w:type="spellEnd"/>
+      <w:r>
+        <w:rPr>
+          <w:rFonts w:ascii="Menlo" w:hAnsi="Menlo" w:cs="Menlo"/>
+          <w:color w:val="000000"/>
+          <w:kern w:val="0"/>
+          <w:sz w:val="22"/>
+          <w:szCs w:val="22"/>
+        </w:rPr>
+        <w:t xml:space="preserve"> -</w:t>
+      </w:r>
+      <w:proofErr w:type="spellStart"/>
+      <w:r>
+        <w:rPr>
+          <w:rFonts w:ascii="Menlo" w:hAnsi="Menlo" w:cs="Menlo"/>
+          <w:color w:val="000000"/>
+          <w:kern w:val="0"/>
+          <w:sz w:val="22"/>
+          <w:szCs w:val="22"/>
+        </w:rPr>
+        <w:t>dbtype</w:t>
+      </w:r>
+      <w:proofErr w:type="spellEnd"/>
+      <w:r>
+        <w:rPr>
+          <w:rFonts w:ascii="Menlo" w:hAnsi="Menlo" w:cs="Menlo"/>
+          <w:color w:val="000000"/>
+          <w:kern w:val="0"/>
+          <w:sz w:val="22"/>
+          <w:szCs w:val="22"/>
+        </w:rPr>
+        <w:t xml:space="preserve"> </w:t>
+      </w:r>
+      <w:proofErr w:type="spellStart"/>
+      <w:r>
+        <w:rPr>
+          <w:rFonts w:ascii="Menlo" w:hAnsi="Menlo" w:cs="Menlo"/>
+          <w:color w:val="000000"/>
+          <w:kern w:val="0"/>
+          <w:sz w:val="22"/>
+          <w:szCs w:val="22"/>
+        </w:rPr>
+        <w:t>prot</w:t>
+      </w:r>
+      <w:proofErr w:type="spellEnd"/>
+      <w:r>
+        <w:rPr>
+          <w:rFonts w:ascii="Menlo" w:hAnsi="Menlo" w:cs="Menlo"/>
+          <w:color w:val="000000"/>
+          <w:kern w:val="0"/>
+          <w:sz w:val="22"/>
+          <w:szCs w:val="22"/>
+        </w:rPr>
+        <w:t xml:space="preserve"> -out </w:t>
+      </w:r>
+      <w:proofErr w:type="spellStart"/>
+      <w:r>
+        <w:rPr>
+          <w:rFonts w:ascii="Menlo" w:hAnsi="Menlo" w:cs="Menlo"/>
+          <w:color w:val="000000"/>
+          <w:kern w:val="0"/>
+          <w:sz w:val="22"/>
+          <w:szCs w:val="22"/>
+        </w:rPr>
+        <w:t>swissprot</w:t>
+      </w:r>
+      <w:proofErr w:type="spellEnd"/>
+    </w:p>
+    <w:p>
+      <w:pPr>
+        <w:rPr>
+          <w:lang w:val="en-US"/>
+        </w:rPr>
+      </w:pPr>
+    </w:p>
+    <w:p>
+      <w:pPr>
+        <w:rPr>
+          <w:lang w:val="en-US"/>
+        </w:rPr>
+      </w:pPr>
+    </w:p>
+    <w:p>
+      <w:pPr>
+        <w:rPr>
+          <w:lang w:val="en-US"/>
+        </w:rPr>
+      </w:pPr>
+      <w:r>
+        <w:rPr>
+          <w:lang w:val="en-US"/>
+        </w:rPr>
+        <w:t xml:space="preserve">And then finally, to create the output such that we see where the </w:t>
+      </w:r>
+      <w:proofErr w:type="spellStart"/>
+      <w:r>
+        <w:rPr>
+          <w:lang w:val="en-US"/>
+        </w:rPr>
+        <w:t>pfam</w:t>
+      </w:r>
+      <w:proofErr w:type="spellEnd"/>
+      <w:r>
+        <w:rPr>
+          <w:lang w:val="en-US"/>
+        </w:rPr>
+        <w:t xml:space="preserve"> domains are in the sequence</w:t>
       </w:r>
     </w:p>
     <w:p>
@@ -1884,16 +2840,89 @@
           <w:lang w:val="en-US"/>
         </w:rPr>
       </w:pPr>
-      <w:r>
-        <w:rPr>
-          <w:rFonts w:ascii="Menlo" w:hAnsi="Menlo" w:cs="Menlo"/>
-          <w:color w:val="000000"/>
-          <w:kern w:val="0"/>
-          <w:sz w:val="22"/>
-          <w:szCs w:val="22"/>
-          <w:lang w:val="en-US"/>
-        </w:rPr>
-        <w:t>./ncbi-blast-2.16.0+/bin/psiblast -in_pssm trimmed_alignmen</w:t>
+      <w:proofErr w:type="gramStart"/>
+      <w:r>
+        <w:rPr>
+          <w:rFonts w:ascii="Menlo" w:hAnsi="Menlo" w:cs="Menlo"/>
+          <w:color w:val="000000"/>
+          <w:kern w:val="0"/>
+          <w:sz w:val="22"/>
+          <w:szCs w:val="22"/>
+          <w:lang w:val="en-US"/>
+        </w:rPr>
+        <w:t>./</w:t>
+      </w:r>
+      <w:proofErr w:type="gramEnd"/>
+      <w:r>
+        <w:rPr>
+          <w:rFonts w:ascii="Menlo" w:hAnsi="Menlo" w:cs="Menlo"/>
+          <w:color w:val="000000"/>
+          <w:kern w:val="0"/>
+          <w:sz w:val="22"/>
+          <w:szCs w:val="22"/>
+          <w:lang w:val="en-US"/>
+        </w:rPr>
+        <w:t>ncbi-blast-2.16.0+/bin/</w:t>
+      </w:r>
+      <w:proofErr w:type="spellStart"/>
+      <w:r>
+        <w:rPr>
+          <w:rFonts w:ascii="Menlo" w:hAnsi="Menlo" w:cs="Menlo"/>
+          <w:color w:val="000000"/>
+          <w:kern w:val="0"/>
+          <w:sz w:val="22"/>
+          <w:szCs w:val="22"/>
+          <w:lang w:val="en-US"/>
+        </w:rPr>
+        <w:t>psiblast</w:t>
+      </w:r>
+      <w:proofErr w:type="spellEnd"/>
+      <w:r>
+        <w:rPr>
+          <w:rFonts w:ascii="Menlo" w:hAnsi="Menlo" w:cs="Menlo"/>
+          <w:color w:val="000000"/>
+          <w:kern w:val="0"/>
+          <w:sz w:val="22"/>
+          <w:szCs w:val="22"/>
+          <w:lang w:val="en-US"/>
+        </w:rPr>
+        <w:t xml:space="preserve"> -</w:t>
+      </w:r>
+      <w:proofErr w:type="spellStart"/>
+      <w:r>
+        <w:rPr>
+          <w:rFonts w:ascii="Menlo" w:hAnsi="Menlo" w:cs="Menlo"/>
+          <w:color w:val="000000"/>
+          <w:kern w:val="0"/>
+          <w:sz w:val="22"/>
+          <w:szCs w:val="22"/>
+          <w:lang w:val="en-US"/>
+        </w:rPr>
+        <w:t>in_pssm</w:t>
+      </w:r>
+      <w:proofErr w:type="spellEnd"/>
+      <w:r>
+        <w:rPr>
+          <w:rFonts w:ascii="Menlo" w:hAnsi="Menlo" w:cs="Menlo"/>
+          <w:color w:val="000000"/>
+          <w:kern w:val="0"/>
+          <w:sz w:val="22"/>
+          <w:szCs w:val="22"/>
+          <w:lang w:val="en-US"/>
+        </w:rPr>
+        <w:t xml:space="preserve"> </w:t>
+      </w:r>
+      <w:proofErr w:type="spellStart"/>
+      <w:r>
+        <w:rPr>
+          <w:rFonts w:ascii="Menlo" w:hAnsi="Menlo" w:cs="Menlo"/>
+          <w:color w:val="000000"/>
+          <w:kern w:val="0"/>
+          <w:sz w:val="22"/>
+          <w:szCs w:val="22"/>
+          <w:lang w:val="en-US"/>
+        </w:rPr>
+        <w:t>trimmed_alignmen</w:t>
       </w:r>
       <w:r>
         <w:rPr>
@@ -1915,7 +2944,19 @@
           <w:szCs w:val="22"/>
           <w:lang w:val="en-US"/>
         </w:rPr>
-        <w:t>.pssm \</w:t>
+        <w:t>.pssm</w:t>
+      </w:r>
+      <w:proofErr w:type="spellEnd"/>
+      <w:r>
+        <w:rPr>
+          <w:rFonts w:ascii="Menlo" w:hAnsi="Menlo" w:cs="Menlo"/>
+          <w:color w:val="000000"/>
+          <w:kern w:val="0"/>
+          <w:sz w:val="22"/>
+          <w:szCs w:val="22"/>
+          <w:lang w:val="en-US"/>
+        </w:rPr>
+        <w:t xml:space="preserve"> \</w:t>
       </w:r>
     </w:p>
     <w:p>
@@ -1955,7 +2996,55 @@
           <w:szCs w:val="22"/>
           <w:lang w:val="en-US"/>
         </w:rPr>
-        <w:t xml:space="preserve">    -db swissprot \</w:t>
+        <w:t xml:space="preserve">    -</w:t>
+      </w:r>
+      <w:proofErr w:type="spellStart"/>
+      <w:r>
+        <w:rPr>
+          <w:rFonts w:ascii="Menlo" w:hAnsi="Menlo" w:cs="Menlo"/>
+          <w:color w:val="000000"/>
+          <w:kern w:val="0"/>
+          <w:sz w:val="22"/>
+          <w:szCs w:val="22"/>
+          <w:lang w:val="en-US"/>
+        </w:rPr>
+        <w:t>db</w:t>
+      </w:r>
+      <w:proofErr w:type="spellEnd"/>
+      <w:r>
+        <w:rPr>
+          <w:rFonts w:ascii="Menlo" w:hAnsi="Menlo" w:cs="Menlo"/>
+          <w:color w:val="000000"/>
+          <w:kern w:val="0"/>
+          <w:sz w:val="22"/>
+          <w:szCs w:val="22"/>
+          <w:lang w:val="en-US"/>
+        </w:rPr>
+        <w:t xml:space="preserve"> </w:t>
+      </w:r>
+      <w:proofErr w:type="spellStart"/>
+      <w:r>
+        <w:rPr>
+          <w:rFonts w:ascii="Menlo" w:hAnsi="Menlo" w:cs="Menlo"/>
+          <w:color w:val="000000"/>
+          <w:kern w:val="0"/>
+          <w:sz w:val="22"/>
+          <w:szCs w:val="22"/>
+          <w:lang w:val="en-US"/>
+        </w:rPr>
+        <w:t>swissprot</w:t>
+      </w:r>
+      <w:proofErr w:type="spellEnd"/>
+      <w:r>
+        <w:rPr>
+          <w:rFonts w:ascii="Menlo" w:hAnsi="Menlo" w:cs="Menlo"/>
+          <w:color w:val="000000"/>
+          <w:kern w:val="0"/>
+          <w:sz w:val="22"/>
+          <w:szCs w:val="22"/>
+          <w:lang w:val="en-US"/>
+        </w:rPr>
+        <w:t xml:space="preserve"> \</w:t>
       </w:r>
     </w:p>
     <w:p>
@@ -2018,7 +3107,199 @@
           <w:szCs w:val="22"/>
           <w:lang w:val="en-US"/>
         </w:rPr>
-        <w:t xml:space="preserve">    -outfmt "6 qseqid sseqid qstart qend sstart send pident evalue" \</w:t>
+        <w:t xml:space="preserve">    -</w:t>
+      </w:r>
+      <w:proofErr w:type="spellStart"/>
+      <w:r>
+        <w:rPr>
+          <w:rFonts w:ascii="Menlo" w:hAnsi="Menlo" w:cs="Menlo"/>
+          <w:color w:val="000000"/>
+          <w:kern w:val="0"/>
+          <w:sz w:val="22"/>
+          <w:szCs w:val="22"/>
+          <w:lang w:val="en-US"/>
+        </w:rPr>
+        <w:t>outfmt</w:t>
+      </w:r>
+      <w:proofErr w:type="spellEnd"/>
+      <w:r>
+        <w:rPr>
+          <w:rFonts w:ascii="Menlo" w:hAnsi="Menlo" w:cs="Menlo"/>
+          <w:color w:val="000000"/>
+          <w:kern w:val="0"/>
+          <w:sz w:val="22"/>
+          <w:szCs w:val="22"/>
+          <w:lang w:val="en-US"/>
+        </w:rPr>
+        <w:t xml:space="preserve"> "6 </w:t>
+      </w:r>
+      <w:proofErr w:type="spellStart"/>
+      <w:r>
+        <w:rPr>
+          <w:rFonts w:ascii="Menlo" w:hAnsi="Menlo" w:cs="Menlo"/>
+          <w:color w:val="000000"/>
+          <w:kern w:val="0"/>
+          <w:sz w:val="22"/>
+          <w:szCs w:val="22"/>
+          <w:lang w:val="en-US"/>
+        </w:rPr>
+        <w:t>qseqid</w:t>
+      </w:r>
+      <w:proofErr w:type="spellEnd"/>
+      <w:r>
+        <w:rPr>
+          <w:rFonts w:ascii="Menlo" w:hAnsi="Menlo" w:cs="Menlo"/>
+          <w:color w:val="000000"/>
+          <w:kern w:val="0"/>
+          <w:sz w:val="22"/>
+          <w:szCs w:val="22"/>
+          <w:lang w:val="en-US"/>
+        </w:rPr>
+        <w:t xml:space="preserve"> </w:t>
+      </w:r>
+      <w:proofErr w:type="spellStart"/>
+      <w:r>
+        <w:rPr>
+          <w:rFonts w:ascii="Menlo" w:hAnsi="Menlo" w:cs="Menlo"/>
+          <w:color w:val="000000"/>
+          <w:kern w:val="0"/>
+          <w:sz w:val="22"/>
+          <w:szCs w:val="22"/>
+          <w:lang w:val="en-US"/>
+        </w:rPr>
+        <w:t>sseqid</w:t>
+      </w:r>
+      <w:proofErr w:type="spellEnd"/>
+      <w:r>
+        <w:rPr>
+          <w:rFonts w:ascii="Menlo" w:hAnsi="Menlo" w:cs="Menlo"/>
+          <w:color w:val="000000"/>
+          <w:kern w:val="0"/>
+          <w:sz w:val="22"/>
+          <w:szCs w:val="22"/>
+          <w:lang w:val="en-US"/>
+        </w:rPr>
+        <w:t xml:space="preserve"> </w:t>
+      </w:r>
+      <w:proofErr w:type="spellStart"/>
+      <w:r>
+        <w:rPr>
+          <w:rFonts w:ascii="Menlo" w:hAnsi="Menlo" w:cs="Menlo"/>
+          <w:color w:val="000000"/>
+          <w:kern w:val="0"/>
+          <w:sz w:val="22"/>
+          <w:szCs w:val="22"/>
+          <w:lang w:val="en-US"/>
+        </w:rPr>
+        <w:t>qstart</w:t>
+      </w:r>
+      <w:proofErr w:type="spellEnd"/>
+      <w:r>
+        <w:rPr>
+          <w:rFonts w:ascii="Menlo" w:hAnsi="Menlo" w:cs="Menlo"/>
+          <w:color w:val="000000"/>
+          <w:kern w:val="0"/>
+          <w:sz w:val="22"/>
+          <w:szCs w:val="22"/>
+          <w:lang w:val="en-US"/>
+        </w:rPr>
+        <w:t xml:space="preserve"> </w:t>
+      </w:r>
+      <w:proofErr w:type="spellStart"/>
+      <w:r>
+        <w:rPr>
+          <w:rFonts w:ascii="Menlo" w:hAnsi="Menlo" w:cs="Menlo"/>
+          <w:color w:val="000000"/>
+          <w:kern w:val="0"/>
+          <w:sz w:val="22"/>
+          <w:szCs w:val="22"/>
+          <w:lang w:val="en-US"/>
+        </w:rPr>
+        <w:t>qend</w:t>
+      </w:r>
+      <w:proofErr w:type="spellEnd"/>
+      <w:r>
+        <w:rPr>
+          <w:rFonts w:ascii="Menlo" w:hAnsi="Menlo" w:cs="Menlo"/>
+          <w:color w:val="000000"/>
+          <w:kern w:val="0"/>
+          <w:sz w:val="22"/>
+          <w:szCs w:val="22"/>
+          <w:lang w:val="en-US"/>
+        </w:rPr>
+        <w:t xml:space="preserve"> </w:t>
+      </w:r>
+      <w:proofErr w:type="spellStart"/>
+      <w:r>
+        <w:rPr>
+          <w:rFonts w:ascii="Menlo" w:hAnsi="Menlo" w:cs="Menlo"/>
+          <w:color w:val="000000"/>
+          <w:kern w:val="0"/>
+          <w:sz w:val="22"/>
+          <w:szCs w:val="22"/>
+          <w:lang w:val="en-US"/>
+        </w:rPr>
+        <w:t>sstart</w:t>
+      </w:r>
+      <w:proofErr w:type="spellEnd"/>
+      <w:r>
+        <w:rPr>
+          <w:rFonts w:ascii="Menlo" w:hAnsi="Menlo" w:cs="Menlo"/>
+          <w:color w:val="000000"/>
+          <w:kern w:val="0"/>
+          <w:sz w:val="22"/>
+          <w:szCs w:val="22"/>
+          <w:lang w:val="en-US"/>
+        </w:rPr>
+        <w:t xml:space="preserve"> send </w:t>
+      </w:r>
+      <w:proofErr w:type="spellStart"/>
+      <w:r>
+        <w:rPr>
+          <w:rFonts w:ascii="Menlo" w:hAnsi="Menlo" w:cs="Menlo"/>
+          <w:color w:val="000000"/>
+          <w:kern w:val="0"/>
+          <w:sz w:val="22"/>
+          <w:szCs w:val="22"/>
+          <w:lang w:val="en-US"/>
+        </w:rPr>
+        <w:t>pident</w:t>
+      </w:r>
+      <w:proofErr w:type="spellEnd"/>
+      <w:r>
+        <w:rPr>
+          <w:rFonts w:ascii="Menlo" w:hAnsi="Menlo" w:cs="Menlo"/>
+          <w:color w:val="000000"/>
+          <w:kern w:val="0"/>
+          <w:sz w:val="22"/>
+          <w:szCs w:val="22"/>
+          <w:lang w:val="en-US"/>
+        </w:rPr>
+        <w:t xml:space="preserve"> </w:t>
+      </w:r>
+      <w:proofErr w:type="spellStart"/>
+      <w:r>
+        <w:rPr>
+          <w:rFonts w:ascii="Menlo" w:hAnsi="Menlo" w:cs="Menlo"/>
+          <w:color w:val="000000"/>
+          <w:kern w:val="0"/>
+          <w:sz w:val="22"/>
+          <w:szCs w:val="22"/>
+          <w:lang w:val="en-US"/>
+        </w:rPr>
+        <w:t>evalue</w:t>
+      </w:r>
+      <w:proofErr w:type="spellEnd"/>
+      <w:r>
+        <w:rPr>
+          <w:rFonts w:ascii="Menlo" w:hAnsi="Menlo" w:cs="Menlo"/>
+          <w:color w:val="000000"/>
+          <w:kern w:val="0"/>
+          <w:sz w:val="22"/>
+          <w:szCs w:val="22"/>
+          <w:lang w:val="en-US"/>
+        </w:rPr>
+        <w:t>" \</w:t>
       </w:r>
     </w:p>
     <w:p>
@@ -2050,8 +3331,16 @@
         <w:rPr>
           <w:lang w:val="en-US"/>
         </w:rPr>
-        <w:t>Columns meaning :</w:t>
-      </w:r>
+        <w:t xml:space="preserve">Columns </w:t>
+      </w:r>
+      <w:proofErr w:type="gramStart"/>
+      <w:r>
+        <w:rPr>
+          <w:lang w:val="en-US"/>
+        </w:rPr>
+        <w:t>meaning :</w:t>
+      </w:r>
+      <w:proofErr w:type="gramEnd"/>
       <w:r>
         <w:rPr>
           <w:lang w:val="en-US"/>
@@ -2064,6 +3353,7 @@
         </w:rPr>
         <w:br/>
       </w:r>
+      <w:proofErr w:type="spellStart"/>
       <w:r>
         <w:rPr>
           <w:rFonts w:ascii="Courier New" w:eastAsia="Times New Roman" w:hAnsi="Courier New" w:cs="Courier New"/>
@@ -2075,6 +3365,7 @@
         </w:rPr>
         <w:t>qseqid</w:t>
       </w:r>
+      <w:proofErr w:type="spellEnd"/>
       <w:r>
         <w:rPr>
           <w:rFonts w:ascii="Times New Roman" w:eastAsia="Times New Roman" w:hAnsi="Times New Roman" w:cs="Times New Roman"/>
@@ -2087,11 +3378,8 @@
     </w:p>
     <w:p>
       <w:pPr>
-        <w:numPr>
-          <w:ilvl w:val="0"/>
-          <w:numId w:val="11"/>
-        </w:numPr>
         <w:spacing w:before="100" w:beforeAutospacing="1" w:after="100" w:afterAutospacing="1"/>
+        <w:ind w:left="720"/>
         <w:rPr>
           <w:rFonts w:ascii="Times New Roman" w:eastAsia="Times New Roman" w:hAnsi="Times New Roman" w:cs="Times New Roman"/>
           <w:kern w:val="0"/>
@@ -2099,6 +3387,7 @@
           <w14:ligatures w14:val="none"/>
         </w:rPr>
       </w:pPr>
+      <w:proofErr w:type="spellStart"/>
       <w:r>
         <w:rPr>
           <w:rFonts w:ascii="Courier New" w:eastAsia="Times New Roman" w:hAnsi="Courier New" w:cs="Courier New"/>
@@ -2110,6 +3399,7 @@
         </w:rPr>
         <w:t>sseqid</w:t>
       </w:r>
+      <w:proofErr w:type="spellEnd"/>
       <w:r>
         <w:rPr>
           <w:rFonts w:ascii="Times New Roman" w:eastAsia="Times New Roman" w:hAnsi="Times New Roman" w:cs="Times New Roman"/>
@@ -2122,11 +3412,8 @@
     </w:p>
     <w:p>
       <w:pPr>
-        <w:numPr>
-          <w:ilvl w:val="0"/>
-          <w:numId w:val="11"/>
-        </w:numPr>
         <w:spacing w:before="100" w:beforeAutospacing="1" w:after="100" w:afterAutospacing="1"/>
+        <w:ind w:left="720"/>
         <w:rPr>
           <w:rFonts w:ascii="Times New Roman" w:eastAsia="Times New Roman" w:hAnsi="Times New Roman" w:cs="Times New Roman"/>
           <w:kern w:val="0"/>
@@ -2134,6 +3421,7 @@
           <w14:ligatures w14:val="none"/>
         </w:rPr>
       </w:pPr>
+      <w:proofErr w:type="spellStart"/>
       <w:r>
         <w:rPr>
           <w:rFonts w:ascii="Courier New" w:eastAsia="Times New Roman" w:hAnsi="Courier New" w:cs="Courier New"/>
@@ -2145,6 +3433,7 @@
         </w:rPr>
         <w:t>qstart</w:t>
       </w:r>
+      <w:proofErr w:type="spellEnd"/>
       <w:r>
         <w:rPr>
           <w:rFonts w:ascii="Times New Roman" w:eastAsia="Times New Roman" w:hAnsi="Times New Roman" w:cs="Times New Roman"/>
@@ -2157,11 +3446,8 @@
     </w:p>
     <w:p>
       <w:pPr>
-        <w:numPr>
-          <w:ilvl w:val="0"/>
-          <w:numId w:val="11"/>
-        </w:numPr>
         <w:spacing w:before="100" w:beforeAutospacing="1" w:after="100" w:afterAutospacing="1"/>
+        <w:ind w:left="720"/>
         <w:rPr>
           <w:rFonts w:ascii="Times New Roman" w:eastAsia="Times New Roman" w:hAnsi="Times New Roman" w:cs="Times New Roman"/>
           <w:kern w:val="0"/>
@@ -2169,6 +3455,7 @@
           <w14:ligatures w14:val="none"/>
         </w:rPr>
       </w:pPr>
+      <w:proofErr w:type="spellStart"/>
       <w:r>
         <w:rPr>
           <w:rFonts w:ascii="Courier New" w:eastAsia="Times New Roman" w:hAnsi="Courier New" w:cs="Courier New"/>
@@ -2180,6 +3467,7 @@
         </w:rPr>
         <w:t>qend</w:t>
       </w:r>
+      <w:proofErr w:type="spellEnd"/>
       <w:r>
         <w:rPr>
           <w:rFonts w:ascii="Times New Roman" w:eastAsia="Times New Roman" w:hAnsi="Times New Roman" w:cs="Times New Roman"/>
@@ -2192,11 +3480,8 @@
     </w:p>
     <w:p>
       <w:pPr>
-        <w:numPr>
-          <w:ilvl w:val="0"/>
-          <w:numId w:val="11"/>
-        </w:numPr>
         <w:spacing w:before="100" w:beforeAutospacing="1" w:after="100" w:afterAutospacing="1"/>
+        <w:ind w:left="720"/>
         <w:rPr>
           <w:rFonts w:ascii="Times New Roman" w:eastAsia="Times New Roman" w:hAnsi="Times New Roman" w:cs="Times New Roman"/>
           <w:kern w:val="0"/>
@@ -2204,6 +3489,7 @@
           <w14:ligatures w14:val="none"/>
         </w:rPr>
       </w:pPr>
+      <w:proofErr w:type="spellStart"/>
       <w:r>
         <w:rPr>
           <w:rFonts w:ascii="Courier New" w:eastAsia="Times New Roman" w:hAnsi="Courier New" w:cs="Courier New"/>
@@ -2215,6 +3501,7 @@
         </w:rPr>
         <w:t>sstart</w:t>
       </w:r>
+      <w:proofErr w:type="spellEnd"/>
       <w:r>
         <w:rPr>
           <w:rFonts w:ascii="Times New Roman" w:eastAsia="Times New Roman" w:hAnsi="Times New Roman" w:cs="Times New Roman"/>
@@ -2227,11 +3514,8 @@
     </w:p>
     <w:p>
       <w:pPr>
-        <w:numPr>
-          <w:ilvl w:val="0"/>
-          <w:numId w:val="11"/>
-        </w:numPr>
         <w:spacing w:before="100" w:beforeAutospacing="1" w:after="100" w:afterAutospacing="1"/>
+        <w:ind w:left="720"/>
         <w:rPr>
           <w:rFonts w:ascii="Times New Roman" w:eastAsia="Times New Roman" w:hAnsi="Times New Roman" w:cs="Times New Roman"/>
           <w:kern w:val="0"/>
@@ -2262,11 +3546,8 @@
     </w:p>
     <w:p>
       <w:pPr>
-        <w:numPr>
-          <w:ilvl w:val="0"/>
-          <w:numId w:val="11"/>
-        </w:numPr>
         <w:spacing w:before="100" w:beforeAutospacing="1" w:after="100" w:afterAutospacing="1"/>
+        <w:ind w:left="720"/>
         <w:rPr>
           <w:rFonts w:ascii="Times New Roman" w:eastAsia="Times New Roman" w:hAnsi="Times New Roman" w:cs="Times New Roman"/>
           <w:kern w:val="0"/>
@@ -2274,6 +3555,7 @@
           <w14:ligatures w14:val="none"/>
         </w:rPr>
       </w:pPr>
+      <w:proofErr w:type="spellStart"/>
       <w:r>
         <w:rPr>
           <w:rFonts w:ascii="Courier New" w:eastAsia="Times New Roman" w:hAnsi="Courier New" w:cs="Courier New"/>
@@ -2285,6 +3567,7 @@
         </w:rPr>
         <w:t>pident</w:t>
       </w:r>
+      <w:proofErr w:type="spellEnd"/>
       <w:r>
         <w:rPr>
           <w:rFonts w:ascii="Times New Roman" w:eastAsia="Times New Roman" w:hAnsi="Times New Roman" w:cs="Times New Roman"/>
@@ -2292,16 +3575,84 @@
           <w:lang w:eastAsia="de-DE"/>
           <w14:ligatures w14:val="none"/>
         </w:rPr>
-        <w:t>: Percentage of identical matches</w:t>
-      </w:r>
-    </w:p>
-    <w:p>
-      <w:pPr>
-        <w:numPr>
-          <w:ilvl w:val="0"/>
-          <w:numId w:val="11"/>
-        </w:numPr>
+        <w:t xml:space="preserve">: </w:t>
+      </w:r>
+      <w:proofErr w:type="spellStart"/>
+      <w:r>
+        <w:rPr>
+          <w:rFonts w:ascii="Times New Roman" w:eastAsia="Times New Roman" w:hAnsi="Times New Roman" w:cs="Times New Roman"/>
+          <w:kern w:val="0"/>
+          <w:lang w:eastAsia="de-DE"/>
+          <w14:ligatures w14:val="none"/>
+        </w:rPr>
+        <w:t>Percentage</w:t>
+      </w:r>
+      <w:proofErr w:type="spellEnd"/>
+      <w:r>
+        <w:rPr>
+          <w:rFonts w:ascii="Times New Roman" w:eastAsia="Times New Roman" w:hAnsi="Times New Roman" w:cs="Times New Roman"/>
+          <w:kern w:val="0"/>
+          <w:lang w:eastAsia="de-DE"/>
+          <w14:ligatures w14:val="none"/>
+        </w:rPr>
+        <w:t xml:space="preserve"> </w:t>
+      </w:r>
+      <w:proofErr w:type="spellStart"/>
+      <w:r>
+        <w:rPr>
+          <w:rFonts w:ascii="Times New Roman" w:eastAsia="Times New Roman" w:hAnsi="Times New Roman" w:cs="Times New Roman"/>
+          <w:kern w:val="0"/>
+          <w:lang w:eastAsia="de-DE"/>
+          <w14:ligatures w14:val="none"/>
+        </w:rPr>
+        <w:t>of</w:t>
+      </w:r>
+      <w:proofErr w:type="spellEnd"/>
+      <w:r>
+        <w:rPr>
+          <w:rFonts w:ascii="Times New Roman" w:eastAsia="Times New Roman" w:hAnsi="Times New Roman" w:cs="Times New Roman"/>
+          <w:kern w:val="0"/>
+          <w:lang w:eastAsia="de-DE"/>
+          <w14:ligatures w14:val="none"/>
+        </w:rPr>
+        <w:t xml:space="preserve"> </w:t>
+      </w:r>
+      <w:proofErr w:type="spellStart"/>
+      <w:r>
+        <w:rPr>
+          <w:rFonts w:ascii="Times New Roman" w:eastAsia="Times New Roman" w:hAnsi="Times New Roman" w:cs="Times New Roman"/>
+          <w:kern w:val="0"/>
+          <w:lang w:eastAsia="de-DE"/>
+          <w14:ligatures w14:val="none"/>
+        </w:rPr>
+        <w:t>identical</w:t>
+      </w:r>
+      <w:proofErr w:type="spellEnd"/>
+      <w:r>
+        <w:rPr>
+          <w:rFonts w:ascii="Times New Roman" w:eastAsia="Times New Roman" w:hAnsi="Times New Roman" w:cs="Times New Roman"/>
+          <w:kern w:val="0"/>
+          <w:lang w:eastAsia="de-DE"/>
+          <w14:ligatures w14:val="none"/>
+        </w:rPr>
+        <w:t xml:space="preserve"> </w:t>
+      </w:r>
+      <w:proofErr w:type="spellStart"/>
+      <w:r>
+        <w:rPr>
+          <w:rFonts w:ascii="Times New Roman" w:eastAsia="Times New Roman" w:hAnsi="Times New Roman" w:cs="Times New Roman"/>
+          <w:kern w:val="0"/>
+          <w:lang w:eastAsia="de-DE"/>
+          <w14:ligatures w14:val="none"/>
+        </w:rPr>
+        <w:t>matches</w:t>
+      </w:r>
+      <w:proofErr w:type="spellEnd"/>
+    </w:p>
+    <w:p>
+      <w:pPr>
         <w:spacing w:before="100" w:beforeAutospacing="1" w:after="100" w:afterAutospacing="1"/>
+        <w:ind w:left="720"/>
         <w:rPr>
           <w:rFonts w:ascii="Times New Roman" w:eastAsia="Times New Roman" w:hAnsi="Times New Roman" w:cs="Times New Roman"/>
           <w:kern w:val="0"/>
@@ -2309,6 +3660,7 @@
           <w14:ligatures w14:val="none"/>
         </w:rPr>
       </w:pPr>
+      <w:proofErr w:type="spellStart"/>
       <w:r>
         <w:rPr>
           <w:rFonts w:ascii="Courier New" w:eastAsia="Times New Roman" w:hAnsi="Courier New" w:cs="Courier New"/>
@@ -2320,6 +3672,7 @@
         </w:rPr>
         <w:t>evalue</w:t>
       </w:r>
+      <w:proofErr w:type="spellEnd"/>
       <w:r>
         <w:rPr>
           <w:rFonts w:ascii="Times New Roman" w:eastAsia="Times New Roman" w:hAnsi="Times New Roman" w:cs="Times New Roman"/>
@@ -2329,74 +3682,14 @@
         </w:rPr>
         <w:t>: Expectation value (statistical signific</w:t>
       </w:r>
-    </w:p>
-    <w:p>
-      <w:pPr>
-        <w:spacing w:before="100" w:beforeAutospacing="1" w:after="100" w:afterAutospacing="1"/>
+      <w:r>
         <w:rPr>
           <w:rFonts w:ascii="Times New Roman" w:eastAsia="Times New Roman" w:hAnsi="Times New Roman" w:cs="Times New Roman"/>
           <w:kern w:val="0"/>
           <w:lang w:val="en-US" w:eastAsia="de-DE"/>
           <w14:ligatures w14:val="none"/>
         </w:rPr>
-      </w:pPr>
-    </w:p>
-    <w:p>
-      <w:pPr>
-        <w:rPr>
-          <w:rFonts w:ascii="Menlo" w:hAnsi="Menlo" w:cs="Menlo"/>
-          <w:color w:val="000000"/>
-          <w:kern w:val="0"/>
-          <w:sz w:val="22"/>
-          <w:szCs w:val="22"/>
-          <w:lang w:val="en-US"/>
-        </w:rPr>
-      </w:pPr>
-      <w:r>
-        <w:rPr>
-          <w:rFonts w:ascii="Menlo" w:hAnsi="Menlo" w:cs="Menlo"/>
-          <w:color w:val="000000"/>
-          <w:kern w:val="0"/>
-          <w:sz w:val="22"/>
-          <w:szCs w:val="22"/>
-          <w:lang w:val="en-US"/>
-        </w:rPr>
-        <w:t xml:space="preserve">For HMMER : </w:t>
-      </w:r>
-    </w:p>
-    <w:p>
-      <w:pPr>
-        <w:rPr>
-          <w:rFonts w:ascii="Menlo" w:hAnsi="Menlo" w:cs="Menlo"/>
-          <w:color w:val="000000"/>
-          <w:kern w:val="0"/>
-          <w:sz w:val="22"/>
-          <w:szCs w:val="22"/>
-          <w:lang w:val="en-US"/>
-        </w:rPr>
-      </w:pPr>
-    </w:p>
-    <w:p>
-      <w:pPr>
-        <w:rPr>
-          <w:rFonts w:ascii="Menlo" w:hAnsi="Menlo" w:cs="Menlo"/>
-          <w:color w:val="000000"/>
-          <w:kern w:val="0"/>
-          <w:sz w:val="22"/>
-          <w:szCs w:val="22"/>
-          <w:lang w:val="en-US"/>
-        </w:rPr>
-      </w:pPr>
-      <w:r>
-        <w:rPr>
-          <w:rFonts w:ascii="Menlo" w:hAnsi="Menlo" w:cs="Menlo"/>
-          <w:color w:val="000000"/>
-          <w:kern w:val="0"/>
-          <w:sz w:val="22"/>
-          <w:szCs w:val="22"/>
-          <w:lang w:val="en-US"/>
-        </w:rPr>
-        <w:t>./hmmer-3.4/src/hmmsearch trimmed_alignment.hmm uniprot_sprot.fasta &gt; hmmsearch_output.txt</w:t>
+        <w:t>ance)</w:t>
       </w:r>
     </w:p>
     <w:p>
@@ -2412,6 +3705,232 @@
     </w:p>
     <w:p>
       <w:pPr>
+        <w:rPr>
+          <w:rFonts w:ascii="Menlo" w:hAnsi="Menlo" w:cs="Menlo"/>
+          <w:color w:val="000000"/>
+          <w:kern w:val="0"/>
+          <w:sz w:val="22"/>
+          <w:szCs w:val="22"/>
+          <w:lang w:val="en-US"/>
+        </w:rPr>
+      </w:pPr>
+      <w:r>
+        <w:rPr>
+          <w:rFonts w:ascii="Menlo" w:hAnsi="Menlo" w:cs="Menlo"/>
+          <w:color w:val="000000"/>
+          <w:kern w:val="0"/>
+          <w:sz w:val="22"/>
+          <w:szCs w:val="22"/>
+          <w:lang w:val="en-US"/>
+        </w:rPr>
+        <w:t xml:space="preserve">For </w:t>
+      </w:r>
+      <w:proofErr w:type="gramStart"/>
+      <w:r>
+        <w:rPr>
+          <w:rFonts w:ascii="Menlo" w:hAnsi="Menlo" w:cs="Menlo"/>
+          <w:color w:val="000000"/>
+          <w:kern w:val="0"/>
+          <w:sz w:val="22"/>
+          <w:szCs w:val="22"/>
+          <w:lang w:val="en-US"/>
+        </w:rPr>
+        <w:t>HMMER :</w:t>
+      </w:r>
+      <w:proofErr w:type="gramEnd"/>
+      <w:r>
+        <w:rPr>
+          <w:rFonts w:ascii="Menlo" w:hAnsi="Menlo" w:cs="Menlo"/>
+          <w:color w:val="000000"/>
+          <w:kern w:val="0"/>
+          <w:sz w:val="22"/>
+          <w:szCs w:val="22"/>
+          <w:lang w:val="en-US"/>
+        </w:rPr>
+        <w:t xml:space="preserve"> </w:t>
+      </w:r>
+    </w:p>
+    <w:p>
+      <w:pPr>
+        <w:rPr>
+          <w:rFonts w:ascii="Menlo" w:hAnsi="Menlo" w:cs="Menlo"/>
+          <w:color w:val="000000"/>
+          <w:kern w:val="0"/>
+          <w:sz w:val="22"/>
+          <w:szCs w:val="22"/>
+          <w:lang w:val="en-US"/>
+        </w:rPr>
+      </w:pPr>
+    </w:p>
+    <w:p>
+      <w:pPr>
+        <w:rPr>
+          <w:rFonts w:ascii="Menlo" w:hAnsi="Menlo" w:cs="Menlo"/>
+          <w:color w:val="000000"/>
+          <w:kern w:val="0"/>
+          <w:sz w:val="22"/>
+          <w:szCs w:val="22"/>
+          <w:lang w:val="en-US"/>
+        </w:rPr>
+      </w:pPr>
+      <w:proofErr w:type="gramStart"/>
+      <w:r>
+        <w:rPr>
+          <w:rFonts w:ascii="Menlo" w:hAnsi="Menlo" w:cs="Menlo"/>
+          <w:color w:val="000000"/>
+          <w:kern w:val="0"/>
+          <w:sz w:val="22"/>
+          <w:szCs w:val="22"/>
+          <w:lang w:val="en-US"/>
+        </w:rPr>
+        <w:t>./</w:t>
+      </w:r>
+      <w:proofErr w:type="gramEnd"/>
+      <w:r>
+        <w:rPr>
+          <w:rFonts w:ascii="Menlo" w:hAnsi="Menlo" w:cs="Menlo"/>
+          <w:color w:val="000000"/>
+          <w:kern w:val="0"/>
+          <w:sz w:val="22"/>
+          <w:szCs w:val="22"/>
+          <w:lang w:val="en-US"/>
+        </w:rPr>
+        <w:t>hmmer-3.4/</w:t>
+      </w:r>
+      <w:proofErr w:type="spellStart"/>
+      <w:r>
+        <w:rPr>
+          <w:rFonts w:ascii="Menlo" w:hAnsi="Menlo" w:cs="Menlo"/>
+          <w:color w:val="000000"/>
+          <w:kern w:val="0"/>
+          <w:sz w:val="22"/>
+          <w:szCs w:val="22"/>
+          <w:lang w:val="en-US"/>
+        </w:rPr>
+        <w:t>src</w:t>
+      </w:r>
+      <w:proofErr w:type="spellEnd"/>
+      <w:r>
+        <w:rPr>
+          <w:rFonts w:ascii="Menlo" w:hAnsi="Menlo" w:cs="Menlo"/>
+          <w:color w:val="000000"/>
+          <w:kern w:val="0"/>
+          <w:sz w:val="22"/>
+          <w:szCs w:val="22"/>
+          <w:lang w:val="en-US"/>
+        </w:rPr>
+        <w:t>/</w:t>
+      </w:r>
+      <w:proofErr w:type="spellStart"/>
+      <w:r>
+        <w:rPr>
+          <w:rFonts w:ascii="Menlo" w:hAnsi="Menlo" w:cs="Menlo"/>
+          <w:color w:val="000000"/>
+          <w:kern w:val="0"/>
+          <w:sz w:val="22"/>
+          <w:szCs w:val="22"/>
+          <w:lang w:val="en-US"/>
+        </w:rPr>
+        <w:t>hmmsearch</w:t>
+      </w:r>
+      <w:proofErr w:type="spellEnd"/>
+      <w:r>
+        <w:rPr>
+          <w:rFonts w:ascii="Menlo" w:hAnsi="Menlo" w:cs="Menlo"/>
+          <w:color w:val="000000"/>
+          <w:kern w:val="0"/>
+          <w:sz w:val="22"/>
+          <w:szCs w:val="22"/>
+          <w:lang w:val="en-US"/>
+        </w:rPr>
+        <w:t xml:space="preserve"> </w:t>
+      </w:r>
+      <w:proofErr w:type="spellStart"/>
+      <w:r>
+        <w:rPr>
+          <w:rFonts w:ascii="Menlo" w:hAnsi="Menlo" w:cs="Menlo"/>
+          <w:color w:val="000000"/>
+          <w:kern w:val="0"/>
+          <w:sz w:val="22"/>
+          <w:szCs w:val="22"/>
+          <w:lang w:val="en-US"/>
+        </w:rPr>
+        <w:t>trimmed_alignment.hmm</w:t>
+      </w:r>
+      <w:proofErr w:type="spellEnd"/>
+      <w:r>
+        <w:rPr>
+          <w:rFonts w:ascii="Menlo" w:hAnsi="Menlo" w:cs="Menlo"/>
+          <w:color w:val="000000"/>
+          <w:kern w:val="0"/>
+          <w:sz w:val="22"/>
+          <w:szCs w:val="22"/>
+          <w:lang w:val="en-US"/>
+        </w:rPr>
+        <w:t xml:space="preserve"> </w:t>
+      </w:r>
+      <w:proofErr w:type="spellStart"/>
+      <w:r>
+        <w:rPr>
+          <w:rFonts w:ascii="Menlo" w:hAnsi="Menlo" w:cs="Menlo"/>
+          <w:color w:val="000000"/>
+          <w:kern w:val="0"/>
+          <w:sz w:val="22"/>
+          <w:szCs w:val="22"/>
+          <w:lang w:val="en-US"/>
+        </w:rPr>
+        <w:t>uniprot_sprot.fasta</w:t>
+      </w:r>
+      <w:proofErr w:type="spellEnd"/>
+      <w:r>
+        <w:rPr>
+          <w:rFonts w:ascii="Menlo" w:hAnsi="Menlo" w:cs="Menlo"/>
+          <w:color w:val="000000"/>
+          <w:kern w:val="0"/>
+          <w:sz w:val="22"/>
+          <w:szCs w:val="22"/>
+          <w:lang w:val="en-US"/>
+        </w:rPr>
+        <w:t xml:space="preserve"> &gt; hmmsearch_output.txt</w:t>
+      </w:r>
+    </w:p>
+    <w:p>
+      <w:pPr>
+        <w:rPr>
+          <w:rFonts w:ascii="Menlo" w:hAnsi="Menlo" w:cs="Menlo"/>
+          <w:color w:val="000000"/>
+          <w:kern w:val="0"/>
+          <w:sz w:val="22"/>
+          <w:szCs w:val="22"/>
+          <w:lang w:val="en-US"/>
+        </w:rPr>
+      </w:pPr>
+    </w:p>
+    <w:p>
+      <w:pPr>
+        <w:rPr>
+          <w:rFonts w:ascii="Menlo" w:hAnsi="Menlo" w:cs="Menlo"/>
+          <w:color w:val="000000"/>
+          <w:kern w:val="0"/>
+          <w:sz w:val="22"/>
+          <w:szCs w:val="22"/>
+          <w:lang w:val="en-US"/>
+        </w:rPr>
+      </w:pPr>
+      <w:r>
+        <w:rPr>
+          <w:rFonts w:ascii="Menlo" w:hAnsi="Menlo" w:cs="Menlo"/>
+          <w:color w:val="000000"/>
+          <w:kern w:val="0"/>
+          <w:sz w:val="22"/>
+          <w:szCs w:val="22"/>
+          <w:lang w:val="en-US"/>
+        </w:rPr>
+        <w:t xml:space="preserve"> </w:t>
+      </w:r>
+    </w:p>
+    <w:p>
+      <w:pPr>
         <w:spacing w:before="100" w:beforeAutospacing="1" w:after="100" w:afterAutospacing="1"/>
         <w:rPr>
           <w:rFonts w:ascii="Times New Roman" w:eastAsia="Times New Roman" w:hAnsi="Times New Roman" w:cs="Times New Roman"/>
@@ -2420,15 +3939,17 @@
           <w14:ligatures w14:val="none"/>
         </w:rPr>
       </w:pPr>
-      <w:r>
+    </w:p>
+    <w:p>
+      <w:pPr>
+        <w:spacing w:before="100" w:beforeAutospacing="1" w:after="100" w:afterAutospacing="1"/>
         <w:rPr>
           <w:rFonts w:ascii="Times New Roman" w:eastAsia="Times New Roman" w:hAnsi="Times New Roman" w:cs="Times New Roman"/>
           <w:kern w:val="0"/>
           <w:lang w:val="en-US" w:eastAsia="de-DE"/>
           <w14:ligatures w14:val="none"/>
         </w:rPr>
-        <w:t xml:space="preserve">The </w:t>
-      </w:r>
+      </w:pPr>
       <w:r>
         <w:rPr>
           <w:rFonts w:ascii="Times New Roman" w:eastAsia="Times New Roman" w:hAnsi="Times New Roman" w:cs="Times New Roman"/>
@@ -2436,30 +3957,28 @@
           <w:lang w:val="en-US" w:eastAsia="de-DE"/>
           <w14:ligatures w14:val="none"/>
         </w:rPr>
-        <w:t xml:space="preserve">matching positions are found in these outputs aswell as the found proteins </w:t>
-      </w:r>
-    </w:p>
-    <w:p>
-      <w:pPr>
-        <w:spacing w:before="100" w:beforeAutospacing="1" w:after="100" w:afterAutospacing="1"/>
+        <w:t xml:space="preserve">The </w:t>
+      </w:r>
+      <w:r>
         <w:rPr>
           <w:rFonts w:ascii="Times New Roman" w:eastAsia="Times New Roman" w:hAnsi="Times New Roman" w:cs="Times New Roman"/>
           <w:kern w:val="0"/>
           <w:lang w:val="en-US" w:eastAsia="de-DE"/>
           <w14:ligatures w14:val="none"/>
         </w:rPr>
-      </w:pPr>
-    </w:p>
-    <w:p>
-      <w:pPr>
-        <w:spacing w:before="100" w:beforeAutospacing="1" w:after="100" w:afterAutospacing="1"/>
+        <w:t xml:space="preserve">matching positions are found in these outputs </w:t>
+      </w:r>
+      <w:proofErr w:type="spellStart"/>
+      <w:r>
         <w:rPr>
           <w:rFonts w:ascii="Times New Roman" w:eastAsia="Times New Roman" w:hAnsi="Times New Roman" w:cs="Times New Roman"/>
           <w:kern w:val="0"/>
           <w:lang w:val="en-US" w:eastAsia="de-DE"/>
           <w14:ligatures w14:val="none"/>
         </w:rPr>
-      </w:pPr>
+        <w:t>aswell</w:t>
+      </w:r>
+      <w:proofErr w:type="spellEnd"/>
       <w:r>
         <w:rPr>
           <w:rFonts w:ascii="Times New Roman" w:eastAsia="Times New Roman" w:hAnsi="Times New Roman" w:cs="Times New Roman"/>
@@ -2467,7 +3986,58 @@
           <w:lang w:val="en-US" w:eastAsia="de-DE"/>
           <w14:ligatures w14:val="none"/>
         </w:rPr>
-        <w:t xml:space="preserve">For PSIBLAST : </w:t>
+        <w:t xml:space="preserve"> as the found proteins </w:t>
+      </w:r>
+    </w:p>
+    <w:p>
+      <w:pPr>
+        <w:spacing w:before="100" w:beforeAutospacing="1" w:after="100" w:afterAutospacing="1"/>
+        <w:rPr>
+          <w:rFonts w:ascii="Times New Roman" w:eastAsia="Times New Roman" w:hAnsi="Times New Roman" w:cs="Times New Roman"/>
+          <w:kern w:val="0"/>
+          <w:lang w:val="en-US" w:eastAsia="de-DE"/>
+          <w14:ligatures w14:val="none"/>
+        </w:rPr>
+      </w:pPr>
+    </w:p>
+    <w:p>
+      <w:pPr>
+        <w:spacing w:before="100" w:beforeAutospacing="1" w:after="100" w:afterAutospacing="1"/>
+        <w:rPr>
+          <w:rFonts w:ascii="Times New Roman" w:eastAsia="Times New Roman" w:hAnsi="Times New Roman" w:cs="Times New Roman"/>
+          <w:kern w:val="0"/>
+          <w:lang w:val="en-US" w:eastAsia="de-DE"/>
+          <w14:ligatures w14:val="none"/>
+        </w:rPr>
+      </w:pPr>
+      <w:r>
+        <w:rPr>
+          <w:rFonts w:ascii="Times New Roman" w:eastAsia="Times New Roman" w:hAnsi="Times New Roman" w:cs="Times New Roman"/>
+          <w:kern w:val="0"/>
+          <w:lang w:val="en-US" w:eastAsia="de-DE"/>
+          <w14:ligatures w14:val="none"/>
+        </w:rPr>
+        <w:t xml:space="preserve">For </w:t>
+      </w:r>
+      <w:proofErr w:type="gramStart"/>
+      <w:r>
+        <w:rPr>
+          <w:rFonts w:ascii="Times New Roman" w:eastAsia="Times New Roman" w:hAnsi="Times New Roman" w:cs="Times New Roman"/>
+          <w:kern w:val="0"/>
+          <w:lang w:val="en-US" w:eastAsia="de-DE"/>
+          <w14:ligatures w14:val="none"/>
+        </w:rPr>
+        <w:t>PSIBLAST :</w:t>
+      </w:r>
+      <w:proofErr w:type="gramEnd"/>
+      <w:r>
+        <w:rPr>
+          <w:rFonts w:ascii="Times New Roman" w:eastAsia="Times New Roman" w:hAnsi="Times New Roman" w:cs="Times New Roman"/>
+          <w:kern w:val="0"/>
+          <w:lang w:val="en-US" w:eastAsia="de-DE"/>
+          <w14:ligatures w14:val="none"/>
+        </w:rPr>
+        <w:t xml:space="preserve"> </w:t>
       </w:r>
     </w:p>
     <w:p>
@@ -2492,28 +4062,50 @@
           <w:lang w:val="en-US" w:eastAsia="de-DE"/>
           <w14:ligatures w14:val="none"/>
         </w:rPr>
-        <w:t>use Rewriting_helper.py to create more neat output for psiblast</w:t>
-      </w:r>
-    </w:p>
-    <w:p>
-      <w:pPr>
-        <w:spacing w:before="100" w:beforeAutospacing="1" w:after="100" w:afterAutospacing="1"/>
+        <w:t xml:space="preserve">use Rewriting_helper.py to create more neat output for </w:t>
+      </w:r>
+      <w:proofErr w:type="spellStart"/>
+      <w:r>
         <w:rPr>
           <w:rFonts w:ascii="Times New Roman" w:eastAsia="Times New Roman" w:hAnsi="Times New Roman" w:cs="Times New Roman"/>
           <w:kern w:val="0"/>
           <w:lang w:val="en-US" w:eastAsia="de-DE"/>
           <w14:ligatures w14:val="none"/>
         </w:rPr>
-      </w:pPr>
-      <w:r>
+        <w:t>psiblast</w:t>
+      </w:r>
+      <w:proofErr w:type="spellEnd"/>
+    </w:p>
+    <w:p>
+      <w:pPr>
+        <w:spacing w:before="100" w:beforeAutospacing="1" w:after="100" w:afterAutospacing="1"/>
         <w:rPr>
           <w:rFonts w:ascii="Times New Roman" w:eastAsia="Times New Roman" w:hAnsi="Times New Roman" w:cs="Times New Roman"/>
           <w:kern w:val="0"/>
           <w:lang w:val="en-US" w:eastAsia="de-DE"/>
           <w14:ligatures w14:val="none"/>
         </w:rPr>
-        <w:t>For HMMER :</w:t>
-      </w:r>
+      </w:pPr>
+      <w:r>
+        <w:rPr>
+          <w:rFonts w:ascii="Times New Roman" w:eastAsia="Times New Roman" w:hAnsi="Times New Roman" w:cs="Times New Roman"/>
+          <w:kern w:val="0"/>
+          <w:lang w:val="en-US" w:eastAsia="de-DE"/>
+          <w14:ligatures w14:val="none"/>
+        </w:rPr>
+        <w:t xml:space="preserve">For </w:t>
+      </w:r>
+      <w:proofErr w:type="gramStart"/>
+      <w:r>
+        <w:rPr>
+          <w:rFonts w:ascii="Times New Roman" w:eastAsia="Times New Roman" w:hAnsi="Times New Roman" w:cs="Times New Roman"/>
+          <w:kern w:val="0"/>
+          <w:lang w:val="en-US" w:eastAsia="de-DE"/>
+          <w14:ligatures w14:val="none"/>
+        </w:rPr>
+        <w:t>HMMER :</w:t>
+      </w:r>
+      <w:proofErr w:type="gramEnd"/>
     </w:p>
     <w:p>
       <w:pPr>
@@ -2582,28 +4174,72 @@
         <w:rPr>
           <w:lang w:val="en-US"/>
         </w:rPr>
-        <w:t>Using InterPRO API :</w:t>
-      </w:r>
-    </w:p>
-    <w:p>
-      <w:pPr>
-        <w:rPr>
-          <w:lang w:val="en-US"/>
-        </w:rPr>
-      </w:pPr>
-    </w:p>
-    <w:p>
-      <w:pPr>
-        <w:rPr>
-          <w:lang w:val="en-US"/>
-        </w:rPr>
-      </w:pPr>
-      <w:r>
-        <w:rPr>
-          <w:lang w:val="en-US"/>
-        </w:rPr>
-        <w:t>Use code API_search.py . Currently we use URL :</w:t>
-      </w:r>
+        <w:t xml:space="preserve">Using </w:t>
+      </w:r>
+      <w:proofErr w:type="spellStart"/>
+      <w:r>
+        <w:rPr>
+          <w:lang w:val="en-US"/>
+        </w:rPr>
+        <w:t>InterPRO</w:t>
+      </w:r>
+      <w:proofErr w:type="spellEnd"/>
+      <w:r>
+        <w:rPr>
+          <w:lang w:val="en-US"/>
+        </w:rPr>
+        <w:t xml:space="preserve"> </w:t>
+      </w:r>
+      <w:proofErr w:type="gramStart"/>
+      <w:r>
+        <w:rPr>
+          <w:lang w:val="en-US"/>
+        </w:rPr>
+        <w:t>API :</w:t>
+      </w:r>
+      <w:proofErr w:type="gramEnd"/>
+    </w:p>
+    <w:p>
+      <w:pPr>
+        <w:rPr>
+          <w:lang w:val="en-US"/>
+        </w:rPr>
+      </w:pPr>
+    </w:p>
+    <w:p>
+      <w:pPr>
+        <w:rPr>
+          <w:lang w:val="en-US"/>
+        </w:rPr>
+      </w:pPr>
+      <w:r>
+        <w:rPr>
+          <w:lang w:val="en-US"/>
+        </w:rPr>
+        <w:t xml:space="preserve">Use code </w:t>
+      </w:r>
+      <w:proofErr w:type="gramStart"/>
+      <w:r>
+        <w:rPr>
+          <w:lang w:val="en-US"/>
+        </w:rPr>
+        <w:t>API_search.py .</w:t>
+      </w:r>
+      <w:proofErr w:type="gramEnd"/>
+      <w:r>
+        <w:rPr>
+          <w:lang w:val="en-US"/>
+        </w:rPr>
+        <w:t xml:space="preserve"> Currently we use </w:t>
+      </w:r>
+      <w:proofErr w:type="gramStart"/>
+      <w:r>
+        <w:rPr>
+          <w:lang w:val="en-US"/>
+        </w:rPr>
+        <w:t>URL :</w:t>
+      </w:r>
+      <w:proofErr w:type="gramEnd"/>
     </w:p>
     <w:p>
       <w:pPr>
@@ -2645,7 +4281,21 @@
         <w:rPr>
           <w:lang w:val="en-US"/>
         </w:rPr>
-        <w:t xml:space="preserve">maybe use URL : </w:t>
+        <w:t xml:space="preserve">maybe use </w:t>
+      </w:r>
+      <w:proofErr w:type="gramStart"/>
+      <w:r>
+        <w:rPr>
+          <w:lang w:val="en-US"/>
+        </w:rPr>
+        <w:t>URL :</w:t>
+      </w:r>
+      <w:proofErr w:type="gramEnd"/>
+      <w:r>
+        <w:rPr>
+          <w:lang w:val="en-US"/>
+        </w:rPr>
+        <w:t xml:space="preserve"> </w:t>
       </w:r>
     </w:p>
     <w:p>
@@ -2694,8 +4344,21 @@
         <w:rPr>
           <w:lang w:val="en-US"/>
         </w:rPr>
-        <w:lastRenderedPageBreak/>
-        <w:t>and then use json_extractor.py (to turn .JSON into .CSV)</w:t>
+        <w:t xml:space="preserve">and then use json_extractor.py (to </w:t>
+      </w:r>
+      <w:proofErr w:type="gramStart"/>
+      <w:r>
+        <w:rPr>
+          <w:lang w:val="en-US"/>
+        </w:rPr>
+        <w:t>turn .JSON</w:t>
+      </w:r>
+      <w:proofErr w:type="gramEnd"/>
+      <w:r>
+        <w:rPr>
+          <w:lang w:val="en-US"/>
+        </w:rPr>
+        <w:t xml:space="preserve"> into .CSV)</w:t>
       </w:r>
     </w:p>
     <w:p>
@@ -2746,8 +4409,19 @@
           <w:lang w:val="en-US" w:eastAsia="de-DE"/>
           <w14:ligatures w14:val="none"/>
         </w:rPr>
-        <w:t>Model Comparison (Metrics) Step :</w:t>
-      </w:r>
+        <w:t xml:space="preserve">Model Comparison (Metrics) </w:t>
+      </w:r>
+      <w:proofErr w:type="gramStart"/>
+      <w:r>
+        <w:rPr>
+          <w:rFonts w:ascii="Times New Roman" w:eastAsia="Times New Roman" w:hAnsi="Times New Roman" w:cs="Times New Roman"/>
+          <w:kern w:val="0"/>
+          <w:lang w:val="en-US" w:eastAsia="de-DE"/>
+          <w14:ligatures w14:val="none"/>
+        </w:rPr>
+        <w:t>Step :</w:t>
+      </w:r>
+      <w:proofErr w:type="gramEnd"/>
     </w:p>
     <w:p>
       <w:pPr>
@@ -2771,7 +4445,27 @@
           <w:lang w:val="en-US" w:eastAsia="de-DE"/>
           <w14:ligatures w14:val="none"/>
         </w:rPr>
-        <w:t xml:space="preserve">Use metrics_eval_psiblast_NEW.py for PSIblast </w:t>
+        <w:t xml:space="preserve">Use metrics_eval_psiblast_NEW.py for </w:t>
+      </w:r>
+      <w:proofErr w:type="spellStart"/>
+      <w:r>
+        <w:rPr>
+          <w:rFonts w:ascii="Times New Roman" w:eastAsia="Times New Roman" w:hAnsi="Times New Roman" w:cs="Times New Roman"/>
+          <w:kern w:val="0"/>
+          <w:lang w:val="en-US" w:eastAsia="de-DE"/>
+          <w14:ligatures w14:val="none"/>
+        </w:rPr>
+        <w:t>PSIblast</w:t>
+      </w:r>
+      <w:proofErr w:type="spellEnd"/>
+      <w:r>
+        <w:rPr>
+          <w:rFonts w:ascii="Times New Roman" w:eastAsia="Times New Roman" w:hAnsi="Times New Roman" w:cs="Times New Roman"/>
+          <w:kern w:val="0"/>
+          <w:lang w:val="en-US" w:eastAsia="de-DE"/>
+          <w14:ligatures w14:val="none"/>
+        </w:rPr>
+        <w:t xml:space="preserve"> </w:t>
       </w:r>
     </w:p>
     <w:p>
@@ -2859,11 +4553,33 @@
           <w:lang w:val="en-US"/>
         </w:rPr>
       </w:pPr>
-      <w:r>
-        <w:rPr>
-          <w:lang w:val="en-US"/>
-        </w:rPr>
-        <w:t>PsiBlast against Swissprot using PSSM, we obtain 83 sequences. The results are downloaded as csv file.</w:t>
+      <w:proofErr w:type="spellStart"/>
+      <w:r>
+        <w:rPr>
+          <w:lang w:val="en-US"/>
+        </w:rPr>
+        <w:t>PsiBlast</w:t>
+      </w:r>
+      <w:proofErr w:type="spellEnd"/>
+      <w:r>
+        <w:rPr>
+          <w:lang w:val="en-US"/>
+        </w:rPr>
+        <w:t xml:space="preserve"> against </w:t>
+      </w:r>
+      <w:proofErr w:type="spellStart"/>
+      <w:r>
+        <w:rPr>
+          <w:lang w:val="en-US"/>
+        </w:rPr>
+        <w:t>Swissprot</w:t>
+      </w:r>
+      <w:proofErr w:type="spellEnd"/>
+      <w:r>
+        <w:rPr>
+          <w:lang w:val="en-US"/>
+        </w:rPr>
+        <w:t xml:space="preserve"> using PSSM, we obtain 83 sequences. The results are downloaded as csv file.</w:t>
       </w:r>
     </w:p>
     <w:p>
@@ -2881,7 +4597,35 @@
         <w:rPr>
           <w:lang w:val="en-US"/>
         </w:rPr>
-        <w:t>We extract from the csv file the name, alignement start and alignement end.</w:t>
+        <w:t xml:space="preserve">We extract from the csv file the name, </w:t>
+      </w:r>
+      <w:proofErr w:type="spellStart"/>
+      <w:r>
+        <w:rPr>
+          <w:lang w:val="en-US"/>
+        </w:rPr>
+        <w:t>alignement</w:t>
+      </w:r>
+      <w:proofErr w:type="spellEnd"/>
+      <w:r>
+        <w:rPr>
+          <w:lang w:val="en-US"/>
+        </w:rPr>
+        <w:t xml:space="preserve"> start and </w:t>
+      </w:r>
+      <w:proofErr w:type="spellStart"/>
+      <w:r>
+        <w:rPr>
+          <w:lang w:val="en-US"/>
+        </w:rPr>
+        <w:t>alignement</w:t>
+      </w:r>
+      <w:proofErr w:type="spellEnd"/>
+      <w:r>
+        <w:rPr>
+          <w:lang w:val="en-US"/>
+        </w:rPr>
+        <w:t xml:space="preserve"> end.</w:t>
       </w:r>
     </w:p>
     <w:p>

</xml_diff>